<commit_message>
Fix how to get into outbreak
</commit_message>
<xml_diff>
--- a/guides/sinc/The Complete BGS Guide 2024.docx
+++ b/guides/sinc/The Complete BGS Guide 2024.docx
@@ -10,7 +10,6 @@
           <w:docPartUnique/>
         </w:docPartObj>
       </w:sdtPr>
-      <w:sdtEndPr/>
       <w:sdtContent>
         <w:p>
           <w:r>
@@ -135,7 +134,6 @@
                                     <w:dataBinding w:prefixMappings="xmlns:ns0='http://purl.org/dc/elements/1.1/' xmlns:ns1='http://schemas.openxmlformats.org/package/2006/metadata/core-properties' " w:xpath="/ns1:coreProperties[1]/ns0:creator[1]" w:storeItemID="{6C3C8BC8-F283-45AE-878A-BAB7291924A1}"/>
                                     <w:text/>
                                   </w:sdtPr>
-                                  <w:sdtEndPr/>
                                   <w:sdtContent>
                                     <w:p>
                                       <w:pPr>
@@ -177,7 +175,6 @@
                                       <w:dataBinding w:prefixMappings="xmlns:ns0='http://schemas.openxmlformats.org/officeDocument/2006/extended-properties' " w:xpath="/ns0:Properties[1]/ns0:Company[1]" w:storeItemID="{6668398D-A668-4E3E-A5EB-62B293D839F1}"/>
                                       <w:text/>
                                     </w:sdtPr>
-                                    <w:sdtEndPr/>
                                     <w:sdtContent>
                                       <w:r>
                                         <w:rPr>
@@ -245,7 +242,6 @@
                                     <w:dataBinding w:prefixMappings="xmlns:ns0='http://purl.org/dc/elements/1.1/' xmlns:ns1='http://schemas.openxmlformats.org/package/2006/metadata/core-properties' " w:xpath="/ns1:coreProperties[1]/ns0:title[1]" w:storeItemID="{6C3C8BC8-F283-45AE-878A-BAB7291924A1}"/>
                                     <w:text/>
                                   </w:sdtPr>
-                                  <w:sdtEndPr/>
                                   <w:sdtContent>
                                     <w:p>
                                       <w:pPr>
@@ -333,7 +329,6 @@
                                       <w:dataBinding w:prefixMappings="xmlns:ns0='http://purl.org/dc/elements/1.1/' xmlns:ns1='http://schemas.openxmlformats.org/package/2006/metadata/core-properties' " w:xpath="/ns1:coreProperties[1]/ns0:subject[1]" w:storeItemID="{6C3C8BC8-F283-45AE-878A-BAB7291924A1}"/>
                                       <w:text/>
                                     </w:sdtPr>
-                                    <w:sdtEndPr/>
                                     <w:sdtContent>
                                       <w:r>
                                         <w:rPr>
@@ -406,7 +401,6 @@
                               <w:dataBinding w:prefixMappings="xmlns:ns0='http://purl.org/dc/elements/1.1/' xmlns:ns1='http://schemas.openxmlformats.org/package/2006/metadata/core-properties' " w:xpath="/ns1:coreProperties[1]/ns0:creator[1]" w:storeItemID="{6C3C8BC8-F283-45AE-878A-BAB7291924A1}"/>
                               <w:text/>
                             </w:sdtPr>
-                            <w:sdtEndPr/>
                             <w:sdtContent>
                               <w:p>
                                 <w:pPr>
@@ -448,7 +442,6 @@
                                 <w:dataBinding w:prefixMappings="xmlns:ns0='http://schemas.openxmlformats.org/officeDocument/2006/extended-properties' " w:xpath="/ns0:Properties[1]/ns0:Company[1]" w:storeItemID="{6668398D-A668-4E3E-A5EB-62B293D839F1}"/>
                                 <w:text/>
                               </w:sdtPr>
-                              <w:sdtEndPr/>
                               <w:sdtContent>
                                 <w:r>
                                   <w:rPr>
@@ -484,7 +477,6 @@
                               <w:dataBinding w:prefixMappings="xmlns:ns0='http://purl.org/dc/elements/1.1/' xmlns:ns1='http://schemas.openxmlformats.org/package/2006/metadata/core-properties' " w:xpath="/ns1:coreProperties[1]/ns0:title[1]" w:storeItemID="{6C3C8BC8-F283-45AE-878A-BAB7291924A1}"/>
                               <w:text/>
                             </w:sdtPr>
-                            <w:sdtEndPr/>
                             <w:sdtContent>
                               <w:p>
                                 <w:pPr>
@@ -572,7 +564,6 @@
                                 <w:dataBinding w:prefixMappings="xmlns:ns0='http://purl.org/dc/elements/1.1/' xmlns:ns1='http://schemas.openxmlformats.org/package/2006/metadata/core-properties' " w:xpath="/ns1:coreProperties[1]/ns0:subject[1]" w:storeItemID="{6C3C8BC8-F283-45AE-878A-BAB7291924A1}"/>
                                 <w:text/>
                               </w:sdtPr>
-                              <w:sdtEndPr/>
                               <w:sdtContent>
                                 <w:r>
                                   <w:rPr>
@@ -677,7 +668,7 @@
           <w:r>
             <w:fldChar w:fldCharType="separate"/>
           </w:r>
-          <w:hyperlink w:anchor="_Toc168914946" w:history="1">
+          <w:hyperlink w:anchor="_Toc168915248" w:history="1">
             <w:r>
               <w:rPr>
                 <w:rStyle w:val="Hyperlink"/>
@@ -704,7 +695,7 @@
                 <w:noProof/>
                 <w:webHidden/>
               </w:rPr>
-              <w:instrText xml:space="preserve"> PAGEREF _Toc168914946 \h </w:instrText>
+              <w:instrText xml:space="preserve"> PAGEREF _Toc168915248 \h </w:instrText>
             </w:r>
             <w:r>
               <w:rPr>
@@ -750,7 +741,7 @@
               <w14:ligatures w14:val="standardContextual"/>
             </w:rPr>
           </w:pPr>
-          <w:hyperlink w:anchor="_Toc168914947" w:history="1">
+          <w:hyperlink w:anchor="_Toc168915249" w:history="1">
             <w:r>
               <w:rPr>
                 <w:rStyle w:val="Hyperlink"/>
@@ -777,7 +768,7 @@
                 <w:noProof/>
                 <w:webHidden/>
               </w:rPr>
-              <w:instrText xml:space="preserve"> PAGEREF _Toc168914947 \h </w:instrText>
+              <w:instrText xml:space="preserve"> PAGEREF _Toc168915249 \h </w:instrText>
             </w:r>
             <w:r>
               <w:rPr>
@@ -823,7 +814,7 @@
               <w14:ligatures w14:val="standardContextual"/>
             </w:rPr>
           </w:pPr>
-          <w:hyperlink w:anchor="_Toc168914948" w:history="1">
+          <w:hyperlink w:anchor="_Toc168915250" w:history="1">
             <w:r>
               <w:rPr>
                 <w:rStyle w:val="Hyperlink"/>
@@ -850,7 +841,7 @@
                 <w:noProof/>
                 <w:webHidden/>
               </w:rPr>
-              <w:instrText xml:space="preserve"> PAGEREF _Toc168914948 \h </w:instrText>
+              <w:instrText xml:space="preserve"> PAGEREF _Toc168915250 \h </w:instrText>
             </w:r>
             <w:r>
               <w:rPr>
@@ -896,7 +887,7 @@
               <w14:ligatures w14:val="standardContextual"/>
             </w:rPr>
           </w:pPr>
-          <w:hyperlink w:anchor="_Toc168914949" w:history="1">
+          <w:hyperlink w:anchor="_Toc168915251" w:history="1">
             <w:r>
               <w:rPr>
                 <w:rStyle w:val="Hyperlink"/>
@@ -923,7 +914,7 @@
                 <w:noProof/>
                 <w:webHidden/>
               </w:rPr>
-              <w:instrText xml:space="preserve"> PAGEREF _Toc168914949 \h </w:instrText>
+              <w:instrText xml:space="preserve"> PAGEREF _Toc168915251 \h </w:instrText>
             </w:r>
             <w:r>
               <w:rPr>
@@ -969,7 +960,7 @@
               <w14:ligatures w14:val="standardContextual"/>
             </w:rPr>
           </w:pPr>
-          <w:hyperlink w:anchor="_Toc168914950" w:history="1">
+          <w:hyperlink w:anchor="_Toc168915252" w:history="1">
             <w:r>
               <w:rPr>
                 <w:rStyle w:val="Hyperlink"/>
@@ -996,7 +987,7 @@
                 <w:noProof/>
                 <w:webHidden/>
               </w:rPr>
-              <w:instrText xml:space="preserve"> PAGEREF _Toc168914950 \h </w:instrText>
+              <w:instrText xml:space="preserve"> PAGEREF _Toc168915252 \h </w:instrText>
             </w:r>
             <w:r>
               <w:rPr>
@@ -1042,7 +1033,7 @@
               <w14:ligatures w14:val="standardContextual"/>
             </w:rPr>
           </w:pPr>
-          <w:hyperlink w:anchor="_Toc168914951" w:history="1">
+          <w:hyperlink w:anchor="_Toc168915253" w:history="1">
             <w:r>
               <w:rPr>
                 <w:rStyle w:val="Hyperlink"/>
@@ -1069,7 +1060,7 @@
                 <w:noProof/>
                 <w:webHidden/>
               </w:rPr>
-              <w:instrText xml:space="preserve"> PAGEREF _Toc168914951 \h </w:instrText>
+              <w:instrText xml:space="preserve"> PAGEREF _Toc168915253 \h </w:instrText>
             </w:r>
             <w:r>
               <w:rPr>
@@ -1115,7 +1106,7 @@
               <w14:ligatures w14:val="standardContextual"/>
             </w:rPr>
           </w:pPr>
-          <w:hyperlink w:anchor="_Toc168914952" w:history="1">
+          <w:hyperlink w:anchor="_Toc168915254" w:history="1">
             <w:r>
               <w:rPr>
                 <w:rStyle w:val="Hyperlink"/>
@@ -1142,7 +1133,7 @@
                 <w:noProof/>
                 <w:webHidden/>
               </w:rPr>
-              <w:instrText xml:space="preserve"> PAGEREF _Toc168914952 \h </w:instrText>
+              <w:instrText xml:space="preserve"> PAGEREF _Toc168915254 \h </w:instrText>
             </w:r>
             <w:r>
               <w:rPr>
@@ -1188,7 +1179,7 @@
               <w14:ligatures w14:val="standardContextual"/>
             </w:rPr>
           </w:pPr>
-          <w:hyperlink w:anchor="_Toc168914953" w:history="1">
+          <w:hyperlink w:anchor="_Toc168915255" w:history="1">
             <w:r>
               <w:rPr>
                 <w:rStyle w:val="Hyperlink"/>
@@ -1215,7 +1206,7 @@
                 <w:noProof/>
                 <w:webHidden/>
               </w:rPr>
-              <w:instrText xml:space="preserve"> PAGEREF _Toc168914953 \h </w:instrText>
+              <w:instrText xml:space="preserve"> PAGEREF _Toc168915255 \h </w:instrText>
             </w:r>
             <w:r>
               <w:rPr>
@@ -1261,7 +1252,7 @@
               <w14:ligatures w14:val="standardContextual"/>
             </w:rPr>
           </w:pPr>
-          <w:hyperlink w:anchor="_Toc168914954" w:history="1">
+          <w:hyperlink w:anchor="_Toc168915256" w:history="1">
             <w:r>
               <w:rPr>
                 <w:rStyle w:val="Hyperlink"/>
@@ -1288,7 +1279,7 @@
                 <w:noProof/>
                 <w:webHidden/>
               </w:rPr>
-              <w:instrText xml:space="preserve"> PAGEREF _Toc168914954 \h </w:instrText>
+              <w:instrText xml:space="preserve"> PAGEREF _Toc168915256 \h </w:instrText>
             </w:r>
             <w:r>
               <w:rPr>
@@ -1334,7 +1325,7 @@
               <w14:ligatures w14:val="standardContextual"/>
             </w:rPr>
           </w:pPr>
-          <w:hyperlink w:anchor="_Toc168914955" w:history="1">
+          <w:hyperlink w:anchor="_Toc168915257" w:history="1">
             <w:r>
               <w:rPr>
                 <w:rStyle w:val="Hyperlink"/>
@@ -1361,7 +1352,7 @@
                 <w:noProof/>
                 <w:webHidden/>
               </w:rPr>
-              <w:instrText xml:space="preserve"> PAGEREF _Toc168914955 \h </w:instrText>
+              <w:instrText xml:space="preserve"> PAGEREF _Toc168915257 \h </w:instrText>
             </w:r>
             <w:r>
               <w:rPr>
@@ -1407,7 +1398,7 @@
               <w14:ligatures w14:val="standardContextual"/>
             </w:rPr>
           </w:pPr>
-          <w:hyperlink w:anchor="_Toc168914956" w:history="1">
+          <w:hyperlink w:anchor="_Toc168915258" w:history="1">
             <w:r>
               <w:rPr>
                 <w:rStyle w:val="Hyperlink"/>
@@ -1434,7 +1425,7 @@
                 <w:noProof/>
                 <w:webHidden/>
               </w:rPr>
-              <w:instrText xml:space="preserve"> PAGEREF _Toc168914956 \h </w:instrText>
+              <w:instrText xml:space="preserve"> PAGEREF _Toc168915258 \h </w:instrText>
             </w:r>
             <w:r>
               <w:rPr>
@@ -1480,7 +1471,7 @@
               <w14:ligatures w14:val="standardContextual"/>
             </w:rPr>
           </w:pPr>
-          <w:hyperlink w:anchor="_Toc168914957" w:history="1">
+          <w:hyperlink w:anchor="_Toc168915259" w:history="1">
             <w:r>
               <w:rPr>
                 <w:rStyle w:val="Hyperlink"/>
@@ -1507,7 +1498,7 @@
                 <w:noProof/>
                 <w:webHidden/>
               </w:rPr>
-              <w:instrText xml:space="preserve"> PAGEREF _Toc168914957 \h </w:instrText>
+              <w:instrText xml:space="preserve"> PAGEREF _Toc168915259 \h </w:instrText>
             </w:r>
             <w:r>
               <w:rPr>
@@ -1553,7 +1544,7 @@
               <w14:ligatures w14:val="standardContextual"/>
             </w:rPr>
           </w:pPr>
-          <w:hyperlink w:anchor="_Toc168914958" w:history="1">
+          <w:hyperlink w:anchor="_Toc168915260" w:history="1">
             <w:r>
               <w:rPr>
                 <w:rStyle w:val="Hyperlink"/>
@@ -1580,7 +1571,7 @@
                 <w:noProof/>
                 <w:webHidden/>
               </w:rPr>
-              <w:instrText xml:space="preserve"> PAGEREF _Toc168914958 \h </w:instrText>
+              <w:instrText xml:space="preserve"> PAGEREF _Toc168915260 \h </w:instrText>
             </w:r>
             <w:r>
               <w:rPr>
@@ -1626,7 +1617,7 @@
               <w14:ligatures w14:val="standardContextual"/>
             </w:rPr>
           </w:pPr>
-          <w:hyperlink w:anchor="_Toc168914959" w:history="1">
+          <w:hyperlink w:anchor="_Toc168915261" w:history="1">
             <w:r>
               <w:rPr>
                 <w:rStyle w:val="Hyperlink"/>
@@ -1653,7 +1644,7 @@
                 <w:noProof/>
                 <w:webHidden/>
               </w:rPr>
-              <w:instrText xml:space="preserve"> PAGEREF _Toc168914959 \h </w:instrText>
+              <w:instrText xml:space="preserve"> PAGEREF _Toc168915261 \h </w:instrText>
             </w:r>
             <w:r>
               <w:rPr>
@@ -1699,7 +1690,7 @@
               <w14:ligatures w14:val="standardContextual"/>
             </w:rPr>
           </w:pPr>
-          <w:hyperlink w:anchor="_Toc168914960" w:history="1">
+          <w:hyperlink w:anchor="_Toc168915262" w:history="1">
             <w:r>
               <w:rPr>
                 <w:rStyle w:val="Hyperlink"/>
@@ -1726,7 +1717,7 @@
                 <w:noProof/>
                 <w:webHidden/>
               </w:rPr>
-              <w:instrText xml:space="preserve"> PAGEREF _Toc168914960 \h </w:instrText>
+              <w:instrText xml:space="preserve"> PAGEREF _Toc168915262 \h </w:instrText>
             </w:r>
             <w:r>
               <w:rPr>
@@ -1772,7 +1763,7 @@
               <w14:ligatures w14:val="standardContextual"/>
             </w:rPr>
           </w:pPr>
-          <w:hyperlink w:anchor="_Toc168914961" w:history="1">
+          <w:hyperlink w:anchor="_Toc168915263" w:history="1">
             <w:r>
               <w:rPr>
                 <w:rStyle w:val="Hyperlink"/>
@@ -1799,7 +1790,7 @@
                 <w:noProof/>
                 <w:webHidden/>
               </w:rPr>
-              <w:instrText xml:space="preserve"> PAGEREF _Toc168914961 \h </w:instrText>
+              <w:instrText xml:space="preserve"> PAGEREF _Toc168915263 \h </w:instrText>
             </w:r>
             <w:r>
               <w:rPr>
@@ -1845,7 +1836,7 @@
               <w14:ligatures w14:val="standardContextual"/>
             </w:rPr>
           </w:pPr>
-          <w:hyperlink w:anchor="_Toc168914962" w:history="1">
+          <w:hyperlink w:anchor="_Toc168915264" w:history="1">
             <w:r>
               <w:rPr>
                 <w:rStyle w:val="Hyperlink"/>
@@ -1872,7 +1863,7 @@
                 <w:noProof/>
                 <w:webHidden/>
               </w:rPr>
-              <w:instrText xml:space="preserve"> PAGEREF _Toc168914962 \h </w:instrText>
+              <w:instrText xml:space="preserve"> PAGEREF _Toc168915264 \h </w:instrText>
             </w:r>
             <w:r>
               <w:rPr>
@@ -1918,7 +1909,7 @@
               <w14:ligatures w14:val="standardContextual"/>
             </w:rPr>
           </w:pPr>
-          <w:hyperlink w:anchor="_Toc168914963" w:history="1">
+          <w:hyperlink w:anchor="_Toc168915265" w:history="1">
             <w:r>
               <w:rPr>
                 <w:rStyle w:val="Hyperlink"/>
@@ -1945,7 +1936,7 @@
                 <w:noProof/>
                 <w:webHidden/>
               </w:rPr>
-              <w:instrText xml:space="preserve"> PAGEREF _Toc168914963 \h </w:instrText>
+              <w:instrText xml:space="preserve"> PAGEREF _Toc168915265 \h </w:instrText>
             </w:r>
             <w:r>
               <w:rPr>
@@ -1991,7 +1982,7 @@
               <w14:ligatures w14:val="standardContextual"/>
             </w:rPr>
           </w:pPr>
-          <w:hyperlink w:anchor="_Toc168914964" w:history="1">
+          <w:hyperlink w:anchor="_Toc168915266" w:history="1">
             <w:r>
               <w:rPr>
                 <w:rStyle w:val="Hyperlink"/>
@@ -2018,7 +2009,7 @@
                 <w:noProof/>
                 <w:webHidden/>
               </w:rPr>
-              <w:instrText xml:space="preserve"> PAGEREF _Toc168914964 \h </w:instrText>
+              <w:instrText xml:space="preserve"> PAGEREF _Toc168915266 \h </w:instrText>
             </w:r>
             <w:r>
               <w:rPr>
@@ -2064,7 +2055,7 @@
               <w14:ligatures w14:val="standardContextual"/>
             </w:rPr>
           </w:pPr>
-          <w:hyperlink w:anchor="_Toc168914965" w:history="1">
+          <w:hyperlink w:anchor="_Toc168915267" w:history="1">
             <w:r>
               <w:rPr>
                 <w:rStyle w:val="Hyperlink"/>
@@ -2091,7 +2082,7 @@
                 <w:noProof/>
                 <w:webHidden/>
               </w:rPr>
-              <w:instrText xml:space="preserve"> PAGEREF _Toc168914965 \h </w:instrText>
+              <w:instrText xml:space="preserve"> PAGEREF _Toc168915267 \h </w:instrText>
             </w:r>
             <w:r>
               <w:rPr>
@@ -2137,7 +2128,7 @@
               <w14:ligatures w14:val="standardContextual"/>
             </w:rPr>
           </w:pPr>
-          <w:hyperlink w:anchor="_Toc168914966" w:history="1">
+          <w:hyperlink w:anchor="_Toc168915268" w:history="1">
             <w:r>
               <w:rPr>
                 <w:rStyle w:val="Hyperlink"/>
@@ -2164,7 +2155,7 @@
                 <w:noProof/>
                 <w:webHidden/>
               </w:rPr>
-              <w:instrText xml:space="preserve"> PAGEREF _Toc168914966 \h </w:instrText>
+              <w:instrText xml:space="preserve"> PAGEREF _Toc168915268 \h </w:instrText>
             </w:r>
             <w:r>
               <w:rPr>
@@ -2210,7 +2201,7 @@
               <w14:ligatures w14:val="standardContextual"/>
             </w:rPr>
           </w:pPr>
-          <w:hyperlink w:anchor="_Toc168914967" w:history="1">
+          <w:hyperlink w:anchor="_Toc168915269" w:history="1">
             <w:r>
               <w:rPr>
                 <w:rStyle w:val="Hyperlink"/>
@@ -2237,7 +2228,7 @@
                 <w:noProof/>
                 <w:webHidden/>
               </w:rPr>
-              <w:instrText xml:space="preserve"> PAGEREF _Toc168914967 \h </w:instrText>
+              <w:instrText xml:space="preserve"> PAGEREF _Toc168915269 \h </w:instrText>
             </w:r>
             <w:r>
               <w:rPr>
@@ -2283,7 +2274,7 @@
               <w14:ligatures w14:val="standardContextual"/>
             </w:rPr>
           </w:pPr>
-          <w:hyperlink w:anchor="_Toc168914968" w:history="1">
+          <w:hyperlink w:anchor="_Toc168915270" w:history="1">
             <w:r>
               <w:rPr>
                 <w:rStyle w:val="Hyperlink"/>
@@ -2310,7 +2301,7 @@
                 <w:noProof/>
                 <w:webHidden/>
               </w:rPr>
-              <w:instrText xml:space="preserve"> PAGEREF _Toc168914968 \h </w:instrText>
+              <w:instrText xml:space="preserve"> PAGEREF _Toc168915270 \h </w:instrText>
             </w:r>
             <w:r>
               <w:rPr>
@@ -2356,7 +2347,7 @@
               <w14:ligatures w14:val="standardContextual"/>
             </w:rPr>
           </w:pPr>
-          <w:hyperlink w:anchor="_Toc168914969" w:history="1">
+          <w:hyperlink w:anchor="_Toc168915271" w:history="1">
             <w:r>
               <w:rPr>
                 <w:rStyle w:val="Hyperlink"/>
@@ -2383,7 +2374,7 @@
                 <w:noProof/>
                 <w:webHidden/>
               </w:rPr>
-              <w:instrText xml:space="preserve"> PAGEREF _Toc168914969 \h </w:instrText>
+              <w:instrText xml:space="preserve"> PAGEREF _Toc168915271 \h </w:instrText>
             </w:r>
             <w:r>
               <w:rPr>
@@ -2429,7 +2420,7 @@
               <w14:ligatures w14:val="standardContextual"/>
             </w:rPr>
           </w:pPr>
-          <w:hyperlink w:anchor="_Toc168914970" w:history="1">
+          <w:hyperlink w:anchor="_Toc168915272" w:history="1">
             <w:r>
               <w:rPr>
                 <w:rStyle w:val="Hyperlink"/>
@@ -2456,7 +2447,7 @@
                 <w:noProof/>
                 <w:webHidden/>
               </w:rPr>
-              <w:instrText xml:space="preserve"> PAGEREF _Toc168914970 \h </w:instrText>
+              <w:instrText xml:space="preserve"> PAGEREF _Toc168915272 \h </w:instrText>
             </w:r>
             <w:r>
               <w:rPr>
@@ -2502,7 +2493,7 @@
               <w14:ligatures w14:val="standardContextual"/>
             </w:rPr>
           </w:pPr>
-          <w:hyperlink w:anchor="_Toc168914971" w:history="1">
+          <w:hyperlink w:anchor="_Toc168915273" w:history="1">
             <w:r>
               <w:rPr>
                 <w:rStyle w:val="Hyperlink"/>
@@ -2529,7 +2520,7 @@
                 <w:noProof/>
                 <w:webHidden/>
               </w:rPr>
-              <w:instrText xml:space="preserve"> PAGEREF _Toc168914971 \h </w:instrText>
+              <w:instrText xml:space="preserve"> PAGEREF _Toc168915273 \h </w:instrText>
             </w:r>
             <w:r>
               <w:rPr>
@@ -2575,7 +2566,7 @@
               <w14:ligatures w14:val="standardContextual"/>
             </w:rPr>
           </w:pPr>
-          <w:hyperlink w:anchor="_Toc168914972" w:history="1">
+          <w:hyperlink w:anchor="_Toc168915274" w:history="1">
             <w:r>
               <w:rPr>
                 <w:rStyle w:val="Hyperlink"/>
@@ -2602,7 +2593,7 @@
                 <w:noProof/>
                 <w:webHidden/>
               </w:rPr>
-              <w:instrText xml:space="preserve"> PAGEREF _Toc168914972 \h </w:instrText>
+              <w:instrText xml:space="preserve"> PAGEREF _Toc168915274 \h </w:instrText>
             </w:r>
             <w:r>
               <w:rPr>
@@ -2648,7 +2639,7 @@
               <w14:ligatures w14:val="standardContextual"/>
             </w:rPr>
           </w:pPr>
-          <w:hyperlink w:anchor="_Toc168914973" w:history="1">
+          <w:hyperlink w:anchor="_Toc168915275" w:history="1">
             <w:r>
               <w:rPr>
                 <w:rStyle w:val="Hyperlink"/>
@@ -2675,7 +2666,7 @@
                 <w:noProof/>
                 <w:webHidden/>
               </w:rPr>
-              <w:instrText xml:space="preserve"> PAGEREF _Toc168914973 \h </w:instrText>
+              <w:instrText xml:space="preserve"> PAGEREF _Toc168915275 \h </w:instrText>
             </w:r>
             <w:r>
               <w:rPr>
@@ -2721,7 +2712,7 @@
               <w14:ligatures w14:val="standardContextual"/>
             </w:rPr>
           </w:pPr>
-          <w:hyperlink w:anchor="_Toc168914974" w:history="1">
+          <w:hyperlink w:anchor="_Toc168915276" w:history="1">
             <w:r>
               <w:rPr>
                 <w:rStyle w:val="Hyperlink"/>
@@ -2748,7 +2739,7 @@
                 <w:noProof/>
                 <w:webHidden/>
               </w:rPr>
-              <w:instrText xml:space="preserve"> PAGEREF _Toc168914974 \h </w:instrText>
+              <w:instrText xml:space="preserve"> PAGEREF _Toc168915276 \h </w:instrText>
             </w:r>
             <w:r>
               <w:rPr>
@@ -2794,7 +2785,7 @@
               <w14:ligatures w14:val="standardContextual"/>
             </w:rPr>
           </w:pPr>
-          <w:hyperlink w:anchor="_Toc168914975" w:history="1">
+          <w:hyperlink w:anchor="_Toc168915277" w:history="1">
             <w:r>
               <w:rPr>
                 <w:rStyle w:val="Hyperlink"/>
@@ -2821,7 +2812,7 @@
                 <w:noProof/>
                 <w:webHidden/>
               </w:rPr>
-              <w:instrText xml:space="preserve"> PAGEREF _Toc168914975 \h </w:instrText>
+              <w:instrText xml:space="preserve"> PAGEREF _Toc168915277 \h </w:instrText>
             </w:r>
             <w:r>
               <w:rPr>
@@ -2867,7 +2858,7 @@
               <w14:ligatures w14:val="standardContextual"/>
             </w:rPr>
           </w:pPr>
-          <w:hyperlink w:anchor="_Toc168914976" w:history="1">
+          <w:hyperlink w:anchor="_Toc168915278" w:history="1">
             <w:r>
               <w:rPr>
                 <w:rStyle w:val="Hyperlink"/>
@@ -2894,7 +2885,7 @@
                 <w:noProof/>
                 <w:webHidden/>
               </w:rPr>
-              <w:instrText xml:space="preserve"> PAGEREF _Toc168914976 \h </w:instrText>
+              <w:instrText xml:space="preserve"> PAGEREF _Toc168915278 \h </w:instrText>
             </w:r>
             <w:r>
               <w:rPr>
@@ -2940,7 +2931,7 @@
               <w14:ligatures w14:val="standardContextual"/>
             </w:rPr>
           </w:pPr>
-          <w:hyperlink w:anchor="_Toc168914977" w:history="1">
+          <w:hyperlink w:anchor="_Toc168915279" w:history="1">
             <w:r>
               <w:rPr>
                 <w:rStyle w:val="Hyperlink"/>
@@ -2967,7 +2958,7 @@
                 <w:noProof/>
                 <w:webHidden/>
               </w:rPr>
-              <w:instrText xml:space="preserve"> PAGEREF _Toc168914977 \h </w:instrText>
+              <w:instrText xml:space="preserve"> PAGEREF _Toc168915279 \h </w:instrText>
             </w:r>
             <w:r>
               <w:rPr>
@@ -3013,7 +3004,7 @@
               <w14:ligatures w14:val="standardContextual"/>
             </w:rPr>
           </w:pPr>
-          <w:hyperlink w:anchor="_Toc168914978" w:history="1">
+          <w:hyperlink w:anchor="_Toc168915280" w:history="1">
             <w:r>
               <w:rPr>
                 <w:rStyle w:val="Hyperlink"/>
@@ -3040,7 +3031,7 @@
                 <w:noProof/>
                 <w:webHidden/>
               </w:rPr>
-              <w:instrText xml:space="preserve"> PAGEREF _Toc168914978 \h </w:instrText>
+              <w:instrText xml:space="preserve"> PAGEREF _Toc168915280 \h </w:instrText>
             </w:r>
             <w:r>
               <w:rPr>
@@ -3086,7 +3077,7 @@
               <w14:ligatures w14:val="standardContextual"/>
             </w:rPr>
           </w:pPr>
-          <w:hyperlink w:anchor="_Toc168914979" w:history="1">
+          <w:hyperlink w:anchor="_Toc168915281" w:history="1">
             <w:r>
               <w:rPr>
                 <w:rStyle w:val="Hyperlink"/>
@@ -3113,7 +3104,7 @@
                 <w:noProof/>
                 <w:webHidden/>
               </w:rPr>
-              <w:instrText xml:space="preserve"> PAGEREF _Toc168914979 \h </w:instrText>
+              <w:instrText xml:space="preserve"> PAGEREF _Toc168915281 \h </w:instrText>
             </w:r>
             <w:r>
               <w:rPr>
@@ -3159,7 +3150,7 @@
               <w14:ligatures w14:val="standardContextual"/>
             </w:rPr>
           </w:pPr>
-          <w:hyperlink w:anchor="_Toc168914980" w:history="1">
+          <w:hyperlink w:anchor="_Toc168915282" w:history="1">
             <w:r>
               <w:rPr>
                 <w:rStyle w:val="Hyperlink"/>
@@ -3186,7 +3177,7 @@
                 <w:noProof/>
                 <w:webHidden/>
               </w:rPr>
-              <w:instrText xml:space="preserve"> PAGEREF _Toc168914980 \h </w:instrText>
+              <w:instrText xml:space="preserve"> PAGEREF _Toc168915282 \h </w:instrText>
             </w:r>
             <w:r>
               <w:rPr>
@@ -3232,7 +3223,7 @@
               <w14:ligatures w14:val="standardContextual"/>
             </w:rPr>
           </w:pPr>
-          <w:hyperlink w:anchor="_Toc168914981" w:history="1">
+          <w:hyperlink w:anchor="_Toc168915283" w:history="1">
             <w:r>
               <w:rPr>
                 <w:rStyle w:val="Hyperlink"/>
@@ -3259,7 +3250,7 @@
                 <w:noProof/>
                 <w:webHidden/>
               </w:rPr>
-              <w:instrText xml:space="preserve"> PAGEREF _Toc168914981 \h </w:instrText>
+              <w:instrText xml:space="preserve"> PAGEREF _Toc168915283 \h </w:instrText>
             </w:r>
             <w:r>
               <w:rPr>
@@ -3305,7 +3296,7 @@
               <w14:ligatures w14:val="standardContextual"/>
             </w:rPr>
           </w:pPr>
-          <w:hyperlink w:anchor="_Toc168914982" w:history="1">
+          <w:hyperlink w:anchor="_Toc168915284" w:history="1">
             <w:r>
               <w:rPr>
                 <w:rStyle w:val="Hyperlink"/>
@@ -3332,7 +3323,7 @@
                 <w:noProof/>
                 <w:webHidden/>
               </w:rPr>
-              <w:instrText xml:space="preserve"> PAGEREF _Toc168914982 \h </w:instrText>
+              <w:instrText xml:space="preserve"> PAGEREF _Toc168915284 \h </w:instrText>
             </w:r>
             <w:r>
               <w:rPr>
@@ -3378,7 +3369,7 @@
               <w14:ligatures w14:val="standardContextual"/>
             </w:rPr>
           </w:pPr>
-          <w:hyperlink w:anchor="_Toc168914983" w:history="1">
+          <w:hyperlink w:anchor="_Toc168915285" w:history="1">
             <w:r>
               <w:rPr>
                 <w:rStyle w:val="Hyperlink"/>
@@ -3405,7 +3396,7 @@
                 <w:noProof/>
                 <w:webHidden/>
               </w:rPr>
-              <w:instrText xml:space="preserve"> PAGEREF _Toc168914983 \h </w:instrText>
+              <w:instrText xml:space="preserve"> PAGEREF _Toc168915285 \h </w:instrText>
             </w:r>
             <w:r>
               <w:rPr>
@@ -3451,7 +3442,7 @@
               <w14:ligatures w14:val="standardContextual"/>
             </w:rPr>
           </w:pPr>
-          <w:hyperlink w:anchor="_Toc168914984" w:history="1">
+          <w:hyperlink w:anchor="_Toc168915286" w:history="1">
             <w:r>
               <w:rPr>
                 <w:rStyle w:val="Hyperlink"/>
@@ -3478,7 +3469,7 @@
                 <w:noProof/>
                 <w:webHidden/>
               </w:rPr>
-              <w:instrText xml:space="preserve"> PAGEREF _Toc168914984 \h </w:instrText>
+              <w:instrText xml:space="preserve"> PAGEREF _Toc168915286 \h </w:instrText>
             </w:r>
             <w:r>
               <w:rPr>
@@ -3524,7 +3515,7 @@
               <w14:ligatures w14:val="standardContextual"/>
             </w:rPr>
           </w:pPr>
-          <w:hyperlink w:anchor="_Toc168914985" w:history="1">
+          <w:hyperlink w:anchor="_Toc168915287" w:history="1">
             <w:r>
               <w:rPr>
                 <w:rStyle w:val="Hyperlink"/>
@@ -3551,7 +3542,7 @@
                 <w:noProof/>
                 <w:webHidden/>
               </w:rPr>
-              <w:instrText xml:space="preserve"> PAGEREF _Toc168914985 \h </w:instrText>
+              <w:instrText xml:space="preserve"> PAGEREF _Toc168915287 \h </w:instrText>
             </w:r>
             <w:r>
               <w:rPr>
@@ -3597,7 +3588,7 @@
               <w14:ligatures w14:val="standardContextual"/>
             </w:rPr>
           </w:pPr>
-          <w:hyperlink w:anchor="_Toc168914986" w:history="1">
+          <w:hyperlink w:anchor="_Toc168915288" w:history="1">
             <w:r>
               <w:rPr>
                 <w:rStyle w:val="Hyperlink"/>
@@ -3624,7 +3615,7 @@
                 <w:noProof/>
                 <w:webHidden/>
               </w:rPr>
-              <w:instrText xml:space="preserve"> PAGEREF _Toc168914986 \h </w:instrText>
+              <w:instrText xml:space="preserve"> PAGEREF _Toc168915288 \h </w:instrText>
             </w:r>
             <w:r>
               <w:rPr>
@@ -3670,7 +3661,7 @@
               <w14:ligatures w14:val="standardContextual"/>
             </w:rPr>
           </w:pPr>
-          <w:hyperlink w:anchor="_Toc168914987" w:history="1">
+          <w:hyperlink w:anchor="_Toc168915289" w:history="1">
             <w:r>
               <w:rPr>
                 <w:rStyle w:val="Hyperlink"/>
@@ -3697,7 +3688,7 @@
                 <w:noProof/>
                 <w:webHidden/>
               </w:rPr>
-              <w:instrText xml:space="preserve"> PAGEREF _Toc168914987 \h </w:instrText>
+              <w:instrText xml:space="preserve"> PAGEREF _Toc168915289 \h </w:instrText>
             </w:r>
             <w:r>
               <w:rPr>
@@ -3743,7 +3734,7 @@
               <w14:ligatures w14:val="standardContextual"/>
             </w:rPr>
           </w:pPr>
-          <w:hyperlink w:anchor="_Toc168914988" w:history="1">
+          <w:hyperlink w:anchor="_Toc168915290" w:history="1">
             <w:r>
               <w:rPr>
                 <w:rStyle w:val="Hyperlink"/>
@@ -3770,7 +3761,7 @@
                 <w:noProof/>
                 <w:webHidden/>
               </w:rPr>
-              <w:instrText xml:space="preserve"> PAGEREF _Toc168914988 \h </w:instrText>
+              <w:instrText xml:space="preserve"> PAGEREF _Toc168915290 \h </w:instrText>
             </w:r>
             <w:r>
               <w:rPr>
@@ -3816,7 +3807,7 @@
               <w14:ligatures w14:val="standardContextual"/>
             </w:rPr>
           </w:pPr>
-          <w:hyperlink w:anchor="_Toc168914989" w:history="1">
+          <w:hyperlink w:anchor="_Toc168915291" w:history="1">
             <w:r>
               <w:rPr>
                 <w:rStyle w:val="Hyperlink"/>
@@ -3843,7 +3834,7 @@
                 <w:noProof/>
                 <w:webHidden/>
               </w:rPr>
-              <w:instrText xml:space="preserve"> PAGEREF _Toc168914989 \h </w:instrText>
+              <w:instrText xml:space="preserve"> PAGEREF _Toc168915291 \h </w:instrText>
             </w:r>
             <w:r>
               <w:rPr>
@@ -3889,7 +3880,7 @@
               <w14:ligatures w14:val="standardContextual"/>
             </w:rPr>
           </w:pPr>
-          <w:hyperlink w:anchor="_Toc168914990" w:history="1">
+          <w:hyperlink w:anchor="_Toc168915292" w:history="1">
             <w:r>
               <w:rPr>
                 <w:rStyle w:val="Hyperlink"/>
@@ -3916,7 +3907,7 @@
                 <w:noProof/>
                 <w:webHidden/>
               </w:rPr>
-              <w:instrText xml:space="preserve"> PAGEREF _Toc168914990 \h </w:instrText>
+              <w:instrText xml:space="preserve"> PAGEREF _Toc168915292 \h </w:instrText>
             </w:r>
             <w:r>
               <w:rPr>
@@ -3962,7 +3953,7 @@
               <w14:ligatures w14:val="standardContextual"/>
             </w:rPr>
           </w:pPr>
-          <w:hyperlink w:anchor="_Toc168914991" w:history="1">
+          <w:hyperlink w:anchor="_Toc168915293" w:history="1">
             <w:r>
               <w:rPr>
                 <w:rStyle w:val="Hyperlink"/>
@@ -3989,7 +3980,7 @@
                 <w:noProof/>
                 <w:webHidden/>
               </w:rPr>
-              <w:instrText xml:space="preserve"> PAGEREF _Toc168914991 \h </w:instrText>
+              <w:instrText xml:space="preserve"> PAGEREF _Toc168915293 \h </w:instrText>
             </w:r>
             <w:r>
               <w:rPr>
@@ -4035,7 +4026,7 @@
               <w14:ligatures w14:val="standardContextual"/>
             </w:rPr>
           </w:pPr>
-          <w:hyperlink w:anchor="_Toc168914992" w:history="1">
+          <w:hyperlink w:anchor="_Toc168915294" w:history="1">
             <w:r>
               <w:rPr>
                 <w:rStyle w:val="Hyperlink"/>
@@ -4062,7 +4053,7 @@
                 <w:noProof/>
                 <w:webHidden/>
               </w:rPr>
-              <w:instrText xml:space="preserve"> PAGEREF _Toc168914992 \h </w:instrText>
+              <w:instrText xml:space="preserve"> PAGEREF _Toc168915294 \h </w:instrText>
             </w:r>
             <w:r>
               <w:rPr>
@@ -4108,7 +4099,7 @@
               <w14:ligatures w14:val="standardContextual"/>
             </w:rPr>
           </w:pPr>
-          <w:hyperlink w:anchor="_Toc168914993" w:history="1">
+          <w:hyperlink w:anchor="_Toc168915295" w:history="1">
             <w:r>
               <w:rPr>
                 <w:rStyle w:val="Hyperlink"/>
@@ -4135,7 +4126,7 @@
                 <w:noProof/>
                 <w:webHidden/>
               </w:rPr>
-              <w:instrText xml:space="preserve"> PAGEREF _Toc168914993 \h </w:instrText>
+              <w:instrText xml:space="preserve"> PAGEREF _Toc168915295 \h </w:instrText>
             </w:r>
             <w:r>
               <w:rPr>
@@ -4181,7 +4172,7 @@
               <w14:ligatures w14:val="standardContextual"/>
             </w:rPr>
           </w:pPr>
-          <w:hyperlink w:anchor="_Toc168914994" w:history="1">
+          <w:hyperlink w:anchor="_Toc168915296" w:history="1">
             <w:r>
               <w:rPr>
                 <w:rStyle w:val="Hyperlink"/>
@@ -4208,7 +4199,7 @@
                 <w:noProof/>
                 <w:webHidden/>
               </w:rPr>
-              <w:instrText xml:space="preserve"> PAGEREF _Toc168914994 \h </w:instrText>
+              <w:instrText xml:space="preserve"> PAGEREF _Toc168915296 \h </w:instrText>
             </w:r>
             <w:r>
               <w:rPr>
@@ -4254,7 +4245,7 @@
               <w14:ligatures w14:val="standardContextual"/>
             </w:rPr>
           </w:pPr>
-          <w:hyperlink w:anchor="_Toc168914995" w:history="1">
+          <w:hyperlink w:anchor="_Toc168915297" w:history="1">
             <w:r>
               <w:rPr>
                 <w:rStyle w:val="Hyperlink"/>
@@ -4281,7 +4272,7 @@
                 <w:noProof/>
                 <w:webHidden/>
               </w:rPr>
-              <w:instrText xml:space="preserve"> PAGEREF _Toc168914995 \h </w:instrText>
+              <w:instrText xml:space="preserve"> PAGEREF _Toc168915297 \h </w:instrText>
             </w:r>
             <w:r>
               <w:rPr>
@@ -4327,7 +4318,7 @@
               <w14:ligatures w14:val="standardContextual"/>
             </w:rPr>
           </w:pPr>
-          <w:hyperlink w:anchor="_Toc168914996" w:history="1">
+          <w:hyperlink w:anchor="_Toc168915298" w:history="1">
             <w:r>
               <w:rPr>
                 <w:rStyle w:val="Hyperlink"/>
@@ -4354,7 +4345,7 @@
                 <w:noProof/>
                 <w:webHidden/>
               </w:rPr>
-              <w:instrText xml:space="preserve"> PAGEREF _Toc168914996 \h </w:instrText>
+              <w:instrText xml:space="preserve"> PAGEREF _Toc168915298 \h </w:instrText>
             </w:r>
             <w:r>
               <w:rPr>
@@ -4400,7 +4391,7 @@
               <w14:ligatures w14:val="standardContextual"/>
             </w:rPr>
           </w:pPr>
-          <w:hyperlink w:anchor="_Toc168914997" w:history="1">
+          <w:hyperlink w:anchor="_Toc168915299" w:history="1">
             <w:r>
               <w:rPr>
                 <w:rStyle w:val="Hyperlink"/>
@@ -4427,7 +4418,7 @@
                 <w:noProof/>
                 <w:webHidden/>
               </w:rPr>
-              <w:instrText xml:space="preserve"> PAGEREF _Toc168914997 \h </w:instrText>
+              <w:instrText xml:space="preserve"> PAGEREF _Toc168915299 \h </w:instrText>
             </w:r>
             <w:r>
               <w:rPr>
@@ -4473,7 +4464,7 @@
               <w14:ligatures w14:val="standardContextual"/>
             </w:rPr>
           </w:pPr>
-          <w:hyperlink w:anchor="_Toc168914998" w:history="1">
+          <w:hyperlink w:anchor="_Toc168915300" w:history="1">
             <w:r>
               <w:rPr>
                 <w:rStyle w:val="Hyperlink"/>
@@ -4500,7 +4491,7 @@
                 <w:noProof/>
                 <w:webHidden/>
               </w:rPr>
-              <w:instrText xml:space="preserve"> PAGEREF _Toc168914998 \h </w:instrText>
+              <w:instrText xml:space="preserve"> PAGEREF _Toc168915300 \h </w:instrText>
             </w:r>
             <w:r>
               <w:rPr>
@@ -4546,7 +4537,7 @@
               <w14:ligatures w14:val="standardContextual"/>
             </w:rPr>
           </w:pPr>
-          <w:hyperlink w:anchor="_Toc168914999" w:history="1">
+          <w:hyperlink w:anchor="_Toc168915301" w:history="1">
             <w:r>
               <w:rPr>
                 <w:rStyle w:val="Hyperlink"/>
@@ -4573,7 +4564,7 @@
                 <w:noProof/>
                 <w:webHidden/>
               </w:rPr>
-              <w:instrText xml:space="preserve"> PAGEREF _Toc168914999 \h </w:instrText>
+              <w:instrText xml:space="preserve"> PAGEREF _Toc168915301 \h </w:instrText>
             </w:r>
             <w:r>
               <w:rPr>
@@ -4619,7 +4610,7 @@
               <w14:ligatures w14:val="standardContextual"/>
             </w:rPr>
           </w:pPr>
-          <w:hyperlink w:anchor="_Toc168915000" w:history="1">
+          <w:hyperlink w:anchor="_Toc168915302" w:history="1">
             <w:r>
               <w:rPr>
                 <w:rStyle w:val="Hyperlink"/>
@@ -4646,7 +4637,7 @@
                 <w:noProof/>
                 <w:webHidden/>
               </w:rPr>
-              <w:instrText xml:space="preserve"> PAGEREF _Toc168915000 \h </w:instrText>
+              <w:instrText xml:space="preserve"> PAGEREF _Toc168915302 \h </w:instrText>
             </w:r>
             <w:r>
               <w:rPr>
@@ -4692,7 +4683,7 @@
               <w14:ligatures w14:val="standardContextual"/>
             </w:rPr>
           </w:pPr>
-          <w:hyperlink w:anchor="_Toc168915001" w:history="1">
+          <w:hyperlink w:anchor="_Toc168915303" w:history="1">
             <w:r>
               <w:rPr>
                 <w:rStyle w:val="Hyperlink"/>
@@ -4719,7 +4710,7 @@
                 <w:noProof/>
                 <w:webHidden/>
               </w:rPr>
-              <w:instrText xml:space="preserve"> PAGEREF _Toc168915001 \h </w:instrText>
+              <w:instrText xml:space="preserve"> PAGEREF _Toc168915303 \h </w:instrText>
             </w:r>
             <w:r>
               <w:rPr>
@@ -4765,7 +4756,7 @@
               <w14:ligatures w14:val="standardContextual"/>
             </w:rPr>
           </w:pPr>
-          <w:hyperlink w:anchor="_Toc168915002" w:history="1">
+          <w:hyperlink w:anchor="_Toc168915304" w:history="1">
             <w:r>
               <w:rPr>
                 <w:rStyle w:val="Hyperlink"/>
@@ -4792,7 +4783,7 @@
                 <w:noProof/>
                 <w:webHidden/>
               </w:rPr>
-              <w:instrText xml:space="preserve"> PAGEREF _Toc168915002 \h </w:instrText>
+              <w:instrText xml:space="preserve"> PAGEREF _Toc168915304 \h </w:instrText>
             </w:r>
             <w:r>
               <w:rPr>
@@ -4838,7 +4829,7 @@
               <w14:ligatures w14:val="standardContextual"/>
             </w:rPr>
           </w:pPr>
-          <w:hyperlink w:anchor="_Toc168915003" w:history="1">
+          <w:hyperlink w:anchor="_Toc168915305" w:history="1">
             <w:r>
               <w:rPr>
                 <w:rStyle w:val="Hyperlink"/>
@@ -4865,7 +4856,7 @@
                 <w:noProof/>
                 <w:webHidden/>
               </w:rPr>
-              <w:instrText xml:space="preserve"> PAGEREF _Toc168915003 \h </w:instrText>
+              <w:instrText xml:space="preserve"> PAGEREF _Toc168915305 \h </w:instrText>
             </w:r>
             <w:r>
               <w:rPr>
@@ -4911,7 +4902,7 @@
               <w14:ligatures w14:val="standardContextual"/>
             </w:rPr>
           </w:pPr>
-          <w:hyperlink w:anchor="_Toc168915004" w:history="1">
+          <w:hyperlink w:anchor="_Toc168915306" w:history="1">
             <w:r>
               <w:rPr>
                 <w:rStyle w:val="Hyperlink"/>
@@ -4938,7 +4929,7 @@
                 <w:noProof/>
                 <w:webHidden/>
               </w:rPr>
-              <w:instrText xml:space="preserve"> PAGEREF _Toc168915004 \h </w:instrText>
+              <w:instrText xml:space="preserve"> PAGEREF _Toc168915306 \h </w:instrText>
             </w:r>
             <w:r>
               <w:rPr>
@@ -4984,7 +4975,7 @@
               <w14:ligatures w14:val="standardContextual"/>
             </w:rPr>
           </w:pPr>
-          <w:hyperlink w:anchor="_Toc168915005" w:history="1">
+          <w:hyperlink w:anchor="_Toc168915307" w:history="1">
             <w:r>
               <w:rPr>
                 <w:rStyle w:val="Hyperlink"/>
@@ -5011,7 +5002,7 @@
                 <w:noProof/>
                 <w:webHidden/>
               </w:rPr>
-              <w:instrText xml:space="preserve"> PAGEREF _Toc168915005 \h </w:instrText>
+              <w:instrText xml:space="preserve"> PAGEREF _Toc168915307 \h </w:instrText>
             </w:r>
             <w:r>
               <w:rPr>
@@ -5057,7 +5048,7 @@
               <w14:ligatures w14:val="standardContextual"/>
             </w:rPr>
           </w:pPr>
-          <w:hyperlink w:anchor="_Toc168915006" w:history="1">
+          <w:hyperlink w:anchor="_Toc168915308" w:history="1">
             <w:r>
               <w:rPr>
                 <w:rStyle w:val="Hyperlink"/>
@@ -5084,7 +5075,7 @@
                 <w:noProof/>
                 <w:webHidden/>
               </w:rPr>
-              <w:instrText xml:space="preserve"> PAGEREF _Toc168915006 \h </w:instrText>
+              <w:instrText xml:space="preserve"> PAGEREF _Toc168915308 \h </w:instrText>
             </w:r>
             <w:r>
               <w:rPr>
@@ -5130,7 +5121,7 @@
               <w14:ligatures w14:val="standardContextual"/>
             </w:rPr>
           </w:pPr>
-          <w:hyperlink w:anchor="_Toc168915007" w:history="1">
+          <w:hyperlink w:anchor="_Toc168915309" w:history="1">
             <w:r>
               <w:rPr>
                 <w:rStyle w:val="Hyperlink"/>
@@ -5157,7 +5148,7 @@
                 <w:noProof/>
                 <w:webHidden/>
               </w:rPr>
-              <w:instrText xml:space="preserve"> PAGEREF _Toc168915007 \h </w:instrText>
+              <w:instrText xml:space="preserve"> PAGEREF _Toc168915309 \h </w:instrText>
             </w:r>
             <w:r>
               <w:rPr>
@@ -5203,7 +5194,7 @@
               <w14:ligatures w14:val="standardContextual"/>
             </w:rPr>
           </w:pPr>
-          <w:hyperlink w:anchor="_Toc168915008" w:history="1">
+          <w:hyperlink w:anchor="_Toc168915310" w:history="1">
             <w:r>
               <w:rPr>
                 <w:rStyle w:val="Hyperlink"/>
@@ -5230,7 +5221,7 @@
                 <w:noProof/>
                 <w:webHidden/>
               </w:rPr>
-              <w:instrText xml:space="preserve"> PAGEREF _Toc168915008 \h </w:instrText>
+              <w:instrText xml:space="preserve"> PAGEREF _Toc168915310 \h </w:instrText>
             </w:r>
             <w:r>
               <w:rPr>
@@ -5276,7 +5267,7 @@
               <w14:ligatures w14:val="standardContextual"/>
             </w:rPr>
           </w:pPr>
-          <w:hyperlink w:anchor="_Toc168915009" w:history="1">
+          <w:hyperlink w:anchor="_Toc168915311" w:history="1">
             <w:r>
               <w:rPr>
                 <w:rStyle w:val="Hyperlink"/>
@@ -5303,7 +5294,7 @@
                 <w:noProof/>
                 <w:webHidden/>
               </w:rPr>
-              <w:instrText xml:space="preserve"> PAGEREF _Toc168915009 \h </w:instrText>
+              <w:instrText xml:space="preserve"> PAGEREF _Toc168915311 \h </w:instrText>
             </w:r>
             <w:r>
               <w:rPr>
@@ -5349,7 +5340,7 @@
               <w14:ligatures w14:val="standardContextual"/>
             </w:rPr>
           </w:pPr>
-          <w:hyperlink w:anchor="_Toc168915010" w:history="1">
+          <w:hyperlink w:anchor="_Toc168915312" w:history="1">
             <w:r>
               <w:rPr>
                 <w:rStyle w:val="Hyperlink"/>
@@ -5376,7 +5367,7 @@
                 <w:noProof/>
                 <w:webHidden/>
               </w:rPr>
-              <w:instrText xml:space="preserve"> PAGEREF _Toc168915010 \h </w:instrText>
+              <w:instrText xml:space="preserve"> PAGEREF _Toc168915312 \h </w:instrText>
             </w:r>
             <w:r>
               <w:rPr>
@@ -5422,7 +5413,7 @@
               <w14:ligatures w14:val="standardContextual"/>
             </w:rPr>
           </w:pPr>
-          <w:hyperlink w:anchor="_Toc168915011" w:history="1">
+          <w:hyperlink w:anchor="_Toc168915313" w:history="1">
             <w:r>
               <w:rPr>
                 <w:rStyle w:val="Hyperlink"/>
@@ -5449,7 +5440,7 @@
                 <w:noProof/>
                 <w:webHidden/>
               </w:rPr>
-              <w:instrText xml:space="preserve"> PAGEREF _Toc168915011 \h </w:instrText>
+              <w:instrText xml:space="preserve"> PAGEREF _Toc168915313 \h </w:instrText>
             </w:r>
             <w:r>
               <w:rPr>
@@ -5495,7 +5486,7 @@
               <w14:ligatures w14:val="standardContextual"/>
             </w:rPr>
           </w:pPr>
-          <w:hyperlink w:anchor="_Toc168915012" w:history="1">
+          <w:hyperlink w:anchor="_Toc168915314" w:history="1">
             <w:r>
               <w:rPr>
                 <w:rStyle w:val="Hyperlink"/>
@@ -5522,7 +5513,7 @@
                 <w:noProof/>
                 <w:webHidden/>
               </w:rPr>
-              <w:instrText xml:space="preserve"> PAGEREF _Toc168915012 \h </w:instrText>
+              <w:instrText xml:space="preserve"> PAGEREF _Toc168915314 \h </w:instrText>
             </w:r>
             <w:r>
               <w:rPr>
@@ -5568,7 +5559,7 @@
               <w14:ligatures w14:val="standardContextual"/>
             </w:rPr>
           </w:pPr>
-          <w:hyperlink w:anchor="_Toc168915013" w:history="1">
+          <w:hyperlink w:anchor="_Toc168915315" w:history="1">
             <w:r>
               <w:rPr>
                 <w:rStyle w:val="Hyperlink"/>
@@ -5595,7 +5586,7 @@
                 <w:noProof/>
                 <w:webHidden/>
               </w:rPr>
-              <w:instrText xml:space="preserve"> PAGEREF _Toc168915013 \h </w:instrText>
+              <w:instrText xml:space="preserve"> PAGEREF _Toc168915315 \h </w:instrText>
             </w:r>
             <w:r>
               <w:rPr>
@@ -5641,7 +5632,7 @@
               <w14:ligatures w14:val="standardContextual"/>
             </w:rPr>
           </w:pPr>
-          <w:hyperlink w:anchor="_Toc168915014" w:history="1">
+          <w:hyperlink w:anchor="_Toc168915316" w:history="1">
             <w:r>
               <w:rPr>
                 <w:rStyle w:val="Hyperlink"/>
@@ -5668,7 +5659,7 @@
                 <w:noProof/>
                 <w:webHidden/>
               </w:rPr>
-              <w:instrText xml:space="preserve"> PAGEREF _Toc168915014 \h </w:instrText>
+              <w:instrText xml:space="preserve"> PAGEREF _Toc168915316 \h </w:instrText>
             </w:r>
             <w:r>
               <w:rPr>
@@ -5714,7 +5705,7 @@
               <w14:ligatures w14:val="standardContextual"/>
             </w:rPr>
           </w:pPr>
-          <w:hyperlink w:anchor="_Toc168915015" w:history="1">
+          <w:hyperlink w:anchor="_Toc168915317" w:history="1">
             <w:r>
               <w:rPr>
                 <w:rStyle w:val="Hyperlink"/>
@@ -5741,7 +5732,7 @@
                 <w:noProof/>
                 <w:webHidden/>
               </w:rPr>
-              <w:instrText xml:space="preserve"> PAGEREF _Toc168915015 \h </w:instrText>
+              <w:instrText xml:space="preserve"> PAGEREF _Toc168915317 \h </w:instrText>
             </w:r>
             <w:r>
               <w:rPr>
@@ -5787,7 +5778,7 @@
               <w14:ligatures w14:val="standardContextual"/>
             </w:rPr>
           </w:pPr>
-          <w:hyperlink w:anchor="_Toc168915016" w:history="1">
+          <w:hyperlink w:anchor="_Toc168915318" w:history="1">
             <w:r>
               <w:rPr>
                 <w:rStyle w:val="Hyperlink"/>
@@ -5814,7 +5805,7 @@
                 <w:noProof/>
                 <w:webHidden/>
               </w:rPr>
-              <w:instrText xml:space="preserve"> PAGEREF _Toc168915016 \h </w:instrText>
+              <w:instrText xml:space="preserve"> PAGEREF _Toc168915318 \h </w:instrText>
             </w:r>
             <w:r>
               <w:rPr>
@@ -5860,7 +5851,7 @@
               <w14:ligatures w14:val="standardContextual"/>
             </w:rPr>
           </w:pPr>
-          <w:hyperlink w:anchor="_Toc168915017" w:history="1">
+          <w:hyperlink w:anchor="_Toc168915319" w:history="1">
             <w:r>
               <w:rPr>
                 <w:rStyle w:val="Hyperlink"/>
@@ -5887,7 +5878,7 @@
                 <w:noProof/>
                 <w:webHidden/>
               </w:rPr>
-              <w:instrText xml:space="preserve"> PAGEREF _Toc168915017 \h </w:instrText>
+              <w:instrText xml:space="preserve"> PAGEREF _Toc168915319 \h </w:instrText>
             </w:r>
             <w:r>
               <w:rPr>
@@ -5933,7 +5924,7 @@
               <w14:ligatures w14:val="standardContextual"/>
             </w:rPr>
           </w:pPr>
-          <w:hyperlink w:anchor="_Toc168915018" w:history="1">
+          <w:hyperlink w:anchor="_Toc168915320" w:history="1">
             <w:r>
               <w:rPr>
                 <w:rStyle w:val="Hyperlink"/>
@@ -5960,7 +5951,7 @@
                 <w:noProof/>
                 <w:webHidden/>
               </w:rPr>
-              <w:instrText xml:space="preserve"> PAGEREF _Toc168915018 \h </w:instrText>
+              <w:instrText xml:space="preserve"> PAGEREF _Toc168915320 \h </w:instrText>
             </w:r>
             <w:r>
               <w:rPr>
@@ -6006,7 +5997,7 @@
               <w14:ligatures w14:val="standardContextual"/>
             </w:rPr>
           </w:pPr>
-          <w:hyperlink w:anchor="_Toc168915019" w:history="1">
+          <w:hyperlink w:anchor="_Toc168915321" w:history="1">
             <w:r>
               <w:rPr>
                 <w:rStyle w:val="Hyperlink"/>
@@ -6033,7 +6024,7 @@
                 <w:noProof/>
                 <w:webHidden/>
               </w:rPr>
-              <w:instrText xml:space="preserve"> PAGEREF _Toc168915019 \h </w:instrText>
+              <w:instrText xml:space="preserve"> PAGEREF _Toc168915321 \h </w:instrText>
             </w:r>
             <w:r>
               <w:rPr>
@@ -6079,7 +6070,7 @@
               <w14:ligatures w14:val="standardContextual"/>
             </w:rPr>
           </w:pPr>
-          <w:hyperlink w:anchor="_Toc168915020" w:history="1">
+          <w:hyperlink w:anchor="_Toc168915322" w:history="1">
             <w:r>
               <w:rPr>
                 <w:rStyle w:val="Hyperlink"/>
@@ -6106,7 +6097,7 @@
                 <w:noProof/>
                 <w:webHidden/>
               </w:rPr>
-              <w:instrText xml:space="preserve"> PAGEREF _Toc168915020 \h </w:instrText>
+              <w:instrText xml:space="preserve"> PAGEREF _Toc168915322 \h </w:instrText>
             </w:r>
             <w:r>
               <w:rPr>
@@ -6152,7 +6143,7 @@
               <w14:ligatures w14:val="standardContextual"/>
             </w:rPr>
           </w:pPr>
-          <w:hyperlink w:anchor="_Toc168915021" w:history="1">
+          <w:hyperlink w:anchor="_Toc168915323" w:history="1">
             <w:r>
               <w:rPr>
                 <w:rStyle w:val="Hyperlink"/>
@@ -6179,7 +6170,7 @@
                 <w:noProof/>
                 <w:webHidden/>
               </w:rPr>
-              <w:instrText xml:space="preserve"> PAGEREF _Toc168915021 \h </w:instrText>
+              <w:instrText xml:space="preserve"> PAGEREF _Toc168915323 \h </w:instrText>
             </w:r>
             <w:r>
               <w:rPr>
@@ -6225,7 +6216,7 @@
               <w14:ligatures w14:val="standardContextual"/>
             </w:rPr>
           </w:pPr>
-          <w:hyperlink w:anchor="_Toc168915022" w:history="1">
+          <w:hyperlink w:anchor="_Toc168915324" w:history="1">
             <w:r>
               <w:rPr>
                 <w:rStyle w:val="Hyperlink"/>
@@ -6252,7 +6243,7 @@
                 <w:noProof/>
                 <w:webHidden/>
               </w:rPr>
-              <w:instrText xml:space="preserve"> PAGEREF _Toc168915022 \h </w:instrText>
+              <w:instrText xml:space="preserve"> PAGEREF _Toc168915324 \h </w:instrText>
             </w:r>
             <w:r>
               <w:rPr>
@@ -6298,7 +6289,7 @@
               <w14:ligatures w14:val="standardContextual"/>
             </w:rPr>
           </w:pPr>
-          <w:hyperlink w:anchor="_Toc168915023" w:history="1">
+          <w:hyperlink w:anchor="_Toc168915325" w:history="1">
             <w:r>
               <w:rPr>
                 <w:rStyle w:val="Hyperlink"/>
@@ -6325,7 +6316,7 @@
                 <w:noProof/>
                 <w:webHidden/>
               </w:rPr>
-              <w:instrText xml:space="preserve"> PAGEREF _Toc168915023 \h </w:instrText>
+              <w:instrText xml:space="preserve"> PAGEREF _Toc168915325 \h </w:instrText>
             </w:r>
             <w:r>
               <w:rPr>
@@ -6371,7 +6362,7 @@
               <w14:ligatures w14:val="standardContextual"/>
             </w:rPr>
           </w:pPr>
-          <w:hyperlink w:anchor="_Toc168915024" w:history="1">
+          <w:hyperlink w:anchor="_Toc168915326" w:history="1">
             <w:r>
               <w:rPr>
                 <w:rStyle w:val="Hyperlink"/>
@@ -6398,7 +6389,7 @@
                 <w:noProof/>
                 <w:webHidden/>
               </w:rPr>
-              <w:instrText xml:space="preserve"> PAGEREF _Toc168915024 \h </w:instrText>
+              <w:instrText xml:space="preserve"> PAGEREF _Toc168915326 \h </w:instrText>
             </w:r>
             <w:r>
               <w:rPr>
@@ -6444,7 +6435,7 @@
               <w14:ligatures w14:val="standardContextual"/>
             </w:rPr>
           </w:pPr>
-          <w:hyperlink w:anchor="_Toc168915025" w:history="1">
+          <w:hyperlink w:anchor="_Toc168915327" w:history="1">
             <w:r>
               <w:rPr>
                 <w:rStyle w:val="Hyperlink"/>
@@ -6471,7 +6462,7 @@
                 <w:noProof/>
                 <w:webHidden/>
               </w:rPr>
-              <w:instrText xml:space="preserve"> PAGEREF _Toc168915025 \h </w:instrText>
+              <w:instrText xml:space="preserve"> PAGEREF _Toc168915327 \h </w:instrText>
             </w:r>
             <w:r>
               <w:rPr>
@@ -6517,7 +6508,7 @@
               <w14:ligatures w14:val="standardContextual"/>
             </w:rPr>
           </w:pPr>
-          <w:hyperlink w:anchor="_Toc168915026" w:history="1">
+          <w:hyperlink w:anchor="_Toc168915328" w:history="1">
             <w:r>
               <w:rPr>
                 <w:rStyle w:val="Hyperlink"/>
@@ -6544,7 +6535,7 @@
                 <w:noProof/>
                 <w:webHidden/>
               </w:rPr>
-              <w:instrText xml:space="preserve"> PAGEREF _Toc168915026 \h </w:instrText>
+              <w:instrText xml:space="preserve"> PAGEREF _Toc168915328 \h </w:instrText>
             </w:r>
             <w:r>
               <w:rPr>
@@ -6590,7 +6581,7 @@
               <w14:ligatures w14:val="standardContextual"/>
             </w:rPr>
           </w:pPr>
-          <w:hyperlink w:anchor="_Toc168915027" w:history="1">
+          <w:hyperlink w:anchor="_Toc168915329" w:history="1">
             <w:r>
               <w:rPr>
                 <w:rStyle w:val="Hyperlink"/>
@@ -6617,7 +6608,7 @@
                 <w:noProof/>
                 <w:webHidden/>
               </w:rPr>
-              <w:instrText xml:space="preserve"> PAGEREF _Toc168915027 \h </w:instrText>
+              <w:instrText xml:space="preserve"> PAGEREF _Toc168915329 \h </w:instrText>
             </w:r>
             <w:r>
               <w:rPr>
@@ -6663,7 +6654,7 @@
               <w14:ligatures w14:val="standardContextual"/>
             </w:rPr>
           </w:pPr>
-          <w:hyperlink w:anchor="_Toc168915028" w:history="1">
+          <w:hyperlink w:anchor="_Toc168915330" w:history="1">
             <w:r>
               <w:rPr>
                 <w:rStyle w:val="Hyperlink"/>
@@ -6690,7 +6681,7 @@
                 <w:noProof/>
                 <w:webHidden/>
               </w:rPr>
-              <w:instrText xml:space="preserve"> PAGEREF _Toc168915028 \h </w:instrText>
+              <w:instrText xml:space="preserve"> PAGEREF _Toc168915330 \h </w:instrText>
             </w:r>
             <w:r>
               <w:rPr>
@@ -6736,7 +6727,7 @@
               <w14:ligatures w14:val="standardContextual"/>
             </w:rPr>
           </w:pPr>
-          <w:hyperlink w:anchor="_Toc168915029" w:history="1">
+          <w:hyperlink w:anchor="_Toc168915331" w:history="1">
             <w:r>
               <w:rPr>
                 <w:rStyle w:val="Hyperlink"/>
@@ -6763,7 +6754,7 @@
                 <w:noProof/>
                 <w:webHidden/>
               </w:rPr>
-              <w:instrText xml:space="preserve"> PAGEREF _Toc168915029 \h </w:instrText>
+              <w:instrText xml:space="preserve"> PAGEREF _Toc168915331 \h </w:instrText>
             </w:r>
             <w:r>
               <w:rPr>
@@ -6809,7 +6800,7 @@
               <w14:ligatures w14:val="standardContextual"/>
             </w:rPr>
           </w:pPr>
-          <w:hyperlink w:anchor="_Toc168915030" w:history="1">
+          <w:hyperlink w:anchor="_Toc168915332" w:history="1">
             <w:r>
               <w:rPr>
                 <w:rStyle w:val="Hyperlink"/>
@@ -6836,7 +6827,7 @@
                 <w:noProof/>
                 <w:webHidden/>
               </w:rPr>
-              <w:instrText xml:space="preserve"> PAGEREF _Toc168915030 \h </w:instrText>
+              <w:instrText xml:space="preserve"> PAGEREF _Toc168915332 \h </w:instrText>
             </w:r>
             <w:r>
               <w:rPr>
@@ -6882,7 +6873,7 @@
               <w14:ligatures w14:val="standardContextual"/>
             </w:rPr>
           </w:pPr>
-          <w:hyperlink w:anchor="_Toc168915031" w:history="1">
+          <w:hyperlink w:anchor="_Toc168915333" w:history="1">
             <w:r>
               <w:rPr>
                 <w:rStyle w:val="Hyperlink"/>
@@ -6909,7 +6900,7 @@
                 <w:noProof/>
                 <w:webHidden/>
               </w:rPr>
-              <w:instrText xml:space="preserve"> PAGEREF _Toc168915031 \h </w:instrText>
+              <w:instrText xml:space="preserve"> PAGEREF _Toc168915333 \h </w:instrText>
             </w:r>
             <w:r>
               <w:rPr>
@@ -6955,7 +6946,7 @@
               <w14:ligatures w14:val="standardContextual"/>
             </w:rPr>
           </w:pPr>
-          <w:hyperlink w:anchor="_Toc168915032" w:history="1">
+          <w:hyperlink w:anchor="_Toc168915334" w:history="1">
             <w:r>
               <w:rPr>
                 <w:rStyle w:val="Hyperlink"/>
@@ -6982,7 +6973,7 @@
                 <w:noProof/>
                 <w:webHidden/>
               </w:rPr>
-              <w:instrText xml:space="preserve"> PAGEREF _Toc168915032 \h </w:instrText>
+              <w:instrText xml:space="preserve"> PAGEREF _Toc168915334 \h </w:instrText>
             </w:r>
             <w:r>
               <w:rPr>
@@ -7028,7 +7019,7 @@
               <w14:ligatures w14:val="standardContextual"/>
             </w:rPr>
           </w:pPr>
-          <w:hyperlink w:anchor="_Toc168915033" w:history="1">
+          <w:hyperlink w:anchor="_Toc168915335" w:history="1">
             <w:r>
               <w:rPr>
                 <w:rStyle w:val="Hyperlink"/>
@@ -7055,7 +7046,7 @@
                 <w:noProof/>
                 <w:webHidden/>
               </w:rPr>
-              <w:instrText xml:space="preserve"> PAGEREF _Toc168915033 \h </w:instrText>
+              <w:instrText xml:space="preserve"> PAGEREF _Toc168915335 \h </w:instrText>
             </w:r>
             <w:r>
               <w:rPr>
@@ -7101,7 +7092,7 @@
               <w14:ligatures w14:val="standardContextual"/>
             </w:rPr>
           </w:pPr>
-          <w:hyperlink w:anchor="_Toc168915034" w:history="1">
+          <w:hyperlink w:anchor="_Toc168915336" w:history="1">
             <w:r>
               <w:rPr>
                 <w:rStyle w:val="Hyperlink"/>
@@ -7128,7 +7119,7 @@
                 <w:noProof/>
                 <w:webHidden/>
               </w:rPr>
-              <w:instrText xml:space="preserve"> PAGEREF _Toc168915034 \h </w:instrText>
+              <w:instrText xml:space="preserve"> PAGEREF _Toc168915336 \h </w:instrText>
             </w:r>
             <w:r>
               <w:rPr>
@@ -7174,7 +7165,7 @@
               <w14:ligatures w14:val="standardContextual"/>
             </w:rPr>
           </w:pPr>
-          <w:hyperlink w:anchor="_Toc168915035" w:history="1">
+          <w:hyperlink w:anchor="_Toc168915337" w:history="1">
             <w:r>
               <w:rPr>
                 <w:rStyle w:val="Hyperlink"/>
@@ -7201,7 +7192,7 @@
                 <w:noProof/>
                 <w:webHidden/>
               </w:rPr>
-              <w:instrText xml:space="preserve"> PAGEREF _Toc168915035 \h </w:instrText>
+              <w:instrText xml:space="preserve"> PAGEREF _Toc168915337 \h </w:instrText>
             </w:r>
             <w:r>
               <w:rPr>
@@ -7247,7 +7238,7 @@
               <w14:ligatures w14:val="standardContextual"/>
             </w:rPr>
           </w:pPr>
-          <w:hyperlink w:anchor="_Toc168915036" w:history="1">
+          <w:hyperlink w:anchor="_Toc168915338" w:history="1">
             <w:r>
               <w:rPr>
                 <w:rStyle w:val="Hyperlink"/>
@@ -7274,7 +7265,7 @@
                 <w:noProof/>
                 <w:webHidden/>
               </w:rPr>
-              <w:instrText xml:space="preserve"> PAGEREF _Toc168915036 \h </w:instrText>
+              <w:instrText xml:space="preserve"> PAGEREF _Toc168915338 \h </w:instrText>
             </w:r>
             <w:r>
               <w:rPr>
@@ -7320,7 +7311,7 @@
               <w14:ligatures w14:val="standardContextual"/>
             </w:rPr>
           </w:pPr>
-          <w:hyperlink w:anchor="_Toc168915037" w:history="1">
+          <w:hyperlink w:anchor="_Toc168915339" w:history="1">
             <w:r>
               <w:rPr>
                 <w:rStyle w:val="Hyperlink"/>
@@ -7347,7 +7338,7 @@
                 <w:noProof/>
                 <w:webHidden/>
               </w:rPr>
-              <w:instrText xml:space="preserve"> PAGEREF _Toc168915037 \h </w:instrText>
+              <w:instrText xml:space="preserve"> PAGEREF _Toc168915339 \h </w:instrText>
             </w:r>
             <w:r>
               <w:rPr>
@@ -7393,7 +7384,7 @@
               <w14:ligatures w14:val="standardContextual"/>
             </w:rPr>
           </w:pPr>
-          <w:hyperlink w:anchor="_Toc168915038" w:history="1">
+          <w:hyperlink w:anchor="_Toc168915340" w:history="1">
             <w:r>
               <w:rPr>
                 <w:rStyle w:val="Hyperlink"/>
@@ -7420,7 +7411,7 @@
                 <w:noProof/>
                 <w:webHidden/>
               </w:rPr>
-              <w:instrText xml:space="preserve"> PAGEREF _Toc168915038 \h </w:instrText>
+              <w:instrText xml:space="preserve"> PAGEREF _Toc168915340 \h </w:instrText>
             </w:r>
             <w:r>
               <w:rPr>
@@ -7466,7 +7457,7 @@
               <w14:ligatures w14:val="standardContextual"/>
             </w:rPr>
           </w:pPr>
-          <w:hyperlink w:anchor="_Toc168915039" w:history="1">
+          <w:hyperlink w:anchor="_Toc168915341" w:history="1">
             <w:r>
               <w:rPr>
                 <w:rStyle w:val="Hyperlink"/>
@@ -7493,7 +7484,7 @@
                 <w:noProof/>
                 <w:webHidden/>
               </w:rPr>
-              <w:instrText xml:space="preserve"> PAGEREF _Toc168915039 \h </w:instrText>
+              <w:instrText xml:space="preserve"> PAGEREF _Toc168915341 \h </w:instrText>
             </w:r>
             <w:r>
               <w:rPr>
@@ -7539,7 +7530,7 @@
               <w14:ligatures w14:val="standardContextual"/>
             </w:rPr>
           </w:pPr>
-          <w:hyperlink w:anchor="_Toc168915040" w:history="1">
+          <w:hyperlink w:anchor="_Toc168915342" w:history="1">
             <w:r>
               <w:rPr>
                 <w:rStyle w:val="Hyperlink"/>
@@ -7566,7 +7557,7 @@
                 <w:noProof/>
                 <w:webHidden/>
               </w:rPr>
-              <w:instrText xml:space="preserve"> PAGEREF _Toc168915040 \h </w:instrText>
+              <w:instrText xml:space="preserve"> PAGEREF _Toc168915342 \h </w:instrText>
             </w:r>
             <w:r>
               <w:rPr>
@@ -7612,7 +7603,7 @@
               <w14:ligatures w14:val="standardContextual"/>
             </w:rPr>
           </w:pPr>
-          <w:hyperlink w:anchor="_Toc168915041" w:history="1">
+          <w:hyperlink w:anchor="_Toc168915343" w:history="1">
             <w:r>
               <w:rPr>
                 <w:rStyle w:val="Hyperlink"/>
@@ -7639,7 +7630,7 @@
                 <w:noProof/>
                 <w:webHidden/>
               </w:rPr>
-              <w:instrText xml:space="preserve"> PAGEREF _Toc168915041 \h </w:instrText>
+              <w:instrText xml:space="preserve"> PAGEREF _Toc168915343 \h </w:instrText>
             </w:r>
             <w:r>
               <w:rPr>
@@ -7685,7 +7676,7 @@
               <w14:ligatures w14:val="standardContextual"/>
             </w:rPr>
           </w:pPr>
-          <w:hyperlink w:anchor="_Toc168915042" w:history="1">
+          <w:hyperlink w:anchor="_Toc168915344" w:history="1">
             <w:r>
               <w:rPr>
                 <w:rStyle w:val="Hyperlink"/>
@@ -7712,7 +7703,7 @@
                 <w:noProof/>
                 <w:webHidden/>
               </w:rPr>
-              <w:instrText xml:space="preserve"> PAGEREF _Toc168915042 \h </w:instrText>
+              <w:instrText xml:space="preserve"> PAGEREF _Toc168915344 \h </w:instrText>
             </w:r>
             <w:r>
               <w:rPr>
@@ -7758,7 +7749,7 @@
               <w14:ligatures w14:val="standardContextual"/>
             </w:rPr>
           </w:pPr>
-          <w:hyperlink w:anchor="_Toc168915043" w:history="1">
+          <w:hyperlink w:anchor="_Toc168915345" w:history="1">
             <w:r>
               <w:rPr>
                 <w:rStyle w:val="Hyperlink"/>
@@ -7785,7 +7776,7 @@
                 <w:noProof/>
                 <w:webHidden/>
               </w:rPr>
-              <w:instrText xml:space="preserve"> PAGEREF _Toc168915043 \h </w:instrText>
+              <w:instrText xml:space="preserve"> PAGEREF _Toc168915345 \h </w:instrText>
             </w:r>
             <w:r>
               <w:rPr>
@@ -7831,7 +7822,7 @@
               <w14:ligatures w14:val="standardContextual"/>
             </w:rPr>
           </w:pPr>
-          <w:hyperlink w:anchor="_Toc168915044" w:history="1">
+          <w:hyperlink w:anchor="_Toc168915346" w:history="1">
             <w:r>
               <w:rPr>
                 <w:rStyle w:val="Hyperlink"/>
@@ -7858,7 +7849,7 @@
                 <w:noProof/>
                 <w:webHidden/>
               </w:rPr>
-              <w:instrText xml:space="preserve"> PAGEREF _Toc168915044 \h </w:instrText>
+              <w:instrText xml:space="preserve"> PAGEREF _Toc168915346 \h </w:instrText>
             </w:r>
             <w:r>
               <w:rPr>
@@ -7904,7 +7895,7 @@
               <w14:ligatures w14:val="standardContextual"/>
             </w:rPr>
           </w:pPr>
-          <w:hyperlink w:anchor="_Toc168915045" w:history="1">
+          <w:hyperlink w:anchor="_Toc168915347" w:history="1">
             <w:r>
               <w:rPr>
                 <w:rStyle w:val="Hyperlink"/>
@@ -7931,7 +7922,7 @@
                 <w:noProof/>
                 <w:webHidden/>
               </w:rPr>
-              <w:instrText xml:space="preserve"> PAGEREF _Toc168915045 \h </w:instrText>
+              <w:instrText xml:space="preserve"> PAGEREF _Toc168915347 \h </w:instrText>
             </w:r>
             <w:r>
               <w:rPr>
@@ -7977,7 +7968,7 @@
               <w14:ligatures w14:val="standardContextual"/>
             </w:rPr>
           </w:pPr>
-          <w:hyperlink w:anchor="_Toc168915046" w:history="1">
+          <w:hyperlink w:anchor="_Toc168915348" w:history="1">
             <w:r>
               <w:rPr>
                 <w:rStyle w:val="Hyperlink"/>
@@ -8004,7 +7995,7 @@
                 <w:noProof/>
                 <w:webHidden/>
               </w:rPr>
-              <w:instrText xml:space="preserve"> PAGEREF _Toc168915046 \h </w:instrText>
+              <w:instrText xml:space="preserve"> PAGEREF _Toc168915348 \h </w:instrText>
             </w:r>
             <w:r>
               <w:rPr>
@@ -8050,7 +8041,7 @@
               <w14:ligatures w14:val="standardContextual"/>
             </w:rPr>
           </w:pPr>
-          <w:hyperlink w:anchor="_Toc168915047" w:history="1">
+          <w:hyperlink w:anchor="_Toc168915349" w:history="1">
             <w:r>
               <w:rPr>
                 <w:rStyle w:val="Hyperlink"/>
@@ -8077,7 +8068,7 @@
                 <w:noProof/>
                 <w:webHidden/>
               </w:rPr>
-              <w:instrText xml:space="preserve"> PAGEREF _Toc168915047 \h </w:instrText>
+              <w:instrText xml:space="preserve"> PAGEREF _Toc168915349 \h </w:instrText>
             </w:r>
             <w:r>
               <w:rPr>
@@ -8123,7 +8114,7 @@
               <w14:ligatures w14:val="standardContextual"/>
             </w:rPr>
           </w:pPr>
-          <w:hyperlink w:anchor="_Toc168915048" w:history="1">
+          <w:hyperlink w:anchor="_Toc168915350" w:history="1">
             <w:r>
               <w:rPr>
                 <w:rStyle w:val="Hyperlink"/>
@@ -8150,7 +8141,7 @@
                 <w:noProof/>
                 <w:webHidden/>
               </w:rPr>
-              <w:instrText xml:space="preserve"> PAGEREF _Toc168915048 \h </w:instrText>
+              <w:instrText xml:space="preserve"> PAGEREF _Toc168915350 \h </w:instrText>
             </w:r>
             <w:r>
               <w:rPr>
@@ -8196,7 +8187,7 @@
               <w14:ligatures w14:val="standardContextual"/>
             </w:rPr>
           </w:pPr>
-          <w:hyperlink w:anchor="_Toc168915049" w:history="1">
+          <w:hyperlink w:anchor="_Toc168915351" w:history="1">
             <w:r>
               <w:rPr>
                 <w:rStyle w:val="Hyperlink"/>
@@ -8223,7 +8214,7 @@
                 <w:noProof/>
                 <w:webHidden/>
               </w:rPr>
-              <w:instrText xml:space="preserve"> PAGEREF _Toc168915049 \h </w:instrText>
+              <w:instrText xml:space="preserve"> PAGEREF _Toc168915351 \h </w:instrText>
             </w:r>
             <w:r>
               <w:rPr>
@@ -8269,7 +8260,7 @@
               <w14:ligatures w14:val="standardContextual"/>
             </w:rPr>
           </w:pPr>
-          <w:hyperlink w:anchor="_Toc168915050" w:history="1">
+          <w:hyperlink w:anchor="_Toc168915352" w:history="1">
             <w:r>
               <w:rPr>
                 <w:rStyle w:val="Hyperlink"/>
@@ -8296,7 +8287,7 @@
                 <w:noProof/>
                 <w:webHidden/>
               </w:rPr>
-              <w:instrText xml:space="preserve"> PAGEREF _Toc168915050 \h </w:instrText>
+              <w:instrText xml:space="preserve"> PAGEREF _Toc168915352 \h </w:instrText>
             </w:r>
             <w:r>
               <w:rPr>
@@ -8342,7 +8333,7 @@
               <w14:ligatures w14:val="standardContextual"/>
             </w:rPr>
           </w:pPr>
-          <w:hyperlink w:anchor="_Toc168915051" w:history="1">
+          <w:hyperlink w:anchor="_Toc168915353" w:history="1">
             <w:r>
               <w:rPr>
                 <w:rStyle w:val="Hyperlink"/>
@@ -8369,7 +8360,7 @@
                 <w:noProof/>
                 <w:webHidden/>
               </w:rPr>
-              <w:instrText xml:space="preserve"> PAGEREF _Toc168915051 \h </w:instrText>
+              <w:instrText xml:space="preserve"> PAGEREF _Toc168915353 \h </w:instrText>
             </w:r>
             <w:r>
               <w:rPr>
@@ -8415,7 +8406,7 @@
               <w14:ligatures w14:val="standardContextual"/>
             </w:rPr>
           </w:pPr>
-          <w:hyperlink w:anchor="_Toc168915052" w:history="1">
+          <w:hyperlink w:anchor="_Toc168915354" w:history="1">
             <w:r>
               <w:rPr>
                 <w:rStyle w:val="Hyperlink"/>
@@ -8442,7 +8433,7 @@
                 <w:noProof/>
                 <w:webHidden/>
               </w:rPr>
-              <w:instrText xml:space="preserve"> PAGEREF _Toc168915052 \h </w:instrText>
+              <w:instrText xml:space="preserve"> PAGEREF _Toc168915354 \h </w:instrText>
             </w:r>
             <w:r>
               <w:rPr>
@@ -8488,7 +8479,7 @@
               <w14:ligatures w14:val="standardContextual"/>
             </w:rPr>
           </w:pPr>
-          <w:hyperlink w:anchor="_Toc168915053" w:history="1">
+          <w:hyperlink w:anchor="_Toc168915355" w:history="1">
             <w:r>
               <w:rPr>
                 <w:rStyle w:val="Hyperlink"/>
@@ -8515,7 +8506,7 @@
                 <w:noProof/>
                 <w:webHidden/>
               </w:rPr>
-              <w:instrText xml:space="preserve"> PAGEREF _Toc168915053 \h </w:instrText>
+              <w:instrText xml:space="preserve"> PAGEREF _Toc168915355 \h </w:instrText>
             </w:r>
             <w:r>
               <w:rPr>
@@ -8561,7 +8552,7 @@
               <w14:ligatures w14:val="standardContextual"/>
             </w:rPr>
           </w:pPr>
-          <w:hyperlink w:anchor="_Toc168915054" w:history="1">
+          <w:hyperlink w:anchor="_Toc168915356" w:history="1">
             <w:r>
               <w:rPr>
                 <w:rStyle w:val="Hyperlink"/>
@@ -8588,7 +8579,7 @@
                 <w:noProof/>
                 <w:webHidden/>
               </w:rPr>
-              <w:instrText xml:space="preserve"> PAGEREF _Toc168915054 \h </w:instrText>
+              <w:instrText xml:space="preserve"> PAGEREF _Toc168915356 \h </w:instrText>
             </w:r>
             <w:r>
               <w:rPr>
@@ -8634,7 +8625,7 @@
               <w14:ligatures w14:val="standardContextual"/>
             </w:rPr>
           </w:pPr>
-          <w:hyperlink w:anchor="_Toc168915055" w:history="1">
+          <w:hyperlink w:anchor="_Toc168915357" w:history="1">
             <w:r>
               <w:rPr>
                 <w:rStyle w:val="Hyperlink"/>
@@ -8661,7 +8652,7 @@
                 <w:noProof/>
                 <w:webHidden/>
               </w:rPr>
-              <w:instrText xml:space="preserve"> PAGEREF _Toc168915055 \h </w:instrText>
+              <w:instrText xml:space="preserve"> PAGEREF _Toc168915357 \h </w:instrText>
             </w:r>
             <w:r>
               <w:rPr>
@@ -8707,7 +8698,7 @@
               <w14:ligatures w14:val="standardContextual"/>
             </w:rPr>
           </w:pPr>
-          <w:hyperlink w:anchor="_Toc168915056" w:history="1">
+          <w:hyperlink w:anchor="_Toc168915358" w:history="1">
             <w:r>
               <w:rPr>
                 <w:rStyle w:val="Hyperlink"/>
@@ -8734,7 +8725,7 @@
                 <w:noProof/>
                 <w:webHidden/>
               </w:rPr>
-              <w:instrText xml:space="preserve"> PAGEREF _Toc168915056 \h </w:instrText>
+              <w:instrText xml:space="preserve"> PAGEREF _Toc168915358 \h </w:instrText>
             </w:r>
             <w:r>
               <w:rPr>
@@ -8780,7 +8771,7 @@
               <w14:ligatures w14:val="standardContextual"/>
             </w:rPr>
           </w:pPr>
-          <w:hyperlink w:anchor="_Toc168915057" w:history="1">
+          <w:hyperlink w:anchor="_Toc168915359" w:history="1">
             <w:r>
               <w:rPr>
                 <w:rStyle w:val="Hyperlink"/>
@@ -8807,7 +8798,7 @@
                 <w:noProof/>
                 <w:webHidden/>
               </w:rPr>
-              <w:instrText xml:space="preserve"> PAGEREF _Toc168915057 \h </w:instrText>
+              <w:instrText xml:space="preserve"> PAGEREF _Toc168915359 \h </w:instrText>
             </w:r>
             <w:r>
               <w:rPr>
@@ -8853,7 +8844,7 @@
               <w14:ligatures w14:val="standardContextual"/>
             </w:rPr>
           </w:pPr>
-          <w:hyperlink w:anchor="_Toc168915058" w:history="1">
+          <w:hyperlink w:anchor="_Toc168915360" w:history="1">
             <w:r>
               <w:rPr>
                 <w:rStyle w:val="Hyperlink"/>
@@ -8880,7 +8871,7 @@
                 <w:noProof/>
                 <w:webHidden/>
               </w:rPr>
-              <w:instrText xml:space="preserve"> PAGEREF _Toc168915058 \h </w:instrText>
+              <w:instrText xml:space="preserve"> PAGEREF _Toc168915360 \h </w:instrText>
             </w:r>
             <w:r>
               <w:rPr>
@@ -8926,7 +8917,7 @@
               <w14:ligatures w14:val="standardContextual"/>
             </w:rPr>
           </w:pPr>
-          <w:hyperlink w:anchor="_Toc168915059" w:history="1">
+          <w:hyperlink w:anchor="_Toc168915361" w:history="1">
             <w:r>
               <w:rPr>
                 <w:rStyle w:val="Hyperlink"/>
@@ -8953,7 +8944,7 @@
                 <w:noProof/>
                 <w:webHidden/>
               </w:rPr>
-              <w:instrText xml:space="preserve"> PAGEREF _Toc168915059 \h </w:instrText>
+              <w:instrText xml:space="preserve"> PAGEREF _Toc168915361 \h </w:instrText>
             </w:r>
             <w:r>
               <w:rPr>
@@ -8999,7 +8990,7 @@
               <w14:ligatures w14:val="standardContextual"/>
             </w:rPr>
           </w:pPr>
-          <w:hyperlink w:anchor="_Toc168915060" w:history="1">
+          <w:hyperlink w:anchor="_Toc168915362" w:history="1">
             <w:r>
               <w:rPr>
                 <w:rStyle w:val="Hyperlink"/>
@@ -9026,7 +9017,7 @@
                 <w:noProof/>
                 <w:webHidden/>
               </w:rPr>
-              <w:instrText xml:space="preserve"> PAGEREF _Toc168915060 \h </w:instrText>
+              <w:instrText xml:space="preserve"> PAGEREF _Toc168915362 \h </w:instrText>
             </w:r>
             <w:r>
               <w:rPr>
@@ -9072,7 +9063,7 @@
               <w14:ligatures w14:val="standardContextual"/>
             </w:rPr>
           </w:pPr>
-          <w:hyperlink w:anchor="_Toc168915061" w:history="1">
+          <w:hyperlink w:anchor="_Toc168915363" w:history="1">
             <w:r>
               <w:rPr>
                 <w:rStyle w:val="Hyperlink"/>
@@ -9099,7 +9090,7 @@
                 <w:noProof/>
                 <w:webHidden/>
               </w:rPr>
-              <w:instrText xml:space="preserve"> PAGEREF _Toc168915061 \h </w:instrText>
+              <w:instrText xml:space="preserve"> PAGEREF _Toc168915363 \h </w:instrText>
             </w:r>
             <w:r>
               <w:rPr>
@@ -9145,7 +9136,7 @@
               <w14:ligatures w14:val="standardContextual"/>
             </w:rPr>
           </w:pPr>
-          <w:hyperlink w:anchor="_Toc168915062" w:history="1">
+          <w:hyperlink w:anchor="_Toc168915364" w:history="1">
             <w:r>
               <w:rPr>
                 <w:rStyle w:val="Hyperlink"/>
@@ -9172,7 +9163,7 @@
                 <w:noProof/>
                 <w:webHidden/>
               </w:rPr>
-              <w:instrText xml:space="preserve"> PAGEREF _Toc168915062 \h </w:instrText>
+              <w:instrText xml:space="preserve"> PAGEREF _Toc168915364 \h </w:instrText>
             </w:r>
             <w:r>
               <w:rPr>
@@ -9218,7 +9209,7 @@
               <w14:ligatures w14:val="standardContextual"/>
             </w:rPr>
           </w:pPr>
-          <w:hyperlink w:anchor="_Toc168915063" w:history="1">
+          <w:hyperlink w:anchor="_Toc168915365" w:history="1">
             <w:r>
               <w:rPr>
                 <w:rStyle w:val="Hyperlink"/>
@@ -9245,7 +9236,7 @@
                 <w:noProof/>
                 <w:webHidden/>
               </w:rPr>
-              <w:instrText xml:space="preserve"> PAGEREF _Toc168915063 \h </w:instrText>
+              <w:instrText xml:space="preserve"> PAGEREF _Toc168915365 \h </w:instrText>
             </w:r>
             <w:r>
               <w:rPr>
@@ -9291,7 +9282,7 @@
               <w14:ligatures w14:val="standardContextual"/>
             </w:rPr>
           </w:pPr>
-          <w:hyperlink w:anchor="_Toc168915064" w:history="1">
+          <w:hyperlink w:anchor="_Toc168915366" w:history="1">
             <w:r>
               <w:rPr>
                 <w:rStyle w:val="Hyperlink"/>
@@ -9318,7 +9309,7 @@
                 <w:noProof/>
                 <w:webHidden/>
               </w:rPr>
-              <w:instrText xml:space="preserve"> PAGEREF _Toc168915064 \h </w:instrText>
+              <w:instrText xml:space="preserve"> PAGEREF _Toc168915366 \h </w:instrText>
             </w:r>
             <w:r>
               <w:rPr>
@@ -9364,7 +9355,7 @@
               <w14:ligatures w14:val="standardContextual"/>
             </w:rPr>
           </w:pPr>
-          <w:hyperlink w:anchor="_Toc168915065" w:history="1">
+          <w:hyperlink w:anchor="_Toc168915367" w:history="1">
             <w:r>
               <w:rPr>
                 <w:rStyle w:val="Hyperlink"/>
@@ -9391,7 +9382,7 @@
                 <w:noProof/>
                 <w:webHidden/>
               </w:rPr>
-              <w:instrText xml:space="preserve"> PAGEREF _Toc168915065 \h </w:instrText>
+              <w:instrText xml:space="preserve"> PAGEREF _Toc168915367 \h </w:instrText>
             </w:r>
             <w:r>
               <w:rPr>
@@ -9437,7 +9428,7 @@
               <w14:ligatures w14:val="standardContextual"/>
             </w:rPr>
           </w:pPr>
-          <w:hyperlink w:anchor="_Toc168915066" w:history="1">
+          <w:hyperlink w:anchor="_Toc168915368" w:history="1">
             <w:r>
               <w:rPr>
                 <w:rStyle w:val="Hyperlink"/>
@@ -9464,7 +9455,7 @@
                 <w:noProof/>
                 <w:webHidden/>
               </w:rPr>
-              <w:instrText xml:space="preserve"> PAGEREF _Toc168915066 \h </w:instrText>
+              <w:instrText xml:space="preserve"> PAGEREF _Toc168915368 \h </w:instrText>
             </w:r>
             <w:r>
               <w:rPr>
@@ -9510,7 +9501,7 @@
               <w14:ligatures w14:val="standardContextual"/>
             </w:rPr>
           </w:pPr>
-          <w:hyperlink w:anchor="_Toc168915067" w:history="1">
+          <w:hyperlink w:anchor="_Toc168915369" w:history="1">
             <w:r>
               <w:rPr>
                 <w:rStyle w:val="Hyperlink"/>
@@ -9537,7 +9528,7 @@
                 <w:noProof/>
                 <w:webHidden/>
               </w:rPr>
-              <w:instrText xml:space="preserve"> PAGEREF _Toc168915067 \h </w:instrText>
+              <w:instrText xml:space="preserve"> PAGEREF _Toc168915369 \h </w:instrText>
             </w:r>
             <w:r>
               <w:rPr>
@@ -9583,7 +9574,7 @@
               <w14:ligatures w14:val="standardContextual"/>
             </w:rPr>
           </w:pPr>
-          <w:hyperlink w:anchor="_Toc168915068" w:history="1">
+          <w:hyperlink w:anchor="_Toc168915370" w:history="1">
             <w:r>
               <w:rPr>
                 <w:rStyle w:val="Hyperlink"/>
@@ -9610,7 +9601,7 @@
                 <w:noProof/>
                 <w:webHidden/>
               </w:rPr>
-              <w:instrText xml:space="preserve"> PAGEREF _Toc168915068 \h </w:instrText>
+              <w:instrText xml:space="preserve"> PAGEREF _Toc168915370 \h </w:instrText>
             </w:r>
             <w:r>
               <w:rPr>
@@ -9656,7 +9647,7 @@
               <w14:ligatures w14:val="standardContextual"/>
             </w:rPr>
           </w:pPr>
-          <w:hyperlink w:anchor="_Toc168915069" w:history="1">
+          <w:hyperlink w:anchor="_Toc168915371" w:history="1">
             <w:r>
               <w:rPr>
                 <w:rStyle w:val="Hyperlink"/>
@@ -9683,7 +9674,7 @@
                 <w:noProof/>
                 <w:webHidden/>
               </w:rPr>
-              <w:instrText xml:space="preserve"> PAGEREF _Toc168915069 \h </w:instrText>
+              <w:instrText xml:space="preserve"> PAGEREF _Toc168915371 \h </w:instrText>
             </w:r>
             <w:r>
               <w:rPr>
@@ -9729,7 +9720,7 @@
               <w14:ligatures w14:val="standardContextual"/>
             </w:rPr>
           </w:pPr>
-          <w:hyperlink w:anchor="_Toc168915070" w:history="1">
+          <w:hyperlink w:anchor="_Toc168915372" w:history="1">
             <w:r>
               <w:rPr>
                 <w:rStyle w:val="Hyperlink"/>
@@ -9756,7 +9747,7 @@
                 <w:noProof/>
                 <w:webHidden/>
               </w:rPr>
-              <w:instrText xml:space="preserve"> PAGEREF _Toc168915070 \h </w:instrText>
+              <w:instrText xml:space="preserve"> PAGEREF _Toc168915372 \h </w:instrText>
             </w:r>
             <w:r>
               <w:rPr>
@@ -9802,7 +9793,7 @@
               <w14:ligatures w14:val="standardContextual"/>
             </w:rPr>
           </w:pPr>
-          <w:hyperlink w:anchor="_Toc168915071" w:history="1">
+          <w:hyperlink w:anchor="_Toc168915373" w:history="1">
             <w:r>
               <w:rPr>
                 <w:rStyle w:val="Hyperlink"/>
@@ -9829,7 +9820,7 @@
                 <w:noProof/>
                 <w:webHidden/>
               </w:rPr>
-              <w:instrText xml:space="preserve"> PAGEREF _Toc168915071 \h </w:instrText>
+              <w:instrText xml:space="preserve"> PAGEREF _Toc168915373 \h </w:instrText>
             </w:r>
             <w:r>
               <w:rPr>
@@ -9875,7 +9866,7 @@
               <w14:ligatures w14:val="standardContextual"/>
             </w:rPr>
           </w:pPr>
-          <w:hyperlink w:anchor="_Toc168915072" w:history="1">
+          <w:hyperlink w:anchor="_Toc168915374" w:history="1">
             <w:r>
               <w:rPr>
                 <w:rStyle w:val="Hyperlink"/>
@@ -9902,7 +9893,7 @@
                 <w:noProof/>
                 <w:webHidden/>
               </w:rPr>
-              <w:instrText xml:space="preserve"> PAGEREF _Toc168915072 \h </w:instrText>
+              <w:instrText xml:space="preserve"> PAGEREF _Toc168915374 \h </w:instrText>
             </w:r>
             <w:r>
               <w:rPr>
@@ -9948,7 +9939,7 @@
               <w14:ligatures w14:val="standardContextual"/>
             </w:rPr>
           </w:pPr>
-          <w:hyperlink w:anchor="_Toc168915073" w:history="1">
+          <w:hyperlink w:anchor="_Toc168915375" w:history="1">
             <w:r>
               <w:rPr>
                 <w:rStyle w:val="Hyperlink"/>
@@ -9975,7 +9966,7 @@
                 <w:noProof/>
                 <w:webHidden/>
               </w:rPr>
-              <w:instrText xml:space="preserve"> PAGEREF _Toc168915073 \h </w:instrText>
+              <w:instrText xml:space="preserve"> PAGEREF _Toc168915375 \h </w:instrText>
             </w:r>
             <w:r>
               <w:rPr>
@@ -10021,7 +10012,7 @@
               <w14:ligatures w14:val="standardContextual"/>
             </w:rPr>
           </w:pPr>
-          <w:hyperlink w:anchor="_Toc168915074" w:history="1">
+          <w:hyperlink w:anchor="_Toc168915376" w:history="1">
             <w:r>
               <w:rPr>
                 <w:rStyle w:val="Hyperlink"/>
@@ -10048,7 +10039,7 @@
                 <w:noProof/>
                 <w:webHidden/>
               </w:rPr>
-              <w:instrText xml:space="preserve"> PAGEREF _Toc168915074 \h </w:instrText>
+              <w:instrText xml:space="preserve"> PAGEREF _Toc168915376 \h </w:instrText>
             </w:r>
             <w:r>
               <w:rPr>
@@ -10094,7 +10085,7 @@
               <w14:ligatures w14:val="standardContextual"/>
             </w:rPr>
           </w:pPr>
-          <w:hyperlink w:anchor="_Toc168915075" w:history="1">
+          <w:hyperlink w:anchor="_Toc168915377" w:history="1">
             <w:r>
               <w:rPr>
                 <w:rStyle w:val="Hyperlink"/>
@@ -10121,7 +10112,7 @@
                 <w:noProof/>
                 <w:webHidden/>
               </w:rPr>
-              <w:instrText xml:space="preserve"> PAGEREF _Toc168915075 \h </w:instrText>
+              <w:instrText xml:space="preserve"> PAGEREF _Toc168915377 \h </w:instrText>
             </w:r>
             <w:r>
               <w:rPr>
@@ -10167,7 +10158,7 @@
               <w14:ligatures w14:val="standardContextual"/>
             </w:rPr>
           </w:pPr>
-          <w:hyperlink w:anchor="_Toc168915076" w:history="1">
+          <w:hyperlink w:anchor="_Toc168915378" w:history="1">
             <w:r>
               <w:rPr>
                 <w:rStyle w:val="Hyperlink"/>
@@ -10194,7 +10185,7 @@
                 <w:noProof/>
                 <w:webHidden/>
               </w:rPr>
-              <w:instrText xml:space="preserve"> PAGEREF _Toc168915076 \h </w:instrText>
+              <w:instrText xml:space="preserve"> PAGEREF _Toc168915378 \h </w:instrText>
             </w:r>
             <w:r>
               <w:rPr>
@@ -10242,7 +10233,7 @@
       <w:pPr>
         <w:pStyle w:val="Heading1"/>
       </w:pPr>
-      <w:bookmarkStart w:id="0" w:name="_Toc168914946"/>
+      <w:bookmarkStart w:id="0" w:name="_Toc168915248"/>
       <w:r>
         <w:t>Copyright</w:t>
       </w:r>
@@ -10269,7 +10260,7 @@
       <w:pPr>
         <w:pStyle w:val="Heading3"/>
       </w:pPr>
-      <w:bookmarkStart w:id="1" w:name="_Toc168914947"/>
+      <w:bookmarkStart w:id="1" w:name="_Toc168915249"/>
       <w:r>
         <w:t>Thank you!</w:t>
       </w:r>
@@ -10428,7 +10419,7 @@
       <w:pPr>
         <w:pStyle w:val="Heading3"/>
       </w:pPr>
-      <w:bookmarkStart w:id="2" w:name="_Toc168914948"/>
+      <w:bookmarkStart w:id="2" w:name="_Toc168915250"/>
       <w:r>
         <w:t>License</w:t>
       </w:r>
@@ -10611,7 +10602,7 @@
           <w:szCs w:val="48"/>
         </w:rPr>
       </w:pPr>
-      <w:bookmarkStart w:id="3" w:name="_Toc168914949"/>
+      <w:bookmarkStart w:id="3" w:name="_Toc168915251"/>
       <w:r>
         <w:rPr>
           <w:sz w:val="48"/>
@@ -10714,7 +10705,7 @@
       <w:pPr>
         <w:pStyle w:val="Heading2"/>
       </w:pPr>
-      <w:bookmarkStart w:id="4" w:name="_Toc168914950"/>
+      <w:bookmarkStart w:id="4" w:name="_Toc168915252"/>
       <w:r>
         <w:t>Who is this guide for?</w:t>
       </w:r>
@@ -10743,7 +10734,7 @@
       <w:pPr>
         <w:pStyle w:val="Heading2"/>
       </w:pPr>
-      <w:bookmarkStart w:id="5" w:name="_Toc168914951"/>
+      <w:bookmarkStart w:id="5" w:name="_Toc168915253"/>
       <w:r>
         <w:t>BGS is not a second job</w:t>
       </w:r>
@@ -10758,7 +10749,7 @@
       <w:pPr>
         <w:pStyle w:val="Heading2"/>
       </w:pPr>
-      <w:bookmarkStart w:id="6" w:name="_Toc168914952"/>
+      <w:bookmarkStart w:id="6" w:name="_Toc168915254"/>
       <w:r>
         <w:t>Science First - Data and Experiment Driven</w:t>
       </w:r>
@@ -10863,7 +10854,7 @@
       <w:pPr>
         <w:pStyle w:val="Heading2"/>
       </w:pPr>
-      <w:bookmarkStart w:id="7" w:name="_Toc168914953"/>
+      <w:bookmarkStart w:id="7" w:name="_Toc168915255"/>
       <w:r>
         <w:lastRenderedPageBreak/>
         <w:t>Opinionated</w:t>
@@ -10952,7 +10943,7 @@
       <w:pPr>
         <w:pStyle w:val="Heading2"/>
       </w:pPr>
-      <w:bookmarkStart w:id="8" w:name="_Toc168914954"/>
+      <w:bookmarkStart w:id="8" w:name="_Toc168915256"/>
       <w:r>
         <w:t>The intersection between BGS and PowerPlay</w:t>
       </w:r>
@@ -10982,7 +10973,7 @@
       <w:pPr>
         <w:pStyle w:val="Heading2"/>
       </w:pPr>
-      <w:bookmarkStart w:id="9" w:name="_Toc168914955"/>
+      <w:bookmarkStart w:id="9" w:name="_Toc168915257"/>
       <w:r>
         <w:t>Essential Internet Resources</w:t>
       </w:r>
@@ -11227,7 +11218,7 @@
       <w:pPr>
         <w:pStyle w:val="Heading2"/>
       </w:pPr>
-      <w:bookmarkStart w:id="10" w:name="_Toc168914956"/>
+      <w:bookmarkStart w:id="10" w:name="_Toc168915258"/>
       <w:r>
         <w:lastRenderedPageBreak/>
         <w:t>Essential Tools</w:t>
@@ -11386,7 +11377,7 @@
       <w:pPr>
         <w:pStyle w:val="Heading2"/>
       </w:pPr>
-      <w:bookmarkStart w:id="11" w:name="_Toc168914957"/>
+      <w:bookmarkStart w:id="11" w:name="_Toc168915259"/>
       <w:r>
         <w:t>Some terms</w:t>
       </w:r>
@@ -11558,7 +11549,7 @@
           <w:szCs w:val="48"/>
         </w:rPr>
       </w:pPr>
-      <w:bookmarkStart w:id="12" w:name="_Toc168914958"/>
+      <w:bookmarkStart w:id="12" w:name="_Toc168915260"/>
       <w:r>
         <w:rPr>
           <w:sz w:val="48"/>
@@ -11889,7 +11880,7 @@
       <w:pPr>
         <w:pStyle w:val="Heading2"/>
       </w:pPr>
-      <w:bookmarkStart w:id="13" w:name="_Toc168914959"/>
+      <w:bookmarkStart w:id="13" w:name="_Toc168915261"/>
       <w:r>
         <w:t>Systems</w:t>
       </w:r>
@@ -11931,7 +11922,7 @@
       <w:pPr>
         <w:pStyle w:val="Heading2"/>
       </w:pPr>
-      <w:bookmarkStart w:id="14" w:name="_Toc168914960"/>
+      <w:bookmarkStart w:id="14" w:name="_Toc168915262"/>
       <w:r>
         <w:t>Factions</w:t>
       </w:r>
@@ -11994,7 +11985,7 @@
       <w:pPr>
         <w:pStyle w:val="Heading2"/>
       </w:pPr>
-      <w:bookmarkStart w:id="15" w:name="_Toc168914961"/>
+      <w:bookmarkStart w:id="15" w:name="_Toc168915263"/>
       <w:r>
         <w:t>Reputation</w:t>
       </w:r>
@@ -12017,7 +12008,7 @@
       <w:pPr>
         <w:pStyle w:val="Heading2"/>
       </w:pPr>
-      <w:bookmarkStart w:id="16" w:name="_Toc168914962"/>
+      <w:bookmarkStart w:id="16" w:name="_Toc168915264"/>
       <w:r>
         <w:lastRenderedPageBreak/>
         <w:t>Influence</w:t>
@@ -12089,7 +12080,7 @@
       <w:pPr>
         <w:pStyle w:val="Heading2"/>
       </w:pPr>
-      <w:bookmarkStart w:id="17" w:name="_Toc168914963"/>
+      <w:bookmarkStart w:id="17" w:name="_Toc168915265"/>
       <w:r>
         <w:t>Assets – Stations and more</w:t>
       </w:r>
@@ -12204,7 +12195,7 @@
       <w:pPr>
         <w:pStyle w:val="Heading2"/>
       </w:pPr>
-      <w:bookmarkStart w:id="18" w:name="_Toc168914964"/>
+      <w:bookmarkStart w:id="18" w:name="_Toc168915266"/>
       <w:r>
         <w:t>System states</w:t>
       </w:r>
@@ -12348,7 +12339,7 @@
       <w:pPr>
         <w:pStyle w:val="Heading2"/>
       </w:pPr>
-      <w:bookmarkStart w:id="19" w:name="_Toc168914965"/>
+      <w:bookmarkStart w:id="19" w:name="_Toc168915267"/>
       <w:r>
         <w:t>Sliders</w:t>
       </w:r>
@@ -12372,7 +12363,7 @@
       <w:pPr>
         <w:pStyle w:val="Heading3"/>
       </w:pPr>
-      <w:bookmarkStart w:id="20" w:name="_Toc168914966"/>
+      <w:bookmarkStart w:id="20" w:name="_Toc168915268"/>
       <w:r>
         <w:t>Economy</w:t>
       </w:r>
@@ -12390,7 +12381,7 @@
       <w:pPr>
         <w:pStyle w:val="Heading3"/>
       </w:pPr>
-      <w:bookmarkStart w:id="21" w:name="_Toc168914967"/>
+      <w:bookmarkStart w:id="21" w:name="_Toc168915269"/>
       <w:r>
         <w:t>Security</w:t>
       </w:r>
@@ -12474,7 +12465,7 @@
       <w:pPr>
         <w:pStyle w:val="Heading2"/>
       </w:pPr>
-      <w:bookmarkStart w:id="22" w:name="_Toc168914968"/>
+      <w:bookmarkStart w:id="22" w:name="_Toc168915270"/>
       <w:r>
         <w:lastRenderedPageBreak/>
         <w:t>Diplomacy</w:t>
@@ -12592,7 +12583,7 @@
       <w:pPr>
         <w:pStyle w:val="Heading2"/>
       </w:pPr>
-      <w:bookmarkStart w:id="23" w:name="_Toc168914969"/>
+      <w:bookmarkStart w:id="23" w:name="_Toc168915271"/>
       <w:r>
         <w:t>The daily tick</w:t>
       </w:r>
@@ -12703,7 +12694,7 @@
       <w:pPr>
         <w:pStyle w:val="Heading2"/>
       </w:pPr>
-      <w:bookmarkStart w:id="24" w:name="_Toc168914970"/>
+      <w:bookmarkStart w:id="24" w:name="_Toc168915272"/>
       <w:r>
         <w:t>The weekly server tick</w:t>
       </w:r>
@@ -12735,7 +12726,7 @@
       <w:pPr>
         <w:pStyle w:val="Heading1"/>
       </w:pPr>
-      <w:bookmarkStart w:id="25" w:name="_Toc168914971"/>
+      <w:bookmarkStart w:id="25" w:name="_Toc168915273"/>
       <w:r>
         <w:lastRenderedPageBreak/>
         <w:t>GETTING STARTED</w:t>
@@ -12804,7 +12795,7 @@
       <w:pPr>
         <w:pStyle w:val="Heading2"/>
       </w:pPr>
-      <w:bookmarkStart w:id="26" w:name="_Toc168914972"/>
+      <w:bookmarkStart w:id="26" w:name="_Toc168915274"/>
       <w:r>
         <w:t>Step 1 – Create an Inara profile and set it up correctly</w:t>
       </w:r>
@@ -12960,7 +12951,7 @@
       <w:pPr>
         <w:pStyle w:val="Heading2"/>
       </w:pPr>
-      <w:bookmarkStart w:id="27" w:name="_Toc168914973"/>
+      <w:bookmarkStart w:id="27" w:name="_Toc168915275"/>
       <w:r>
         <w:t>Step 2 – Join a Squadron</w:t>
       </w:r>
@@ -13255,7 +13246,7 @@
       <w:pPr>
         <w:pStyle w:val="Heading2"/>
       </w:pPr>
-      <w:bookmarkStart w:id="28" w:name="_Toc168914974"/>
+      <w:bookmarkStart w:id="28" w:name="_Toc168915276"/>
       <w:r>
         <w:t>Step 3 – Get Tooled Up</w:t>
       </w:r>
@@ -13411,7 +13402,7 @@
       <w:pPr>
         <w:pStyle w:val="Heading2"/>
       </w:pPr>
-      <w:bookmarkStart w:id="29" w:name="_Toc168914975"/>
+      <w:bookmarkStart w:id="29" w:name="_Toc168915277"/>
       <w:r>
         <w:t xml:space="preserve">Step </w:t>
       </w:r>
@@ -13526,7 +13517,7 @@
       <w:pPr>
         <w:pStyle w:val="Heading2"/>
       </w:pPr>
-      <w:bookmarkStart w:id="30" w:name="_Toc168914976"/>
+      <w:bookmarkStart w:id="30" w:name="_Toc168915278"/>
       <w:r>
         <w:t>Open, P</w:t>
       </w:r>
@@ -13558,7 +13549,7 @@
       <w:pPr>
         <w:pStyle w:val="Heading2"/>
       </w:pPr>
-      <w:bookmarkStart w:id="31" w:name="_Toc168914977"/>
+      <w:bookmarkStart w:id="31" w:name="_Toc168915279"/>
       <w:r>
         <w:t>Forming a squadron</w:t>
       </w:r>
@@ -14437,7 +14428,7 @@
       <w:pPr>
         <w:pStyle w:val="Heading1"/>
       </w:pPr>
-      <w:bookmarkStart w:id="32" w:name="_Toc168914978"/>
+      <w:bookmarkStart w:id="32" w:name="_Toc168915280"/>
       <w:r>
         <w:lastRenderedPageBreak/>
         <w:t>Build a BGS ship (or two)</w:t>
@@ -14497,7 +14488,7 @@
       <w:pPr>
         <w:pStyle w:val="Heading3"/>
       </w:pPr>
-      <w:bookmarkStart w:id="33" w:name="_Toc168914979"/>
+      <w:bookmarkStart w:id="33" w:name="_Toc168915281"/>
       <w:r>
         <w:t xml:space="preserve">Mission and Generalist BGS </w:t>
       </w:r>
@@ -14900,7 +14891,7 @@
       <w:pPr>
         <w:pStyle w:val="Heading3"/>
       </w:pPr>
-      <w:bookmarkStart w:id="34" w:name="_Toc168914980"/>
+      <w:bookmarkStart w:id="34" w:name="_Toc168915282"/>
       <w:r>
         <w:t>Trade Ship</w:t>
       </w:r>
@@ -15243,7 +15234,7 @@
       <w:pPr>
         <w:pStyle w:val="Heading3"/>
       </w:pPr>
-      <w:bookmarkStart w:id="35" w:name="_Toc168914981"/>
+      <w:bookmarkStart w:id="35" w:name="_Toc168915283"/>
       <w:r>
         <w:t>Exploration Ship</w:t>
       </w:r>
@@ -15556,7 +15547,7 @@
       <w:pPr>
         <w:pStyle w:val="Heading3"/>
       </w:pPr>
-      <w:bookmarkStart w:id="36" w:name="_Toc168914982"/>
+      <w:bookmarkStart w:id="36" w:name="_Toc168915284"/>
       <w:r>
         <w:lastRenderedPageBreak/>
         <w:t>Combat Ship</w:t>
@@ -15908,7 +15899,7 @@
       <w:pPr>
         <w:pStyle w:val="Heading1"/>
       </w:pPr>
-      <w:bookmarkStart w:id="37" w:name="_Toc168914983"/>
+      <w:bookmarkStart w:id="37" w:name="_Toc168915285"/>
       <w:r>
         <w:lastRenderedPageBreak/>
         <w:t>MANIPULATING THE BACKGROUND SIMULATION</w:t>
@@ -15946,7 +15937,7 @@
       <w:pPr>
         <w:pStyle w:val="Heading2"/>
       </w:pPr>
-      <w:bookmarkStart w:id="38" w:name="_Toc168914984"/>
+      <w:bookmarkStart w:id="38" w:name="_Toc168915286"/>
       <w:r>
         <w:t>Work smarter, not harder</w:t>
       </w:r>
@@ -16026,13 +16017,13 @@
       <w:pPr>
         <w:pStyle w:val="Heading2"/>
       </w:pPr>
-      <w:bookmarkStart w:id="39" w:name="_Ref168762771"/>
-      <w:bookmarkStart w:id="40" w:name="_Ref168762791"/>
-      <w:bookmarkStart w:id="41" w:name="_Toc168914985"/>
+      <w:bookmarkStart w:id="39" w:name="_Toc168915287"/>
+      <w:bookmarkStart w:id="40" w:name="_Ref168762771"/>
+      <w:bookmarkStart w:id="41" w:name="_Ref168762791"/>
       <w:r>
         <w:t>Maintenance</w:t>
       </w:r>
-      <w:bookmarkEnd w:id="41"/>
+      <w:bookmarkEnd w:id="39"/>
     </w:p>
     <w:p>
       <w:r>
@@ -16048,7 +16039,7 @@
       <w:pPr>
         <w:pStyle w:val="Heading3"/>
       </w:pPr>
-      <w:bookmarkStart w:id="42" w:name="_Toc168914986"/>
+      <w:bookmarkStart w:id="42" w:name="_Toc168915288"/>
       <w:r>
         <w:lastRenderedPageBreak/>
         <w:t>Daily scan</w:t>
@@ -16293,7 +16284,7 @@
       <w:pPr>
         <w:pStyle w:val="Heading3"/>
       </w:pPr>
-      <w:bookmarkStart w:id="43" w:name="_Toc168914987"/>
+      <w:bookmarkStart w:id="43" w:name="_Toc168915289"/>
       <w:r>
         <w:t>Maintaining influence</w:t>
       </w:r>
@@ -16313,7 +16304,7 @@
       <w:pPr>
         <w:pStyle w:val="Heading3"/>
       </w:pPr>
-      <w:bookmarkStart w:id="44" w:name="_Toc168914988"/>
+      <w:bookmarkStart w:id="44" w:name="_Toc168915290"/>
       <w:r>
         <w:t>Maintaining reputation</w:t>
       </w:r>
@@ -16364,7 +16355,7 @@
       <w:pPr>
         <w:pStyle w:val="Heading2"/>
       </w:pPr>
-      <w:bookmarkStart w:id="45" w:name="_Toc168914989"/>
+      <w:bookmarkStart w:id="45" w:name="_Toc168915291"/>
       <w:r>
         <w:t>Missions</w:t>
       </w:r>
@@ -16418,7 +16409,7 @@
                 <w:szCs w:val="22"/>
               </w:rPr>
             </w:pPr>
-            <w:bookmarkStart w:id="46" w:name="_Toc168914990"/>
+            <w:bookmarkStart w:id="46" w:name="_Toc168915292"/>
             <w:r>
               <w:rPr>
                 <w:sz w:val="22"/>
@@ -16463,7 +16454,7 @@
                 <w:szCs w:val="22"/>
               </w:rPr>
             </w:pPr>
-            <w:bookmarkStart w:id="47" w:name="_Toc168914991"/>
+            <w:bookmarkStart w:id="47" w:name="_Toc168915293"/>
             <w:r>
               <w:rPr>
                 <w:sz w:val="22"/>
@@ -16493,7 +16484,7 @@
       <w:pPr>
         <w:pStyle w:val="Heading2"/>
       </w:pPr>
-      <w:bookmarkStart w:id="48" w:name="_Toc168914992"/>
+      <w:bookmarkStart w:id="48" w:name="_Toc168915294"/>
       <w:r>
         <w:t>Combat</w:t>
       </w:r>
@@ -16601,7 +16592,7 @@
       <w:pPr>
         <w:pStyle w:val="Heading2"/>
       </w:pPr>
-      <w:bookmarkStart w:id="49" w:name="_Toc168914993"/>
+      <w:bookmarkStart w:id="49" w:name="_Toc168915295"/>
       <w:r>
         <w:t>Trade</w:t>
       </w:r>
@@ -16745,7 +16736,7 @@
       <w:pPr>
         <w:pStyle w:val="Heading3"/>
       </w:pPr>
-      <w:bookmarkStart w:id="50" w:name="_Toc168914994"/>
+      <w:bookmarkStart w:id="50" w:name="_Toc168915296"/>
       <w:r>
         <w:t>Profitable Trade Loops</w:t>
       </w:r>
@@ -16812,7 +16803,7 @@
       <w:pPr>
         <w:pStyle w:val="Heading3"/>
       </w:pPr>
-      <w:bookmarkStart w:id="51" w:name="_Toc168914995"/>
+      <w:bookmarkStart w:id="51" w:name="_Toc168915297"/>
       <w:r>
         <w:t>Fleet carriers have no effect on BGS</w:t>
       </w:r>
@@ -16837,7 +16828,7 @@
       <w:pPr>
         <w:pStyle w:val="Heading3"/>
       </w:pPr>
-      <w:bookmarkStart w:id="52" w:name="_Toc168914996"/>
+      <w:bookmarkStart w:id="52" w:name="_Toc168915298"/>
       <w:r>
         <w:lastRenderedPageBreak/>
         <w:t>Cutter tax</w:t>
@@ -16873,7 +16864,7 @@
       <w:pPr>
         <w:pStyle w:val="Heading3"/>
       </w:pPr>
-      <w:bookmarkStart w:id="53" w:name="_Toc168914997"/>
+      <w:bookmarkStart w:id="53" w:name="_Toc168915299"/>
       <w:r>
         <w:t>Smuggling</w:t>
       </w:r>
@@ -16911,7 +16902,7 @@
       <w:pPr>
         <w:pStyle w:val="Heading2"/>
       </w:pPr>
-      <w:bookmarkStart w:id="54" w:name="_Toc168914998"/>
+      <w:bookmarkStart w:id="54" w:name="_Toc168915300"/>
       <w:r>
         <w:t>Exploration</w:t>
       </w:r>
@@ -16992,7 +16983,7 @@
       <w:pPr>
         <w:pStyle w:val="Heading3"/>
       </w:pPr>
-      <w:bookmarkStart w:id="55" w:name="_Toc168914999"/>
+      <w:bookmarkStart w:id="55" w:name="_Toc168915301"/>
       <w:r>
         <w:t xml:space="preserve">Exobiology: </w:t>
       </w:r>
@@ -17155,7 +17146,7 @@
           <w:szCs w:val="36"/>
         </w:rPr>
       </w:pPr>
-      <w:bookmarkStart w:id="56" w:name="_Toc168915000"/>
+      <w:bookmarkStart w:id="56" w:name="_Toc168915302"/>
       <w:r>
         <w:rPr>
           <w:sz w:val="36"/>
@@ -17180,7 +17171,7 @@
       <w:pPr>
         <w:pStyle w:val="Heading3"/>
       </w:pPr>
-      <w:bookmarkStart w:id="57" w:name="_Toc168915001"/>
+      <w:bookmarkStart w:id="57" w:name="_Toc168915303"/>
       <w:r>
         <w:t>Failing missions</w:t>
       </w:r>
@@ -17205,7 +17196,7 @@
       <w:pPr>
         <w:pStyle w:val="Heading3"/>
       </w:pPr>
-      <w:bookmarkStart w:id="58" w:name="_Toc168915002"/>
+      <w:bookmarkStart w:id="58" w:name="_Toc168915304"/>
       <w:r>
         <w:lastRenderedPageBreak/>
         <w:t>Clean Killing</w:t>
@@ -17239,7 +17230,7 @@
       <w:pPr>
         <w:pStyle w:val="Heading3"/>
       </w:pPr>
-      <w:bookmarkStart w:id="59" w:name="_Toc168915003"/>
+      <w:bookmarkStart w:id="59" w:name="_Toc168915305"/>
       <w:r>
         <w:t>Negative actions</w:t>
       </w:r>
@@ -17268,7 +17259,7 @@
       <w:pPr>
         <w:pStyle w:val="Heading3"/>
       </w:pPr>
-      <w:bookmarkStart w:id="60" w:name="_Toc168915004"/>
+      <w:bookmarkStart w:id="60" w:name="_Toc168915306"/>
       <w:r>
         <w:t>Inducing negative states</w:t>
       </w:r>
@@ -17287,7 +17278,7 @@
           <w:szCs w:val="36"/>
         </w:rPr>
       </w:pPr>
-      <w:bookmarkStart w:id="61" w:name="_Toc168915005"/>
+      <w:bookmarkStart w:id="61" w:name="_Toc168915307"/>
       <w:r>
         <w:t>Conflicts</w:t>
       </w:r>
@@ -17302,7 +17293,7 @@
       <w:pPr>
         <w:pStyle w:val="Heading3"/>
       </w:pPr>
-      <w:bookmarkStart w:id="62" w:name="_Toc168915006"/>
+      <w:bookmarkStart w:id="62" w:name="_Toc168915308"/>
       <w:r>
         <w:t>Government Ethos</w:t>
       </w:r>
@@ -17664,7 +17655,7 @@
       <w:pPr>
         <w:pStyle w:val="Heading3"/>
       </w:pPr>
-      <w:bookmarkStart w:id="63" w:name="_Toc168915007"/>
+      <w:bookmarkStart w:id="63" w:name="_Toc168915309"/>
       <w:r>
         <w:lastRenderedPageBreak/>
         <w:t>Conflict table</w:t>
@@ -18051,7 +18042,7 @@
       <w:pPr>
         <w:pStyle w:val="Heading3"/>
       </w:pPr>
-      <w:bookmarkStart w:id="64" w:name="_Toc168915008"/>
+      <w:bookmarkStart w:id="64" w:name="_Toc168915310"/>
       <w:r>
         <w:t>Wars</w:t>
       </w:r>
@@ -18145,7 +18136,7 @@
       <w:pPr>
         <w:pStyle w:val="Heading3"/>
       </w:pPr>
-      <w:bookmarkStart w:id="65" w:name="_Toc168915009"/>
+      <w:bookmarkStart w:id="65" w:name="_Toc168915311"/>
       <w:r>
         <w:t>Coups</w:t>
       </w:r>
@@ -18160,7 +18151,7 @@
       <w:pPr>
         <w:pStyle w:val="Heading3"/>
       </w:pPr>
-      <w:bookmarkStart w:id="66" w:name="_Toc168915010"/>
+      <w:bookmarkStart w:id="66" w:name="_Toc168915312"/>
       <w:r>
         <w:t>Elections</w:t>
       </w:r>
@@ -18234,15 +18225,15 @@
         <w:pStyle w:val="Heading1"/>
       </w:pPr>
       <w:bookmarkStart w:id="67" w:name="_Ref168911313"/>
-      <w:bookmarkStart w:id="68" w:name="_Toc168915011"/>
+      <w:bookmarkStart w:id="68" w:name="_Toc168915313"/>
       <w:r>
         <w:rPr>
           <w:rStyle w:val="Heading1Char"/>
         </w:rPr>
         <w:t>Expansions</w:t>
       </w:r>
-      <w:bookmarkEnd w:id="39"/>
       <w:bookmarkEnd w:id="40"/>
+      <w:bookmarkEnd w:id="41"/>
       <w:bookmarkEnd w:id="67"/>
       <w:bookmarkEnd w:id="68"/>
     </w:p>
@@ -18272,7 +18263,7 @@
       <w:pPr>
         <w:pStyle w:val="Heading2"/>
       </w:pPr>
-      <w:bookmarkStart w:id="69" w:name="_Toc168915012"/>
+      <w:bookmarkStart w:id="69" w:name="_Toc168915314"/>
       <w:r>
         <w:t>Expansion diplomacy</w:t>
       </w:r>
@@ -18331,7 +18322,7 @@
       <w:pPr>
         <w:pStyle w:val="Heading3"/>
       </w:pPr>
-      <w:bookmarkStart w:id="70" w:name="_Toc168915013"/>
+      <w:bookmarkStart w:id="70" w:name="_Toc168915315"/>
       <w:r>
         <w:t>Detecting inactive PMFs</w:t>
       </w:r>
@@ -18453,7 +18444,7 @@
       <w:pPr>
         <w:pStyle w:val="Heading2"/>
       </w:pPr>
-      <w:bookmarkStart w:id="71" w:name="_Toc168915014"/>
+      <w:bookmarkStart w:id="71" w:name="_Toc168915316"/>
       <w:r>
         <w:t>Where will I expand? The expansion cube</w:t>
       </w:r>
@@ -18556,7 +18547,7 @@
       <w:pPr>
         <w:pStyle w:val="Heading2"/>
       </w:pPr>
-      <w:bookmarkStart w:id="72" w:name="_Toc168915015"/>
+      <w:bookmarkStart w:id="72" w:name="_Toc168915317"/>
       <w:r>
         <w:t>Which system will be the expansion system?</w:t>
       </w:r>
@@ -18581,7 +18572,7 @@
       <w:pPr>
         <w:pStyle w:val="Heading2"/>
       </w:pPr>
-      <w:bookmarkStart w:id="73" w:name="_Toc168915016"/>
+      <w:bookmarkStart w:id="73" w:name="_Toc168915318"/>
       <w:r>
         <w:t>Rules of Expansion</w:t>
       </w:r>
@@ -18738,7 +18729,7 @@
       <w:pPr>
         <w:pStyle w:val="Heading2"/>
       </w:pPr>
-      <w:bookmarkStart w:id="74" w:name="_Toc168915017"/>
+      <w:bookmarkStart w:id="74" w:name="_Toc168915319"/>
       <w:r>
         <w:t>Rules of Invasion</w:t>
       </w:r>
@@ -18785,7 +18776,7 @@
       <w:pPr>
         <w:pStyle w:val="Heading2"/>
       </w:pPr>
-      <w:bookmarkStart w:id="75" w:name="_Toc168915018"/>
+      <w:bookmarkStart w:id="75" w:name="_Toc168915320"/>
       <w:r>
         <w:t>Preparing a system for expansion</w:t>
       </w:r>
@@ -18839,7 +18830,7 @@
       <w:pPr>
         <w:pStyle w:val="Heading2"/>
       </w:pPr>
-      <w:bookmarkStart w:id="76" w:name="_Toc168915019"/>
+      <w:bookmarkStart w:id="76" w:name="_Toc168915321"/>
       <w:r>
         <w:t xml:space="preserve">Taking over </w:t>
       </w:r>
@@ -18986,7 +18977,7 @@
       <w:pPr>
         <w:pStyle w:val="Heading2"/>
       </w:pPr>
-      <w:bookmarkStart w:id="77" w:name="_Toc168915020"/>
+      <w:bookmarkStart w:id="77" w:name="_Toc168915322"/>
       <w:r>
         <w:t>Taking over a system, quickly</w:t>
       </w:r>
@@ -19047,7 +19038,7 @@
       <w:pPr>
         <w:pStyle w:val="Heading2"/>
       </w:pPr>
-      <w:bookmarkStart w:id="78" w:name="_Toc168915021"/>
+      <w:bookmarkStart w:id="78" w:name="_Toc168915323"/>
       <w:r>
         <w:t>Backfilling systems</w:t>
       </w:r>
@@ -19068,7 +19059,7 @@
       <w:pPr>
         <w:pStyle w:val="Heading2"/>
       </w:pPr>
-      <w:bookmarkStart w:id="79" w:name="_Toc168915022"/>
+      <w:bookmarkStart w:id="79" w:name="_Toc168915324"/>
       <w:r>
         <w:t xml:space="preserve">Expansions: </w:t>
       </w:r>
@@ -19086,7 +19077,7 @@
       <w:pPr>
         <w:pStyle w:val="Heading1"/>
       </w:pPr>
-      <w:bookmarkStart w:id="80" w:name="_Toc168915023"/>
+      <w:bookmarkStart w:id="80" w:name="_Toc168915325"/>
       <w:r>
         <w:t>Retreat</w:t>
       </w:r>
@@ -19113,7 +19104,7 @@
       <w:pPr>
         <w:pStyle w:val="Heading2"/>
       </w:pPr>
-      <w:bookmarkStart w:id="81" w:name="_Toc168915024"/>
+      <w:bookmarkStart w:id="81" w:name="_Toc168915326"/>
       <w:r>
         <w:t>The Important Day(s)</w:t>
       </w:r>
@@ -19137,7 +19128,7 @@
       <w:pPr>
         <w:pStyle w:val="Heading2"/>
       </w:pPr>
-      <w:bookmarkStart w:id="82" w:name="_Toc168915025"/>
+      <w:bookmarkStart w:id="82" w:name="_Toc168915327"/>
       <w:r>
         <w:t>Retreating another faction</w:t>
       </w:r>
@@ -19251,7 +19242,7 @@
       <w:pPr>
         <w:pStyle w:val="Heading1"/>
       </w:pPr>
-      <w:bookmarkStart w:id="83" w:name="_Toc168915026"/>
+      <w:bookmarkStart w:id="83" w:name="_Toc168915328"/>
       <w:r>
         <w:lastRenderedPageBreak/>
         <w:t>Crime and Punishment</w:t>
@@ -19318,7 +19309,7 @@
       <w:pPr>
         <w:pStyle w:val="Heading2"/>
       </w:pPr>
-      <w:bookmarkStart w:id="84" w:name="_Toc168915027"/>
+      <w:bookmarkStart w:id="84" w:name="_Toc168915329"/>
       <w:r>
         <w:t>Fines</w:t>
       </w:r>
@@ -19362,7 +19353,7 @@
       <w:pPr>
         <w:pStyle w:val="Heading2"/>
       </w:pPr>
-      <w:bookmarkStart w:id="85" w:name="_Toc168915028"/>
+      <w:bookmarkStart w:id="85" w:name="_Toc168915330"/>
       <w:r>
         <w:t>Bounties</w:t>
       </w:r>
@@ -19490,7 +19481,7 @@
       <w:pPr>
         <w:pStyle w:val="Heading3"/>
       </w:pPr>
-      <w:bookmarkStart w:id="86" w:name="_Toc168915029"/>
+      <w:bookmarkStart w:id="86" w:name="_Toc168915331"/>
       <w:r>
         <w:t>Local bounties</w:t>
       </w:r>
@@ -19564,7 +19555,7 @@
       <w:pPr>
         <w:pStyle w:val="Heading3"/>
       </w:pPr>
-      <w:bookmarkStart w:id="87" w:name="_Toc168915030"/>
+      <w:bookmarkStart w:id="87" w:name="_Toc168915332"/>
       <w:r>
         <w:t>Global bounties</w:t>
       </w:r>
@@ -19617,7 +19608,7 @@
       <w:pPr>
         <w:pStyle w:val="Heading2"/>
       </w:pPr>
-      <w:bookmarkStart w:id="88" w:name="_Toc168915031"/>
+      <w:bookmarkStart w:id="88" w:name="_Toc168915333"/>
       <w:r>
         <w:lastRenderedPageBreak/>
         <w:t>Notoriety</w:t>
@@ -19680,7 +19671,7 @@
       <w:pPr>
         <w:pStyle w:val="Heading2"/>
       </w:pPr>
-      <w:bookmarkStart w:id="89" w:name="_Toc168915032"/>
+      <w:bookmarkStart w:id="89" w:name="_Toc168915334"/>
       <w:r>
         <w:t>Naughty list</w:t>
       </w:r>
@@ -19709,7 +19700,7 @@
       <w:pPr>
         <w:pStyle w:val="Heading2"/>
       </w:pPr>
-      <w:bookmarkStart w:id="90" w:name="_Toc168915033"/>
+      <w:bookmarkStart w:id="90" w:name="_Toc168915335"/>
       <w:r>
         <w:t>Interstellar factors</w:t>
       </w:r>
@@ -19724,7 +19715,7 @@
       <w:pPr>
         <w:pStyle w:val="Heading2"/>
       </w:pPr>
-      <w:bookmarkStart w:id="91" w:name="_Toc168915034"/>
+      <w:bookmarkStart w:id="91" w:name="_Toc168915336"/>
       <w:r>
         <w:t>Space Jail</w:t>
       </w:r>
@@ -19744,7 +19735,7 @@
       <w:pPr>
         <w:pStyle w:val="Heading1"/>
       </w:pPr>
-      <w:bookmarkStart w:id="92" w:name="_Toc168915035"/>
+      <w:bookmarkStart w:id="92" w:name="_Toc168915337"/>
       <w:r>
         <w:lastRenderedPageBreak/>
         <w:t>REFERENCE</w:t>
@@ -19755,7 +19746,7 @@
       <w:pPr>
         <w:pStyle w:val="Heading2"/>
       </w:pPr>
-      <w:bookmarkStart w:id="93" w:name="_Toc168915036"/>
+      <w:bookmarkStart w:id="93" w:name="_Toc168915338"/>
       <w:r>
         <w:t>The Bucket Model</w:t>
       </w:r>
@@ -19989,7 +19980,7 @@
       <w:pPr>
         <w:pStyle w:val="Heading3"/>
       </w:pPr>
-      <w:bookmarkStart w:id="96" w:name="_Toc168915037"/>
+      <w:bookmarkStart w:id="96" w:name="_Toc168915339"/>
       <w:r>
         <w:t>Soft caps</w:t>
       </w:r>
@@ -20111,7 +20102,7 @@
       <w:pPr>
         <w:pStyle w:val="Heading2"/>
       </w:pPr>
-      <w:bookmarkStart w:id="97" w:name="_Toc168915038"/>
+      <w:bookmarkStart w:id="97" w:name="_Toc168915340"/>
       <w:r>
         <w:t>Influence distribution</w:t>
       </w:r>
@@ -20187,7 +20178,7 @@
       <w:pPr>
         <w:pStyle w:val="Heading2"/>
       </w:pPr>
-      <w:bookmarkStart w:id="98" w:name="_Toc168915039"/>
+      <w:bookmarkStart w:id="98" w:name="_Toc168915341"/>
       <w:r>
         <w:t>Interpreting station news</w:t>
       </w:r>
@@ -20286,7 +20277,7 @@
       <w:pPr>
         <w:pStyle w:val="Heading2"/>
       </w:pPr>
-      <w:bookmarkStart w:id="99" w:name="_Toc168915040"/>
+      <w:bookmarkStart w:id="99" w:name="_Toc168915342"/>
       <w:r>
         <w:t>Maintaining anarchy systems</w:t>
       </w:r>
@@ -20525,7 +20516,7 @@
       <w:pPr>
         <w:pStyle w:val="Heading2"/>
       </w:pPr>
-      <w:bookmarkStart w:id="100" w:name="_Toc168915041"/>
+      <w:bookmarkStart w:id="100" w:name="_Toc168915343"/>
       <w:r>
         <w:t>Being a good guest</w:t>
       </w:r>
@@ -20545,7 +20536,7 @@
       <w:pPr>
         <w:pStyle w:val="Heading2"/>
       </w:pPr>
-      <w:bookmarkStart w:id="101" w:name="_Toc168915042"/>
+      <w:bookmarkStart w:id="101" w:name="_Toc168915344"/>
       <w:r>
         <w:t>Maintaining other faction’s system</w:t>
       </w:r>
@@ -20565,7 +20556,7 @@
       <w:pPr>
         <w:pStyle w:val="Heading2"/>
       </w:pPr>
-      <w:bookmarkStart w:id="102" w:name="_Toc168915043"/>
+      <w:bookmarkStart w:id="102" w:name="_Toc168915345"/>
       <w:r>
         <w:t>Actions</w:t>
       </w:r>
@@ -22712,7 +22703,7 @@
       <w:pPr>
         <w:pStyle w:val="Heading2"/>
       </w:pPr>
-      <w:bookmarkStart w:id="103" w:name="_Toc168915044"/>
+      <w:bookmarkStart w:id="103" w:name="_Toc168915346"/>
       <w:r>
         <w:lastRenderedPageBreak/>
         <w:t>State Duration Table</w:t>
@@ -22723,7 +22714,7 @@
       <w:pPr>
         <w:pStyle w:val="Heading3"/>
       </w:pPr>
-      <w:bookmarkStart w:id="104" w:name="_Toc168915045"/>
+      <w:bookmarkStart w:id="104" w:name="_Toc168915347"/>
       <w:r>
         <w:t>Slider</w:t>
       </w:r>
@@ -23379,7 +23370,7 @@
       <w:pPr>
         <w:pStyle w:val="Heading3"/>
       </w:pPr>
-      <w:bookmarkStart w:id="105" w:name="_Toc168915046"/>
+      <w:bookmarkStart w:id="105" w:name="_Toc168915348"/>
       <w:r>
         <w:t>Conflict</w:t>
       </w:r>
@@ -23726,7 +23717,7 @@
       <w:pPr>
         <w:pStyle w:val="Heading3"/>
       </w:pPr>
-      <w:bookmarkStart w:id="106" w:name="_Toc168915047"/>
+      <w:bookmarkStart w:id="106" w:name="_Toc168915349"/>
       <w:r>
         <w:t>Event</w:t>
       </w:r>
@@ -24835,7 +24826,7 @@
       <w:pPr>
         <w:pStyle w:val="Heading2"/>
       </w:pPr>
-      <w:bookmarkStart w:id="107" w:name="_Toc168915048"/>
+      <w:bookmarkStart w:id="107" w:name="_Toc168915350"/>
       <w:r>
         <w:t>Conflict table</w:t>
       </w:r>
@@ -25352,7 +25343,7 @@
       <w:pPr>
         <w:pStyle w:val="Heading2"/>
       </w:pPr>
-      <w:bookmarkStart w:id="108" w:name="_Toc168915049"/>
+      <w:bookmarkStart w:id="108" w:name="_Toc168915351"/>
       <w:r>
         <w:lastRenderedPageBreak/>
         <w:t xml:space="preserve">Active </w:t>
@@ -25366,7 +25357,7 @@
       <w:pPr>
         <w:pStyle w:val="Heading3"/>
       </w:pPr>
-      <w:bookmarkStart w:id="109" w:name="_Toc168915050"/>
+      <w:bookmarkStart w:id="109" w:name="_Toc168915352"/>
       <w:r>
         <w:t>None</w:t>
       </w:r>
@@ -25460,7 +25451,7 @@
       <w:pPr>
         <w:pStyle w:val="Heading3"/>
       </w:pPr>
-      <w:bookmarkStart w:id="110" w:name="_Toc168915051"/>
+      <w:bookmarkStart w:id="110" w:name="_Toc168915353"/>
       <w:r>
         <w:t>Blight</w:t>
       </w:r>
@@ -25545,7 +25536,7 @@
       <w:pPr>
         <w:pStyle w:val="Heading3"/>
       </w:pPr>
-      <w:bookmarkStart w:id="111" w:name="_Toc168915052"/>
+      <w:bookmarkStart w:id="111" w:name="_Toc168915354"/>
       <w:r>
         <w:t>Boom</w:t>
       </w:r>
@@ -25635,7 +25626,7 @@
       <w:pPr>
         <w:pStyle w:val="Heading3"/>
       </w:pPr>
-      <w:bookmarkStart w:id="112" w:name="_Toc168915053"/>
+      <w:bookmarkStart w:id="112" w:name="_Toc168915355"/>
       <w:r>
         <w:lastRenderedPageBreak/>
         <w:t>Bust</w:t>
@@ -25746,7 +25737,7 @@
       <w:pPr>
         <w:pStyle w:val="Heading3"/>
       </w:pPr>
-      <w:bookmarkStart w:id="113" w:name="_Toc168915054"/>
+      <w:bookmarkStart w:id="113" w:name="_Toc168915356"/>
       <w:r>
         <w:t>Civil liberty</w:t>
       </w:r>
@@ -25846,7 +25837,7 @@
       <w:pPr>
         <w:pStyle w:val="Heading3"/>
       </w:pPr>
-      <w:bookmarkStart w:id="114" w:name="_Toc168915055"/>
+      <w:bookmarkStart w:id="114" w:name="_Toc168915357"/>
       <w:r>
         <w:t>Civil unrest</w:t>
       </w:r>
@@ -25928,7 +25919,7 @@
       <w:pPr>
         <w:pStyle w:val="Heading3"/>
       </w:pPr>
-      <w:bookmarkStart w:id="115" w:name="_Toc168915056"/>
+      <w:bookmarkStart w:id="115" w:name="_Toc168915358"/>
       <w:r>
         <w:t>Civil war</w:t>
       </w:r>
@@ -26070,7 +26061,7 @@
       <w:pPr>
         <w:pStyle w:val="Heading3"/>
       </w:pPr>
-      <w:bookmarkStart w:id="116" w:name="_Toc168915057"/>
+      <w:bookmarkStart w:id="116" w:name="_Toc168915359"/>
       <w:r>
         <w:t>Drought</w:t>
       </w:r>
@@ -26146,7 +26137,7 @@
       <w:pPr>
         <w:pStyle w:val="Heading3"/>
       </w:pPr>
-      <w:bookmarkStart w:id="117" w:name="_Toc168915058"/>
+      <w:bookmarkStart w:id="117" w:name="_Toc168915360"/>
       <w:r>
         <w:t>Elections</w:t>
       </w:r>
@@ -26246,7 +26237,7 @@
       <w:pPr>
         <w:pStyle w:val="Heading3"/>
       </w:pPr>
-      <w:bookmarkStart w:id="118" w:name="_Toc168915059"/>
+      <w:bookmarkStart w:id="118" w:name="_Toc168915361"/>
       <w:r>
         <w:t>Expansion</w:t>
       </w:r>
@@ -26436,7 +26427,7 @@
       <w:pPr>
         <w:pStyle w:val="Heading3"/>
       </w:pPr>
-      <w:bookmarkStart w:id="119" w:name="_Toc168915060"/>
+      <w:bookmarkStart w:id="119" w:name="_Toc168915362"/>
       <w:r>
         <w:lastRenderedPageBreak/>
         <w:t>Famine</w:t>
@@ -26565,7 +26556,7 @@
       <w:pPr>
         <w:pStyle w:val="Heading3"/>
       </w:pPr>
-      <w:bookmarkStart w:id="120" w:name="_Toc168915061"/>
+      <w:bookmarkStart w:id="120" w:name="_Toc168915363"/>
       <w:r>
         <w:t>Infrastructure failure</w:t>
       </w:r>
@@ -26652,7 +26643,7 @@
       <w:pPr>
         <w:pStyle w:val="Heading3"/>
       </w:pPr>
-      <w:bookmarkStart w:id="121" w:name="_Toc168915062"/>
+      <w:bookmarkStart w:id="121" w:name="_Toc168915364"/>
       <w:r>
         <w:t>Investment</w:t>
       </w:r>
@@ -26715,7 +26706,7 @@
       <w:pPr>
         <w:pStyle w:val="Heading3"/>
       </w:pPr>
-      <w:bookmarkStart w:id="122" w:name="_Toc168915063"/>
+      <w:bookmarkStart w:id="122" w:name="_Toc168915365"/>
       <w:r>
         <w:t>Lockdown</w:t>
       </w:r>
@@ -26792,7 +26783,7 @@
       <w:pPr>
         <w:pStyle w:val="Heading3"/>
       </w:pPr>
-      <w:bookmarkStart w:id="123" w:name="_Toc168915064"/>
+      <w:bookmarkStart w:id="123" w:name="_Toc168915366"/>
       <w:r>
         <w:t>Natural disaster</w:t>
       </w:r>
@@ -26886,7 +26877,7 @@
       <w:pPr>
         <w:pStyle w:val="Heading3"/>
       </w:pPr>
-      <w:bookmarkStart w:id="124" w:name="_Toc168915065"/>
+      <w:bookmarkStart w:id="124" w:name="_Toc168915367"/>
       <w:r>
         <w:t>Outbreak</w:t>
       </w:r>
@@ -26932,22 +26923,40 @@
         <w:t xml:space="preserve"> </w:t>
       </w:r>
       <w:r>
-        <w:t xml:space="preserve">It’s very unclear, but it </w:t>
-      </w:r>
-      <w:r>
-        <w:t xml:space="preserve">used to be that if you deliver a lot of biowaste to a faction, it </w:t>
-      </w:r>
-      <w:r>
-        <w:t>will</w:t>
-      </w:r>
-      <w:r>
-        <w:t xml:space="preserve"> end up in outbreak. That mechanism doesn’t seem to work any longer</w:t>
+        <w:t>It’s very unclear</w:t>
+      </w:r>
+      <w:r>
+        <w:t xml:space="preserve">. It is likely a side effect of </w:t>
+      </w:r>
+      <w:r>
+        <w:t>tak</w:t>
+      </w:r>
+      <w:r>
+        <w:t>ing</w:t>
+      </w:r>
+      <w:r>
+        <w:t xml:space="preserve"> missions to </w:t>
+      </w:r>
+      <w:r>
+        <w:t>deliver biowaste</w:t>
+      </w:r>
+      <w:r>
+        <w:t>, with the destination faction potentially ending up in outbreak. There’s unlikely to be enough of these missions to cause an outbreak</w:t>
       </w:r>
       <w:r>
         <w:t xml:space="preserve">. </w:t>
       </w:r>
       <w:r>
-        <w:t>Some anecdotal evidence seems to indicate that too many bounties and war bonds can also lead to outbreak, but this is untested.</w:t>
+        <w:t>There is s</w:t>
+      </w:r>
+      <w:r>
+        <w:t xml:space="preserve">ome anecdotal evidence </w:t>
+      </w:r>
+      <w:r>
+        <w:t xml:space="preserve">that </w:t>
+      </w:r>
+      <w:r>
+        <w:t>too many bounties and war bonds can also lead to outbreak, but this is untested.</w:t>
       </w:r>
     </w:p>
     <w:p>
@@ -26998,7 +27007,7 @@
       <w:pPr>
         <w:pStyle w:val="Heading3"/>
       </w:pPr>
-      <w:bookmarkStart w:id="125" w:name="_Toc168915066"/>
+      <w:bookmarkStart w:id="125" w:name="_Toc168915368"/>
       <w:r>
         <w:t>Pirate attack</w:t>
       </w:r>
@@ -27083,7 +27092,7 @@
       <w:pPr>
         <w:pStyle w:val="Heading3"/>
       </w:pPr>
-      <w:bookmarkStart w:id="126" w:name="_Toc168915067"/>
+      <w:bookmarkStart w:id="126" w:name="_Toc168915369"/>
       <w:r>
         <w:lastRenderedPageBreak/>
         <w:t>Public holiday</w:t>
@@ -27184,7 +27193,7 @@
       <w:pPr>
         <w:pStyle w:val="Heading3"/>
       </w:pPr>
-      <w:bookmarkStart w:id="127" w:name="_Toc168915068"/>
+      <w:bookmarkStart w:id="127" w:name="_Toc168915370"/>
       <w:r>
         <w:t>Retreat</w:t>
       </w:r>
@@ -27287,7 +27296,7 @@
       <w:pPr>
         <w:pStyle w:val="Heading3"/>
       </w:pPr>
-      <w:bookmarkStart w:id="128" w:name="_Toc168915069"/>
+      <w:bookmarkStart w:id="128" w:name="_Toc168915371"/>
       <w:r>
         <w:t>Terrorist attack</w:t>
       </w:r>
@@ -27396,7 +27405,7 @@
       <w:pPr>
         <w:pStyle w:val="Heading3"/>
       </w:pPr>
-      <w:bookmarkStart w:id="129" w:name="_Toc168915070"/>
+      <w:bookmarkStart w:id="129" w:name="_Toc168915372"/>
       <w:r>
         <w:t>War</w:t>
       </w:r>
@@ -27495,7 +27504,7 @@
       <w:pPr>
         <w:pStyle w:val="Heading2"/>
       </w:pPr>
-      <w:bookmarkStart w:id="130" w:name="_Toc168915071"/>
+      <w:bookmarkStart w:id="130" w:name="_Toc168915373"/>
       <w:r>
         <w:t>AX States</w:t>
       </w:r>
@@ -27558,7 +27567,7 @@
       <w:pPr>
         <w:pStyle w:val="Heading2"/>
       </w:pPr>
-      <w:bookmarkStart w:id="131" w:name="_Toc168915072"/>
+      <w:bookmarkStart w:id="131" w:name="_Toc168915374"/>
       <w:r>
         <w:t>Defunct States</w:t>
       </w:r>
@@ -27691,7 +27700,7 @@
         <w:pStyle w:val="Heading1"/>
       </w:pPr>
       <w:bookmarkStart w:id="132" w:name="_Ref168912626"/>
-      <w:bookmarkStart w:id="133" w:name="_Toc168915073"/>
+      <w:bookmarkStart w:id="133" w:name="_Toc168915375"/>
       <w:r>
         <w:t>Super Powers and Powers Discords</w:t>
       </w:r>
@@ -28276,7 +28285,7 @@
       <w:pPr>
         <w:pStyle w:val="Heading1"/>
       </w:pPr>
-      <w:bookmarkStart w:id="134" w:name="_Toc168915074"/>
+      <w:bookmarkStart w:id="134" w:name="_Toc168915376"/>
       <w:r>
         <w:t>Bibliography</w:t>
       </w:r>
@@ -28286,7 +28295,7 @@
       <w:pPr>
         <w:pStyle w:val="Heading2"/>
       </w:pPr>
-      <w:bookmarkStart w:id="135" w:name="_Toc168915075"/>
+      <w:bookmarkStart w:id="135" w:name="_Toc168915377"/>
       <w:r>
         <w:t>Older information</w:t>
       </w:r>
@@ -28360,7 +28369,7 @@
       <w:pPr>
         <w:pStyle w:val="Heading2"/>
       </w:pPr>
-      <w:bookmarkStart w:id="136" w:name="_Toc168915076"/>
+      <w:bookmarkStart w:id="136" w:name="_Toc168915378"/>
       <w:r>
         <w:t>Older BGS guides</w:t>
       </w:r>

</xml_diff>

<commit_message>
V1.1.4 Update on smuggling and trade through carrier transfers working
</commit_message>
<xml_diff>
--- a/guides/sinc/The Complete BGS Guide 2024.docx
+++ b/guides/sinc/The Complete BGS Guide 2024.docx
@@ -10,6 +10,7 @@
           <w:docPartUnique/>
         </w:docPartObj>
       </w:sdtPr>
+      <w:sdtEndPr/>
       <w:sdtContent>
         <w:p>
           <w:r>
@@ -134,6 +135,7 @@
                                     <w:dataBinding w:prefixMappings="xmlns:ns0='http://purl.org/dc/elements/1.1/' xmlns:ns1='http://schemas.openxmlformats.org/package/2006/metadata/core-properties' " w:xpath="/ns1:coreProperties[1]/ns0:creator[1]" w:storeItemID="{6C3C8BC8-F283-45AE-878A-BAB7291924A1}"/>
                                     <w:text/>
                                   </w:sdtPr>
+                                  <w:sdtEndPr/>
                                   <w:sdtContent>
                                     <w:p>
                                       <w:pPr>
@@ -175,6 +177,7 @@
                                       <w:dataBinding w:prefixMappings="xmlns:ns0='http://schemas.openxmlformats.org/officeDocument/2006/extended-properties' " w:xpath="/ns0:Properties[1]/ns0:Company[1]" w:storeItemID="{6668398D-A668-4E3E-A5EB-62B293D839F1}"/>
                                       <w:text/>
                                     </w:sdtPr>
+                                    <w:sdtEndPr/>
                                     <w:sdtContent>
                                       <w:r>
                                         <w:rPr>
@@ -242,6 +245,7 @@
                                     <w:dataBinding w:prefixMappings="xmlns:ns0='http://purl.org/dc/elements/1.1/' xmlns:ns1='http://schemas.openxmlformats.org/package/2006/metadata/core-properties' " w:xpath="/ns1:coreProperties[1]/ns0:title[1]" w:storeItemID="{6C3C8BC8-F283-45AE-878A-BAB7291924A1}"/>
                                     <w:text/>
                                   </w:sdtPr>
+                                  <w:sdtEndPr/>
                                   <w:sdtContent>
                                     <w:p>
                                       <w:pPr>
@@ -329,6 +333,7 @@
                                       <w:dataBinding w:prefixMappings="xmlns:ns0='http://purl.org/dc/elements/1.1/' xmlns:ns1='http://schemas.openxmlformats.org/package/2006/metadata/core-properties' " w:xpath="/ns1:coreProperties[1]/ns0:subject[1]" w:storeItemID="{6C3C8BC8-F283-45AE-878A-BAB7291924A1}"/>
                                       <w:text/>
                                     </w:sdtPr>
+                                    <w:sdtEndPr/>
                                     <w:sdtContent>
                                       <w:r>
                                         <w:rPr>
@@ -375,7 +380,7 @@
                                       <w:sz w:val="36"/>
                                       <w:szCs w:val="36"/>
                                     </w:rPr>
-                                    <w:t>3</w:t>
+                                    <w:t>4</w:t>
                                   </w:r>
                                 </w:p>
                               </w:txbxContent>
@@ -419,6 +424,7 @@
                               <w:dataBinding w:prefixMappings="xmlns:ns0='http://purl.org/dc/elements/1.1/' xmlns:ns1='http://schemas.openxmlformats.org/package/2006/metadata/core-properties' " w:xpath="/ns1:coreProperties[1]/ns0:creator[1]" w:storeItemID="{6C3C8BC8-F283-45AE-878A-BAB7291924A1}"/>
                               <w:text/>
                             </w:sdtPr>
+                            <w:sdtEndPr/>
                             <w:sdtContent>
                               <w:p>
                                 <w:pPr>
@@ -460,6 +466,7 @@
                                 <w:dataBinding w:prefixMappings="xmlns:ns0='http://schemas.openxmlformats.org/officeDocument/2006/extended-properties' " w:xpath="/ns0:Properties[1]/ns0:Company[1]" w:storeItemID="{6668398D-A668-4E3E-A5EB-62B293D839F1}"/>
                                 <w:text/>
                               </w:sdtPr>
+                              <w:sdtEndPr/>
                               <w:sdtContent>
                                 <w:r>
                                   <w:rPr>
@@ -495,6 +502,7 @@
                               <w:dataBinding w:prefixMappings="xmlns:ns0='http://purl.org/dc/elements/1.1/' xmlns:ns1='http://schemas.openxmlformats.org/package/2006/metadata/core-properties' " w:xpath="/ns1:coreProperties[1]/ns0:title[1]" w:storeItemID="{6C3C8BC8-F283-45AE-878A-BAB7291924A1}"/>
                               <w:text/>
                             </w:sdtPr>
+                            <w:sdtEndPr/>
                             <w:sdtContent>
                               <w:p>
                                 <w:pPr>
@@ -582,6 +590,7 @@
                                 <w:dataBinding w:prefixMappings="xmlns:ns0='http://purl.org/dc/elements/1.1/' xmlns:ns1='http://schemas.openxmlformats.org/package/2006/metadata/core-properties' " w:xpath="/ns1:coreProperties[1]/ns0:subject[1]" w:storeItemID="{6C3C8BC8-F283-45AE-878A-BAB7291924A1}"/>
                                 <w:text/>
                               </w:sdtPr>
+                              <w:sdtEndPr/>
                               <w:sdtContent>
                                 <w:r>
                                   <w:rPr>
@@ -628,7 +637,7 @@
                                 <w:sz w:val="36"/>
                                 <w:szCs w:val="36"/>
                               </w:rPr>
-                              <w:t>3</w:t>
+                              <w:t>4</w:t>
                             </w:r>
                           </w:p>
                         </w:txbxContent>
@@ -704,7 +713,7 @@
           <w:r>
             <w:fldChar w:fldCharType="separate"/>
           </w:r>
-          <w:hyperlink w:anchor="_Toc169140954" w:history="1">
+          <w:hyperlink w:anchor="_Toc169251215" w:history="1">
             <w:r>
               <w:rPr>
                 <w:rStyle w:val="Hyperlink"/>
@@ -731,7 +740,7 @@
                 <w:noProof/>
                 <w:webHidden/>
               </w:rPr>
-              <w:instrText xml:space="preserve"> PAGEREF _Toc169140954 \h </w:instrText>
+              <w:instrText xml:space="preserve"> PAGEREF _Toc169251215 \h </w:instrText>
             </w:r>
             <w:r>
               <w:rPr>
@@ -777,7 +786,7 @@
               <w14:ligatures w14:val="standardContextual"/>
             </w:rPr>
           </w:pPr>
-          <w:hyperlink w:anchor="_Toc169140955" w:history="1">
+          <w:hyperlink w:anchor="_Toc169251216" w:history="1">
             <w:r>
               <w:rPr>
                 <w:rStyle w:val="Hyperlink"/>
@@ -804,7 +813,7 @@
                 <w:noProof/>
                 <w:webHidden/>
               </w:rPr>
-              <w:instrText xml:space="preserve"> PAGEREF _Toc169140955 \h </w:instrText>
+              <w:instrText xml:space="preserve"> PAGEREF _Toc169251216 \h </w:instrText>
             </w:r>
             <w:r>
               <w:rPr>
@@ -850,7 +859,7 @@
               <w14:ligatures w14:val="standardContextual"/>
             </w:rPr>
           </w:pPr>
-          <w:hyperlink w:anchor="_Toc169140956" w:history="1">
+          <w:hyperlink w:anchor="_Toc169251217" w:history="1">
             <w:r>
               <w:rPr>
                 <w:rStyle w:val="Hyperlink"/>
@@ -877,7 +886,7 @@
                 <w:noProof/>
                 <w:webHidden/>
               </w:rPr>
-              <w:instrText xml:space="preserve"> PAGEREF _Toc169140956 \h </w:instrText>
+              <w:instrText xml:space="preserve"> PAGEREF _Toc169251217 \h </w:instrText>
             </w:r>
             <w:r>
               <w:rPr>
@@ -923,7 +932,7 @@
               <w14:ligatures w14:val="standardContextual"/>
             </w:rPr>
           </w:pPr>
-          <w:hyperlink w:anchor="_Toc169140957" w:history="1">
+          <w:hyperlink w:anchor="_Toc169251218" w:history="1">
             <w:r>
               <w:rPr>
                 <w:rStyle w:val="Hyperlink"/>
@@ -950,7 +959,7 @@
                 <w:noProof/>
                 <w:webHidden/>
               </w:rPr>
-              <w:instrText xml:space="preserve"> PAGEREF _Toc169140957 \h </w:instrText>
+              <w:instrText xml:space="preserve"> PAGEREF _Toc169251218 \h </w:instrText>
             </w:r>
             <w:r>
               <w:rPr>
@@ -996,7 +1005,7 @@
               <w14:ligatures w14:val="standardContextual"/>
             </w:rPr>
           </w:pPr>
-          <w:hyperlink w:anchor="_Toc169140958" w:history="1">
+          <w:hyperlink w:anchor="_Toc169251219" w:history="1">
             <w:r>
               <w:rPr>
                 <w:rStyle w:val="Hyperlink"/>
@@ -1023,7 +1032,7 @@
                 <w:noProof/>
                 <w:webHidden/>
               </w:rPr>
-              <w:instrText xml:space="preserve"> PAGEREF _Toc169140958 \h </w:instrText>
+              <w:instrText xml:space="preserve"> PAGEREF _Toc169251219 \h </w:instrText>
             </w:r>
             <w:r>
               <w:rPr>
@@ -1069,7 +1078,7 @@
               <w14:ligatures w14:val="standardContextual"/>
             </w:rPr>
           </w:pPr>
-          <w:hyperlink w:anchor="_Toc169140959" w:history="1">
+          <w:hyperlink w:anchor="_Toc169251220" w:history="1">
             <w:r>
               <w:rPr>
                 <w:rStyle w:val="Hyperlink"/>
@@ -1096,7 +1105,7 @@
                 <w:noProof/>
                 <w:webHidden/>
               </w:rPr>
-              <w:instrText xml:space="preserve"> PAGEREF _Toc169140959 \h </w:instrText>
+              <w:instrText xml:space="preserve"> PAGEREF _Toc169251220 \h </w:instrText>
             </w:r>
             <w:r>
               <w:rPr>
@@ -1142,7 +1151,7 @@
               <w14:ligatures w14:val="standardContextual"/>
             </w:rPr>
           </w:pPr>
-          <w:hyperlink w:anchor="_Toc169140960" w:history="1">
+          <w:hyperlink w:anchor="_Toc169251221" w:history="1">
             <w:r>
               <w:rPr>
                 <w:rStyle w:val="Hyperlink"/>
@@ -1169,7 +1178,7 @@
                 <w:noProof/>
                 <w:webHidden/>
               </w:rPr>
-              <w:instrText xml:space="preserve"> PAGEREF _Toc169140960 \h </w:instrText>
+              <w:instrText xml:space="preserve"> PAGEREF _Toc169251221 \h </w:instrText>
             </w:r>
             <w:r>
               <w:rPr>
@@ -1215,7 +1224,7 @@
               <w14:ligatures w14:val="standardContextual"/>
             </w:rPr>
           </w:pPr>
-          <w:hyperlink w:anchor="_Toc169140961" w:history="1">
+          <w:hyperlink w:anchor="_Toc169251222" w:history="1">
             <w:r>
               <w:rPr>
                 <w:rStyle w:val="Hyperlink"/>
@@ -1242,7 +1251,7 @@
                 <w:noProof/>
                 <w:webHidden/>
               </w:rPr>
-              <w:instrText xml:space="preserve"> PAGEREF _Toc169140961 \h </w:instrText>
+              <w:instrText xml:space="preserve"> PAGEREF _Toc169251222 \h </w:instrText>
             </w:r>
             <w:r>
               <w:rPr>
@@ -1288,7 +1297,7 @@
               <w14:ligatures w14:val="standardContextual"/>
             </w:rPr>
           </w:pPr>
-          <w:hyperlink w:anchor="_Toc169140962" w:history="1">
+          <w:hyperlink w:anchor="_Toc169251223" w:history="1">
             <w:r>
               <w:rPr>
                 <w:rStyle w:val="Hyperlink"/>
@@ -1315,7 +1324,7 @@
                 <w:noProof/>
                 <w:webHidden/>
               </w:rPr>
-              <w:instrText xml:space="preserve"> PAGEREF _Toc169140962 \h </w:instrText>
+              <w:instrText xml:space="preserve"> PAGEREF _Toc169251223 \h </w:instrText>
             </w:r>
             <w:r>
               <w:rPr>
@@ -1361,7 +1370,7 @@
               <w14:ligatures w14:val="standardContextual"/>
             </w:rPr>
           </w:pPr>
-          <w:hyperlink w:anchor="_Toc169140963" w:history="1">
+          <w:hyperlink w:anchor="_Toc169251224" w:history="1">
             <w:r>
               <w:rPr>
                 <w:rStyle w:val="Hyperlink"/>
@@ -1388,7 +1397,7 @@
                 <w:noProof/>
                 <w:webHidden/>
               </w:rPr>
-              <w:instrText xml:space="preserve"> PAGEREF _Toc169140963 \h </w:instrText>
+              <w:instrText xml:space="preserve"> PAGEREF _Toc169251224 \h </w:instrText>
             </w:r>
             <w:r>
               <w:rPr>
@@ -1434,7 +1443,7 @@
               <w14:ligatures w14:val="standardContextual"/>
             </w:rPr>
           </w:pPr>
-          <w:hyperlink w:anchor="_Toc169140964" w:history="1">
+          <w:hyperlink w:anchor="_Toc169251225" w:history="1">
             <w:r>
               <w:rPr>
                 <w:rStyle w:val="Hyperlink"/>
@@ -1461,7 +1470,7 @@
                 <w:noProof/>
                 <w:webHidden/>
               </w:rPr>
-              <w:instrText xml:space="preserve"> PAGEREF _Toc169140964 \h </w:instrText>
+              <w:instrText xml:space="preserve"> PAGEREF _Toc169251225 \h </w:instrText>
             </w:r>
             <w:r>
               <w:rPr>
@@ -1507,7 +1516,7 @@
               <w14:ligatures w14:val="standardContextual"/>
             </w:rPr>
           </w:pPr>
-          <w:hyperlink w:anchor="_Toc169140965" w:history="1">
+          <w:hyperlink w:anchor="_Toc169251226" w:history="1">
             <w:r>
               <w:rPr>
                 <w:rStyle w:val="Hyperlink"/>
@@ -1534,7 +1543,7 @@
                 <w:noProof/>
                 <w:webHidden/>
               </w:rPr>
-              <w:instrText xml:space="preserve"> PAGEREF _Toc169140965 \h </w:instrText>
+              <w:instrText xml:space="preserve"> PAGEREF _Toc169251226 \h </w:instrText>
             </w:r>
             <w:r>
               <w:rPr>
@@ -1580,7 +1589,7 @@
               <w14:ligatures w14:val="standardContextual"/>
             </w:rPr>
           </w:pPr>
-          <w:hyperlink w:anchor="_Toc169140966" w:history="1">
+          <w:hyperlink w:anchor="_Toc169251227" w:history="1">
             <w:r>
               <w:rPr>
                 <w:rStyle w:val="Hyperlink"/>
@@ -1607,7 +1616,7 @@
                 <w:noProof/>
                 <w:webHidden/>
               </w:rPr>
-              <w:instrText xml:space="preserve"> PAGEREF _Toc169140966 \h </w:instrText>
+              <w:instrText xml:space="preserve"> PAGEREF _Toc169251227 \h </w:instrText>
             </w:r>
             <w:r>
               <w:rPr>
@@ -1653,7 +1662,7 @@
               <w14:ligatures w14:val="standardContextual"/>
             </w:rPr>
           </w:pPr>
-          <w:hyperlink w:anchor="_Toc169140967" w:history="1">
+          <w:hyperlink w:anchor="_Toc169251228" w:history="1">
             <w:r>
               <w:rPr>
                 <w:rStyle w:val="Hyperlink"/>
@@ -1680,7 +1689,7 @@
                 <w:noProof/>
                 <w:webHidden/>
               </w:rPr>
-              <w:instrText xml:space="preserve"> PAGEREF _Toc169140967 \h </w:instrText>
+              <w:instrText xml:space="preserve"> PAGEREF _Toc169251228 \h </w:instrText>
             </w:r>
             <w:r>
               <w:rPr>
@@ -1726,7 +1735,7 @@
               <w14:ligatures w14:val="standardContextual"/>
             </w:rPr>
           </w:pPr>
-          <w:hyperlink w:anchor="_Toc169140968" w:history="1">
+          <w:hyperlink w:anchor="_Toc169251229" w:history="1">
             <w:r>
               <w:rPr>
                 <w:rStyle w:val="Hyperlink"/>
@@ -1753,7 +1762,7 @@
                 <w:noProof/>
                 <w:webHidden/>
               </w:rPr>
-              <w:instrText xml:space="preserve"> PAGEREF _Toc169140968 \h </w:instrText>
+              <w:instrText xml:space="preserve"> PAGEREF _Toc169251229 \h </w:instrText>
             </w:r>
             <w:r>
               <w:rPr>
@@ -1799,7 +1808,7 @@
               <w14:ligatures w14:val="standardContextual"/>
             </w:rPr>
           </w:pPr>
-          <w:hyperlink w:anchor="_Toc169140969" w:history="1">
+          <w:hyperlink w:anchor="_Toc169251230" w:history="1">
             <w:r>
               <w:rPr>
                 <w:rStyle w:val="Hyperlink"/>
@@ -1826,7 +1835,7 @@
                 <w:noProof/>
                 <w:webHidden/>
               </w:rPr>
-              <w:instrText xml:space="preserve"> PAGEREF _Toc169140969 \h </w:instrText>
+              <w:instrText xml:space="preserve"> PAGEREF _Toc169251230 \h </w:instrText>
             </w:r>
             <w:r>
               <w:rPr>
@@ -1872,7 +1881,7 @@
               <w14:ligatures w14:val="standardContextual"/>
             </w:rPr>
           </w:pPr>
-          <w:hyperlink w:anchor="_Toc169140970" w:history="1">
+          <w:hyperlink w:anchor="_Toc169251231" w:history="1">
             <w:r>
               <w:rPr>
                 <w:rStyle w:val="Hyperlink"/>
@@ -1899,7 +1908,7 @@
                 <w:noProof/>
                 <w:webHidden/>
               </w:rPr>
-              <w:instrText xml:space="preserve"> PAGEREF _Toc169140970 \h </w:instrText>
+              <w:instrText xml:space="preserve"> PAGEREF _Toc169251231 \h </w:instrText>
             </w:r>
             <w:r>
               <w:rPr>
@@ -1945,7 +1954,7 @@
               <w14:ligatures w14:val="standardContextual"/>
             </w:rPr>
           </w:pPr>
-          <w:hyperlink w:anchor="_Toc169140971" w:history="1">
+          <w:hyperlink w:anchor="_Toc169251232" w:history="1">
             <w:r>
               <w:rPr>
                 <w:rStyle w:val="Hyperlink"/>
@@ -1972,7 +1981,7 @@
                 <w:noProof/>
                 <w:webHidden/>
               </w:rPr>
-              <w:instrText xml:space="preserve"> PAGEREF _Toc169140971 \h </w:instrText>
+              <w:instrText xml:space="preserve"> PAGEREF _Toc169251232 \h </w:instrText>
             </w:r>
             <w:r>
               <w:rPr>
@@ -2018,7 +2027,7 @@
               <w14:ligatures w14:val="standardContextual"/>
             </w:rPr>
           </w:pPr>
-          <w:hyperlink w:anchor="_Toc169140972" w:history="1">
+          <w:hyperlink w:anchor="_Toc169251233" w:history="1">
             <w:r>
               <w:rPr>
                 <w:rStyle w:val="Hyperlink"/>
@@ -2045,7 +2054,7 @@
                 <w:noProof/>
                 <w:webHidden/>
               </w:rPr>
-              <w:instrText xml:space="preserve"> PAGEREF _Toc169140972 \h </w:instrText>
+              <w:instrText xml:space="preserve"> PAGEREF _Toc169251233 \h </w:instrText>
             </w:r>
             <w:r>
               <w:rPr>
@@ -2091,7 +2100,7 @@
               <w14:ligatures w14:val="standardContextual"/>
             </w:rPr>
           </w:pPr>
-          <w:hyperlink w:anchor="_Toc169140973" w:history="1">
+          <w:hyperlink w:anchor="_Toc169251234" w:history="1">
             <w:r>
               <w:rPr>
                 <w:rStyle w:val="Hyperlink"/>
@@ -2118,7 +2127,7 @@
                 <w:noProof/>
                 <w:webHidden/>
               </w:rPr>
-              <w:instrText xml:space="preserve"> PAGEREF _Toc169140973 \h </w:instrText>
+              <w:instrText xml:space="preserve"> PAGEREF _Toc169251234 \h </w:instrText>
             </w:r>
             <w:r>
               <w:rPr>
@@ -2164,7 +2173,7 @@
               <w14:ligatures w14:val="standardContextual"/>
             </w:rPr>
           </w:pPr>
-          <w:hyperlink w:anchor="_Toc169140974" w:history="1">
+          <w:hyperlink w:anchor="_Toc169251235" w:history="1">
             <w:r>
               <w:rPr>
                 <w:rStyle w:val="Hyperlink"/>
@@ -2191,7 +2200,7 @@
                 <w:noProof/>
                 <w:webHidden/>
               </w:rPr>
-              <w:instrText xml:space="preserve"> PAGEREF _Toc169140974 \h </w:instrText>
+              <w:instrText xml:space="preserve"> PAGEREF _Toc169251235 \h </w:instrText>
             </w:r>
             <w:r>
               <w:rPr>
@@ -2237,7 +2246,7 @@
               <w14:ligatures w14:val="standardContextual"/>
             </w:rPr>
           </w:pPr>
-          <w:hyperlink w:anchor="_Toc169140975" w:history="1">
+          <w:hyperlink w:anchor="_Toc169251236" w:history="1">
             <w:r>
               <w:rPr>
                 <w:rStyle w:val="Hyperlink"/>
@@ -2264,7 +2273,7 @@
                 <w:noProof/>
                 <w:webHidden/>
               </w:rPr>
-              <w:instrText xml:space="preserve"> PAGEREF _Toc169140975 \h </w:instrText>
+              <w:instrText xml:space="preserve"> PAGEREF _Toc169251236 \h </w:instrText>
             </w:r>
             <w:r>
               <w:rPr>
@@ -2310,7 +2319,7 @@
               <w14:ligatures w14:val="standardContextual"/>
             </w:rPr>
           </w:pPr>
-          <w:hyperlink w:anchor="_Toc169140976" w:history="1">
+          <w:hyperlink w:anchor="_Toc169251237" w:history="1">
             <w:r>
               <w:rPr>
                 <w:rStyle w:val="Hyperlink"/>
@@ -2337,7 +2346,7 @@
                 <w:noProof/>
                 <w:webHidden/>
               </w:rPr>
-              <w:instrText xml:space="preserve"> PAGEREF _Toc169140976 \h </w:instrText>
+              <w:instrText xml:space="preserve"> PAGEREF _Toc169251237 \h </w:instrText>
             </w:r>
             <w:r>
               <w:rPr>
@@ -2383,7 +2392,7 @@
               <w14:ligatures w14:val="standardContextual"/>
             </w:rPr>
           </w:pPr>
-          <w:hyperlink w:anchor="_Toc169140977" w:history="1">
+          <w:hyperlink w:anchor="_Toc169251238" w:history="1">
             <w:r>
               <w:rPr>
                 <w:rStyle w:val="Hyperlink"/>
@@ -2410,7 +2419,7 @@
                 <w:noProof/>
                 <w:webHidden/>
               </w:rPr>
-              <w:instrText xml:space="preserve"> PAGEREF _Toc169140977 \h </w:instrText>
+              <w:instrText xml:space="preserve"> PAGEREF _Toc169251238 \h </w:instrText>
             </w:r>
             <w:r>
               <w:rPr>
@@ -2456,7 +2465,7 @@
               <w14:ligatures w14:val="standardContextual"/>
             </w:rPr>
           </w:pPr>
-          <w:hyperlink w:anchor="_Toc169140978" w:history="1">
+          <w:hyperlink w:anchor="_Toc169251239" w:history="1">
             <w:r>
               <w:rPr>
                 <w:rStyle w:val="Hyperlink"/>
@@ -2483,7 +2492,7 @@
                 <w:noProof/>
                 <w:webHidden/>
               </w:rPr>
-              <w:instrText xml:space="preserve"> PAGEREF _Toc169140978 \h </w:instrText>
+              <w:instrText xml:space="preserve"> PAGEREF _Toc169251239 \h </w:instrText>
             </w:r>
             <w:r>
               <w:rPr>
@@ -2529,7 +2538,7 @@
               <w14:ligatures w14:val="standardContextual"/>
             </w:rPr>
           </w:pPr>
-          <w:hyperlink w:anchor="_Toc169140979" w:history="1">
+          <w:hyperlink w:anchor="_Toc169251240" w:history="1">
             <w:r>
               <w:rPr>
                 <w:rStyle w:val="Hyperlink"/>
@@ -2556,7 +2565,7 @@
                 <w:noProof/>
                 <w:webHidden/>
               </w:rPr>
-              <w:instrText xml:space="preserve"> PAGEREF _Toc169140979 \h </w:instrText>
+              <w:instrText xml:space="preserve"> PAGEREF _Toc169251240 \h </w:instrText>
             </w:r>
             <w:r>
               <w:rPr>
@@ -2602,7 +2611,7 @@
               <w14:ligatures w14:val="standardContextual"/>
             </w:rPr>
           </w:pPr>
-          <w:hyperlink w:anchor="_Toc169140980" w:history="1">
+          <w:hyperlink w:anchor="_Toc169251241" w:history="1">
             <w:r>
               <w:rPr>
                 <w:rStyle w:val="Hyperlink"/>
@@ -2629,7 +2638,7 @@
                 <w:noProof/>
                 <w:webHidden/>
               </w:rPr>
-              <w:instrText xml:space="preserve"> PAGEREF _Toc169140980 \h </w:instrText>
+              <w:instrText xml:space="preserve"> PAGEREF _Toc169251241 \h </w:instrText>
             </w:r>
             <w:r>
               <w:rPr>
@@ -2675,7 +2684,7 @@
               <w14:ligatures w14:val="standardContextual"/>
             </w:rPr>
           </w:pPr>
-          <w:hyperlink w:anchor="_Toc169140981" w:history="1">
+          <w:hyperlink w:anchor="_Toc169251242" w:history="1">
             <w:r>
               <w:rPr>
                 <w:rStyle w:val="Hyperlink"/>
@@ -2702,7 +2711,7 @@
                 <w:noProof/>
                 <w:webHidden/>
               </w:rPr>
-              <w:instrText xml:space="preserve"> PAGEREF _Toc169140981 \h </w:instrText>
+              <w:instrText xml:space="preserve"> PAGEREF _Toc169251242 \h </w:instrText>
             </w:r>
             <w:r>
               <w:rPr>
@@ -2748,7 +2757,7 @@
               <w14:ligatures w14:val="standardContextual"/>
             </w:rPr>
           </w:pPr>
-          <w:hyperlink w:anchor="_Toc169140982" w:history="1">
+          <w:hyperlink w:anchor="_Toc169251243" w:history="1">
             <w:r>
               <w:rPr>
                 <w:rStyle w:val="Hyperlink"/>
@@ -2775,7 +2784,7 @@
                 <w:noProof/>
                 <w:webHidden/>
               </w:rPr>
-              <w:instrText xml:space="preserve"> PAGEREF _Toc169140982 \h </w:instrText>
+              <w:instrText xml:space="preserve"> PAGEREF _Toc169251243 \h </w:instrText>
             </w:r>
             <w:r>
               <w:rPr>
@@ -2821,7 +2830,7 @@
               <w14:ligatures w14:val="standardContextual"/>
             </w:rPr>
           </w:pPr>
-          <w:hyperlink w:anchor="_Toc169140983" w:history="1">
+          <w:hyperlink w:anchor="_Toc169251244" w:history="1">
             <w:r>
               <w:rPr>
                 <w:rStyle w:val="Hyperlink"/>
@@ -2848,7 +2857,7 @@
                 <w:noProof/>
                 <w:webHidden/>
               </w:rPr>
-              <w:instrText xml:space="preserve"> PAGEREF _Toc169140983 \h </w:instrText>
+              <w:instrText xml:space="preserve"> PAGEREF _Toc169251244 \h </w:instrText>
             </w:r>
             <w:r>
               <w:rPr>
@@ -2894,7 +2903,7 @@
               <w14:ligatures w14:val="standardContextual"/>
             </w:rPr>
           </w:pPr>
-          <w:hyperlink w:anchor="_Toc169140984" w:history="1">
+          <w:hyperlink w:anchor="_Toc169251245" w:history="1">
             <w:r>
               <w:rPr>
                 <w:rStyle w:val="Hyperlink"/>
@@ -2921,7 +2930,7 @@
                 <w:noProof/>
                 <w:webHidden/>
               </w:rPr>
-              <w:instrText xml:space="preserve"> PAGEREF _Toc169140984 \h </w:instrText>
+              <w:instrText xml:space="preserve"> PAGEREF _Toc169251245 \h </w:instrText>
             </w:r>
             <w:r>
               <w:rPr>
@@ -2967,7 +2976,7 @@
               <w14:ligatures w14:val="standardContextual"/>
             </w:rPr>
           </w:pPr>
-          <w:hyperlink w:anchor="_Toc169140985" w:history="1">
+          <w:hyperlink w:anchor="_Toc169251246" w:history="1">
             <w:r>
               <w:rPr>
                 <w:rStyle w:val="Hyperlink"/>
@@ -2994,7 +3003,7 @@
                 <w:noProof/>
                 <w:webHidden/>
               </w:rPr>
-              <w:instrText xml:space="preserve"> PAGEREF _Toc169140985 \h </w:instrText>
+              <w:instrText xml:space="preserve"> PAGEREF _Toc169251246 \h </w:instrText>
             </w:r>
             <w:r>
               <w:rPr>
@@ -3040,7 +3049,7 @@
               <w14:ligatures w14:val="standardContextual"/>
             </w:rPr>
           </w:pPr>
-          <w:hyperlink w:anchor="_Toc169140986" w:history="1">
+          <w:hyperlink w:anchor="_Toc169251247" w:history="1">
             <w:r>
               <w:rPr>
                 <w:rStyle w:val="Hyperlink"/>
@@ -3067,7 +3076,7 @@
                 <w:noProof/>
                 <w:webHidden/>
               </w:rPr>
-              <w:instrText xml:space="preserve"> PAGEREF _Toc169140986 \h </w:instrText>
+              <w:instrText xml:space="preserve"> PAGEREF _Toc169251247 \h </w:instrText>
             </w:r>
             <w:r>
               <w:rPr>
@@ -3113,7 +3122,7 @@
               <w14:ligatures w14:val="standardContextual"/>
             </w:rPr>
           </w:pPr>
-          <w:hyperlink w:anchor="_Toc169140987" w:history="1">
+          <w:hyperlink w:anchor="_Toc169251248" w:history="1">
             <w:r>
               <w:rPr>
                 <w:rStyle w:val="Hyperlink"/>
@@ -3140,7 +3149,7 @@
                 <w:noProof/>
                 <w:webHidden/>
               </w:rPr>
-              <w:instrText xml:space="preserve"> PAGEREF _Toc169140987 \h </w:instrText>
+              <w:instrText xml:space="preserve"> PAGEREF _Toc169251248 \h </w:instrText>
             </w:r>
             <w:r>
               <w:rPr>
@@ -3186,7 +3195,7 @@
               <w14:ligatures w14:val="standardContextual"/>
             </w:rPr>
           </w:pPr>
-          <w:hyperlink w:anchor="_Toc169140988" w:history="1">
+          <w:hyperlink w:anchor="_Toc169251249" w:history="1">
             <w:r>
               <w:rPr>
                 <w:rStyle w:val="Hyperlink"/>
@@ -3213,7 +3222,7 @@
                 <w:noProof/>
                 <w:webHidden/>
               </w:rPr>
-              <w:instrText xml:space="preserve"> PAGEREF _Toc169140988 \h </w:instrText>
+              <w:instrText xml:space="preserve"> PAGEREF _Toc169251249 \h </w:instrText>
             </w:r>
             <w:r>
               <w:rPr>
@@ -3259,7 +3268,7 @@
               <w14:ligatures w14:val="standardContextual"/>
             </w:rPr>
           </w:pPr>
-          <w:hyperlink w:anchor="_Toc169140989" w:history="1">
+          <w:hyperlink w:anchor="_Toc169251250" w:history="1">
             <w:r>
               <w:rPr>
                 <w:rStyle w:val="Hyperlink"/>
@@ -3286,7 +3295,7 @@
                 <w:noProof/>
                 <w:webHidden/>
               </w:rPr>
-              <w:instrText xml:space="preserve"> PAGEREF _Toc169140989 \h </w:instrText>
+              <w:instrText xml:space="preserve"> PAGEREF _Toc169251250 \h </w:instrText>
             </w:r>
             <w:r>
               <w:rPr>
@@ -3332,7 +3341,7 @@
               <w14:ligatures w14:val="standardContextual"/>
             </w:rPr>
           </w:pPr>
-          <w:hyperlink w:anchor="_Toc169140990" w:history="1">
+          <w:hyperlink w:anchor="_Toc169251251" w:history="1">
             <w:r>
               <w:rPr>
                 <w:rStyle w:val="Hyperlink"/>
@@ -3359,7 +3368,7 @@
                 <w:noProof/>
                 <w:webHidden/>
               </w:rPr>
-              <w:instrText xml:space="preserve"> PAGEREF _Toc169140990 \h </w:instrText>
+              <w:instrText xml:space="preserve"> PAGEREF _Toc169251251 \h </w:instrText>
             </w:r>
             <w:r>
               <w:rPr>
@@ -3405,7 +3414,7 @@
               <w14:ligatures w14:val="standardContextual"/>
             </w:rPr>
           </w:pPr>
-          <w:hyperlink w:anchor="_Toc169140991" w:history="1">
+          <w:hyperlink w:anchor="_Toc169251252" w:history="1">
             <w:r>
               <w:rPr>
                 <w:rStyle w:val="Hyperlink"/>
@@ -3432,7 +3441,7 @@
                 <w:noProof/>
                 <w:webHidden/>
               </w:rPr>
-              <w:instrText xml:space="preserve"> PAGEREF _Toc169140991 \h </w:instrText>
+              <w:instrText xml:space="preserve"> PAGEREF _Toc169251252 \h </w:instrText>
             </w:r>
             <w:r>
               <w:rPr>
@@ -3478,7 +3487,7 @@
               <w14:ligatures w14:val="standardContextual"/>
             </w:rPr>
           </w:pPr>
-          <w:hyperlink w:anchor="_Toc169140992" w:history="1">
+          <w:hyperlink w:anchor="_Toc169251253" w:history="1">
             <w:r>
               <w:rPr>
                 <w:rStyle w:val="Hyperlink"/>
@@ -3505,7 +3514,7 @@
                 <w:noProof/>
                 <w:webHidden/>
               </w:rPr>
-              <w:instrText xml:space="preserve"> PAGEREF _Toc169140992 \h </w:instrText>
+              <w:instrText xml:space="preserve"> PAGEREF _Toc169251253 \h </w:instrText>
             </w:r>
             <w:r>
               <w:rPr>
@@ -3551,7 +3560,7 @@
               <w14:ligatures w14:val="standardContextual"/>
             </w:rPr>
           </w:pPr>
-          <w:hyperlink w:anchor="_Toc169140993" w:history="1">
+          <w:hyperlink w:anchor="_Toc169251254" w:history="1">
             <w:r>
               <w:rPr>
                 <w:rStyle w:val="Hyperlink"/>
@@ -3578,7 +3587,7 @@
                 <w:noProof/>
                 <w:webHidden/>
               </w:rPr>
-              <w:instrText xml:space="preserve"> PAGEREF _Toc169140993 \h </w:instrText>
+              <w:instrText xml:space="preserve"> PAGEREF _Toc169251254 \h </w:instrText>
             </w:r>
             <w:r>
               <w:rPr>
@@ -3624,7 +3633,7 @@
               <w14:ligatures w14:val="standardContextual"/>
             </w:rPr>
           </w:pPr>
-          <w:hyperlink w:anchor="_Toc169140994" w:history="1">
+          <w:hyperlink w:anchor="_Toc169251255" w:history="1">
             <w:r>
               <w:rPr>
                 <w:rStyle w:val="Hyperlink"/>
@@ -3651,7 +3660,7 @@
                 <w:noProof/>
                 <w:webHidden/>
               </w:rPr>
-              <w:instrText xml:space="preserve"> PAGEREF _Toc169140994 \h </w:instrText>
+              <w:instrText xml:space="preserve"> PAGEREF _Toc169251255 \h </w:instrText>
             </w:r>
             <w:r>
               <w:rPr>
@@ -3697,7 +3706,7 @@
               <w14:ligatures w14:val="standardContextual"/>
             </w:rPr>
           </w:pPr>
-          <w:hyperlink w:anchor="_Toc169140995" w:history="1">
+          <w:hyperlink w:anchor="_Toc169251256" w:history="1">
             <w:r>
               <w:rPr>
                 <w:rStyle w:val="Hyperlink"/>
@@ -3724,7 +3733,7 @@
                 <w:noProof/>
                 <w:webHidden/>
               </w:rPr>
-              <w:instrText xml:space="preserve"> PAGEREF _Toc169140995 \h </w:instrText>
+              <w:instrText xml:space="preserve"> PAGEREF _Toc169251256 \h </w:instrText>
             </w:r>
             <w:r>
               <w:rPr>
@@ -3770,7 +3779,7 @@
               <w14:ligatures w14:val="standardContextual"/>
             </w:rPr>
           </w:pPr>
-          <w:hyperlink w:anchor="_Toc169140996" w:history="1">
+          <w:hyperlink w:anchor="_Toc169251257" w:history="1">
             <w:r>
               <w:rPr>
                 <w:rStyle w:val="Hyperlink"/>
@@ -3797,7 +3806,7 @@
                 <w:noProof/>
                 <w:webHidden/>
               </w:rPr>
-              <w:instrText xml:space="preserve"> PAGEREF _Toc169140996 \h </w:instrText>
+              <w:instrText xml:space="preserve"> PAGEREF _Toc169251257 \h </w:instrText>
             </w:r>
             <w:r>
               <w:rPr>
@@ -3843,7 +3852,7 @@
               <w14:ligatures w14:val="standardContextual"/>
             </w:rPr>
           </w:pPr>
-          <w:hyperlink w:anchor="_Toc169140997" w:history="1">
+          <w:hyperlink w:anchor="_Toc169251258" w:history="1">
             <w:r>
               <w:rPr>
                 <w:rStyle w:val="Hyperlink"/>
@@ -3870,7 +3879,7 @@
                 <w:noProof/>
                 <w:webHidden/>
               </w:rPr>
-              <w:instrText xml:space="preserve"> PAGEREF _Toc169140997 \h </w:instrText>
+              <w:instrText xml:space="preserve"> PAGEREF _Toc169251258 \h </w:instrText>
             </w:r>
             <w:r>
               <w:rPr>
@@ -3916,7 +3925,7 @@
               <w14:ligatures w14:val="standardContextual"/>
             </w:rPr>
           </w:pPr>
-          <w:hyperlink w:anchor="_Toc169140998" w:history="1">
+          <w:hyperlink w:anchor="_Toc169251259" w:history="1">
             <w:r>
               <w:rPr>
                 <w:rStyle w:val="Hyperlink"/>
@@ -3943,7 +3952,7 @@
                 <w:noProof/>
                 <w:webHidden/>
               </w:rPr>
-              <w:instrText xml:space="preserve"> PAGEREF _Toc169140998 \h </w:instrText>
+              <w:instrText xml:space="preserve"> PAGEREF _Toc169251259 \h </w:instrText>
             </w:r>
             <w:r>
               <w:rPr>
@@ -3989,7 +3998,7 @@
               <w14:ligatures w14:val="standardContextual"/>
             </w:rPr>
           </w:pPr>
-          <w:hyperlink w:anchor="_Toc169140999" w:history="1">
+          <w:hyperlink w:anchor="_Toc169251260" w:history="1">
             <w:r>
               <w:rPr>
                 <w:rStyle w:val="Hyperlink"/>
@@ -4016,7 +4025,7 @@
                 <w:noProof/>
                 <w:webHidden/>
               </w:rPr>
-              <w:instrText xml:space="preserve"> PAGEREF _Toc169140999 \h </w:instrText>
+              <w:instrText xml:space="preserve"> PAGEREF _Toc169251260 \h </w:instrText>
             </w:r>
             <w:r>
               <w:rPr>
@@ -4062,7 +4071,7 @@
               <w14:ligatures w14:val="standardContextual"/>
             </w:rPr>
           </w:pPr>
-          <w:hyperlink w:anchor="_Toc169141000" w:history="1">
+          <w:hyperlink w:anchor="_Toc169251261" w:history="1">
             <w:r>
               <w:rPr>
                 <w:rStyle w:val="Hyperlink"/>
@@ -4089,7 +4098,7 @@
                 <w:noProof/>
                 <w:webHidden/>
               </w:rPr>
-              <w:instrText xml:space="preserve"> PAGEREF _Toc169141000 \h </w:instrText>
+              <w:instrText xml:space="preserve"> PAGEREF _Toc169251261 \h </w:instrText>
             </w:r>
             <w:r>
               <w:rPr>
@@ -4135,7 +4144,7 @@
               <w14:ligatures w14:val="standardContextual"/>
             </w:rPr>
           </w:pPr>
-          <w:hyperlink w:anchor="_Toc169141001" w:history="1">
+          <w:hyperlink w:anchor="_Toc169251262" w:history="1">
             <w:r>
               <w:rPr>
                 <w:rStyle w:val="Hyperlink"/>
@@ -4162,7 +4171,7 @@
                 <w:noProof/>
                 <w:webHidden/>
               </w:rPr>
-              <w:instrText xml:space="preserve"> PAGEREF _Toc169141001 \h </w:instrText>
+              <w:instrText xml:space="preserve"> PAGEREF _Toc169251262 \h </w:instrText>
             </w:r>
             <w:r>
               <w:rPr>
@@ -4208,7 +4217,7 @@
               <w14:ligatures w14:val="standardContextual"/>
             </w:rPr>
           </w:pPr>
-          <w:hyperlink w:anchor="_Toc169141002" w:history="1">
+          <w:hyperlink w:anchor="_Toc169251263" w:history="1">
             <w:r>
               <w:rPr>
                 <w:rStyle w:val="Hyperlink"/>
@@ -4235,7 +4244,7 @@
                 <w:noProof/>
                 <w:webHidden/>
               </w:rPr>
-              <w:instrText xml:space="preserve"> PAGEREF _Toc169141002 \h </w:instrText>
+              <w:instrText xml:space="preserve"> PAGEREF _Toc169251263 \h </w:instrText>
             </w:r>
             <w:r>
               <w:rPr>
@@ -4281,13 +4290,28 @@
               <w14:ligatures w14:val="standardContextual"/>
             </w:rPr>
           </w:pPr>
-          <w:hyperlink w:anchor="_Toc169141003" w:history="1">
+          <w:hyperlink w:anchor="_Toc169251264" w:history="1">
             <w:r>
               <w:rPr>
                 <w:rStyle w:val="Hyperlink"/>
                 <w:noProof/>
               </w:rPr>
-              <w:t>Fleet carriers have no influence effect on BGS</w:t>
+              <w:t xml:space="preserve">Fleet carriers have </w:t>
+            </w:r>
+            <w:r>
+              <w:rPr>
+                <w:rStyle w:val="Hyperlink"/>
+                <w:strike/>
+                <w:noProof/>
+              </w:rPr>
+              <w:t>no</w:t>
+            </w:r>
+            <w:r>
+              <w:rPr>
+                <w:rStyle w:val="Hyperlink"/>
+                <w:noProof/>
+              </w:rPr>
+              <w:t xml:space="preserve"> some influence effect on BGS trade</w:t>
             </w:r>
             <w:r>
               <w:rPr>
@@ -4308,7 +4332,7 @@
                 <w:noProof/>
                 <w:webHidden/>
               </w:rPr>
-              <w:instrText xml:space="preserve"> PAGEREF _Toc169141003 \h </w:instrText>
+              <w:instrText xml:space="preserve"> PAGEREF _Toc169251264 \h </w:instrText>
             </w:r>
             <w:r>
               <w:rPr>
@@ -4354,7 +4378,7 @@
               <w14:ligatures w14:val="standardContextual"/>
             </w:rPr>
           </w:pPr>
-          <w:hyperlink w:anchor="_Toc169141004" w:history="1">
+          <w:hyperlink w:anchor="_Toc169251265" w:history="1">
             <w:r>
               <w:rPr>
                 <w:rStyle w:val="Hyperlink"/>
@@ -4381,7 +4405,7 @@
                 <w:noProof/>
                 <w:webHidden/>
               </w:rPr>
-              <w:instrText xml:space="preserve"> PAGEREF _Toc169141004 \h </w:instrText>
+              <w:instrText xml:space="preserve"> PAGEREF _Toc169251265 \h </w:instrText>
             </w:r>
             <w:r>
               <w:rPr>
@@ -4427,7 +4451,7 @@
               <w14:ligatures w14:val="standardContextual"/>
             </w:rPr>
           </w:pPr>
-          <w:hyperlink w:anchor="_Toc169141005" w:history="1">
+          <w:hyperlink w:anchor="_Toc169251266" w:history="1">
             <w:r>
               <w:rPr>
                 <w:rStyle w:val="Hyperlink"/>
@@ -4454,7 +4478,7 @@
                 <w:noProof/>
                 <w:webHidden/>
               </w:rPr>
-              <w:instrText xml:space="preserve"> PAGEREF _Toc169141005 \h </w:instrText>
+              <w:instrText xml:space="preserve"> PAGEREF _Toc169251266 \h </w:instrText>
             </w:r>
             <w:r>
               <w:rPr>
@@ -4474,7 +4498,7 @@
                 <w:noProof/>
                 <w:webHidden/>
               </w:rPr>
-              <w:t>30</w:t>
+              <w:t>31</w:t>
             </w:r>
             <w:r>
               <w:rPr>
@@ -4500,7 +4524,7 @@
               <w14:ligatures w14:val="standardContextual"/>
             </w:rPr>
           </w:pPr>
-          <w:hyperlink w:anchor="_Toc169141006" w:history="1">
+          <w:hyperlink w:anchor="_Toc169251267" w:history="1">
             <w:r>
               <w:rPr>
                 <w:rStyle w:val="Hyperlink"/>
@@ -4527,7 +4551,7 @@
                 <w:noProof/>
                 <w:webHidden/>
               </w:rPr>
-              <w:instrText xml:space="preserve"> PAGEREF _Toc169141006 \h </w:instrText>
+              <w:instrText xml:space="preserve"> PAGEREF _Toc169251267 \h </w:instrText>
             </w:r>
             <w:r>
               <w:rPr>
@@ -4547,7 +4571,7 @@
                 <w:noProof/>
                 <w:webHidden/>
               </w:rPr>
-              <w:t>30</w:t>
+              <w:t>31</w:t>
             </w:r>
             <w:r>
               <w:rPr>
@@ -4573,7 +4597,7 @@
               <w14:ligatures w14:val="standardContextual"/>
             </w:rPr>
           </w:pPr>
-          <w:hyperlink w:anchor="_Toc169141007" w:history="1">
+          <w:hyperlink w:anchor="_Toc169251268" w:history="1">
             <w:r>
               <w:rPr>
                 <w:rStyle w:val="Hyperlink"/>
@@ -4600,7 +4624,7 @@
                 <w:noProof/>
                 <w:webHidden/>
               </w:rPr>
-              <w:instrText xml:space="preserve"> PAGEREF _Toc169141007 \h </w:instrText>
+              <w:instrText xml:space="preserve"> PAGEREF _Toc169251268 \h </w:instrText>
             </w:r>
             <w:r>
               <w:rPr>
@@ -4646,7 +4670,7 @@
               <w14:ligatures w14:val="standardContextual"/>
             </w:rPr>
           </w:pPr>
-          <w:hyperlink w:anchor="_Toc169141008" w:history="1">
+          <w:hyperlink w:anchor="_Toc169251269" w:history="1">
             <w:r>
               <w:rPr>
                 <w:rStyle w:val="Hyperlink"/>
@@ -4673,7 +4697,7 @@
                 <w:noProof/>
                 <w:webHidden/>
               </w:rPr>
-              <w:instrText xml:space="preserve"> PAGEREF _Toc169141008 \h </w:instrText>
+              <w:instrText xml:space="preserve"> PAGEREF _Toc169251269 \h </w:instrText>
             </w:r>
             <w:r>
               <w:rPr>
@@ -4693,7 +4717,7 @@
                 <w:noProof/>
                 <w:webHidden/>
               </w:rPr>
-              <w:t>31</w:t>
+              <w:t>32</w:t>
             </w:r>
             <w:r>
               <w:rPr>
@@ -4719,7 +4743,7 @@
               <w14:ligatures w14:val="standardContextual"/>
             </w:rPr>
           </w:pPr>
-          <w:hyperlink w:anchor="_Toc169141009" w:history="1">
+          <w:hyperlink w:anchor="_Toc169251270" w:history="1">
             <w:r>
               <w:rPr>
                 <w:rStyle w:val="Hyperlink"/>
@@ -4746,7 +4770,7 @@
                 <w:noProof/>
                 <w:webHidden/>
               </w:rPr>
-              <w:instrText xml:space="preserve"> PAGEREF _Toc169141009 \h </w:instrText>
+              <w:instrText xml:space="preserve"> PAGEREF _Toc169251270 \h </w:instrText>
             </w:r>
             <w:r>
               <w:rPr>
@@ -4792,7 +4816,7 @@
               <w14:ligatures w14:val="standardContextual"/>
             </w:rPr>
           </w:pPr>
-          <w:hyperlink w:anchor="_Toc169141010" w:history="1">
+          <w:hyperlink w:anchor="_Toc169251271" w:history="1">
             <w:r>
               <w:rPr>
                 <w:rStyle w:val="Hyperlink"/>
@@ -4819,7 +4843,7 @@
                 <w:noProof/>
                 <w:webHidden/>
               </w:rPr>
-              <w:instrText xml:space="preserve"> PAGEREF _Toc169141010 \h </w:instrText>
+              <w:instrText xml:space="preserve"> PAGEREF _Toc169251271 \h </w:instrText>
             </w:r>
             <w:r>
               <w:rPr>
@@ -4865,7 +4889,7 @@
               <w14:ligatures w14:val="standardContextual"/>
             </w:rPr>
           </w:pPr>
-          <w:hyperlink w:anchor="_Toc169141011" w:history="1">
+          <w:hyperlink w:anchor="_Toc169251272" w:history="1">
             <w:r>
               <w:rPr>
                 <w:rStyle w:val="Hyperlink"/>
@@ -4892,7 +4916,7 @@
                 <w:noProof/>
                 <w:webHidden/>
               </w:rPr>
-              <w:instrText xml:space="preserve"> PAGEREF _Toc169141011 \h </w:instrText>
+              <w:instrText xml:space="preserve"> PAGEREF _Toc169251272 \h </w:instrText>
             </w:r>
             <w:r>
               <w:rPr>
@@ -4938,7 +4962,7 @@
               <w14:ligatures w14:val="standardContextual"/>
             </w:rPr>
           </w:pPr>
-          <w:hyperlink w:anchor="_Toc169141012" w:history="1">
+          <w:hyperlink w:anchor="_Toc169251273" w:history="1">
             <w:r>
               <w:rPr>
                 <w:rStyle w:val="Hyperlink"/>
@@ -4965,7 +4989,7 @@
                 <w:noProof/>
                 <w:webHidden/>
               </w:rPr>
-              <w:instrText xml:space="preserve"> PAGEREF _Toc169141012 \h </w:instrText>
+              <w:instrText xml:space="preserve"> PAGEREF _Toc169251273 \h </w:instrText>
             </w:r>
             <w:r>
               <w:rPr>
@@ -5011,7 +5035,7 @@
               <w14:ligatures w14:val="standardContextual"/>
             </w:rPr>
           </w:pPr>
-          <w:hyperlink w:anchor="_Toc169141013" w:history="1">
+          <w:hyperlink w:anchor="_Toc169251274" w:history="1">
             <w:r>
               <w:rPr>
                 <w:rStyle w:val="Hyperlink"/>
@@ -5038,7 +5062,7 @@
                 <w:noProof/>
                 <w:webHidden/>
               </w:rPr>
-              <w:instrText xml:space="preserve"> PAGEREF _Toc169141013 \h </w:instrText>
+              <w:instrText xml:space="preserve"> PAGEREF _Toc169251274 \h </w:instrText>
             </w:r>
             <w:r>
               <w:rPr>
@@ -5084,7 +5108,7 @@
               <w14:ligatures w14:val="standardContextual"/>
             </w:rPr>
           </w:pPr>
-          <w:hyperlink w:anchor="_Toc169141014" w:history="1">
+          <w:hyperlink w:anchor="_Toc169251275" w:history="1">
             <w:r>
               <w:rPr>
                 <w:rStyle w:val="Hyperlink"/>
@@ -5111,7 +5135,7 @@
                 <w:noProof/>
                 <w:webHidden/>
               </w:rPr>
-              <w:instrText xml:space="preserve"> PAGEREF _Toc169141014 \h </w:instrText>
+              <w:instrText xml:space="preserve"> PAGEREF _Toc169251275 \h </w:instrText>
             </w:r>
             <w:r>
               <w:rPr>
@@ -5157,7 +5181,7 @@
               <w14:ligatures w14:val="standardContextual"/>
             </w:rPr>
           </w:pPr>
-          <w:hyperlink w:anchor="_Toc169141015" w:history="1">
+          <w:hyperlink w:anchor="_Toc169251276" w:history="1">
             <w:r>
               <w:rPr>
                 <w:rStyle w:val="Hyperlink"/>
@@ -5184,7 +5208,7 @@
                 <w:noProof/>
                 <w:webHidden/>
               </w:rPr>
-              <w:instrText xml:space="preserve"> PAGEREF _Toc169141015 \h </w:instrText>
+              <w:instrText xml:space="preserve"> PAGEREF _Toc169251276 \h </w:instrText>
             </w:r>
             <w:r>
               <w:rPr>
@@ -5230,7 +5254,7 @@
               <w14:ligatures w14:val="standardContextual"/>
             </w:rPr>
           </w:pPr>
-          <w:hyperlink w:anchor="_Toc169141016" w:history="1">
+          <w:hyperlink w:anchor="_Toc169251277" w:history="1">
             <w:r>
               <w:rPr>
                 <w:rStyle w:val="Hyperlink"/>
@@ -5257,7 +5281,7 @@
                 <w:noProof/>
                 <w:webHidden/>
               </w:rPr>
-              <w:instrText xml:space="preserve"> PAGEREF _Toc169141016 \h </w:instrText>
+              <w:instrText xml:space="preserve"> PAGEREF _Toc169251277 \h </w:instrText>
             </w:r>
             <w:r>
               <w:rPr>
@@ -5277,7 +5301,7 @@
                 <w:noProof/>
                 <w:webHidden/>
               </w:rPr>
-              <w:t>34</w:t>
+              <w:t>35</w:t>
             </w:r>
             <w:r>
               <w:rPr>
@@ -5303,7 +5327,7 @@
               <w14:ligatures w14:val="standardContextual"/>
             </w:rPr>
           </w:pPr>
-          <w:hyperlink w:anchor="_Toc169141017" w:history="1">
+          <w:hyperlink w:anchor="_Toc169251278" w:history="1">
             <w:r>
               <w:rPr>
                 <w:rStyle w:val="Hyperlink"/>
@@ -5330,7 +5354,7 @@
                 <w:noProof/>
                 <w:webHidden/>
               </w:rPr>
-              <w:instrText xml:space="preserve"> PAGEREF _Toc169141017 \h </w:instrText>
+              <w:instrText xml:space="preserve"> PAGEREF _Toc169251278 \h </w:instrText>
             </w:r>
             <w:r>
               <w:rPr>
@@ -5350,7 +5374,7 @@
                 <w:noProof/>
                 <w:webHidden/>
               </w:rPr>
-              <w:t>34</w:t>
+              <w:t>35</w:t>
             </w:r>
             <w:r>
               <w:rPr>
@@ -5376,7 +5400,7 @@
               <w14:ligatures w14:val="standardContextual"/>
             </w:rPr>
           </w:pPr>
-          <w:hyperlink w:anchor="_Toc169141018" w:history="1">
+          <w:hyperlink w:anchor="_Toc169251279" w:history="1">
             <w:r>
               <w:rPr>
                 <w:rStyle w:val="Hyperlink"/>
@@ -5403,7 +5427,7 @@
                 <w:noProof/>
                 <w:webHidden/>
               </w:rPr>
-              <w:instrText xml:space="preserve"> PAGEREF _Toc169141018 \h </w:instrText>
+              <w:instrText xml:space="preserve"> PAGEREF _Toc169251279 \h </w:instrText>
             </w:r>
             <w:r>
               <w:rPr>
@@ -5423,7 +5447,7 @@
                 <w:noProof/>
                 <w:webHidden/>
               </w:rPr>
-              <w:t>34</w:t>
+              <w:t>35</w:t>
             </w:r>
             <w:r>
               <w:rPr>
@@ -5449,7 +5473,7 @@
               <w14:ligatures w14:val="standardContextual"/>
             </w:rPr>
           </w:pPr>
-          <w:hyperlink w:anchor="_Toc169141019" w:history="1">
+          <w:hyperlink w:anchor="_Toc169251280" w:history="1">
             <w:r>
               <w:rPr>
                 <w:rStyle w:val="Hyperlink"/>
@@ -5476,7 +5500,7 @@
                 <w:noProof/>
                 <w:webHidden/>
               </w:rPr>
-              <w:instrText xml:space="preserve"> PAGEREF _Toc169141019 \h </w:instrText>
+              <w:instrText xml:space="preserve"> PAGEREF _Toc169251280 \h </w:instrText>
             </w:r>
             <w:r>
               <w:rPr>
@@ -5496,7 +5520,7 @@
                 <w:noProof/>
                 <w:webHidden/>
               </w:rPr>
-              <w:t>34</w:t>
+              <w:t>35</w:t>
             </w:r>
             <w:r>
               <w:rPr>
@@ -5522,7 +5546,7 @@
               <w14:ligatures w14:val="standardContextual"/>
             </w:rPr>
           </w:pPr>
-          <w:hyperlink w:anchor="_Toc169141020" w:history="1">
+          <w:hyperlink w:anchor="_Toc169251281" w:history="1">
             <w:r>
               <w:rPr>
                 <w:rStyle w:val="Hyperlink"/>
@@ -5549,7 +5573,7 @@
                 <w:noProof/>
                 <w:webHidden/>
               </w:rPr>
-              <w:instrText xml:space="preserve"> PAGEREF _Toc169141020 \h </w:instrText>
+              <w:instrText xml:space="preserve"> PAGEREF _Toc169251281 \h </w:instrText>
             </w:r>
             <w:r>
               <w:rPr>
@@ -5569,7 +5593,7 @@
                 <w:noProof/>
                 <w:webHidden/>
               </w:rPr>
-              <w:t>36</w:t>
+              <w:t>37</w:t>
             </w:r>
             <w:r>
               <w:rPr>
@@ -5595,7 +5619,7 @@
               <w14:ligatures w14:val="standardContextual"/>
             </w:rPr>
           </w:pPr>
-          <w:hyperlink w:anchor="_Toc169141021" w:history="1">
+          <w:hyperlink w:anchor="_Toc169251282" w:history="1">
             <w:r>
               <w:rPr>
                 <w:rStyle w:val="Hyperlink"/>
@@ -5622,7 +5646,7 @@
                 <w:noProof/>
                 <w:webHidden/>
               </w:rPr>
-              <w:instrText xml:space="preserve"> PAGEREF _Toc169141021 \h </w:instrText>
+              <w:instrText xml:space="preserve"> PAGEREF _Toc169251282 \h </w:instrText>
             </w:r>
             <w:r>
               <w:rPr>
@@ -5642,7 +5666,7 @@
                 <w:noProof/>
                 <w:webHidden/>
               </w:rPr>
-              <w:t>36</w:t>
+              <w:t>37</w:t>
             </w:r>
             <w:r>
               <w:rPr>
@@ -5668,7 +5692,7 @@
               <w14:ligatures w14:val="standardContextual"/>
             </w:rPr>
           </w:pPr>
-          <w:hyperlink w:anchor="_Toc169141022" w:history="1">
+          <w:hyperlink w:anchor="_Toc169251283" w:history="1">
             <w:r>
               <w:rPr>
                 <w:rStyle w:val="Hyperlink"/>
@@ -5695,7 +5719,7 @@
                 <w:noProof/>
                 <w:webHidden/>
               </w:rPr>
-              <w:instrText xml:space="preserve"> PAGEREF _Toc169141022 \h </w:instrText>
+              <w:instrText xml:space="preserve"> PAGEREF _Toc169251283 \h </w:instrText>
             </w:r>
             <w:r>
               <w:rPr>
@@ -5715,7 +5739,7 @@
                 <w:noProof/>
                 <w:webHidden/>
               </w:rPr>
-              <w:t>36</w:t>
+              <w:t>37</w:t>
             </w:r>
             <w:r>
               <w:rPr>
@@ -5741,7 +5765,7 @@
               <w14:ligatures w14:val="standardContextual"/>
             </w:rPr>
           </w:pPr>
-          <w:hyperlink w:anchor="_Toc169141023" w:history="1">
+          <w:hyperlink w:anchor="_Toc169251284" w:history="1">
             <w:r>
               <w:rPr>
                 <w:rStyle w:val="Hyperlink"/>
@@ -5768,7 +5792,7 @@
                 <w:noProof/>
                 <w:webHidden/>
               </w:rPr>
-              <w:instrText xml:space="preserve"> PAGEREF _Toc169141023 \h </w:instrText>
+              <w:instrText xml:space="preserve"> PAGEREF _Toc169251284 \h </w:instrText>
             </w:r>
             <w:r>
               <w:rPr>
@@ -5788,7 +5812,7 @@
                 <w:noProof/>
                 <w:webHidden/>
               </w:rPr>
-              <w:t>37</w:t>
+              <w:t>38</w:t>
             </w:r>
             <w:r>
               <w:rPr>
@@ -5814,7 +5838,7 @@
               <w14:ligatures w14:val="standardContextual"/>
             </w:rPr>
           </w:pPr>
-          <w:hyperlink w:anchor="_Toc169141024" w:history="1">
+          <w:hyperlink w:anchor="_Toc169251285" w:history="1">
             <w:r>
               <w:rPr>
                 <w:rStyle w:val="Hyperlink"/>
@@ -5841,7 +5865,7 @@
                 <w:noProof/>
                 <w:webHidden/>
               </w:rPr>
-              <w:instrText xml:space="preserve"> PAGEREF _Toc169141024 \h </w:instrText>
+              <w:instrText xml:space="preserve"> PAGEREF _Toc169251285 \h </w:instrText>
             </w:r>
             <w:r>
               <w:rPr>
@@ -5861,7 +5885,7 @@
                 <w:noProof/>
                 <w:webHidden/>
               </w:rPr>
-              <w:t>37</w:t>
+              <w:t>38</w:t>
             </w:r>
             <w:r>
               <w:rPr>
@@ -5887,7 +5911,7 @@
               <w14:ligatures w14:val="standardContextual"/>
             </w:rPr>
           </w:pPr>
-          <w:hyperlink w:anchor="_Toc169141025" w:history="1">
+          <w:hyperlink w:anchor="_Toc169251286" w:history="1">
             <w:r>
               <w:rPr>
                 <w:rStyle w:val="Hyperlink"/>
@@ -5914,7 +5938,7 @@
                 <w:noProof/>
                 <w:webHidden/>
               </w:rPr>
-              <w:instrText xml:space="preserve"> PAGEREF _Toc169141025 \h </w:instrText>
+              <w:instrText xml:space="preserve"> PAGEREF _Toc169251286 \h </w:instrText>
             </w:r>
             <w:r>
               <w:rPr>
@@ -5934,7 +5958,7 @@
                 <w:noProof/>
                 <w:webHidden/>
               </w:rPr>
-              <w:t>37</w:t>
+              <w:t>38</w:t>
             </w:r>
             <w:r>
               <w:rPr>
@@ -5960,7 +5984,7 @@
               <w14:ligatures w14:val="standardContextual"/>
             </w:rPr>
           </w:pPr>
-          <w:hyperlink w:anchor="_Toc169141026" w:history="1">
+          <w:hyperlink w:anchor="_Toc169251287" w:history="1">
             <w:r>
               <w:rPr>
                 <w:rStyle w:val="Hyperlink"/>
@@ -5987,7 +6011,7 @@
                 <w:noProof/>
                 <w:webHidden/>
               </w:rPr>
-              <w:instrText xml:space="preserve"> PAGEREF _Toc169141026 \h </w:instrText>
+              <w:instrText xml:space="preserve"> PAGEREF _Toc169251287 \h </w:instrText>
             </w:r>
             <w:r>
               <w:rPr>
@@ -6007,7 +6031,7 @@
                 <w:noProof/>
                 <w:webHidden/>
               </w:rPr>
-              <w:t>38</w:t>
+              <w:t>39</w:t>
             </w:r>
             <w:r>
               <w:rPr>
@@ -6033,7 +6057,7 @@
               <w14:ligatures w14:val="standardContextual"/>
             </w:rPr>
           </w:pPr>
-          <w:hyperlink w:anchor="_Toc169141027" w:history="1">
+          <w:hyperlink w:anchor="_Toc169251288" w:history="1">
             <w:r>
               <w:rPr>
                 <w:rStyle w:val="Hyperlink"/>
@@ -6060,7 +6084,7 @@
                 <w:noProof/>
                 <w:webHidden/>
               </w:rPr>
-              <w:instrText xml:space="preserve"> PAGEREF _Toc169141027 \h </w:instrText>
+              <w:instrText xml:space="preserve"> PAGEREF _Toc169251288 \h </w:instrText>
             </w:r>
             <w:r>
               <w:rPr>
@@ -6080,7 +6104,7 @@
                 <w:noProof/>
                 <w:webHidden/>
               </w:rPr>
-              <w:t>38</w:t>
+              <w:t>39</w:t>
             </w:r>
             <w:r>
               <w:rPr>
@@ -6106,7 +6130,7 @@
               <w14:ligatures w14:val="standardContextual"/>
             </w:rPr>
           </w:pPr>
-          <w:hyperlink w:anchor="_Toc169141028" w:history="1">
+          <w:hyperlink w:anchor="_Toc169251289" w:history="1">
             <w:r>
               <w:rPr>
                 <w:rStyle w:val="Hyperlink"/>
@@ -6133,7 +6157,7 @@
                 <w:noProof/>
                 <w:webHidden/>
               </w:rPr>
-              <w:instrText xml:space="preserve"> PAGEREF _Toc169141028 \h </w:instrText>
+              <w:instrText xml:space="preserve"> PAGEREF _Toc169251289 \h </w:instrText>
             </w:r>
             <w:r>
               <w:rPr>
@@ -6153,7 +6177,7 @@
                 <w:noProof/>
                 <w:webHidden/>
               </w:rPr>
-              <w:t>39</w:t>
+              <w:t>40</w:t>
             </w:r>
             <w:r>
               <w:rPr>
@@ -6179,7 +6203,7 @@
               <w14:ligatures w14:val="standardContextual"/>
             </w:rPr>
           </w:pPr>
-          <w:hyperlink w:anchor="_Toc169141029" w:history="1">
+          <w:hyperlink w:anchor="_Toc169251290" w:history="1">
             <w:r>
               <w:rPr>
                 <w:rStyle w:val="Hyperlink"/>
@@ -6206,7 +6230,7 @@
                 <w:noProof/>
                 <w:webHidden/>
               </w:rPr>
-              <w:instrText xml:space="preserve"> PAGEREF _Toc169141029 \h </w:instrText>
+              <w:instrText xml:space="preserve"> PAGEREF _Toc169251290 \h </w:instrText>
             </w:r>
             <w:r>
               <w:rPr>
@@ -6226,7 +6250,7 @@
                 <w:noProof/>
                 <w:webHidden/>
               </w:rPr>
-              <w:t>39</w:t>
+              <w:t>40</w:t>
             </w:r>
             <w:r>
               <w:rPr>
@@ -6252,7 +6276,7 @@
               <w14:ligatures w14:val="standardContextual"/>
             </w:rPr>
           </w:pPr>
-          <w:hyperlink w:anchor="_Toc169141030" w:history="1">
+          <w:hyperlink w:anchor="_Toc169251291" w:history="1">
             <w:r>
               <w:rPr>
                 <w:rStyle w:val="Hyperlink"/>
@@ -6279,7 +6303,7 @@
                 <w:noProof/>
                 <w:webHidden/>
               </w:rPr>
-              <w:instrText xml:space="preserve"> PAGEREF _Toc169141030 \h </w:instrText>
+              <w:instrText xml:space="preserve"> PAGEREF _Toc169251291 \h </w:instrText>
             </w:r>
             <w:r>
               <w:rPr>
@@ -6299,7 +6323,7 @@
                 <w:noProof/>
                 <w:webHidden/>
               </w:rPr>
-              <w:t>39</w:t>
+              <w:t>40</w:t>
             </w:r>
             <w:r>
               <w:rPr>
@@ -6325,7 +6349,7 @@
               <w14:ligatures w14:val="standardContextual"/>
             </w:rPr>
           </w:pPr>
-          <w:hyperlink w:anchor="_Toc169141031" w:history="1">
+          <w:hyperlink w:anchor="_Toc169251292" w:history="1">
             <w:r>
               <w:rPr>
                 <w:rStyle w:val="Hyperlink"/>
@@ -6352,7 +6376,7 @@
                 <w:noProof/>
                 <w:webHidden/>
               </w:rPr>
-              <w:instrText xml:space="preserve"> PAGEREF _Toc169141031 \h </w:instrText>
+              <w:instrText xml:space="preserve"> PAGEREF _Toc169251292 \h </w:instrText>
             </w:r>
             <w:r>
               <w:rPr>
@@ -6372,7 +6396,7 @@
                 <w:noProof/>
                 <w:webHidden/>
               </w:rPr>
-              <w:t>40</w:t>
+              <w:t>41</w:t>
             </w:r>
             <w:r>
               <w:rPr>
@@ -6398,7 +6422,7 @@
               <w14:ligatures w14:val="standardContextual"/>
             </w:rPr>
           </w:pPr>
-          <w:hyperlink w:anchor="_Toc169141032" w:history="1">
+          <w:hyperlink w:anchor="_Toc169251293" w:history="1">
             <w:r>
               <w:rPr>
                 <w:rStyle w:val="Hyperlink"/>
@@ -6425,7 +6449,7 @@
                 <w:noProof/>
                 <w:webHidden/>
               </w:rPr>
-              <w:instrText xml:space="preserve"> PAGEREF _Toc169141032 \h </w:instrText>
+              <w:instrText xml:space="preserve"> PAGEREF _Toc169251293 \h </w:instrText>
             </w:r>
             <w:r>
               <w:rPr>
@@ -6445,7 +6469,7 @@
                 <w:noProof/>
                 <w:webHidden/>
               </w:rPr>
-              <w:t>40</w:t>
+              <w:t>41</w:t>
             </w:r>
             <w:r>
               <w:rPr>
@@ -6471,7 +6495,7 @@
               <w14:ligatures w14:val="standardContextual"/>
             </w:rPr>
           </w:pPr>
-          <w:hyperlink w:anchor="_Toc169141033" w:history="1">
+          <w:hyperlink w:anchor="_Toc169251294" w:history="1">
             <w:r>
               <w:rPr>
                 <w:rStyle w:val="Hyperlink"/>
@@ -6498,7 +6522,7 @@
                 <w:noProof/>
                 <w:webHidden/>
               </w:rPr>
-              <w:instrText xml:space="preserve"> PAGEREF _Toc169141033 \h </w:instrText>
+              <w:instrText xml:space="preserve"> PAGEREF _Toc169251294 \h </w:instrText>
             </w:r>
             <w:r>
               <w:rPr>
@@ -6518,7 +6542,7 @@
                 <w:noProof/>
                 <w:webHidden/>
               </w:rPr>
-              <w:t>40</w:t>
+              <w:t>41</w:t>
             </w:r>
             <w:r>
               <w:rPr>
@@ -6544,7 +6568,7 @@
               <w14:ligatures w14:val="standardContextual"/>
             </w:rPr>
           </w:pPr>
-          <w:hyperlink w:anchor="_Toc169141034" w:history="1">
+          <w:hyperlink w:anchor="_Toc169251295" w:history="1">
             <w:r>
               <w:rPr>
                 <w:rStyle w:val="Hyperlink"/>
@@ -6571,7 +6595,7 @@
                 <w:noProof/>
                 <w:webHidden/>
               </w:rPr>
-              <w:instrText xml:space="preserve"> PAGEREF _Toc169141034 \h </w:instrText>
+              <w:instrText xml:space="preserve"> PAGEREF _Toc169251295 \h </w:instrText>
             </w:r>
             <w:r>
               <w:rPr>
@@ -6591,7 +6615,7 @@
                 <w:noProof/>
                 <w:webHidden/>
               </w:rPr>
-              <w:t>40</w:t>
+              <w:t>41</w:t>
             </w:r>
             <w:r>
               <w:rPr>
@@ -6617,7 +6641,7 @@
               <w14:ligatures w14:val="standardContextual"/>
             </w:rPr>
           </w:pPr>
-          <w:hyperlink w:anchor="_Toc169141035" w:history="1">
+          <w:hyperlink w:anchor="_Toc169251296" w:history="1">
             <w:r>
               <w:rPr>
                 <w:rStyle w:val="Hyperlink"/>
@@ -6644,7 +6668,7 @@
                 <w:noProof/>
                 <w:webHidden/>
               </w:rPr>
-              <w:instrText xml:space="preserve"> PAGEREF _Toc169141035 \h </w:instrText>
+              <w:instrText xml:space="preserve"> PAGEREF _Toc169251296 \h </w:instrText>
             </w:r>
             <w:r>
               <w:rPr>
@@ -6664,7 +6688,7 @@
                 <w:noProof/>
                 <w:webHidden/>
               </w:rPr>
-              <w:t>40</w:t>
+              <w:t>41</w:t>
             </w:r>
             <w:r>
               <w:rPr>
@@ -6690,7 +6714,7 @@
               <w14:ligatures w14:val="standardContextual"/>
             </w:rPr>
           </w:pPr>
-          <w:hyperlink w:anchor="_Toc169141036" w:history="1">
+          <w:hyperlink w:anchor="_Toc169251297" w:history="1">
             <w:r>
               <w:rPr>
                 <w:rStyle w:val="Hyperlink"/>
@@ -6717,7 +6741,7 @@
                 <w:noProof/>
                 <w:webHidden/>
               </w:rPr>
-              <w:instrText xml:space="preserve"> PAGEREF _Toc169141036 \h </w:instrText>
+              <w:instrText xml:space="preserve"> PAGEREF _Toc169251297 \h </w:instrText>
             </w:r>
             <w:r>
               <w:rPr>
@@ -6737,7 +6761,7 @@
                 <w:noProof/>
                 <w:webHidden/>
               </w:rPr>
-              <w:t>40</w:t>
+              <w:t>41</w:t>
             </w:r>
             <w:r>
               <w:rPr>
@@ -6763,7 +6787,7 @@
               <w14:ligatures w14:val="standardContextual"/>
             </w:rPr>
           </w:pPr>
-          <w:hyperlink w:anchor="_Toc169141037" w:history="1">
+          <w:hyperlink w:anchor="_Toc169251298" w:history="1">
             <w:r>
               <w:rPr>
                 <w:rStyle w:val="Hyperlink"/>
@@ -6790,7 +6814,7 @@
                 <w:noProof/>
                 <w:webHidden/>
               </w:rPr>
-              <w:instrText xml:space="preserve"> PAGEREF _Toc169141037 \h </w:instrText>
+              <w:instrText xml:space="preserve"> PAGEREF _Toc169251298 \h </w:instrText>
             </w:r>
             <w:r>
               <w:rPr>
@@ -6810,7 +6834,7 @@
                 <w:noProof/>
                 <w:webHidden/>
               </w:rPr>
-              <w:t>41</w:t>
+              <w:t>42</w:t>
             </w:r>
             <w:r>
               <w:rPr>
@@ -6836,7 +6860,7 @@
               <w14:ligatures w14:val="standardContextual"/>
             </w:rPr>
           </w:pPr>
-          <w:hyperlink w:anchor="_Toc169141038" w:history="1">
+          <w:hyperlink w:anchor="_Toc169251299" w:history="1">
             <w:r>
               <w:rPr>
                 <w:rStyle w:val="Hyperlink"/>
@@ -6863,7 +6887,7 @@
                 <w:noProof/>
                 <w:webHidden/>
               </w:rPr>
-              <w:instrText xml:space="preserve"> PAGEREF _Toc169141038 \h </w:instrText>
+              <w:instrText xml:space="preserve"> PAGEREF _Toc169251299 \h </w:instrText>
             </w:r>
             <w:r>
               <w:rPr>
@@ -6883,7 +6907,7 @@
                 <w:noProof/>
                 <w:webHidden/>
               </w:rPr>
-              <w:t>41</w:t>
+              <w:t>42</w:t>
             </w:r>
             <w:r>
               <w:rPr>
@@ -6909,7 +6933,7 @@
               <w14:ligatures w14:val="standardContextual"/>
             </w:rPr>
           </w:pPr>
-          <w:hyperlink w:anchor="_Toc169141039" w:history="1">
+          <w:hyperlink w:anchor="_Toc169251300" w:history="1">
             <w:r>
               <w:rPr>
                 <w:rStyle w:val="Hyperlink"/>
@@ -6936,7 +6960,7 @@
                 <w:noProof/>
                 <w:webHidden/>
               </w:rPr>
-              <w:instrText xml:space="preserve"> PAGEREF _Toc169141039 \h </w:instrText>
+              <w:instrText xml:space="preserve"> PAGEREF _Toc169251300 \h </w:instrText>
             </w:r>
             <w:r>
               <w:rPr>
@@ -6956,7 +6980,7 @@
                 <w:noProof/>
                 <w:webHidden/>
               </w:rPr>
-              <w:t>41</w:t>
+              <w:t>42</w:t>
             </w:r>
             <w:r>
               <w:rPr>
@@ -6982,7 +7006,7 @@
               <w14:ligatures w14:val="standardContextual"/>
             </w:rPr>
           </w:pPr>
-          <w:hyperlink w:anchor="_Toc169141040" w:history="1">
+          <w:hyperlink w:anchor="_Toc169251301" w:history="1">
             <w:r>
               <w:rPr>
                 <w:rStyle w:val="Hyperlink"/>
@@ -7009,7 +7033,7 @@
                 <w:noProof/>
                 <w:webHidden/>
               </w:rPr>
-              <w:instrText xml:space="preserve"> PAGEREF _Toc169141040 \h </w:instrText>
+              <w:instrText xml:space="preserve"> PAGEREF _Toc169251301 \h </w:instrText>
             </w:r>
             <w:r>
               <w:rPr>
@@ -7029,7 +7053,7 @@
                 <w:noProof/>
                 <w:webHidden/>
               </w:rPr>
-              <w:t>41</w:t>
+              <w:t>42</w:t>
             </w:r>
             <w:r>
               <w:rPr>
@@ -7055,7 +7079,7 @@
               <w14:ligatures w14:val="standardContextual"/>
             </w:rPr>
           </w:pPr>
-          <w:hyperlink w:anchor="_Toc169141041" w:history="1">
+          <w:hyperlink w:anchor="_Toc169251302" w:history="1">
             <w:r>
               <w:rPr>
                 <w:rStyle w:val="Hyperlink"/>
@@ -7082,7 +7106,7 @@
                 <w:noProof/>
                 <w:webHidden/>
               </w:rPr>
-              <w:instrText xml:space="preserve"> PAGEREF _Toc169141041 \h </w:instrText>
+              <w:instrText xml:space="preserve"> PAGEREF _Toc169251302 \h </w:instrText>
             </w:r>
             <w:r>
               <w:rPr>
@@ -7102,7 +7126,7 @@
                 <w:noProof/>
                 <w:webHidden/>
               </w:rPr>
-              <w:t>42</w:t>
+              <w:t>43</w:t>
             </w:r>
             <w:r>
               <w:rPr>
@@ -7128,7 +7152,7 @@
               <w14:ligatures w14:val="standardContextual"/>
             </w:rPr>
           </w:pPr>
-          <w:hyperlink w:anchor="_Toc169141042" w:history="1">
+          <w:hyperlink w:anchor="_Toc169251303" w:history="1">
             <w:r>
               <w:rPr>
                 <w:rStyle w:val="Hyperlink"/>
@@ -7155,7 +7179,7 @@
                 <w:noProof/>
                 <w:webHidden/>
               </w:rPr>
-              <w:instrText xml:space="preserve"> PAGEREF _Toc169141042 \h </w:instrText>
+              <w:instrText xml:space="preserve"> PAGEREF _Toc169251303 \h </w:instrText>
             </w:r>
             <w:r>
               <w:rPr>
@@ -7175,7 +7199,7 @@
                 <w:noProof/>
                 <w:webHidden/>
               </w:rPr>
-              <w:t>42</w:t>
+              <w:t>43</w:t>
             </w:r>
             <w:r>
               <w:rPr>
@@ -7201,7 +7225,7 @@
               <w14:ligatures w14:val="standardContextual"/>
             </w:rPr>
           </w:pPr>
-          <w:hyperlink w:anchor="_Toc169141043" w:history="1">
+          <w:hyperlink w:anchor="_Toc169251304" w:history="1">
             <w:r>
               <w:rPr>
                 <w:rStyle w:val="Hyperlink"/>
@@ -7228,7 +7252,7 @@
                 <w:noProof/>
                 <w:webHidden/>
               </w:rPr>
-              <w:instrText xml:space="preserve"> PAGEREF _Toc169141043 \h </w:instrText>
+              <w:instrText xml:space="preserve"> PAGEREF _Toc169251304 \h </w:instrText>
             </w:r>
             <w:r>
               <w:rPr>
@@ -7248,7 +7272,7 @@
                 <w:noProof/>
                 <w:webHidden/>
               </w:rPr>
-              <w:t>42</w:t>
+              <w:t>43</w:t>
             </w:r>
             <w:r>
               <w:rPr>
@@ -7274,7 +7298,7 @@
               <w14:ligatures w14:val="standardContextual"/>
             </w:rPr>
           </w:pPr>
-          <w:hyperlink w:anchor="_Toc169141044" w:history="1">
+          <w:hyperlink w:anchor="_Toc169251305" w:history="1">
             <w:r>
               <w:rPr>
                 <w:rStyle w:val="Hyperlink"/>
@@ -7301,7 +7325,7 @@
                 <w:noProof/>
                 <w:webHidden/>
               </w:rPr>
-              <w:instrText xml:space="preserve"> PAGEREF _Toc169141044 \h </w:instrText>
+              <w:instrText xml:space="preserve"> PAGEREF _Toc169251305 \h </w:instrText>
             </w:r>
             <w:r>
               <w:rPr>
@@ -7321,7 +7345,7 @@
                 <w:noProof/>
                 <w:webHidden/>
               </w:rPr>
-              <w:t>43</w:t>
+              <w:t>44</w:t>
             </w:r>
             <w:r>
               <w:rPr>
@@ -7347,7 +7371,7 @@
               <w14:ligatures w14:val="standardContextual"/>
             </w:rPr>
           </w:pPr>
-          <w:hyperlink w:anchor="_Toc169141045" w:history="1">
+          <w:hyperlink w:anchor="_Toc169251306" w:history="1">
             <w:r>
               <w:rPr>
                 <w:rStyle w:val="Hyperlink"/>
@@ -7374,7 +7398,7 @@
                 <w:noProof/>
                 <w:webHidden/>
               </w:rPr>
-              <w:instrText xml:space="preserve"> PAGEREF _Toc169141045 \h </w:instrText>
+              <w:instrText xml:space="preserve"> PAGEREF _Toc169251306 \h </w:instrText>
             </w:r>
             <w:r>
               <w:rPr>
@@ -7394,7 +7418,7 @@
                 <w:noProof/>
                 <w:webHidden/>
               </w:rPr>
-              <w:t>43</w:t>
+              <w:t>44</w:t>
             </w:r>
             <w:r>
               <w:rPr>
@@ -7420,7 +7444,7 @@
               <w14:ligatures w14:val="standardContextual"/>
             </w:rPr>
           </w:pPr>
-          <w:hyperlink w:anchor="_Toc169141046" w:history="1">
+          <w:hyperlink w:anchor="_Toc169251307" w:history="1">
             <w:r>
               <w:rPr>
                 <w:rStyle w:val="Hyperlink"/>
@@ -7447,7 +7471,7 @@
                 <w:noProof/>
                 <w:webHidden/>
               </w:rPr>
-              <w:instrText xml:space="preserve"> PAGEREF _Toc169141046 \h </w:instrText>
+              <w:instrText xml:space="preserve"> PAGEREF _Toc169251307 \h </w:instrText>
             </w:r>
             <w:r>
               <w:rPr>
@@ -7467,7 +7491,7 @@
                 <w:noProof/>
                 <w:webHidden/>
               </w:rPr>
-              <w:t>44</w:t>
+              <w:t>45</w:t>
             </w:r>
             <w:r>
               <w:rPr>
@@ -7493,7 +7517,7 @@
               <w14:ligatures w14:val="standardContextual"/>
             </w:rPr>
           </w:pPr>
-          <w:hyperlink w:anchor="_Toc169141047" w:history="1">
+          <w:hyperlink w:anchor="_Toc169251308" w:history="1">
             <w:r>
               <w:rPr>
                 <w:rStyle w:val="Hyperlink"/>
@@ -7520,7 +7544,7 @@
                 <w:noProof/>
                 <w:webHidden/>
               </w:rPr>
-              <w:instrText xml:space="preserve"> PAGEREF _Toc169141047 \h </w:instrText>
+              <w:instrText xml:space="preserve"> PAGEREF _Toc169251308 \h </w:instrText>
             </w:r>
             <w:r>
               <w:rPr>
@@ -7540,7 +7564,7 @@
                 <w:noProof/>
                 <w:webHidden/>
               </w:rPr>
-              <w:t>44</w:t>
+              <w:t>45</w:t>
             </w:r>
             <w:r>
               <w:rPr>
@@ -7566,7 +7590,7 @@
               <w14:ligatures w14:val="standardContextual"/>
             </w:rPr>
           </w:pPr>
-          <w:hyperlink w:anchor="_Toc169141048" w:history="1">
+          <w:hyperlink w:anchor="_Toc169251309" w:history="1">
             <w:r>
               <w:rPr>
                 <w:rStyle w:val="Hyperlink"/>
@@ -7593,7 +7617,7 @@
                 <w:noProof/>
                 <w:webHidden/>
               </w:rPr>
-              <w:instrText xml:space="preserve"> PAGEREF _Toc169141048 \h </w:instrText>
+              <w:instrText xml:space="preserve"> PAGEREF _Toc169251309 \h </w:instrText>
             </w:r>
             <w:r>
               <w:rPr>
@@ -7613,7 +7637,7 @@
                 <w:noProof/>
                 <w:webHidden/>
               </w:rPr>
-              <w:t>46</w:t>
+              <w:t>47</w:t>
             </w:r>
             <w:r>
               <w:rPr>
@@ -7639,7 +7663,7 @@
               <w14:ligatures w14:val="standardContextual"/>
             </w:rPr>
           </w:pPr>
-          <w:hyperlink w:anchor="_Toc169141049" w:history="1">
+          <w:hyperlink w:anchor="_Toc169251310" w:history="1">
             <w:r>
               <w:rPr>
                 <w:rStyle w:val="Hyperlink"/>
@@ -7666,7 +7690,7 @@
                 <w:noProof/>
                 <w:webHidden/>
               </w:rPr>
-              <w:instrText xml:space="preserve"> PAGEREF _Toc169141049 \h </w:instrText>
+              <w:instrText xml:space="preserve"> PAGEREF _Toc169251310 \h </w:instrText>
             </w:r>
             <w:r>
               <w:rPr>
@@ -7686,7 +7710,7 @@
                 <w:noProof/>
                 <w:webHidden/>
               </w:rPr>
-              <w:t>47</w:t>
+              <w:t>48</w:t>
             </w:r>
             <w:r>
               <w:rPr>
@@ -7712,7 +7736,7 @@
               <w14:ligatures w14:val="standardContextual"/>
             </w:rPr>
           </w:pPr>
-          <w:hyperlink w:anchor="_Toc169141050" w:history="1">
+          <w:hyperlink w:anchor="_Toc169251311" w:history="1">
             <w:r>
               <w:rPr>
                 <w:rStyle w:val="Hyperlink"/>
@@ -7739,7 +7763,7 @@
                 <w:noProof/>
                 <w:webHidden/>
               </w:rPr>
-              <w:instrText xml:space="preserve"> PAGEREF _Toc169141050 \h </w:instrText>
+              <w:instrText xml:space="preserve"> PAGEREF _Toc169251311 \h </w:instrText>
             </w:r>
             <w:r>
               <w:rPr>
@@ -7759,7 +7783,7 @@
                 <w:noProof/>
                 <w:webHidden/>
               </w:rPr>
-              <w:t>48</w:t>
+              <w:t>49</w:t>
             </w:r>
             <w:r>
               <w:rPr>
@@ -7785,7 +7809,7 @@
               <w14:ligatures w14:val="standardContextual"/>
             </w:rPr>
           </w:pPr>
-          <w:hyperlink w:anchor="_Toc169141051" w:history="1">
+          <w:hyperlink w:anchor="_Toc169251312" w:history="1">
             <w:r>
               <w:rPr>
                 <w:rStyle w:val="Hyperlink"/>
@@ -7812,7 +7836,7 @@
                 <w:noProof/>
                 <w:webHidden/>
               </w:rPr>
-              <w:instrText xml:space="preserve"> PAGEREF _Toc169141051 \h </w:instrText>
+              <w:instrText xml:space="preserve"> PAGEREF _Toc169251312 \h </w:instrText>
             </w:r>
             <w:r>
               <w:rPr>
@@ -7832,7 +7856,7 @@
                 <w:noProof/>
                 <w:webHidden/>
               </w:rPr>
-              <w:t>48</w:t>
+              <w:t>49</w:t>
             </w:r>
             <w:r>
               <w:rPr>
@@ -7858,7 +7882,7 @@
               <w14:ligatures w14:val="standardContextual"/>
             </w:rPr>
           </w:pPr>
-          <w:hyperlink w:anchor="_Toc169141052" w:history="1">
+          <w:hyperlink w:anchor="_Toc169251313" w:history="1">
             <w:r>
               <w:rPr>
                 <w:rStyle w:val="Hyperlink"/>
@@ -7885,7 +7909,7 @@
                 <w:noProof/>
                 <w:webHidden/>
               </w:rPr>
-              <w:instrText xml:space="preserve"> PAGEREF _Toc169141052 \h </w:instrText>
+              <w:instrText xml:space="preserve"> PAGEREF _Toc169251313 \h </w:instrText>
             </w:r>
             <w:r>
               <w:rPr>
@@ -7905,7 +7929,7 @@
                 <w:noProof/>
                 <w:webHidden/>
               </w:rPr>
-              <w:t>48</w:t>
+              <w:t>49</w:t>
             </w:r>
             <w:r>
               <w:rPr>
@@ -7931,7 +7955,7 @@
               <w14:ligatures w14:val="standardContextual"/>
             </w:rPr>
           </w:pPr>
-          <w:hyperlink w:anchor="_Toc169141053" w:history="1">
+          <w:hyperlink w:anchor="_Toc169251314" w:history="1">
             <w:r>
               <w:rPr>
                 <w:rStyle w:val="Hyperlink"/>
@@ -7958,7 +7982,7 @@
                 <w:noProof/>
                 <w:webHidden/>
               </w:rPr>
-              <w:instrText xml:space="preserve"> PAGEREF _Toc169141053 \h </w:instrText>
+              <w:instrText xml:space="preserve"> PAGEREF _Toc169251314 \h </w:instrText>
             </w:r>
             <w:r>
               <w:rPr>
@@ -7978,7 +8002,7 @@
                 <w:noProof/>
                 <w:webHidden/>
               </w:rPr>
-              <w:t>49</w:t>
+              <w:t>50</w:t>
             </w:r>
             <w:r>
               <w:rPr>
@@ -8004,7 +8028,7 @@
               <w14:ligatures w14:val="standardContextual"/>
             </w:rPr>
           </w:pPr>
-          <w:hyperlink w:anchor="_Toc169141054" w:history="1">
+          <w:hyperlink w:anchor="_Toc169251315" w:history="1">
             <w:r>
               <w:rPr>
                 <w:rStyle w:val="Hyperlink"/>
@@ -8031,7 +8055,7 @@
                 <w:noProof/>
                 <w:webHidden/>
               </w:rPr>
-              <w:instrText xml:space="preserve"> PAGEREF _Toc169141054 \h </w:instrText>
+              <w:instrText xml:space="preserve"> PAGEREF _Toc169251315 \h </w:instrText>
             </w:r>
             <w:r>
               <w:rPr>
@@ -8051,7 +8075,7 @@
                 <w:noProof/>
                 <w:webHidden/>
               </w:rPr>
-              <w:t>49</w:t>
+              <w:t>50</w:t>
             </w:r>
             <w:r>
               <w:rPr>
@@ -8077,7 +8101,7 @@
               <w14:ligatures w14:val="standardContextual"/>
             </w:rPr>
           </w:pPr>
-          <w:hyperlink w:anchor="_Toc169141055" w:history="1">
+          <w:hyperlink w:anchor="_Toc169251316" w:history="1">
             <w:r>
               <w:rPr>
                 <w:rStyle w:val="Hyperlink"/>
@@ -8104,7 +8128,7 @@
                 <w:noProof/>
                 <w:webHidden/>
               </w:rPr>
-              <w:instrText xml:space="preserve"> PAGEREF _Toc169141055 \h </w:instrText>
+              <w:instrText xml:space="preserve"> PAGEREF _Toc169251316 \h </w:instrText>
             </w:r>
             <w:r>
               <w:rPr>
@@ -8124,7 +8148,7 @@
                 <w:noProof/>
                 <w:webHidden/>
               </w:rPr>
-              <w:t>50</w:t>
+              <w:t>51</w:t>
             </w:r>
             <w:r>
               <w:rPr>
@@ -8150,7 +8174,7 @@
               <w14:ligatures w14:val="standardContextual"/>
             </w:rPr>
           </w:pPr>
-          <w:hyperlink w:anchor="_Toc169141056" w:history="1">
+          <w:hyperlink w:anchor="_Toc169251317" w:history="1">
             <w:r>
               <w:rPr>
                 <w:rStyle w:val="Hyperlink"/>
@@ -8177,7 +8201,7 @@
                 <w:noProof/>
                 <w:webHidden/>
               </w:rPr>
-              <w:instrText xml:space="preserve"> PAGEREF _Toc169141056 \h </w:instrText>
+              <w:instrText xml:space="preserve"> PAGEREF _Toc169251317 \h </w:instrText>
             </w:r>
             <w:r>
               <w:rPr>
@@ -8197,7 +8221,7 @@
                 <w:noProof/>
                 <w:webHidden/>
               </w:rPr>
-              <w:t>51</w:t>
+              <w:t>52</w:t>
             </w:r>
             <w:r>
               <w:rPr>
@@ -8223,7 +8247,7 @@
               <w14:ligatures w14:val="standardContextual"/>
             </w:rPr>
           </w:pPr>
-          <w:hyperlink w:anchor="_Toc169141057" w:history="1">
+          <w:hyperlink w:anchor="_Toc169251318" w:history="1">
             <w:r>
               <w:rPr>
                 <w:rStyle w:val="Hyperlink"/>
@@ -8250,7 +8274,7 @@
                 <w:noProof/>
                 <w:webHidden/>
               </w:rPr>
-              <w:instrText xml:space="preserve"> PAGEREF _Toc169141057 \h </w:instrText>
+              <w:instrText xml:space="preserve"> PAGEREF _Toc169251318 \h </w:instrText>
             </w:r>
             <w:r>
               <w:rPr>
@@ -8270,7 +8294,7 @@
                 <w:noProof/>
                 <w:webHidden/>
               </w:rPr>
-              <w:t>51</w:t>
+              <w:t>52</w:t>
             </w:r>
             <w:r>
               <w:rPr>
@@ -8296,7 +8320,7 @@
               <w14:ligatures w14:val="standardContextual"/>
             </w:rPr>
           </w:pPr>
-          <w:hyperlink w:anchor="_Toc169141058" w:history="1">
+          <w:hyperlink w:anchor="_Toc169251319" w:history="1">
             <w:r>
               <w:rPr>
                 <w:rStyle w:val="Hyperlink"/>
@@ -8323,7 +8347,7 @@
                 <w:noProof/>
                 <w:webHidden/>
               </w:rPr>
-              <w:instrText xml:space="preserve"> PAGEREF _Toc169141058 \h </w:instrText>
+              <w:instrText xml:space="preserve"> PAGEREF _Toc169251319 \h </w:instrText>
             </w:r>
             <w:r>
               <w:rPr>
@@ -8343,7 +8367,7 @@
                 <w:noProof/>
                 <w:webHidden/>
               </w:rPr>
-              <w:t>51</w:t>
+              <w:t>52</w:t>
             </w:r>
             <w:r>
               <w:rPr>
@@ -8369,7 +8393,7 @@
               <w14:ligatures w14:val="standardContextual"/>
             </w:rPr>
           </w:pPr>
-          <w:hyperlink w:anchor="_Toc169141059" w:history="1">
+          <w:hyperlink w:anchor="_Toc169251320" w:history="1">
             <w:r>
               <w:rPr>
                 <w:rStyle w:val="Hyperlink"/>
@@ -8396,7 +8420,7 @@
                 <w:noProof/>
                 <w:webHidden/>
               </w:rPr>
-              <w:instrText xml:space="preserve"> PAGEREF _Toc169141059 \h </w:instrText>
+              <w:instrText xml:space="preserve"> PAGEREF _Toc169251320 \h </w:instrText>
             </w:r>
             <w:r>
               <w:rPr>
@@ -8416,7 +8440,7 @@
                 <w:noProof/>
                 <w:webHidden/>
               </w:rPr>
-              <w:t>51</w:t>
+              <w:t>52</w:t>
             </w:r>
             <w:r>
               <w:rPr>
@@ -8442,7 +8466,7 @@
               <w14:ligatures w14:val="standardContextual"/>
             </w:rPr>
           </w:pPr>
-          <w:hyperlink w:anchor="_Toc169141060" w:history="1">
+          <w:hyperlink w:anchor="_Toc169251321" w:history="1">
             <w:r>
               <w:rPr>
                 <w:rStyle w:val="Hyperlink"/>
@@ -8469,7 +8493,7 @@
                 <w:noProof/>
                 <w:webHidden/>
               </w:rPr>
-              <w:instrText xml:space="preserve"> PAGEREF _Toc169141060 \h </w:instrText>
+              <w:instrText xml:space="preserve"> PAGEREF _Toc169251321 \h </w:instrText>
             </w:r>
             <w:r>
               <w:rPr>
@@ -8489,7 +8513,7 @@
                 <w:noProof/>
                 <w:webHidden/>
               </w:rPr>
-              <w:t>52</w:t>
+              <w:t>53</w:t>
             </w:r>
             <w:r>
               <w:rPr>
@@ -8515,7 +8539,7 @@
               <w14:ligatures w14:val="standardContextual"/>
             </w:rPr>
           </w:pPr>
-          <w:hyperlink w:anchor="_Toc169141061" w:history="1">
+          <w:hyperlink w:anchor="_Toc169251322" w:history="1">
             <w:r>
               <w:rPr>
                 <w:rStyle w:val="Hyperlink"/>
@@ -8542,7 +8566,7 @@
                 <w:noProof/>
                 <w:webHidden/>
               </w:rPr>
-              <w:instrText xml:space="preserve"> PAGEREF _Toc169141061 \h </w:instrText>
+              <w:instrText xml:space="preserve"> PAGEREF _Toc169251322 \h </w:instrText>
             </w:r>
             <w:r>
               <w:rPr>
@@ -8562,7 +8586,7 @@
                 <w:noProof/>
                 <w:webHidden/>
               </w:rPr>
-              <w:t>52</w:t>
+              <w:t>53</w:t>
             </w:r>
             <w:r>
               <w:rPr>
@@ -8588,7 +8612,7 @@
               <w14:ligatures w14:val="standardContextual"/>
             </w:rPr>
           </w:pPr>
-          <w:hyperlink w:anchor="_Toc169141062" w:history="1">
+          <w:hyperlink w:anchor="_Toc169251323" w:history="1">
             <w:r>
               <w:rPr>
                 <w:rStyle w:val="Hyperlink"/>
@@ -8615,7 +8639,7 @@
                 <w:noProof/>
                 <w:webHidden/>
               </w:rPr>
-              <w:instrText xml:space="preserve"> PAGEREF _Toc169141062 \h </w:instrText>
+              <w:instrText xml:space="preserve"> PAGEREF _Toc169251323 \h </w:instrText>
             </w:r>
             <w:r>
               <w:rPr>
@@ -8635,7 +8659,7 @@
                 <w:noProof/>
                 <w:webHidden/>
               </w:rPr>
-              <w:t>52</w:t>
+              <w:t>53</w:t>
             </w:r>
             <w:r>
               <w:rPr>
@@ -8661,7 +8685,7 @@
               <w14:ligatures w14:val="standardContextual"/>
             </w:rPr>
           </w:pPr>
-          <w:hyperlink w:anchor="_Toc169141063" w:history="1">
+          <w:hyperlink w:anchor="_Toc169251324" w:history="1">
             <w:r>
               <w:rPr>
                 <w:rStyle w:val="Hyperlink"/>
@@ -8688,7 +8712,7 @@
                 <w:noProof/>
                 <w:webHidden/>
               </w:rPr>
-              <w:instrText xml:space="preserve"> PAGEREF _Toc169141063 \h </w:instrText>
+              <w:instrText xml:space="preserve"> PAGEREF _Toc169251324 \h </w:instrText>
             </w:r>
             <w:r>
               <w:rPr>
@@ -8708,7 +8732,7 @@
                 <w:noProof/>
                 <w:webHidden/>
               </w:rPr>
-              <w:t>52</w:t>
+              <w:t>53</w:t>
             </w:r>
             <w:r>
               <w:rPr>
@@ -8734,7 +8758,7 @@
               <w14:ligatures w14:val="standardContextual"/>
             </w:rPr>
           </w:pPr>
-          <w:hyperlink w:anchor="_Toc169141064" w:history="1">
+          <w:hyperlink w:anchor="_Toc169251325" w:history="1">
             <w:r>
               <w:rPr>
                 <w:rStyle w:val="Hyperlink"/>
@@ -8761,7 +8785,7 @@
                 <w:noProof/>
                 <w:webHidden/>
               </w:rPr>
-              <w:instrText xml:space="preserve"> PAGEREF _Toc169141064 \h </w:instrText>
+              <w:instrText xml:space="preserve"> PAGEREF _Toc169251325 \h </w:instrText>
             </w:r>
             <w:r>
               <w:rPr>
@@ -8781,7 +8805,7 @@
                 <w:noProof/>
                 <w:webHidden/>
               </w:rPr>
-              <w:t>53</w:t>
+              <w:t>54</w:t>
             </w:r>
             <w:r>
               <w:rPr>
@@ -8807,7 +8831,7 @@
               <w14:ligatures w14:val="standardContextual"/>
             </w:rPr>
           </w:pPr>
-          <w:hyperlink w:anchor="_Toc169141065" w:history="1">
+          <w:hyperlink w:anchor="_Toc169251326" w:history="1">
             <w:r>
               <w:rPr>
                 <w:rStyle w:val="Hyperlink"/>
@@ -8834,7 +8858,7 @@
                 <w:noProof/>
                 <w:webHidden/>
               </w:rPr>
-              <w:instrText xml:space="preserve"> PAGEREF _Toc169141065 \h </w:instrText>
+              <w:instrText xml:space="preserve"> PAGEREF _Toc169251326 \h </w:instrText>
             </w:r>
             <w:r>
               <w:rPr>
@@ -8854,7 +8878,7 @@
                 <w:noProof/>
                 <w:webHidden/>
               </w:rPr>
-              <w:t>53</w:t>
+              <w:t>54</w:t>
             </w:r>
             <w:r>
               <w:rPr>
@@ -8880,7 +8904,7 @@
               <w14:ligatures w14:val="standardContextual"/>
             </w:rPr>
           </w:pPr>
-          <w:hyperlink w:anchor="_Toc169141066" w:history="1">
+          <w:hyperlink w:anchor="_Toc169251327" w:history="1">
             <w:r>
               <w:rPr>
                 <w:rStyle w:val="Hyperlink"/>
@@ -8907,7 +8931,7 @@
                 <w:noProof/>
                 <w:webHidden/>
               </w:rPr>
-              <w:instrText xml:space="preserve"> PAGEREF _Toc169141066 \h </w:instrText>
+              <w:instrText xml:space="preserve"> PAGEREF _Toc169251327 \h </w:instrText>
             </w:r>
             <w:r>
               <w:rPr>
@@ -8927,7 +8951,7 @@
                 <w:noProof/>
                 <w:webHidden/>
               </w:rPr>
-              <w:t>53</w:t>
+              <w:t>54</w:t>
             </w:r>
             <w:r>
               <w:rPr>
@@ -8953,7 +8977,7 @@
               <w14:ligatures w14:val="standardContextual"/>
             </w:rPr>
           </w:pPr>
-          <w:hyperlink w:anchor="_Toc169141067" w:history="1">
+          <w:hyperlink w:anchor="_Toc169251328" w:history="1">
             <w:r>
               <w:rPr>
                 <w:rStyle w:val="Hyperlink"/>
@@ -8980,7 +9004,7 @@
                 <w:noProof/>
                 <w:webHidden/>
               </w:rPr>
-              <w:instrText xml:space="preserve"> PAGEREF _Toc169141067 \h </w:instrText>
+              <w:instrText xml:space="preserve"> PAGEREF _Toc169251328 \h </w:instrText>
             </w:r>
             <w:r>
               <w:rPr>
@@ -9000,7 +9024,7 @@
                 <w:noProof/>
                 <w:webHidden/>
               </w:rPr>
-              <w:t>54</w:t>
+              <w:t>55</w:t>
             </w:r>
             <w:r>
               <w:rPr>
@@ -9026,7 +9050,7 @@
               <w14:ligatures w14:val="standardContextual"/>
             </w:rPr>
           </w:pPr>
-          <w:hyperlink w:anchor="_Toc169141068" w:history="1">
+          <w:hyperlink w:anchor="_Toc169251329" w:history="1">
             <w:r>
               <w:rPr>
                 <w:rStyle w:val="Hyperlink"/>
@@ -9053,7 +9077,7 @@
                 <w:noProof/>
                 <w:webHidden/>
               </w:rPr>
-              <w:instrText xml:space="preserve"> PAGEREF _Toc169141068 \h </w:instrText>
+              <w:instrText xml:space="preserve"> PAGEREF _Toc169251329 \h </w:instrText>
             </w:r>
             <w:r>
               <w:rPr>
@@ -9073,7 +9097,7 @@
                 <w:noProof/>
                 <w:webHidden/>
               </w:rPr>
-              <w:t>54</w:t>
+              <w:t>55</w:t>
             </w:r>
             <w:r>
               <w:rPr>
@@ -9099,7 +9123,7 @@
               <w14:ligatures w14:val="standardContextual"/>
             </w:rPr>
           </w:pPr>
-          <w:hyperlink w:anchor="_Toc169141069" w:history="1">
+          <w:hyperlink w:anchor="_Toc169251330" w:history="1">
             <w:r>
               <w:rPr>
                 <w:rStyle w:val="Hyperlink"/>
@@ -9126,7 +9150,7 @@
                 <w:noProof/>
                 <w:webHidden/>
               </w:rPr>
-              <w:instrText xml:space="preserve"> PAGEREF _Toc169141069 \h </w:instrText>
+              <w:instrText xml:space="preserve"> PAGEREF _Toc169251330 \h </w:instrText>
             </w:r>
             <w:r>
               <w:rPr>
@@ -9146,7 +9170,7 @@
                 <w:noProof/>
                 <w:webHidden/>
               </w:rPr>
-              <w:t>54</w:t>
+              <w:t>55</w:t>
             </w:r>
             <w:r>
               <w:rPr>
@@ -9172,7 +9196,7 @@
               <w14:ligatures w14:val="standardContextual"/>
             </w:rPr>
           </w:pPr>
-          <w:hyperlink w:anchor="_Toc169141070" w:history="1">
+          <w:hyperlink w:anchor="_Toc169251331" w:history="1">
             <w:r>
               <w:rPr>
                 <w:rStyle w:val="Hyperlink"/>
@@ -9199,7 +9223,7 @@
                 <w:noProof/>
                 <w:webHidden/>
               </w:rPr>
-              <w:instrText xml:space="preserve"> PAGEREF _Toc169141070 \h </w:instrText>
+              <w:instrText xml:space="preserve"> PAGEREF _Toc169251331 \h </w:instrText>
             </w:r>
             <w:r>
               <w:rPr>
@@ -9219,7 +9243,7 @@
                 <w:noProof/>
                 <w:webHidden/>
               </w:rPr>
-              <w:t>54</w:t>
+              <w:t>55</w:t>
             </w:r>
             <w:r>
               <w:rPr>
@@ -9245,7 +9269,7 @@
               <w14:ligatures w14:val="standardContextual"/>
             </w:rPr>
           </w:pPr>
-          <w:hyperlink w:anchor="_Toc169141071" w:history="1">
+          <w:hyperlink w:anchor="_Toc169251332" w:history="1">
             <w:r>
               <w:rPr>
                 <w:rStyle w:val="Hyperlink"/>
@@ -9272,7 +9296,7 @@
                 <w:noProof/>
                 <w:webHidden/>
               </w:rPr>
-              <w:instrText xml:space="preserve"> PAGEREF _Toc169141071 \h </w:instrText>
+              <w:instrText xml:space="preserve"> PAGEREF _Toc169251332 \h </w:instrText>
             </w:r>
             <w:r>
               <w:rPr>
@@ -9292,7 +9316,7 @@
                 <w:noProof/>
                 <w:webHidden/>
               </w:rPr>
-              <w:t>55</w:t>
+              <w:t>56</w:t>
             </w:r>
             <w:r>
               <w:rPr>
@@ -9318,7 +9342,7 @@
               <w14:ligatures w14:val="standardContextual"/>
             </w:rPr>
           </w:pPr>
-          <w:hyperlink w:anchor="_Toc169141072" w:history="1">
+          <w:hyperlink w:anchor="_Toc169251333" w:history="1">
             <w:r>
               <w:rPr>
                 <w:rStyle w:val="Hyperlink"/>
@@ -9345,7 +9369,7 @@
                 <w:noProof/>
                 <w:webHidden/>
               </w:rPr>
-              <w:instrText xml:space="preserve"> PAGEREF _Toc169141072 \h </w:instrText>
+              <w:instrText xml:space="preserve"> PAGEREF _Toc169251333 \h </w:instrText>
             </w:r>
             <w:r>
               <w:rPr>
@@ -9365,7 +9389,7 @@
                 <w:noProof/>
                 <w:webHidden/>
               </w:rPr>
-              <w:t>55</w:t>
+              <w:t>56</w:t>
             </w:r>
             <w:r>
               <w:rPr>
@@ -9391,7 +9415,7 @@
               <w14:ligatures w14:val="standardContextual"/>
             </w:rPr>
           </w:pPr>
-          <w:hyperlink w:anchor="_Toc169141073" w:history="1">
+          <w:hyperlink w:anchor="_Toc169251334" w:history="1">
             <w:r>
               <w:rPr>
                 <w:rStyle w:val="Hyperlink"/>
@@ -9418,7 +9442,7 @@
                 <w:noProof/>
                 <w:webHidden/>
               </w:rPr>
-              <w:instrText xml:space="preserve"> PAGEREF _Toc169141073 \h </w:instrText>
+              <w:instrText xml:space="preserve"> PAGEREF _Toc169251334 \h </w:instrText>
             </w:r>
             <w:r>
               <w:rPr>
@@ -9438,7 +9462,7 @@
                 <w:noProof/>
                 <w:webHidden/>
               </w:rPr>
-              <w:t>55</w:t>
+              <w:t>56</w:t>
             </w:r>
             <w:r>
               <w:rPr>
@@ -9464,7 +9488,7 @@
               <w14:ligatures w14:val="standardContextual"/>
             </w:rPr>
           </w:pPr>
-          <w:hyperlink w:anchor="_Toc169141074" w:history="1">
+          <w:hyperlink w:anchor="_Toc169251335" w:history="1">
             <w:r>
               <w:rPr>
                 <w:rStyle w:val="Hyperlink"/>
@@ -9491,7 +9515,7 @@
                 <w:noProof/>
                 <w:webHidden/>
               </w:rPr>
-              <w:instrText xml:space="preserve"> PAGEREF _Toc169141074 \h </w:instrText>
+              <w:instrText xml:space="preserve"> PAGEREF _Toc169251335 \h </w:instrText>
             </w:r>
             <w:r>
               <w:rPr>
@@ -9511,7 +9535,7 @@
                 <w:noProof/>
                 <w:webHidden/>
               </w:rPr>
-              <w:t>56</w:t>
+              <w:t>57</w:t>
             </w:r>
             <w:r>
               <w:rPr>
@@ -9537,7 +9561,7 @@
               <w14:ligatures w14:val="standardContextual"/>
             </w:rPr>
           </w:pPr>
-          <w:hyperlink w:anchor="_Toc169141075" w:history="1">
+          <w:hyperlink w:anchor="_Toc169251336" w:history="1">
             <w:r>
               <w:rPr>
                 <w:rStyle w:val="Hyperlink"/>
@@ -9564,7 +9588,7 @@
                 <w:noProof/>
                 <w:webHidden/>
               </w:rPr>
-              <w:instrText xml:space="preserve"> PAGEREF _Toc169141075 \h </w:instrText>
+              <w:instrText xml:space="preserve"> PAGEREF _Toc169251336 \h </w:instrText>
             </w:r>
             <w:r>
               <w:rPr>
@@ -9584,7 +9608,7 @@
                 <w:noProof/>
                 <w:webHidden/>
               </w:rPr>
-              <w:t>56</w:t>
+              <w:t>57</w:t>
             </w:r>
             <w:r>
               <w:rPr>
@@ -9610,7 +9634,7 @@
               <w14:ligatures w14:val="standardContextual"/>
             </w:rPr>
           </w:pPr>
-          <w:hyperlink w:anchor="_Toc169141076" w:history="1">
+          <w:hyperlink w:anchor="_Toc169251337" w:history="1">
             <w:r>
               <w:rPr>
                 <w:rStyle w:val="Hyperlink"/>
@@ -9637,7 +9661,7 @@
                 <w:noProof/>
                 <w:webHidden/>
               </w:rPr>
-              <w:instrText xml:space="preserve"> PAGEREF _Toc169141076 \h </w:instrText>
+              <w:instrText xml:space="preserve"> PAGEREF _Toc169251337 \h </w:instrText>
             </w:r>
             <w:r>
               <w:rPr>
@@ -9657,7 +9681,7 @@
                 <w:noProof/>
                 <w:webHidden/>
               </w:rPr>
-              <w:t>56</w:t>
+              <w:t>57</w:t>
             </w:r>
             <w:r>
               <w:rPr>
@@ -9683,7 +9707,7 @@
               <w14:ligatures w14:val="standardContextual"/>
             </w:rPr>
           </w:pPr>
-          <w:hyperlink w:anchor="_Toc169141077" w:history="1">
+          <w:hyperlink w:anchor="_Toc169251338" w:history="1">
             <w:r>
               <w:rPr>
                 <w:rStyle w:val="Hyperlink"/>
@@ -9710,7 +9734,7 @@
                 <w:noProof/>
                 <w:webHidden/>
               </w:rPr>
-              <w:instrText xml:space="preserve"> PAGEREF _Toc169141077 \h </w:instrText>
+              <w:instrText xml:space="preserve"> PAGEREF _Toc169251338 \h </w:instrText>
             </w:r>
             <w:r>
               <w:rPr>
@@ -9730,7 +9754,7 @@
                 <w:noProof/>
                 <w:webHidden/>
               </w:rPr>
-              <w:t>57</w:t>
+              <w:t>58</w:t>
             </w:r>
             <w:r>
               <w:rPr>
@@ -9756,7 +9780,7 @@
               <w14:ligatures w14:val="standardContextual"/>
             </w:rPr>
           </w:pPr>
-          <w:hyperlink w:anchor="_Toc169141078" w:history="1">
+          <w:hyperlink w:anchor="_Toc169251339" w:history="1">
             <w:r>
               <w:rPr>
                 <w:rStyle w:val="Hyperlink"/>
@@ -9783,7 +9807,7 @@
                 <w:noProof/>
                 <w:webHidden/>
               </w:rPr>
-              <w:instrText xml:space="preserve"> PAGEREF _Toc169141078 \h </w:instrText>
+              <w:instrText xml:space="preserve"> PAGEREF _Toc169251339 \h </w:instrText>
             </w:r>
             <w:r>
               <w:rPr>
@@ -9803,7 +9827,7 @@
                 <w:noProof/>
                 <w:webHidden/>
               </w:rPr>
-              <w:t>57</w:t>
+              <w:t>58</w:t>
             </w:r>
             <w:r>
               <w:rPr>
@@ -9829,7 +9853,7 @@
               <w14:ligatures w14:val="standardContextual"/>
             </w:rPr>
           </w:pPr>
-          <w:hyperlink w:anchor="_Toc169141079" w:history="1">
+          <w:hyperlink w:anchor="_Toc169251340" w:history="1">
             <w:r>
               <w:rPr>
                 <w:rStyle w:val="Hyperlink"/>
@@ -9856,7 +9880,7 @@
                 <w:noProof/>
                 <w:webHidden/>
               </w:rPr>
-              <w:instrText xml:space="preserve"> PAGEREF _Toc169141079 \h </w:instrText>
+              <w:instrText xml:space="preserve"> PAGEREF _Toc169251340 \h </w:instrText>
             </w:r>
             <w:r>
               <w:rPr>
@@ -9876,7 +9900,7 @@
                 <w:noProof/>
                 <w:webHidden/>
               </w:rPr>
-              <w:t>57</w:t>
+              <w:t>58</w:t>
             </w:r>
             <w:r>
               <w:rPr>
@@ -9902,7 +9926,7 @@
               <w14:ligatures w14:val="standardContextual"/>
             </w:rPr>
           </w:pPr>
-          <w:hyperlink w:anchor="_Toc169141080" w:history="1">
+          <w:hyperlink w:anchor="_Toc169251341" w:history="1">
             <w:r>
               <w:rPr>
                 <w:rStyle w:val="Hyperlink"/>
@@ -9929,7 +9953,7 @@
                 <w:noProof/>
                 <w:webHidden/>
               </w:rPr>
-              <w:instrText xml:space="preserve"> PAGEREF _Toc169141080 \h </w:instrText>
+              <w:instrText xml:space="preserve"> PAGEREF _Toc169251341 \h </w:instrText>
             </w:r>
             <w:r>
               <w:rPr>
@@ -9949,7 +9973,7 @@
                 <w:noProof/>
                 <w:webHidden/>
               </w:rPr>
-              <w:t>57</w:t>
+              <w:t>58</w:t>
             </w:r>
             <w:r>
               <w:rPr>
@@ -9975,7 +9999,7 @@
               <w14:ligatures w14:val="standardContextual"/>
             </w:rPr>
           </w:pPr>
-          <w:hyperlink w:anchor="_Toc169141081" w:history="1">
+          <w:hyperlink w:anchor="_Toc169251342" w:history="1">
             <w:r>
               <w:rPr>
                 <w:rStyle w:val="Hyperlink"/>
@@ -10002,7 +10026,7 @@
                 <w:noProof/>
                 <w:webHidden/>
               </w:rPr>
-              <w:instrText xml:space="preserve"> PAGEREF _Toc169141081 \h </w:instrText>
+              <w:instrText xml:space="preserve"> PAGEREF _Toc169251342 \h </w:instrText>
             </w:r>
             <w:r>
               <w:rPr>
@@ -10022,7 +10046,7 @@
                 <w:noProof/>
                 <w:webHidden/>
               </w:rPr>
-              <w:t>58</w:t>
+              <w:t>59</w:t>
             </w:r>
             <w:r>
               <w:rPr>
@@ -10048,7 +10072,7 @@
               <w14:ligatures w14:val="standardContextual"/>
             </w:rPr>
           </w:pPr>
-          <w:hyperlink w:anchor="_Toc169141082" w:history="1">
+          <w:hyperlink w:anchor="_Toc169251343" w:history="1">
             <w:r>
               <w:rPr>
                 <w:rStyle w:val="Hyperlink"/>
@@ -10075,7 +10099,7 @@
                 <w:noProof/>
                 <w:webHidden/>
               </w:rPr>
-              <w:instrText xml:space="preserve"> PAGEREF _Toc169141082 \h </w:instrText>
+              <w:instrText xml:space="preserve"> PAGEREF _Toc169251343 \h </w:instrText>
             </w:r>
             <w:r>
               <w:rPr>
@@ -10095,7 +10119,7 @@
                 <w:noProof/>
                 <w:webHidden/>
               </w:rPr>
-              <w:t>58</w:t>
+              <w:t>59</w:t>
             </w:r>
             <w:r>
               <w:rPr>
@@ -10121,7 +10145,7 @@
               <w14:ligatures w14:val="standardContextual"/>
             </w:rPr>
           </w:pPr>
-          <w:hyperlink w:anchor="_Toc169141083" w:history="1">
+          <w:hyperlink w:anchor="_Toc169251344" w:history="1">
             <w:r>
               <w:rPr>
                 <w:rStyle w:val="Hyperlink"/>
@@ -10148,7 +10172,7 @@
                 <w:noProof/>
                 <w:webHidden/>
               </w:rPr>
-              <w:instrText xml:space="preserve"> PAGEREF _Toc169141083 \h </w:instrText>
+              <w:instrText xml:space="preserve"> PAGEREF _Toc169251344 \h </w:instrText>
             </w:r>
             <w:r>
               <w:rPr>
@@ -10168,7 +10192,7 @@
                 <w:noProof/>
                 <w:webHidden/>
               </w:rPr>
-              <w:t>58</w:t>
+              <w:t>59</w:t>
             </w:r>
             <w:r>
               <w:rPr>
@@ -10194,7 +10218,7 @@
               <w14:ligatures w14:val="standardContextual"/>
             </w:rPr>
           </w:pPr>
-          <w:hyperlink w:anchor="_Toc169141084" w:history="1">
+          <w:hyperlink w:anchor="_Toc169251345" w:history="1">
             <w:r>
               <w:rPr>
                 <w:rStyle w:val="Hyperlink"/>
@@ -10221,7 +10245,7 @@
                 <w:noProof/>
                 <w:webHidden/>
               </w:rPr>
-              <w:instrText xml:space="preserve"> PAGEREF _Toc169141084 \h </w:instrText>
+              <w:instrText xml:space="preserve"> PAGEREF _Toc169251345 \h </w:instrText>
             </w:r>
             <w:r>
               <w:rPr>
@@ -10241,7 +10265,7 @@
                 <w:noProof/>
                 <w:webHidden/>
               </w:rPr>
-              <w:t>59</w:t>
+              <w:t>60</w:t>
             </w:r>
             <w:r>
               <w:rPr>
@@ -10267,7 +10291,7 @@
               <w14:ligatures w14:val="standardContextual"/>
             </w:rPr>
           </w:pPr>
-          <w:hyperlink w:anchor="_Toc169141085" w:history="1">
+          <w:hyperlink w:anchor="_Toc169251346" w:history="1">
             <w:r>
               <w:rPr>
                 <w:rStyle w:val="Hyperlink"/>
@@ -10294,7 +10318,7 @@
                 <w:noProof/>
                 <w:webHidden/>
               </w:rPr>
-              <w:instrText xml:space="preserve"> PAGEREF _Toc169141085 \h </w:instrText>
+              <w:instrText xml:space="preserve"> PAGEREF _Toc169251346 \h </w:instrText>
             </w:r>
             <w:r>
               <w:rPr>
@@ -10314,7 +10338,7 @@
                 <w:noProof/>
                 <w:webHidden/>
               </w:rPr>
-              <w:t>59</w:t>
+              <w:t>60</w:t>
             </w:r>
             <w:r>
               <w:rPr>
@@ -10340,7 +10364,7 @@
               <w14:ligatures w14:val="standardContextual"/>
             </w:rPr>
           </w:pPr>
-          <w:hyperlink w:anchor="_Toc169141086" w:history="1">
+          <w:hyperlink w:anchor="_Toc169251347" w:history="1">
             <w:r>
               <w:rPr>
                 <w:rStyle w:val="Hyperlink"/>
@@ -10367,7 +10391,7 @@
                 <w:noProof/>
                 <w:webHidden/>
               </w:rPr>
-              <w:instrText xml:space="preserve"> PAGEREF _Toc169141086 \h </w:instrText>
+              <w:instrText xml:space="preserve"> PAGEREF _Toc169251347 \h </w:instrText>
             </w:r>
             <w:r>
               <w:rPr>
@@ -10387,7 +10411,7 @@
                 <w:noProof/>
                 <w:webHidden/>
               </w:rPr>
-              <w:t>59</w:t>
+              <w:t>60</w:t>
             </w:r>
             <w:r>
               <w:rPr>
@@ -10413,7 +10437,7 @@
               <w14:ligatures w14:val="standardContextual"/>
             </w:rPr>
           </w:pPr>
-          <w:hyperlink w:anchor="_Toc169141087" w:history="1">
+          <w:hyperlink w:anchor="_Toc169251348" w:history="1">
             <w:r>
               <w:rPr>
                 <w:rStyle w:val="Hyperlink"/>
@@ -10440,7 +10464,7 @@
                 <w:noProof/>
                 <w:webHidden/>
               </w:rPr>
-              <w:instrText xml:space="preserve"> PAGEREF _Toc169141087 \h </w:instrText>
+              <w:instrText xml:space="preserve"> PAGEREF _Toc169251348 \h </w:instrText>
             </w:r>
             <w:r>
               <w:rPr>
@@ -10460,7 +10484,7 @@
                 <w:noProof/>
                 <w:webHidden/>
               </w:rPr>
-              <w:t>59</w:t>
+              <w:t>60</w:t>
             </w:r>
             <w:r>
               <w:rPr>
@@ -10486,7 +10510,7 @@
               <w14:ligatures w14:val="standardContextual"/>
             </w:rPr>
           </w:pPr>
-          <w:hyperlink w:anchor="_Toc169141088" w:history="1">
+          <w:hyperlink w:anchor="_Toc169251349" w:history="1">
             <w:r>
               <w:rPr>
                 <w:rStyle w:val="Hyperlink"/>
@@ -10513,7 +10537,7 @@
                 <w:noProof/>
                 <w:webHidden/>
               </w:rPr>
-              <w:instrText xml:space="preserve"> PAGEREF _Toc169141088 \h </w:instrText>
+              <w:instrText xml:space="preserve"> PAGEREF _Toc169251349 \h </w:instrText>
             </w:r>
             <w:r>
               <w:rPr>
@@ -10533,7 +10557,7 @@
                 <w:noProof/>
                 <w:webHidden/>
               </w:rPr>
-              <w:t>60</w:t>
+              <w:t>61</w:t>
             </w:r>
             <w:r>
               <w:rPr>
@@ -10560,7 +10584,7 @@
       <w:pPr>
         <w:pStyle w:val="Heading1"/>
       </w:pPr>
-      <w:bookmarkStart w:id="0" w:name="_Toc169140954"/>
+      <w:bookmarkStart w:id="0" w:name="_Toc169251215"/>
       <w:r>
         <w:t>Copyright</w:t>
       </w:r>
@@ -10587,7 +10611,7 @@
       <w:pPr>
         <w:pStyle w:val="Heading3"/>
       </w:pPr>
-      <w:bookmarkStart w:id="1" w:name="_Toc169140955"/>
+      <w:bookmarkStart w:id="1" w:name="_Toc169251216"/>
       <w:r>
         <w:t>Thank you!</w:t>
       </w:r>
@@ -10863,7 +10887,7 @@
       <w:pPr>
         <w:pStyle w:val="Heading3"/>
       </w:pPr>
-      <w:bookmarkStart w:id="2" w:name="_Toc169140956"/>
+      <w:bookmarkStart w:id="2" w:name="_Toc169251217"/>
       <w:r>
         <w:t>License</w:t>
       </w:r>
@@ -11032,7 +11056,7 @@
           <w:szCs w:val="48"/>
         </w:rPr>
       </w:pPr>
-      <w:bookmarkStart w:id="3" w:name="_Toc169140957"/>
+      <w:bookmarkStart w:id="3" w:name="_Toc169251218"/>
       <w:r>
         <w:rPr>
           <w:sz w:val="48"/>
@@ -11135,7 +11159,7 @@
       <w:pPr>
         <w:pStyle w:val="Heading2"/>
       </w:pPr>
-      <w:bookmarkStart w:id="4" w:name="_Toc169140958"/>
+      <w:bookmarkStart w:id="4" w:name="_Toc169251219"/>
       <w:r>
         <w:t>Who is this guide for?</w:t>
       </w:r>
@@ -11164,7 +11188,7 @@
       <w:pPr>
         <w:pStyle w:val="Heading2"/>
       </w:pPr>
-      <w:bookmarkStart w:id="5" w:name="_Toc169140959"/>
+      <w:bookmarkStart w:id="5" w:name="_Toc169251220"/>
       <w:r>
         <w:t>BGS is not a second job</w:t>
       </w:r>
@@ -11179,7 +11203,7 @@
       <w:pPr>
         <w:pStyle w:val="Heading2"/>
       </w:pPr>
-      <w:bookmarkStart w:id="6" w:name="_Toc169140960"/>
+      <w:bookmarkStart w:id="6" w:name="_Toc169251221"/>
       <w:r>
         <w:t>Science First - Data and Experiment Driven</w:t>
       </w:r>
@@ -11284,7 +11308,7 @@
       <w:pPr>
         <w:pStyle w:val="Heading2"/>
       </w:pPr>
-      <w:bookmarkStart w:id="7" w:name="_Toc169140961"/>
+      <w:bookmarkStart w:id="7" w:name="_Toc169251222"/>
       <w:r>
         <w:lastRenderedPageBreak/>
         <w:t>Opinionated</w:t>
@@ -11373,7 +11397,7 @@
       <w:pPr>
         <w:pStyle w:val="Heading2"/>
       </w:pPr>
-      <w:bookmarkStart w:id="8" w:name="_Toc169140962"/>
+      <w:bookmarkStart w:id="8" w:name="_Toc169251223"/>
       <w:r>
         <w:t>The intersection between BGS and PowerPlay</w:t>
       </w:r>
@@ -11409,7 +11433,7 @@
       <w:pPr>
         <w:pStyle w:val="Heading2"/>
       </w:pPr>
-      <w:bookmarkStart w:id="9" w:name="_Toc169140963"/>
+      <w:bookmarkStart w:id="9" w:name="_Toc169251224"/>
       <w:r>
         <w:t>Essential Internet Resources</w:t>
       </w:r>
@@ -11628,7 +11652,7 @@
       <w:pPr>
         <w:pStyle w:val="Heading2"/>
       </w:pPr>
-      <w:bookmarkStart w:id="10" w:name="_Toc169140964"/>
+      <w:bookmarkStart w:id="10" w:name="_Toc169251225"/>
       <w:r>
         <w:lastRenderedPageBreak/>
         <w:t>Essential Tools</w:t>
@@ -11787,7 +11811,7 @@
       <w:pPr>
         <w:pStyle w:val="Heading2"/>
       </w:pPr>
-      <w:bookmarkStart w:id="11" w:name="_Toc169140965"/>
+      <w:bookmarkStart w:id="11" w:name="_Toc169251226"/>
       <w:r>
         <w:t>Some terms</w:t>
       </w:r>
@@ -11959,7 +11983,7 @@
           <w:szCs w:val="48"/>
         </w:rPr>
       </w:pPr>
-      <w:bookmarkStart w:id="12" w:name="_Toc169140966"/>
+      <w:bookmarkStart w:id="12" w:name="_Toc169251227"/>
       <w:r>
         <w:rPr>
           <w:sz w:val="48"/>
@@ -12349,7 +12373,7 @@
       <w:pPr>
         <w:pStyle w:val="Heading2"/>
       </w:pPr>
-      <w:bookmarkStart w:id="13" w:name="_Toc169140967"/>
+      <w:bookmarkStart w:id="13" w:name="_Toc169251228"/>
       <w:r>
         <w:lastRenderedPageBreak/>
         <w:t>Systems</w:t>
@@ -12391,7 +12415,7 @@
       <w:pPr>
         <w:pStyle w:val="Heading2"/>
       </w:pPr>
-      <w:bookmarkStart w:id="14" w:name="_Toc169140968"/>
+      <w:bookmarkStart w:id="14" w:name="_Toc169251229"/>
       <w:r>
         <w:t>Factions</w:t>
       </w:r>
@@ -12478,7 +12502,7 @@
       <w:pPr>
         <w:pStyle w:val="Heading2"/>
       </w:pPr>
-      <w:bookmarkStart w:id="15" w:name="_Toc169140969"/>
+      <w:bookmarkStart w:id="15" w:name="_Toc169251230"/>
       <w:r>
         <w:t>Reputation</w:t>
       </w:r>
@@ -12537,7 +12561,7 @@
       <w:pPr>
         <w:pStyle w:val="Heading2"/>
       </w:pPr>
-      <w:bookmarkStart w:id="16" w:name="_Toc169140970"/>
+      <w:bookmarkStart w:id="16" w:name="_Toc169251231"/>
       <w:r>
         <w:t>Influence</w:t>
       </w:r>
@@ -12608,7 +12632,7 @@
       <w:pPr>
         <w:pStyle w:val="Heading2"/>
       </w:pPr>
-      <w:bookmarkStart w:id="17" w:name="_Toc169140971"/>
+      <w:bookmarkStart w:id="17" w:name="_Toc169251232"/>
       <w:r>
         <w:t>Assets – Stations and more</w:t>
       </w:r>
@@ -12726,7 +12750,7 @@
       <w:pPr>
         <w:pStyle w:val="Heading2"/>
       </w:pPr>
-      <w:bookmarkStart w:id="18" w:name="_Toc169140972"/>
+      <w:bookmarkStart w:id="18" w:name="_Toc169251233"/>
       <w:r>
         <w:t>System states</w:t>
       </w:r>
@@ -12871,7 +12895,7 @@
       <w:pPr>
         <w:pStyle w:val="Heading2"/>
       </w:pPr>
-      <w:bookmarkStart w:id="19" w:name="_Toc169140973"/>
+      <w:bookmarkStart w:id="19" w:name="_Toc169251234"/>
       <w:r>
         <w:t>Sliders</w:t>
       </w:r>
@@ -12891,7 +12915,7 @@
       <w:pPr>
         <w:pStyle w:val="Heading3"/>
       </w:pPr>
-      <w:bookmarkStart w:id="20" w:name="_Toc169140974"/>
+      <w:bookmarkStart w:id="20" w:name="_Toc169251235"/>
       <w:r>
         <w:t>Economy</w:t>
       </w:r>
@@ -12909,7 +12933,7 @@
       <w:pPr>
         <w:pStyle w:val="Heading3"/>
       </w:pPr>
-      <w:bookmarkStart w:id="21" w:name="_Toc169140975"/>
+      <w:bookmarkStart w:id="21" w:name="_Toc169251236"/>
       <w:r>
         <w:t>Security</w:t>
       </w:r>
@@ -12989,7 +13013,7 @@
       <w:pPr>
         <w:pStyle w:val="Heading2"/>
       </w:pPr>
-      <w:bookmarkStart w:id="22" w:name="_Toc169140976"/>
+      <w:bookmarkStart w:id="22" w:name="_Toc169251237"/>
       <w:r>
         <w:t>D</w:t>
       </w:r>
@@ -13102,7 +13126,7 @@
       <w:pPr>
         <w:pStyle w:val="Heading2"/>
       </w:pPr>
-      <w:bookmarkStart w:id="23" w:name="_Toc169140977"/>
+      <w:bookmarkStart w:id="23" w:name="_Toc169251238"/>
       <w:r>
         <w:lastRenderedPageBreak/>
         <w:t>W</w:t>
@@ -13144,7 +13168,7 @@
       <w:pPr>
         <w:pStyle w:val="Heading1"/>
       </w:pPr>
-      <w:bookmarkStart w:id="24" w:name="_Toc169140978"/>
+      <w:bookmarkStart w:id="24" w:name="_Toc169251239"/>
       <w:r>
         <w:lastRenderedPageBreak/>
         <w:t>JOIN</w:t>
@@ -13266,7 +13290,7 @@
       <w:pPr>
         <w:pStyle w:val="Heading2"/>
       </w:pPr>
-      <w:bookmarkStart w:id="25" w:name="_Toc169140979"/>
+      <w:bookmarkStart w:id="25" w:name="_Toc169251240"/>
       <w:r>
         <w:t>Step 1 – Join a Squadron</w:t>
       </w:r>
@@ -13447,7 +13471,7 @@
         <w:rPr>
           <w:noProof/>
         </w:rPr>
-        <w:t>59</w:t>
+        <w:t>60</w:t>
       </w:r>
       <w:r>
         <w:fldChar w:fldCharType="end"/>
@@ -13518,7 +13542,7 @@
       <w:pPr>
         <w:pStyle w:val="Heading2"/>
       </w:pPr>
-      <w:bookmarkStart w:id="26" w:name="_Toc169140980"/>
+      <w:bookmarkStart w:id="26" w:name="_Toc169251241"/>
       <w:r>
         <w:t xml:space="preserve">Step </w:t>
       </w:r>
@@ -13691,7 +13715,7 @@
       <w:pPr>
         <w:pStyle w:val="Heading2"/>
       </w:pPr>
-      <w:bookmarkStart w:id="27" w:name="_Toc169140981"/>
+      <w:bookmarkStart w:id="27" w:name="_Toc169251242"/>
       <w:r>
         <w:t>Step 3 – Get Tooled Up</w:t>
       </w:r>
@@ -13847,7 +13871,7 @@
       <w:pPr>
         <w:pStyle w:val="Heading2"/>
       </w:pPr>
-      <w:bookmarkStart w:id="28" w:name="_Toc169140982"/>
+      <w:bookmarkStart w:id="28" w:name="_Toc169251243"/>
       <w:r>
         <w:t xml:space="preserve">Step </w:t>
       </w:r>
@@ -13968,7 +13992,7 @@
       <w:pPr>
         <w:pStyle w:val="Heading2"/>
       </w:pPr>
-      <w:bookmarkStart w:id="29" w:name="_Toc169140983"/>
+      <w:bookmarkStart w:id="29" w:name="_Toc169251244"/>
       <w:r>
         <w:t>Open, P</w:t>
       </w:r>
@@ -14002,7 +14026,7 @@
       </w:pPr>
       <w:bookmarkStart w:id="30" w:name="_Ref168926127"/>
       <w:bookmarkStart w:id="31" w:name="_Ref168926145"/>
-      <w:bookmarkStart w:id="32" w:name="_Toc169140984"/>
+      <w:bookmarkStart w:id="32" w:name="_Toc169251245"/>
       <w:r>
         <w:t>Forming a squadron</w:t>
       </w:r>
@@ -14068,7 +14092,7 @@
       <w:pPr>
         <w:pStyle w:val="Heading3"/>
       </w:pPr>
-      <w:bookmarkStart w:id="33" w:name="_Toc169140985"/>
+      <w:bookmarkStart w:id="33" w:name="_Toc169251246"/>
       <w:r>
         <w:t>PowerPlay Control 1.0 Table</w:t>
       </w:r>
@@ -15383,7 +15407,7 @@
       <w:pPr>
         <w:pStyle w:val="Heading2"/>
       </w:pPr>
-      <w:bookmarkStart w:id="34" w:name="_Toc169140986"/>
+      <w:bookmarkStart w:id="34" w:name="_Toc169251247"/>
       <w:r>
         <w:lastRenderedPageBreak/>
         <w:t>Build a BGS ship (or two)</w:t>
@@ -15443,7 +15467,7 @@
       <w:pPr>
         <w:pStyle w:val="Heading3"/>
       </w:pPr>
-      <w:bookmarkStart w:id="35" w:name="_Toc169140987"/>
+      <w:bookmarkStart w:id="35" w:name="_Toc169251248"/>
       <w:r>
         <w:t xml:space="preserve">Mission and Generalist BGS </w:t>
       </w:r>
@@ -15846,7 +15870,7 @@
       <w:pPr>
         <w:pStyle w:val="Heading3"/>
       </w:pPr>
-      <w:bookmarkStart w:id="36" w:name="_Toc169140988"/>
+      <w:bookmarkStart w:id="36" w:name="_Toc169251249"/>
       <w:r>
         <w:t>Trade Ship</w:t>
       </w:r>
@@ -16189,7 +16213,7 @@
       <w:pPr>
         <w:pStyle w:val="Heading3"/>
       </w:pPr>
-      <w:bookmarkStart w:id="37" w:name="_Toc169140989"/>
+      <w:bookmarkStart w:id="37" w:name="_Toc169251250"/>
       <w:r>
         <w:t>Exploration Ship</w:t>
       </w:r>
@@ -16502,7 +16526,7 @@
       <w:pPr>
         <w:pStyle w:val="Heading3"/>
       </w:pPr>
-      <w:bookmarkStart w:id="38" w:name="_Toc169140990"/>
+      <w:bookmarkStart w:id="38" w:name="_Toc169251251"/>
       <w:r>
         <w:lastRenderedPageBreak/>
         <w:t>Combat Ship</w:t>
@@ -16849,7 +16873,7 @@
       <w:pPr>
         <w:pStyle w:val="Heading3"/>
       </w:pPr>
-      <w:bookmarkStart w:id="39" w:name="_Toc169140991"/>
+      <w:bookmarkStart w:id="39" w:name="_Toc169251252"/>
       <w:r>
         <w:t>Build your own ship</w:t>
       </w:r>
@@ -16887,7 +16911,7 @@
       <w:pPr>
         <w:pStyle w:val="Heading1"/>
       </w:pPr>
-      <w:bookmarkStart w:id="40" w:name="_Toc169140992"/>
+      <w:bookmarkStart w:id="40" w:name="_Toc169251253"/>
       <w:r>
         <w:lastRenderedPageBreak/>
         <w:t>MANIPULATING THE BACKGROUND SIMULATION</w:t>
@@ -16914,7 +16938,7 @@
       <w:pPr>
         <w:pStyle w:val="Heading2"/>
       </w:pPr>
-      <w:bookmarkStart w:id="41" w:name="_Toc169140993"/>
+      <w:bookmarkStart w:id="41" w:name="_Toc169251254"/>
       <w:r>
         <w:t>Work smarter, not harder</w:t>
       </w:r>
@@ -17007,13 +17031,13 @@
       <w:pPr>
         <w:pStyle w:val="Heading2"/>
       </w:pPr>
-      <w:bookmarkStart w:id="42" w:name="_Ref168762771"/>
-      <w:bookmarkStart w:id="43" w:name="_Ref168762791"/>
-      <w:bookmarkStart w:id="44" w:name="_Toc169140994"/>
+      <w:bookmarkStart w:id="42" w:name="_Toc169251255"/>
+      <w:bookmarkStart w:id="43" w:name="_Ref168762771"/>
+      <w:bookmarkStart w:id="44" w:name="_Ref168762791"/>
       <w:r>
         <w:t>Maintenance</w:t>
       </w:r>
-      <w:bookmarkEnd w:id="44"/>
+      <w:bookmarkEnd w:id="42"/>
     </w:p>
     <w:p>
       <w:r>
@@ -17024,7 +17048,7 @@
       <w:pPr>
         <w:pStyle w:val="Heading3"/>
       </w:pPr>
-      <w:bookmarkStart w:id="45" w:name="_Toc169140995"/>
+      <w:bookmarkStart w:id="45" w:name="_Toc169251256"/>
       <w:r>
         <w:t>Daily scan</w:t>
       </w:r>
@@ -17292,7 +17316,7 @@
       <w:pPr>
         <w:pStyle w:val="Heading3"/>
       </w:pPr>
-      <w:bookmarkStart w:id="46" w:name="_Toc169140996"/>
+      <w:bookmarkStart w:id="46" w:name="_Toc169251257"/>
       <w:r>
         <w:t>Maintaining influence</w:t>
       </w:r>
@@ -17307,7 +17331,7 @@
       <w:pPr>
         <w:pStyle w:val="Heading3"/>
       </w:pPr>
-      <w:bookmarkStart w:id="47" w:name="_Toc169140997"/>
+      <w:bookmarkStart w:id="47" w:name="_Toc169251258"/>
       <w:r>
         <w:t>Maintaining reputation</w:t>
       </w:r>
@@ -17364,7 +17388,7 @@
       <w:pPr>
         <w:pStyle w:val="Heading2"/>
       </w:pPr>
-      <w:bookmarkStart w:id="48" w:name="_Toc169140998"/>
+      <w:bookmarkStart w:id="48" w:name="_Toc169251259"/>
       <w:r>
         <w:t>Missions</w:t>
       </w:r>
@@ -17418,7 +17442,7 @@
                 <w:szCs w:val="22"/>
               </w:rPr>
             </w:pPr>
-            <w:bookmarkStart w:id="49" w:name="_Toc169140999"/>
+            <w:bookmarkStart w:id="49" w:name="_Toc169251260"/>
             <w:r>
               <w:rPr>
                 <w:sz w:val="22"/>
@@ -17463,7 +17487,7 @@
                 <w:szCs w:val="22"/>
               </w:rPr>
             </w:pPr>
-            <w:bookmarkStart w:id="50" w:name="_Toc169141000"/>
+            <w:bookmarkStart w:id="50" w:name="_Toc169251261"/>
             <w:r>
               <w:rPr>
                 <w:sz w:val="22"/>
@@ -17499,7 +17523,7 @@
       <w:pPr>
         <w:pStyle w:val="Heading2"/>
       </w:pPr>
-      <w:bookmarkStart w:id="51" w:name="_Toc169141001"/>
+      <w:bookmarkStart w:id="51" w:name="_Toc169251262"/>
       <w:r>
         <w:t>Combat</w:t>
       </w:r>
@@ -17628,7 +17652,7 @@
       <w:pPr>
         <w:pStyle w:val="Heading2"/>
       </w:pPr>
-      <w:bookmarkStart w:id="52" w:name="_Toc169141002"/>
+      <w:bookmarkStart w:id="52" w:name="_Toc169251263"/>
       <w:r>
         <w:t>Trade</w:t>
       </w:r>
@@ -17817,9 +17841,21 @@
       <w:pPr>
         <w:pStyle w:val="Heading3"/>
       </w:pPr>
-      <w:bookmarkStart w:id="53" w:name="_Toc169141003"/>
-      <w:r>
-        <w:t xml:space="preserve">Fleet carriers have no </w:t>
+      <w:bookmarkStart w:id="53" w:name="_Toc169251264"/>
+      <w:r>
+        <w:t xml:space="preserve">Fleet carriers have </w:t>
+      </w:r>
+      <w:r>
+        <w:rPr>
+          <w:strike/>
+        </w:rPr>
+        <w:t>no</w:t>
+      </w:r>
+      <w:r>
+        <w:t xml:space="preserve"> some</w:t>
+      </w:r>
+      <w:r>
+        <w:t xml:space="preserve"> </w:t>
       </w:r>
       <w:r>
         <w:t xml:space="preserve">influence </w:t>
@@ -17827,11 +17863,27 @@
       <w:r>
         <w:t>effect on BGS</w:t>
       </w:r>
+      <w:r>
+        <w:t xml:space="preserve"> trade</w:t>
+      </w:r>
       <w:bookmarkEnd w:id="53"/>
     </w:p>
     <w:p>
       <w:r>
-        <w:t xml:space="preserve">Trade to or from a carrier has zero </w:t>
+        <w:t>Trade to or from a carrier</w:t>
+      </w:r>
+      <w:r>
+        <w:t xml:space="preserve"> </w:t>
+      </w:r>
+      <w:r>
+        <w:rPr>
+          <w:b/>
+          <w:bCs/>
+        </w:rPr>
+        <w:t>through the carrier market</w:t>
+      </w:r>
+      <w:r>
+        <w:t xml:space="preserve"> has zero </w:t>
       </w:r>
       <w:r>
         <w:t xml:space="preserve">influence </w:t>
@@ -17857,7 +17909,148 @@
     </w:p>
     <w:p>
       <w:r>
-        <w:t xml:space="preserve">The best use for fleet carriers for BGS is when you are doing missions, such as the 50 mCr source and return { gallite, indite, rutile, coltan, gold, silver } missions. Using your carrier to supply most missions is perfectly acceptable, because the influence comes from the completion of the mission, and not from the trade itself. </w:t>
+        <w:t>Profitable, high demand t</w:t>
+      </w:r>
+      <w:r>
+        <w:t xml:space="preserve">rade through </w:t>
+      </w:r>
+      <w:r>
+        <w:rPr>
+          <w:b/>
+          <w:bCs/>
+        </w:rPr>
+        <w:t xml:space="preserve">transfers to </w:t>
+      </w:r>
+      <w:r>
+        <w:rPr>
+          <w:b/>
+          <w:bCs/>
+        </w:rPr>
+        <w:t xml:space="preserve">and from </w:t>
+      </w:r>
+      <w:r>
+        <w:rPr>
+          <w:b/>
+          <w:bCs/>
+        </w:rPr>
+        <w:t xml:space="preserve">your carrier </w:t>
+      </w:r>
+      <w:r>
+        <w:rPr>
+          <w:b/>
+          <w:bCs/>
+        </w:rPr>
+        <w:t>hold works</w:t>
+      </w:r>
+      <w:r>
+        <w:t xml:space="preserve"> just fine. </w:t>
+      </w:r>
+      <w:r>
+        <w:t xml:space="preserve">For </w:t>
+      </w:r>
+      <w:r>
+        <w:t xml:space="preserve">example, if a Commander </w:t>
+      </w:r>
+      <w:r>
+        <w:t xml:space="preserve">finds a low buy price for metals from a system in an infrastructure failure state, say coltan for 480 credits per unit, and then transfers </w:t>
+      </w:r>
+      <w:r>
+        <w:t xml:space="preserve">several </w:t>
+      </w:r>
+      <w:r>
+        <w:t>load</w:t>
+      </w:r>
+      <w:r>
+        <w:t>s</w:t>
+      </w:r>
+      <w:r>
+        <w:t xml:space="preserve"> to the </w:t>
+      </w:r>
+      <w:r>
+        <w:t xml:space="preserve">carrier’s </w:t>
+      </w:r>
+      <w:r>
+        <w:t>hold</w:t>
+      </w:r>
+      <w:r>
+        <w:t>, moves the carrier to the destination system, transfers the coltan back to the ship, and then sell</w:t>
+      </w:r>
+      <w:r>
+        <w:t>s</w:t>
+      </w:r>
+      <w:r>
+        <w:t xml:space="preserve"> the goods</w:t>
+      </w:r>
+      <w:r>
+        <w:t xml:space="preserve"> to a station</w:t>
+      </w:r>
+      <w:r>
+        <w:t>, it will retain its original buy price of 480 cr</w:t>
+      </w:r>
+      <w:r>
+        <w:t xml:space="preserve">/unit, and boost the influence of the </w:t>
+      </w:r>
+      <w:r>
+        <w:t xml:space="preserve">destination </w:t>
+      </w:r>
+      <w:r>
+        <w:t>station’s owner</w:t>
+      </w:r>
+      <w:r>
+        <w:t xml:space="preserve"> and economy sliders. If the goods are sold to the market or bought from the market, this doesn’t work.</w:t>
+      </w:r>
+    </w:p>
+    <w:p>
+      <w:r>
+        <w:lastRenderedPageBreak/>
+        <w:t>Smuggling through transfers also works in the same way – steal or buy illegal good</w:t>
+      </w:r>
+      <w:r>
+        <w:t>s</w:t>
+      </w:r>
+      <w:r>
+        <w:t>, transfer the stolen or prohibited good</w:t>
+      </w:r>
+      <w:r>
+        <w:t>s</w:t>
+      </w:r>
+      <w:r>
+        <w:t xml:space="preserve"> into the carrier’s hold, move </w:t>
+      </w:r>
+      <w:r>
+        <w:t xml:space="preserve">the carrier </w:t>
+      </w:r>
+      <w:r>
+        <w:t xml:space="preserve">to the destination system, transfer the goods back out to the ship, and sell them </w:t>
+      </w:r>
+      <w:r>
+        <w:t>to a black market. The station owner’s influence will decrease. Depending on the goods</w:t>
+      </w:r>
+      <w:r>
+        <w:t xml:space="preserve">, security will decrease, such as with battle weapons, and potentially if trading at a loss, the economic slider will also decrease. </w:t>
+      </w:r>
+      <w:r>
+        <w:t xml:space="preserve">Black markets are beneficial for anarchies, so anarchies can use fleet carriers to boost their faction’s economy slider if they find a </w:t>
+      </w:r>
+      <w:r>
+        <w:t xml:space="preserve">large quantity of stolen goods. </w:t>
+      </w:r>
+    </w:p>
+    <w:p>
+      <w:r>
+        <w:t xml:space="preserve">Another </w:t>
+      </w:r>
+      <w:r>
+        <w:t xml:space="preserve">use for fleet carriers for BGS is when you are doing missions, such as the 50 mCr source and return { gallite, indite, rutile, coltan, gold, silver } missions. Using your carrier to supply </w:t>
+      </w:r>
+      <w:r>
+        <w:t>these source and return</w:t>
+      </w:r>
+      <w:r>
+        <w:t xml:space="preserve"> or mining</w:t>
+      </w:r>
+      <w:r>
+        <w:t xml:space="preserve"> missions is perfectly acceptable, because the influence comes from the completion of the mission, and not from the trade itself. </w:t>
       </w:r>
       <w:r>
         <w:t xml:space="preserve">You can also store </w:t>
@@ -17877,16 +18070,18 @@
     </w:p>
     <w:p>
       <w:r>
-        <w:t>If in doubt, use a station to fill your trade needs.</w:t>
+        <w:t>However, i</w:t>
+      </w:r>
+      <w:r>
+        <w:t>f in doubt, use a station to fill your trade needs.</w:t>
       </w:r>
     </w:p>
     <w:p>
       <w:pPr>
         <w:pStyle w:val="Heading3"/>
       </w:pPr>
-      <w:bookmarkStart w:id="54" w:name="_Toc169141004"/>
-      <w:r>
-        <w:lastRenderedPageBreak/>
+      <w:bookmarkStart w:id="54" w:name="_Toc169251265"/>
+      <w:r>
         <w:t>Profitable Trade Loops</w:t>
       </w:r>
       <w:bookmarkEnd w:id="54"/>
@@ -17963,14 +18158,18 @@
     </w:p>
     <w:p>
       <w:r>
-        <w:t>To get this view, click the Economy view, and then go down a bit and click “All” in the trade routes view (it’s a bit underneath the PowerPlay and Thargoid views). You’ll see the direction of the trade flow and the color will indicate the type of goods being traded. Busier systems will have a lot of these lines.</w:t>
+        <w:t xml:space="preserve">To get this view, click the Economy view, and then go down a bit and click “All” in the trade routes view (it’s a bit underneath the PowerPlay and Thargoid views). You’ll see the direction of the trade </w:t>
+      </w:r>
+      <w:r>
+        <w:lastRenderedPageBreak/>
+        <w:t>flow and the color will indicate the type of goods being traded. Busier systems will have a lot of these lines.</w:t>
       </w:r>
     </w:p>
     <w:p>
       <w:pPr>
         <w:pStyle w:val="Heading3"/>
       </w:pPr>
-      <w:bookmarkStart w:id="55" w:name="_Toc169141005"/>
+      <w:bookmarkStart w:id="55" w:name="_Toc169251266"/>
       <w:r>
         <w:t>Unprofitable Trade Loops</w:t>
       </w:r>
@@ -17997,7 +18196,7 @@
       <w:pPr>
         <w:pStyle w:val="Heading3"/>
       </w:pPr>
-      <w:bookmarkStart w:id="56" w:name="_Toc169141006"/>
+      <w:bookmarkStart w:id="56" w:name="_Toc169251267"/>
       <w:r>
         <w:t>Mining</w:t>
       </w:r>
@@ -18041,7 +18240,6 @@
     </w:p>
     <w:p>
       <w:r>
-        <w:lastRenderedPageBreak/>
         <w:t xml:space="preserve">A </w:t>
       </w:r>
       <w:r>
@@ -18186,7 +18384,7 @@
       <w:pPr>
         <w:pStyle w:val="Heading3"/>
       </w:pPr>
-      <w:bookmarkStart w:id="57" w:name="_Toc169141007"/>
+      <w:bookmarkStart w:id="57" w:name="_Toc169251268"/>
       <w:r>
         <w:t>Smuggling</w:t>
       </w:r>
@@ -18206,8 +18404,9 @@
       <w:pPr>
         <w:pStyle w:val="Heading3"/>
       </w:pPr>
-      <w:bookmarkStart w:id="58" w:name="_Toc169141008"/>
-      <w:r>
+      <w:bookmarkStart w:id="58" w:name="_Toc169251269"/>
+      <w:r>
+        <w:lastRenderedPageBreak/>
         <w:t>Cutter tax</w:t>
       </w:r>
       <w:bookmarkEnd w:id="58"/>
@@ -18241,9 +18440,8 @@
       <w:pPr>
         <w:pStyle w:val="Heading2"/>
       </w:pPr>
-      <w:bookmarkStart w:id="59" w:name="_Toc169141009"/>
-      <w:r>
-        <w:lastRenderedPageBreak/>
+      <w:bookmarkStart w:id="59" w:name="_Toc169251270"/>
+      <w:r>
         <w:t>Exploration</w:t>
       </w:r>
       <w:bookmarkEnd w:id="59"/>
@@ -18323,7 +18521,7 @@
       <w:pPr>
         <w:pStyle w:val="Heading3"/>
       </w:pPr>
-      <w:bookmarkStart w:id="60" w:name="_Toc169141010"/>
+      <w:bookmarkStart w:id="60" w:name="_Toc169251271"/>
       <w:r>
         <w:t xml:space="preserve">Exobiology: </w:t>
       </w:r>
@@ -18380,6 +18578,7 @@
     </w:p>
     <w:p>
       <w:r>
+        <w:lastRenderedPageBreak/>
         <w:t>If you’re hostile, t</w:t>
       </w:r>
       <w:r>
@@ -18485,13 +18684,12 @@
           <w:szCs w:val="36"/>
         </w:rPr>
       </w:pPr>
-      <w:bookmarkStart w:id="61" w:name="_Toc169141011"/>
+      <w:bookmarkStart w:id="61" w:name="_Toc169251272"/>
       <w:r>
         <w:rPr>
           <w:sz w:val="36"/>
           <w:szCs w:val="36"/>
         </w:rPr>
-        <w:lastRenderedPageBreak/>
         <w:t>Reducing influence</w:t>
       </w:r>
       <w:bookmarkEnd w:id="61"/>
@@ -18511,7 +18709,7 @@
       <w:pPr>
         <w:pStyle w:val="Heading3"/>
       </w:pPr>
-      <w:bookmarkStart w:id="62" w:name="_Toc169141012"/>
+      <w:bookmarkStart w:id="62" w:name="_Toc169251273"/>
       <w:r>
         <w:t>Failing missions</w:t>
       </w:r>
@@ -18536,7 +18734,7 @@
       <w:pPr>
         <w:pStyle w:val="Heading3"/>
       </w:pPr>
-      <w:bookmarkStart w:id="63" w:name="_Toc169141013"/>
+      <w:bookmarkStart w:id="63" w:name="_Toc169251274"/>
       <w:r>
         <w:t>Clean Killing</w:t>
       </w:r>
@@ -18569,7 +18767,7 @@
       <w:pPr>
         <w:pStyle w:val="Heading3"/>
       </w:pPr>
-      <w:bookmarkStart w:id="64" w:name="_Toc169141014"/>
+      <w:bookmarkStart w:id="64" w:name="_Toc169251275"/>
       <w:r>
         <w:t>Negative actions</w:t>
       </w:r>
@@ -18598,7 +18796,7 @@
       <w:pPr>
         <w:pStyle w:val="Heading3"/>
       </w:pPr>
-      <w:bookmarkStart w:id="65" w:name="_Toc169141015"/>
+      <w:bookmarkStart w:id="65" w:name="_Toc169251276"/>
       <w:r>
         <w:t>Inducing negative states</w:t>
       </w:r>
@@ -18606,7 +18804,11 @@
     </w:p>
     <w:p>
       <w:r>
-        <w:t>Pushing hard enough on negative actions can reduce the economic or security sliders to the point that an undesirable state will be triggered upon the next tick, such as civil unrest or bust. Push hard enough and the system will enter lockdown, which is counterproductive if you’re trying to reduce a faction’s system influence, because lockdown slows down negative actions.</w:t>
+        <w:t xml:space="preserve">Pushing hard enough on negative actions can reduce the economic or security sliders to the point that an undesirable state will be triggered upon the next tick, such as civil unrest or bust. Push hard </w:t>
+      </w:r>
+      <w:r>
+        <w:lastRenderedPageBreak/>
+        <w:t>enough and the system will enter lockdown, which is counterproductive if you’re trying to reduce a faction’s system influence, because lockdown slows down negative actions.</w:t>
       </w:r>
     </w:p>
     <w:p>
@@ -18630,7 +18832,7 @@
           <w:szCs w:val="36"/>
         </w:rPr>
       </w:pPr>
-      <w:bookmarkStart w:id="66" w:name="_Toc169141016"/>
+      <w:bookmarkStart w:id="66" w:name="_Toc169251277"/>
       <w:r>
         <w:lastRenderedPageBreak/>
         <w:t>CONFLICTS</w:t>
@@ -18646,7 +18848,7 @@
       <w:pPr>
         <w:pStyle w:val="Heading3"/>
       </w:pPr>
-      <w:bookmarkStart w:id="67" w:name="_Toc169141017"/>
+      <w:bookmarkStart w:id="67" w:name="_Toc169251278"/>
       <w:r>
         <w:t>Government Ethos</w:t>
       </w:r>
@@ -18995,7 +19197,7 @@
       <w:pPr>
         <w:pStyle w:val="Heading3"/>
       </w:pPr>
-      <w:bookmarkStart w:id="68" w:name="_Toc169141018"/>
+      <w:bookmarkStart w:id="68" w:name="_Toc169251279"/>
       <w:r>
         <w:t>Conflict table</w:t>
       </w:r>
@@ -19381,7 +19583,7 @@
       <w:pPr>
         <w:pStyle w:val="Heading3"/>
       </w:pPr>
-      <w:bookmarkStart w:id="69" w:name="_Toc169141019"/>
+      <w:bookmarkStart w:id="69" w:name="_Toc169251280"/>
       <w:r>
         <w:t>Wars</w:t>
       </w:r>
@@ -19674,7 +19876,7 @@
       <w:pPr>
         <w:pStyle w:val="Heading3"/>
       </w:pPr>
-      <w:bookmarkStart w:id="70" w:name="_Toc169141020"/>
+      <w:bookmarkStart w:id="70" w:name="_Toc169251281"/>
       <w:r>
         <w:t>Coups</w:t>
       </w:r>
@@ -19689,7 +19891,7 @@
       <w:pPr>
         <w:pStyle w:val="Heading3"/>
       </w:pPr>
-      <w:bookmarkStart w:id="71" w:name="_Toc169141021"/>
+      <w:bookmarkStart w:id="71" w:name="_Toc169251282"/>
       <w:r>
         <w:t>Elections</w:t>
       </w:r>
@@ -19794,9 +19996,9 @@
       <w:pPr>
         <w:pStyle w:val="Heading1"/>
       </w:pPr>
-      <w:bookmarkStart w:id="72" w:name="_Toc169141022"/>
-      <w:bookmarkEnd w:id="42"/>
+      <w:bookmarkStart w:id="72" w:name="_Toc169251283"/>
       <w:bookmarkEnd w:id="43"/>
+      <w:bookmarkEnd w:id="44"/>
       <w:r>
         <w:rPr>
           <w:rStyle w:val="Heading1Char"/>
@@ -19831,7 +20033,7 @@
       <w:pPr>
         <w:pStyle w:val="Heading2"/>
       </w:pPr>
-      <w:bookmarkStart w:id="73" w:name="_Toc169141023"/>
+      <w:bookmarkStart w:id="73" w:name="_Toc169251284"/>
       <w:r>
         <w:t>Expansion diplomacy</w:t>
       </w:r>
@@ -19890,7 +20092,7 @@
       <w:pPr>
         <w:pStyle w:val="Heading3"/>
       </w:pPr>
-      <w:bookmarkStart w:id="74" w:name="_Toc169141024"/>
+      <w:bookmarkStart w:id="74" w:name="_Toc169251285"/>
       <w:r>
         <w:t>Detecting inactive PMFs</w:t>
       </w:r>
@@ -20012,7 +20214,7 @@
       <w:pPr>
         <w:pStyle w:val="Heading2"/>
       </w:pPr>
-      <w:bookmarkStart w:id="75" w:name="_Toc169141025"/>
+      <w:bookmarkStart w:id="75" w:name="_Toc169251286"/>
       <w:r>
         <w:t>Where will I expand? The expansion cube</w:t>
       </w:r>
@@ -20112,7 +20314,7 @@
       <w:pPr>
         <w:pStyle w:val="Heading2"/>
       </w:pPr>
-      <w:bookmarkStart w:id="76" w:name="_Toc169141026"/>
+      <w:bookmarkStart w:id="76" w:name="_Toc169251287"/>
       <w:r>
         <w:t>Which system will be the expansion system?</w:t>
       </w:r>
@@ -20137,7 +20339,7 @@
       <w:pPr>
         <w:pStyle w:val="Heading2"/>
       </w:pPr>
-      <w:bookmarkStart w:id="77" w:name="_Toc169141027"/>
+      <w:bookmarkStart w:id="77" w:name="_Toc169251288"/>
       <w:r>
         <w:t>Rules of Expansion</w:t>
       </w:r>
@@ -20294,7 +20496,7 @@
       <w:pPr>
         <w:pStyle w:val="Heading2"/>
       </w:pPr>
-      <w:bookmarkStart w:id="78" w:name="_Toc169141028"/>
+      <w:bookmarkStart w:id="78" w:name="_Toc169251289"/>
       <w:r>
         <w:lastRenderedPageBreak/>
         <w:t>Rules of Invasion</w:t>
@@ -20341,7 +20543,7 @@
       <w:pPr>
         <w:pStyle w:val="Heading2"/>
       </w:pPr>
-      <w:bookmarkStart w:id="79" w:name="_Toc169141029"/>
+      <w:bookmarkStart w:id="79" w:name="_Toc169251290"/>
       <w:r>
         <w:t>Preparing a system for expansion</w:t>
       </w:r>
@@ -20395,7 +20597,7 @@
       <w:pPr>
         <w:pStyle w:val="Heading2"/>
       </w:pPr>
-      <w:bookmarkStart w:id="80" w:name="_Toc169141030"/>
+      <w:bookmarkStart w:id="80" w:name="_Toc169251291"/>
       <w:r>
         <w:t xml:space="preserve">Taking over </w:t>
       </w:r>
@@ -20542,7 +20744,7 @@
       <w:pPr>
         <w:pStyle w:val="Heading2"/>
       </w:pPr>
-      <w:bookmarkStart w:id="81" w:name="_Toc169141031"/>
+      <w:bookmarkStart w:id="81" w:name="_Toc169251292"/>
       <w:r>
         <w:lastRenderedPageBreak/>
         <w:t>Taking over a system, quickly</w:t>
@@ -20600,7 +20802,7 @@
       <w:pPr>
         <w:pStyle w:val="Heading2"/>
       </w:pPr>
-      <w:bookmarkStart w:id="82" w:name="_Toc169141032"/>
+      <w:bookmarkStart w:id="82" w:name="_Toc169251293"/>
       <w:r>
         <w:t>Backfilling systems</w:t>
       </w:r>
@@ -20621,7 +20823,7 @@
       <w:pPr>
         <w:pStyle w:val="Heading2"/>
       </w:pPr>
-      <w:bookmarkStart w:id="83" w:name="_Toc169141033"/>
+      <w:bookmarkStart w:id="83" w:name="_Toc169251294"/>
       <w:r>
         <w:t xml:space="preserve">Expansions: </w:t>
       </w:r>
@@ -20639,7 +20841,7 @@
       <w:pPr>
         <w:pStyle w:val="Heading1"/>
       </w:pPr>
-      <w:bookmarkStart w:id="84" w:name="_Toc169141034"/>
+      <w:bookmarkStart w:id="84" w:name="_Toc169251295"/>
       <w:r>
         <w:t>RETREAT</w:t>
       </w:r>
@@ -20672,7 +20874,7 @@
       <w:pPr>
         <w:pStyle w:val="Heading2"/>
       </w:pPr>
-      <w:bookmarkStart w:id="85" w:name="_Toc169141035"/>
+      <w:bookmarkStart w:id="85" w:name="_Toc169251296"/>
       <w:r>
         <w:t>The Important Day</w:t>
       </w:r>
@@ -20762,7 +20964,7 @@
       <w:pPr>
         <w:pStyle w:val="Heading2"/>
       </w:pPr>
-      <w:bookmarkStart w:id="86" w:name="_Toc169141036"/>
+      <w:bookmarkStart w:id="86" w:name="_Toc169251297"/>
       <w:r>
         <w:t xml:space="preserve">Retreating </w:t>
       </w:r>
@@ -20900,7 +21102,7 @@
       <w:pPr>
         <w:pStyle w:val="Heading1"/>
       </w:pPr>
-      <w:bookmarkStart w:id="87" w:name="_Toc169141037"/>
+      <w:bookmarkStart w:id="87" w:name="_Toc169251298"/>
       <w:r>
         <w:t>CRIME AND PUNISHMENT</w:t>
       </w:r>
@@ -20966,7 +21168,7 @@
       <w:pPr>
         <w:pStyle w:val="Heading2"/>
       </w:pPr>
-      <w:bookmarkStart w:id="88" w:name="_Toc169141038"/>
+      <w:bookmarkStart w:id="88" w:name="_Toc169251299"/>
       <w:r>
         <w:t>Fines</w:t>
       </w:r>
@@ -21055,7 +21257,7 @@
       <w:pPr>
         <w:pStyle w:val="Heading2"/>
       </w:pPr>
-      <w:bookmarkStart w:id="89" w:name="_Toc169141039"/>
+      <w:bookmarkStart w:id="89" w:name="_Toc169251300"/>
       <w:r>
         <w:t>Bounties</w:t>
       </w:r>
@@ -21183,7 +21385,7 @@
       <w:pPr>
         <w:pStyle w:val="Heading3"/>
       </w:pPr>
-      <w:bookmarkStart w:id="90" w:name="_Toc169141040"/>
+      <w:bookmarkStart w:id="90" w:name="_Toc169251301"/>
       <w:r>
         <w:t>Local bounties</w:t>
       </w:r>
@@ -21258,7 +21460,7 @@
       <w:pPr>
         <w:pStyle w:val="Heading3"/>
       </w:pPr>
-      <w:bookmarkStart w:id="91" w:name="_Toc169141041"/>
+      <w:bookmarkStart w:id="91" w:name="_Toc169251302"/>
       <w:r>
         <w:t>Global bounties</w:t>
       </w:r>
@@ -21311,7 +21513,7 @@
       <w:pPr>
         <w:pStyle w:val="Heading2"/>
       </w:pPr>
-      <w:bookmarkStart w:id="92" w:name="_Toc169141042"/>
+      <w:bookmarkStart w:id="92" w:name="_Toc169251303"/>
       <w:r>
         <w:t>Notoriety</w:t>
       </w:r>
@@ -21373,7 +21575,7 @@
       <w:pPr>
         <w:pStyle w:val="Heading2"/>
       </w:pPr>
-      <w:bookmarkStart w:id="93" w:name="_Toc169141043"/>
+      <w:bookmarkStart w:id="93" w:name="_Toc169251304"/>
       <w:r>
         <w:t>Naughty list</w:t>
       </w:r>
@@ -21402,7 +21604,7 @@
       <w:pPr>
         <w:pStyle w:val="Heading2"/>
       </w:pPr>
-      <w:bookmarkStart w:id="94" w:name="_Toc169141044"/>
+      <w:bookmarkStart w:id="94" w:name="_Toc169251305"/>
       <w:r>
         <w:lastRenderedPageBreak/>
         <w:t>Interstellar factors</w:t>
@@ -21418,7 +21620,7 @@
       <w:pPr>
         <w:pStyle w:val="Heading2"/>
       </w:pPr>
-      <w:bookmarkStart w:id="95" w:name="_Toc169141045"/>
+      <w:bookmarkStart w:id="95" w:name="_Toc169251306"/>
       <w:r>
         <w:t>Space Jail</w:t>
       </w:r>
@@ -21438,7 +21640,7 @@
       <w:pPr>
         <w:pStyle w:val="Heading1"/>
       </w:pPr>
-      <w:bookmarkStart w:id="96" w:name="_Toc169141046"/>
+      <w:bookmarkStart w:id="96" w:name="_Toc169251307"/>
       <w:r>
         <w:lastRenderedPageBreak/>
         <w:t>REFERENCE</w:t>
@@ -21449,7 +21651,7 @@
       <w:pPr>
         <w:pStyle w:val="Heading2"/>
       </w:pPr>
-      <w:bookmarkStart w:id="97" w:name="_Toc169141047"/>
+      <w:bookmarkStart w:id="97" w:name="_Toc169251308"/>
       <w:r>
         <w:t>The Bucket Model</w:t>
       </w:r>
@@ -21582,7 +21784,7 @@
         <w:rPr>
           <w:noProof/>
         </w:rPr>
-        <w:t>44</w:t>
+        <w:t>45</w:t>
       </w:r>
       <w:r>
         <w:fldChar w:fldCharType="end"/>
@@ -21689,7 +21891,7 @@
       <w:pPr>
         <w:pStyle w:val="Heading3"/>
       </w:pPr>
-      <w:bookmarkStart w:id="100" w:name="_Toc169141048"/>
+      <w:bookmarkStart w:id="100" w:name="_Toc169251309"/>
       <w:r>
         <w:t>Diminishing returns</w:t>
       </w:r>
@@ -21748,7 +21950,7 @@
           <w:noProof/>
         </w:rPr>
         <w:drawing>
-          <wp:inline distT="0" distB="0" distL="0" distR="0" wp14:anchorId="6C44CA20" wp14:editId="27A49AE6">
+          <wp:inline distT="0" distB="0" distL="0" distR="0" wp14:anchorId="6C44CA20" wp14:editId="7C220A13">
             <wp:extent cx="5943600" cy="2790825"/>
             <wp:effectExtent l="0" t="0" r="0" b="9525"/>
             <wp:docPr id="358602495" name="Picture 5" descr="A graph with different colored lines&#10;&#10;Description automatically generated"/>
@@ -22325,7 +22527,7 @@
       <w:pPr>
         <w:pStyle w:val="Heading2"/>
       </w:pPr>
-      <w:bookmarkStart w:id="101" w:name="_Toc169141049"/>
+      <w:bookmarkStart w:id="101" w:name="_Toc169251310"/>
       <w:r>
         <w:t>Diplomacy</w:t>
       </w:r>
@@ -22437,7 +22639,7 @@
       <w:pPr>
         <w:pStyle w:val="Heading3"/>
       </w:pPr>
-      <w:bookmarkStart w:id="102" w:name="_Toc169141050"/>
+      <w:bookmarkStart w:id="102" w:name="_Toc169251311"/>
       <w:r>
         <w:t>Being a good guest</w:t>
       </w:r>
@@ -22457,7 +22659,7 @@
       <w:pPr>
         <w:pStyle w:val="Heading3"/>
       </w:pPr>
-      <w:bookmarkStart w:id="103" w:name="_Toc169141051"/>
+      <w:bookmarkStart w:id="103" w:name="_Toc169251312"/>
       <w:r>
         <w:t>Maintaining other faction’s system</w:t>
       </w:r>
@@ -22477,7 +22679,7 @@
       <w:pPr>
         <w:pStyle w:val="Heading2"/>
       </w:pPr>
-      <w:bookmarkStart w:id="104" w:name="_Toc169141052"/>
+      <w:bookmarkStart w:id="104" w:name="_Toc169251313"/>
       <w:r>
         <w:t>Influence distribution</w:t>
       </w:r>
@@ -22552,7 +22754,7 @@
       <w:pPr>
         <w:pStyle w:val="Heading2"/>
       </w:pPr>
-      <w:bookmarkStart w:id="105" w:name="_Toc169141053"/>
+      <w:bookmarkStart w:id="105" w:name="_Toc169251314"/>
       <w:r>
         <w:lastRenderedPageBreak/>
         <w:t>Interpreting station news</w:t>
@@ -22652,7 +22854,7 @@
       <w:pPr>
         <w:pStyle w:val="Heading2"/>
       </w:pPr>
-      <w:bookmarkStart w:id="106" w:name="_Toc169141054"/>
+      <w:bookmarkStart w:id="106" w:name="_Toc169251315"/>
       <w:r>
         <w:t>Maintaining anarchy systems</w:t>
       </w:r>
@@ -22906,7 +23108,7 @@
       <w:pPr>
         <w:pStyle w:val="Heading2"/>
       </w:pPr>
-      <w:bookmarkStart w:id="107" w:name="_Toc169141055"/>
+      <w:bookmarkStart w:id="107" w:name="_Toc169251316"/>
       <w:r>
         <w:t>Actions</w:t>
       </w:r>
@@ -25040,7 +25242,7 @@
       <w:pPr>
         <w:pStyle w:val="Heading2"/>
       </w:pPr>
-      <w:bookmarkStart w:id="108" w:name="_Toc169141056"/>
+      <w:bookmarkStart w:id="108" w:name="_Toc169251317"/>
       <w:r>
         <w:t>State Duration Table</w:t>
       </w:r>
@@ -25050,7 +25252,7 @@
       <w:pPr>
         <w:pStyle w:val="Heading3"/>
       </w:pPr>
-      <w:bookmarkStart w:id="109" w:name="_Toc169141057"/>
+      <w:bookmarkStart w:id="109" w:name="_Toc169251318"/>
       <w:r>
         <w:t>Slider</w:t>
       </w:r>
@@ -25706,7 +25908,7 @@
       <w:pPr>
         <w:pStyle w:val="Heading3"/>
       </w:pPr>
-      <w:bookmarkStart w:id="110" w:name="_Toc169141058"/>
+      <w:bookmarkStart w:id="110" w:name="_Toc169251319"/>
       <w:r>
         <w:t>Conflict</w:t>
       </w:r>
@@ -26053,7 +26255,7 @@
       <w:pPr>
         <w:pStyle w:val="Heading3"/>
       </w:pPr>
-      <w:bookmarkStart w:id="111" w:name="_Toc169141059"/>
+      <w:bookmarkStart w:id="111" w:name="_Toc169251320"/>
       <w:r>
         <w:t>Event</w:t>
       </w:r>
@@ -27163,7 +27365,7 @@
       <w:pPr>
         <w:pStyle w:val="Heading2"/>
       </w:pPr>
-      <w:bookmarkStart w:id="112" w:name="_Toc169141060"/>
+      <w:bookmarkStart w:id="112" w:name="_Toc169251321"/>
       <w:r>
         <w:t>Conflict table</w:t>
       </w:r>
@@ -27680,7 +27882,7 @@
       <w:pPr>
         <w:pStyle w:val="Heading2"/>
       </w:pPr>
-      <w:bookmarkStart w:id="113" w:name="_Toc169141061"/>
+      <w:bookmarkStart w:id="113" w:name="_Toc169251322"/>
       <w:r>
         <w:t xml:space="preserve">Active </w:t>
       </w:r>
@@ -27693,7 +27895,7 @@
       <w:pPr>
         <w:pStyle w:val="Heading3"/>
       </w:pPr>
-      <w:bookmarkStart w:id="114" w:name="_Toc169141062"/>
+      <w:bookmarkStart w:id="114" w:name="_Toc169251323"/>
       <w:r>
         <w:t>None</w:t>
       </w:r>
@@ -27787,7 +27989,7 @@
       <w:pPr>
         <w:pStyle w:val="Heading3"/>
       </w:pPr>
-      <w:bookmarkStart w:id="115" w:name="_Toc169141063"/>
+      <w:bookmarkStart w:id="115" w:name="_Toc169251324"/>
       <w:r>
         <w:t>Blight</w:t>
       </w:r>
@@ -27873,7 +28075,7 @@
       <w:pPr>
         <w:pStyle w:val="Heading3"/>
       </w:pPr>
-      <w:bookmarkStart w:id="116" w:name="_Toc169141064"/>
+      <w:bookmarkStart w:id="116" w:name="_Toc169251325"/>
       <w:r>
         <w:t>Boom</w:t>
       </w:r>
@@ -27963,7 +28165,7 @@
       <w:pPr>
         <w:pStyle w:val="Heading3"/>
       </w:pPr>
-      <w:bookmarkStart w:id="117" w:name="_Toc169141065"/>
+      <w:bookmarkStart w:id="117" w:name="_Toc169251326"/>
       <w:r>
         <w:t>Bust</w:t>
       </w:r>
@@ -28073,7 +28275,7 @@
       <w:pPr>
         <w:pStyle w:val="Heading3"/>
       </w:pPr>
-      <w:bookmarkStart w:id="118" w:name="_Toc169141066"/>
+      <w:bookmarkStart w:id="118" w:name="_Toc169251327"/>
       <w:r>
         <w:t>Civil liberty</w:t>
       </w:r>
@@ -28174,7 +28376,7 @@
       <w:pPr>
         <w:pStyle w:val="Heading3"/>
       </w:pPr>
-      <w:bookmarkStart w:id="119" w:name="_Toc169141067"/>
+      <w:bookmarkStart w:id="119" w:name="_Toc169251328"/>
       <w:r>
         <w:t>Civil unrest</w:t>
       </w:r>
@@ -28256,7 +28458,7 @@
       <w:pPr>
         <w:pStyle w:val="Heading3"/>
       </w:pPr>
-      <w:bookmarkStart w:id="120" w:name="_Toc169141068"/>
+      <w:bookmarkStart w:id="120" w:name="_Toc169251329"/>
       <w:r>
         <w:t>Civil war</w:t>
       </w:r>
@@ -28433,7 +28635,7 @@
       <w:pPr>
         <w:pStyle w:val="Heading3"/>
       </w:pPr>
-      <w:bookmarkStart w:id="121" w:name="_Toc169141069"/>
+      <w:bookmarkStart w:id="121" w:name="_Toc169251330"/>
       <w:r>
         <w:t>Drought</w:t>
       </w:r>
@@ -28509,7 +28711,7 @@
       <w:pPr>
         <w:pStyle w:val="Heading3"/>
       </w:pPr>
-      <w:bookmarkStart w:id="122" w:name="_Toc169141070"/>
+      <w:bookmarkStart w:id="122" w:name="_Toc169251331"/>
       <w:r>
         <w:t>Elections</w:t>
       </w:r>
@@ -28610,7 +28812,7 @@
       <w:pPr>
         <w:pStyle w:val="Heading3"/>
       </w:pPr>
-      <w:bookmarkStart w:id="123" w:name="_Toc169141071"/>
+      <w:bookmarkStart w:id="123" w:name="_Toc169251332"/>
       <w:r>
         <w:t>Expansion</w:t>
       </w:r>
@@ -28802,7 +29004,7 @@
       <w:pPr>
         <w:pStyle w:val="Heading3"/>
       </w:pPr>
-      <w:bookmarkStart w:id="124" w:name="_Toc169141072"/>
+      <w:bookmarkStart w:id="124" w:name="_Toc169251333"/>
       <w:r>
         <w:t>Famine</w:t>
       </w:r>
@@ -28930,7 +29132,7 @@
       <w:pPr>
         <w:pStyle w:val="Heading3"/>
       </w:pPr>
-      <w:bookmarkStart w:id="125" w:name="_Toc169141073"/>
+      <w:bookmarkStart w:id="125" w:name="_Toc169251334"/>
       <w:r>
         <w:t>Infrastructure failure</w:t>
       </w:r>
@@ -29021,7 +29223,7 @@
       <w:pPr>
         <w:pStyle w:val="Heading3"/>
       </w:pPr>
-      <w:bookmarkStart w:id="126" w:name="_Toc169141074"/>
+      <w:bookmarkStart w:id="126" w:name="_Toc169251335"/>
       <w:r>
         <w:t>Investment</w:t>
       </w:r>
@@ -29084,7 +29286,7 @@
       <w:pPr>
         <w:pStyle w:val="Heading3"/>
       </w:pPr>
-      <w:bookmarkStart w:id="127" w:name="_Toc169141075"/>
+      <w:bookmarkStart w:id="127" w:name="_Toc169251336"/>
       <w:r>
         <w:t>Lockdown</w:t>
       </w:r>
@@ -29157,7 +29359,7 @@
       <w:pPr>
         <w:pStyle w:val="Heading3"/>
       </w:pPr>
-      <w:bookmarkStart w:id="128" w:name="_Toc169141076"/>
+      <w:bookmarkStart w:id="128" w:name="_Toc169251337"/>
       <w:r>
         <w:t>Natural disaster</w:t>
       </w:r>
@@ -29251,7 +29453,7 @@
       <w:pPr>
         <w:pStyle w:val="Heading3"/>
       </w:pPr>
-      <w:bookmarkStart w:id="129" w:name="_Toc169141077"/>
+      <w:bookmarkStart w:id="129" w:name="_Toc169251338"/>
       <w:r>
         <w:lastRenderedPageBreak/>
         <w:t>Outbreak</w:t>
@@ -29382,7 +29584,7 @@
       <w:pPr>
         <w:pStyle w:val="Heading3"/>
       </w:pPr>
-      <w:bookmarkStart w:id="130" w:name="_Toc169141078"/>
+      <w:bookmarkStart w:id="130" w:name="_Toc169251339"/>
       <w:r>
         <w:t>Pirate attack</w:t>
       </w:r>
@@ -29467,7 +29669,7 @@
       <w:pPr>
         <w:pStyle w:val="Heading3"/>
       </w:pPr>
-      <w:bookmarkStart w:id="131" w:name="_Toc169141079"/>
+      <w:bookmarkStart w:id="131" w:name="_Toc169251340"/>
       <w:r>
         <w:t>Public holiday</w:t>
       </w:r>
@@ -29573,7 +29775,7 @@
       <w:pPr>
         <w:pStyle w:val="Heading3"/>
       </w:pPr>
-      <w:bookmarkStart w:id="132" w:name="_Toc169141080"/>
+      <w:bookmarkStart w:id="132" w:name="_Toc169251341"/>
       <w:r>
         <w:t>Retreat</w:t>
       </w:r>
@@ -29719,7 +29921,7 @@
       <w:pPr>
         <w:pStyle w:val="Heading3"/>
       </w:pPr>
-      <w:bookmarkStart w:id="133" w:name="_Toc169141081"/>
+      <w:bookmarkStart w:id="133" w:name="_Toc169251342"/>
       <w:r>
         <w:t>Terrorist attack</w:t>
       </w:r>
@@ -29828,7 +30030,7 @@
       <w:pPr>
         <w:pStyle w:val="Heading3"/>
       </w:pPr>
-      <w:bookmarkStart w:id="134" w:name="_Toc169141082"/>
+      <w:bookmarkStart w:id="134" w:name="_Toc169251343"/>
       <w:r>
         <w:t>War</w:t>
       </w:r>
@@ -29926,7 +30128,7 @@
       <w:pPr>
         <w:pStyle w:val="Heading2"/>
       </w:pPr>
-      <w:bookmarkStart w:id="135" w:name="_Toc169141083"/>
+      <w:bookmarkStart w:id="135" w:name="_Toc169251344"/>
       <w:r>
         <w:t>AX States</w:t>
       </w:r>
@@ -29989,7 +30191,7 @@
       <w:pPr>
         <w:pStyle w:val="Heading2"/>
       </w:pPr>
-      <w:bookmarkStart w:id="136" w:name="_Toc169141084"/>
+      <w:bookmarkStart w:id="136" w:name="_Toc169251345"/>
       <w:r>
         <w:lastRenderedPageBreak/>
         <w:t>Defunct States</w:t>
@@ -30123,7 +30325,7 @@
         <w:pStyle w:val="Heading2"/>
       </w:pPr>
       <w:bookmarkStart w:id="137" w:name="_Ref168912626"/>
-      <w:bookmarkStart w:id="138" w:name="_Toc169141085"/>
+      <w:bookmarkStart w:id="138" w:name="_Toc169251346"/>
       <w:r>
         <w:t>Super Powers and Powers Discords</w:t>
       </w:r>
@@ -30707,7 +30909,7 @@
       <w:pPr>
         <w:pStyle w:val="Heading1"/>
       </w:pPr>
-      <w:bookmarkStart w:id="139" w:name="_Toc169141086"/>
+      <w:bookmarkStart w:id="139" w:name="_Toc169251347"/>
       <w:r>
         <w:t>Bibliography</w:t>
       </w:r>
@@ -30717,7 +30919,7 @@
       <w:pPr>
         <w:pStyle w:val="Heading2"/>
       </w:pPr>
-      <w:bookmarkStart w:id="140" w:name="_Toc169141087"/>
+      <w:bookmarkStart w:id="140" w:name="_Toc169251348"/>
       <w:r>
         <w:t>Older information</w:t>
       </w:r>
@@ -30791,7 +30993,7 @@
       <w:pPr>
         <w:pStyle w:val="Heading2"/>
       </w:pPr>
-      <w:bookmarkStart w:id="141" w:name="_Toc169141088"/>
+      <w:bookmarkStart w:id="141" w:name="_Toc169251349"/>
       <w:r>
         <w:lastRenderedPageBreak/>
         <w:t>Older BGS guides</w:t>
@@ -31037,7 +31239,7 @@
       <w:t>.</w:t>
     </w:r>
     <w:r>
-      <w:t>3</w:t>
+      <w:t>4</w:t>
     </w:r>
   </w:p>
 </w:hdr>

</xml_diff>

<commit_message>
V1.1.5 Fix a broken cross reference in Expansion reference section
</commit_message>
<xml_diff>
--- a/guides/sinc/The Complete BGS Guide 2024.docx
+++ b/guides/sinc/The Complete BGS Guide 2024.docx
@@ -10,7 +10,6 @@
           <w:docPartUnique/>
         </w:docPartObj>
       </w:sdtPr>
-      <w:sdtEndPr/>
       <w:sdtContent>
         <w:p>
           <w:r>
@@ -135,7 +134,6 @@
                                     <w:dataBinding w:prefixMappings="xmlns:ns0='http://purl.org/dc/elements/1.1/' xmlns:ns1='http://schemas.openxmlformats.org/package/2006/metadata/core-properties' " w:xpath="/ns1:coreProperties[1]/ns0:creator[1]" w:storeItemID="{6C3C8BC8-F283-45AE-878A-BAB7291924A1}"/>
                                     <w:text/>
                                   </w:sdtPr>
-                                  <w:sdtEndPr/>
                                   <w:sdtContent>
                                     <w:p>
                                       <w:pPr>
@@ -177,7 +175,6 @@
                                       <w:dataBinding w:prefixMappings="xmlns:ns0='http://schemas.openxmlformats.org/officeDocument/2006/extended-properties' " w:xpath="/ns0:Properties[1]/ns0:Company[1]" w:storeItemID="{6668398D-A668-4E3E-A5EB-62B293D839F1}"/>
                                       <w:text/>
                                     </w:sdtPr>
-                                    <w:sdtEndPr/>
                                     <w:sdtContent>
                                       <w:r>
                                         <w:rPr>
@@ -245,7 +242,6 @@
                                     <w:dataBinding w:prefixMappings="xmlns:ns0='http://purl.org/dc/elements/1.1/' xmlns:ns1='http://schemas.openxmlformats.org/package/2006/metadata/core-properties' " w:xpath="/ns1:coreProperties[1]/ns0:title[1]" w:storeItemID="{6C3C8BC8-F283-45AE-878A-BAB7291924A1}"/>
                                     <w:text/>
                                   </w:sdtPr>
-                                  <w:sdtEndPr/>
                                   <w:sdtContent>
                                     <w:p>
                                       <w:pPr>
@@ -333,7 +329,6 @@
                                       <w:dataBinding w:prefixMappings="xmlns:ns0='http://purl.org/dc/elements/1.1/' xmlns:ns1='http://schemas.openxmlformats.org/package/2006/metadata/core-properties' " w:xpath="/ns1:coreProperties[1]/ns0:subject[1]" w:storeItemID="{6C3C8BC8-F283-45AE-878A-BAB7291924A1}"/>
                                       <w:text/>
                                     </w:sdtPr>
-                                    <w:sdtEndPr/>
                                     <w:sdtContent>
                                       <w:r>
                                         <w:rPr>
@@ -380,7 +375,7 @@
                                       <w:sz w:val="36"/>
                                       <w:szCs w:val="36"/>
                                     </w:rPr>
-                                    <w:t>4</w:t>
+                                    <w:t>5</w:t>
                                   </w:r>
                                 </w:p>
                               </w:txbxContent>
@@ -424,7 +419,6 @@
                               <w:dataBinding w:prefixMappings="xmlns:ns0='http://purl.org/dc/elements/1.1/' xmlns:ns1='http://schemas.openxmlformats.org/package/2006/metadata/core-properties' " w:xpath="/ns1:coreProperties[1]/ns0:creator[1]" w:storeItemID="{6C3C8BC8-F283-45AE-878A-BAB7291924A1}"/>
                               <w:text/>
                             </w:sdtPr>
-                            <w:sdtEndPr/>
                             <w:sdtContent>
                               <w:p>
                                 <w:pPr>
@@ -466,7 +460,6 @@
                                 <w:dataBinding w:prefixMappings="xmlns:ns0='http://schemas.openxmlformats.org/officeDocument/2006/extended-properties' " w:xpath="/ns0:Properties[1]/ns0:Company[1]" w:storeItemID="{6668398D-A668-4E3E-A5EB-62B293D839F1}"/>
                                 <w:text/>
                               </w:sdtPr>
-                              <w:sdtEndPr/>
                               <w:sdtContent>
                                 <w:r>
                                   <w:rPr>
@@ -502,7 +495,6 @@
                               <w:dataBinding w:prefixMappings="xmlns:ns0='http://purl.org/dc/elements/1.1/' xmlns:ns1='http://schemas.openxmlformats.org/package/2006/metadata/core-properties' " w:xpath="/ns1:coreProperties[1]/ns0:title[1]" w:storeItemID="{6C3C8BC8-F283-45AE-878A-BAB7291924A1}"/>
                               <w:text/>
                             </w:sdtPr>
-                            <w:sdtEndPr/>
                             <w:sdtContent>
                               <w:p>
                                 <w:pPr>
@@ -590,7 +582,6 @@
                                 <w:dataBinding w:prefixMappings="xmlns:ns0='http://purl.org/dc/elements/1.1/' xmlns:ns1='http://schemas.openxmlformats.org/package/2006/metadata/core-properties' " w:xpath="/ns1:coreProperties[1]/ns0:subject[1]" w:storeItemID="{6C3C8BC8-F283-45AE-878A-BAB7291924A1}"/>
                                 <w:text/>
                               </w:sdtPr>
-                              <w:sdtEndPr/>
                               <w:sdtContent>
                                 <w:r>
                                   <w:rPr>
@@ -637,7 +628,7 @@
                                 <w:sz w:val="36"/>
                                 <w:szCs w:val="36"/>
                               </w:rPr>
-                              <w:t>4</w:t>
+                              <w:t>5</w:t>
                             </w:r>
                           </w:p>
                         </w:txbxContent>
@@ -713,7 +704,7 @@
           <w:r>
             <w:fldChar w:fldCharType="separate"/>
           </w:r>
-          <w:hyperlink w:anchor="_Toc169251215" w:history="1">
+          <w:hyperlink w:anchor="_Toc169320348" w:history="1">
             <w:r>
               <w:rPr>
                 <w:rStyle w:val="Hyperlink"/>
@@ -740,7 +731,7 @@
                 <w:noProof/>
                 <w:webHidden/>
               </w:rPr>
-              <w:instrText xml:space="preserve"> PAGEREF _Toc169251215 \h </w:instrText>
+              <w:instrText xml:space="preserve"> PAGEREF _Toc169320348 \h </w:instrText>
             </w:r>
             <w:r>
               <w:rPr>
@@ -786,7 +777,7 @@
               <w14:ligatures w14:val="standardContextual"/>
             </w:rPr>
           </w:pPr>
-          <w:hyperlink w:anchor="_Toc169251216" w:history="1">
+          <w:hyperlink w:anchor="_Toc169320349" w:history="1">
             <w:r>
               <w:rPr>
                 <w:rStyle w:val="Hyperlink"/>
@@ -813,7 +804,7 @@
                 <w:noProof/>
                 <w:webHidden/>
               </w:rPr>
-              <w:instrText xml:space="preserve"> PAGEREF _Toc169251216 \h </w:instrText>
+              <w:instrText xml:space="preserve"> PAGEREF _Toc169320349 \h </w:instrText>
             </w:r>
             <w:r>
               <w:rPr>
@@ -859,7 +850,7 @@
               <w14:ligatures w14:val="standardContextual"/>
             </w:rPr>
           </w:pPr>
-          <w:hyperlink w:anchor="_Toc169251217" w:history="1">
+          <w:hyperlink w:anchor="_Toc169320350" w:history="1">
             <w:r>
               <w:rPr>
                 <w:rStyle w:val="Hyperlink"/>
@@ -886,7 +877,7 @@
                 <w:noProof/>
                 <w:webHidden/>
               </w:rPr>
-              <w:instrText xml:space="preserve"> PAGEREF _Toc169251217 \h </w:instrText>
+              <w:instrText xml:space="preserve"> PAGEREF _Toc169320350 \h </w:instrText>
             </w:r>
             <w:r>
               <w:rPr>
@@ -932,7 +923,7 @@
               <w14:ligatures w14:val="standardContextual"/>
             </w:rPr>
           </w:pPr>
-          <w:hyperlink w:anchor="_Toc169251218" w:history="1">
+          <w:hyperlink w:anchor="_Toc169320351" w:history="1">
             <w:r>
               <w:rPr>
                 <w:rStyle w:val="Hyperlink"/>
@@ -959,7 +950,7 @@
                 <w:noProof/>
                 <w:webHidden/>
               </w:rPr>
-              <w:instrText xml:space="preserve"> PAGEREF _Toc169251218 \h </w:instrText>
+              <w:instrText xml:space="preserve"> PAGEREF _Toc169320351 \h </w:instrText>
             </w:r>
             <w:r>
               <w:rPr>
@@ -1005,7 +996,7 @@
               <w14:ligatures w14:val="standardContextual"/>
             </w:rPr>
           </w:pPr>
-          <w:hyperlink w:anchor="_Toc169251219" w:history="1">
+          <w:hyperlink w:anchor="_Toc169320352" w:history="1">
             <w:r>
               <w:rPr>
                 <w:rStyle w:val="Hyperlink"/>
@@ -1032,7 +1023,7 @@
                 <w:noProof/>
                 <w:webHidden/>
               </w:rPr>
-              <w:instrText xml:space="preserve"> PAGEREF _Toc169251219 \h </w:instrText>
+              <w:instrText xml:space="preserve"> PAGEREF _Toc169320352 \h </w:instrText>
             </w:r>
             <w:r>
               <w:rPr>
@@ -1078,7 +1069,7 @@
               <w14:ligatures w14:val="standardContextual"/>
             </w:rPr>
           </w:pPr>
-          <w:hyperlink w:anchor="_Toc169251220" w:history="1">
+          <w:hyperlink w:anchor="_Toc169320353" w:history="1">
             <w:r>
               <w:rPr>
                 <w:rStyle w:val="Hyperlink"/>
@@ -1105,7 +1096,7 @@
                 <w:noProof/>
                 <w:webHidden/>
               </w:rPr>
-              <w:instrText xml:space="preserve"> PAGEREF _Toc169251220 \h </w:instrText>
+              <w:instrText xml:space="preserve"> PAGEREF _Toc169320353 \h </w:instrText>
             </w:r>
             <w:r>
               <w:rPr>
@@ -1151,7 +1142,7 @@
               <w14:ligatures w14:val="standardContextual"/>
             </w:rPr>
           </w:pPr>
-          <w:hyperlink w:anchor="_Toc169251221" w:history="1">
+          <w:hyperlink w:anchor="_Toc169320354" w:history="1">
             <w:r>
               <w:rPr>
                 <w:rStyle w:val="Hyperlink"/>
@@ -1178,7 +1169,7 @@
                 <w:noProof/>
                 <w:webHidden/>
               </w:rPr>
-              <w:instrText xml:space="preserve"> PAGEREF _Toc169251221 \h </w:instrText>
+              <w:instrText xml:space="preserve"> PAGEREF _Toc169320354 \h </w:instrText>
             </w:r>
             <w:r>
               <w:rPr>
@@ -1224,7 +1215,7 @@
               <w14:ligatures w14:val="standardContextual"/>
             </w:rPr>
           </w:pPr>
-          <w:hyperlink w:anchor="_Toc169251222" w:history="1">
+          <w:hyperlink w:anchor="_Toc169320355" w:history="1">
             <w:r>
               <w:rPr>
                 <w:rStyle w:val="Hyperlink"/>
@@ -1251,7 +1242,7 @@
                 <w:noProof/>
                 <w:webHidden/>
               </w:rPr>
-              <w:instrText xml:space="preserve"> PAGEREF _Toc169251222 \h </w:instrText>
+              <w:instrText xml:space="preserve"> PAGEREF _Toc169320355 \h </w:instrText>
             </w:r>
             <w:r>
               <w:rPr>
@@ -1297,7 +1288,7 @@
               <w14:ligatures w14:val="standardContextual"/>
             </w:rPr>
           </w:pPr>
-          <w:hyperlink w:anchor="_Toc169251223" w:history="1">
+          <w:hyperlink w:anchor="_Toc169320356" w:history="1">
             <w:r>
               <w:rPr>
                 <w:rStyle w:val="Hyperlink"/>
@@ -1324,7 +1315,7 @@
                 <w:noProof/>
                 <w:webHidden/>
               </w:rPr>
-              <w:instrText xml:space="preserve"> PAGEREF _Toc169251223 \h </w:instrText>
+              <w:instrText xml:space="preserve"> PAGEREF _Toc169320356 \h </w:instrText>
             </w:r>
             <w:r>
               <w:rPr>
@@ -1370,7 +1361,7 @@
               <w14:ligatures w14:val="standardContextual"/>
             </w:rPr>
           </w:pPr>
-          <w:hyperlink w:anchor="_Toc169251224" w:history="1">
+          <w:hyperlink w:anchor="_Toc169320357" w:history="1">
             <w:r>
               <w:rPr>
                 <w:rStyle w:val="Hyperlink"/>
@@ -1397,7 +1388,7 @@
                 <w:noProof/>
                 <w:webHidden/>
               </w:rPr>
-              <w:instrText xml:space="preserve"> PAGEREF _Toc169251224 \h </w:instrText>
+              <w:instrText xml:space="preserve"> PAGEREF _Toc169320357 \h </w:instrText>
             </w:r>
             <w:r>
               <w:rPr>
@@ -1443,7 +1434,7 @@
               <w14:ligatures w14:val="standardContextual"/>
             </w:rPr>
           </w:pPr>
-          <w:hyperlink w:anchor="_Toc169251225" w:history="1">
+          <w:hyperlink w:anchor="_Toc169320358" w:history="1">
             <w:r>
               <w:rPr>
                 <w:rStyle w:val="Hyperlink"/>
@@ -1470,7 +1461,7 @@
                 <w:noProof/>
                 <w:webHidden/>
               </w:rPr>
-              <w:instrText xml:space="preserve"> PAGEREF _Toc169251225 \h </w:instrText>
+              <w:instrText xml:space="preserve"> PAGEREF _Toc169320358 \h </w:instrText>
             </w:r>
             <w:r>
               <w:rPr>
@@ -1516,7 +1507,7 @@
               <w14:ligatures w14:val="standardContextual"/>
             </w:rPr>
           </w:pPr>
-          <w:hyperlink w:anchor="_Toc169251226" w:history="1">
+          <w:hyperlink w:anchor="_Toc169320359" w:history="1">
             <w:r>
               <w:rPr>
                 <w:rStyle w:val="Hyperlink"/>
@@ -1543,7 +1534,7 @@
                 <w:noProof/>
                 <w:webHidden/>
               </w:rPr>
-              <w:instrText xml:space="preserve"> PAGEREF _Toc169251226 \h </w:instrText>
+              <w:instrText xml:space="preserve"> PAGEREF _Toc169320359 \h </w:instrText>
             </w:r>
             <w:r>
               <w:rPr>
@@ -1589,7 +1580,7 @@
               <w14:ligatures w14:val="standardContextual"/>
             </w:rPr>
           </w:pPr>
-          <w:hyperlink w:anchor="_Toc169251227" w:history="1">
+          <w:hyperlink w:anchor="_Toc169320360" w:history="1">
             <w:r>
               <w:rPr>
                 <w:rStyle w:val="Hyperlink"/>
@@ -1616,7 +1607,7 @@
                 <w:noProof/>
                 <w:webHidden/>
               </w:rPr>
-              <w:instrText xml:space="preserve"> PAGEREF _Toc169251227 \h </w:instrText>
+              <w:instrText xml:space="preserve"> PAGEREF _Toc169320360 \h </w:instrText>
             </w:r>
             <w:r>
               <w:rPr>
@@ -1662,7 +1653,7 @@
               <w14:ligatures w14:val="standardContextual"/>
             </w:rPr>
           </w:pPr>
-          <w:hyperlink w:anchor="_Toc169251228" w:history="1">
+          <w:hyperlink w:anchor="_Toc169320361" w:history="1">
             <w:r>
               <w:rPr>
                 <w:rStyle w:val="Hyperlink"/>
@@ -1689,7 +1680,7 @@
                 <w:noProof/>
                 <w:webHidden/>
               </w:rPr>
-              <w:instrText xml:space="preserve"> PAGEREF _Toc169251228 \h </w:instrText>
+              <w:instrText xml:space="preserve"> PAGEREF _Toc169320361 \h </w:instrText>
             </w:r>
             <w:r>
               <w:rPr>
@@ -1735,7 +1726,7 @@
               <w14:ligatures w14:val="standardContextual"/>
             </w:rPr>
           </w:pPr>
-          <w:hyperlink w:anchor="_Toc169251229" w:history="1">
+          <w:hyperlink w:anchor="_Toc169320362" w:history="1">
             <w:r>
               <w:rPr>
                 <w:rStyle w:val="Hyperlink"/>
@@ -1762,7 +1753,7 @@
                 <w:noProof/>
                 <w:webHidden/>
               </w:rPr>
-              <w:instrText xml:space="preserve"> PAGEREF _Toc169251229 \h </w:instrText>
+              <w:instrText xml:space="preserve"> PAGEREF _Toc169320362 \h </w:instrText>
             </w:r>
             <w:r>
               <w:rPr>
@@ -1808,7 +1799,7 @@
               <w14:ligatures w14:val="standardContextual"/>
             </w:rPr>
           </w:pPr>
-          <w:hyperlink w:anchor="_Toc169251230" w:history="1">
+          <w:hyperlink w:anchor="_Toc169320363" w:history="1">
             <w:r>
               <w:rPr>
                 <w:rStyle w:val="Hyperlink"/>
@@ -1835,7 +1826,7 @@
                 <w:noProof/>
                 <w:webHidden/>
               </w:rPr>
-              <w:instrText xml:space="preserve"> PAGEREF _Toc169251230 \h </w:instrText>
+              <w:instrText xml:space="preserve"> PAGEREF _Toc169320363 \h </w:instrText>
             </w:r>
             <w:r>
               <w:rPr>
@@ -1881,7 +1872,7 @@
               <w14:ligatures w14:val="standardContextual"/>
             </w:rPr>
           </w:pPr>
-          <w:hyperlink w:anchor="_Toc169251231" w:history="1">
+          <w:hyperlink w:anchor="_Toc169320364" w:history="1">
             <w:r>
               <w:rPr>
                 <w:rStyle w:val="Hyperlink"/>
@@ -1908,7 +1899,7 @@
                 <w:noProof/>
                 <w:webHidden/>
               </w:rPr>
-              <w:instrText xml:space="preserve"> PAGEREF _Toc169251231 \h </w:instrText>
+              <w:instrText xml:space="preserve"> PAGEREF _Toc169320364 \h </w:instrText>
             </w:r>
             <w:r>
               <w:rPr>
@@ -1954,7 +1945,7 @@
               <w14:ligatures w14:val="standardContextual"/>
             </w:rPr>
           </w:pPr>
-          <w:hyperlink w:anchor="_Toc169251232" w:history="1">
+          <w:hyperlink w:anchor="_Toc169320365" w:history="1">
             <w:r>
               <w:rPr>
                 <w:rStyle w:val="Hyperlink"/>
@@ -1981,7 +1972,7 @@
                 <w:noProof/>
                 <w:webHidden/>
               </w:rPr>
-              <w:instrText xml:space="preserve"> PAGEREF _Toc169251232 \h </w:instrText>
+              <w:instrText xml:space="preserve"> PAGEREF _Toc169320365 \h </w:instrText>
             </w:r>
             <w:r>
               <w:rPr>
@@ -2027,7 +2018,7 @@
               <w14:ligatures w14:val="standardContextual"/>
             </w:rPr>
           </w:pPr>
-          <w:hyperlink w:anchor="_Toc169251233" w:history="1">
+          <w:hyperlink w:anchor="_Toc169320366" w:history="1">
             <w:r>
               <w:rPr>
                 <w:rStyle w:val="Hyperlink"/>
@@ -2054,7 +2045,7 @@
                 <w:noProof/>
                 <w:webHidden/>
               </w:rPr>
-              <w:instrText xml:space="preserve"> PAGEREF _Toc169251233 \h </w:instrText>
+              <w:instrText xml:space="preserve"> PAGEREF _Toc169320366 \h </w:instrText>
             </w:r>
             <w:r>
               <w:rPr>
@@ -2100,7 +2091,7 @@
               <w14:ligatures w14:val="standardContextual"/>
             </w:rPr>
           </w:pPr>
-          <w:hyperlink w:anchor="_Toc169251234" w:history="1">
+          <w:hyperlink w:anchor="_Toc169320367" w:history="1">
             <w:r>
               <w:rPr>
                 <w:rStyle w:val="Hyperlink"/>
@@ -2127,7 +2118,7 @@
                 <w:noProof/>
                 <w:webHidden/>
               </w:rPr>
-              <w:instrText xml:space="preserve"> PAGEREF _Toc169251234 \h </w:instrText>
+              <w:instrText xml:space="preserve"> PAGEREF _Toc169320367 \h </w:instrText>
             </w:r>
             <w:r>
               <w:rPr>
@@ -2173,7 +2164,7 @@
               <w14:ligatures w14:val="standardContextual"/>
             </w:rPr>
           </w:pPr>
-          <w:hyperlink w:anchor="_Toc169251235" w:history="1">
+          <w:hyperlink w:anchor="_Toc169320368" w:history="1">
             <w:r>
               <w:rPr>
                 <w:rStyle w:val="Hyperlink"/>
@@ -2200,7 +2191,7 @@
                 <w:noProof/>
                 <w:webHidden/>
               </w:rPr>
-              <w:instrText xml:space="preserve"> PAGEREF _Toc169251235 \h </w:instrText>
+              <w:instrText xml:space="preserve"> PAGEREF _Toc169320368 \h </w:instrText>
             </w:r>
             <w:r>
               <w:rPr>
@@ -2246,7 +2237,7 @@
               <w14:ligatures w14:val="standardContextual"/>
             </w:rPr>
           </w:pPr>
-          <w:hyperlink w:anchor="_Toc169251236" w:history="1">
+          <w:hyperlink w:anchor="_Toc169320369" w:history="1">
             <w:r>
               <w:rPr>
                 <w:rStyle w:val="Hyperlink"/>
@@ -2273,7 +2264,7 @@
                 <w:noProof/>
                 <w:webHidden/>
               </w:rPr>
-              <w:instrText xml:space="preserve"> PAGEREF _Toc169251236 \h </w:instrText>
+              <w:instrText xml:space="preserve"> PAGEREF _Toc169320369 \h </w:instrText>
             </w:r>
             <w:r>
               <w:rPr>
@@ -2319,7 +2310,7 @@
               <w14:ligatures w14:val="standardContextual"/>
             </w:rPr>
           </w:pPr>
-          <w:hyperlink w:anchor="_Toc169251237" w:history="1">
+          <w:hyperlink w:anchor="_Toc169320370" w:history="1">
             <w:r>
               <w:rPr>
                 <w:rStyle w:val="Hyperlink"/>
@@ -2346,7 +2337,7 @@
                 <w:noProof/>
                 <w:webHidden/>
               </w:rPr>
-              <w:instrText xml:space="preserve"> PAGEREF _Toc169251237 \h </w:instrText>
+              <w:instrText xml:space="preserve"> PAGEREF _Toc169320370 \h </w:instrText>
             </w:r>
             <w:r>
               <w:rPr>
@@ -2392,7 +2383,7 @@
               <w14:ligatures w14:val="standardContextual"/>
             </w:rPr>
           </w:pPr>
-          <w:hyperlink w:anchor="_Toc169251238" w:history="1">
+          <w:hyperlink w:anchor="_Toc169320371" w:history="1">
             <w:r>
               <w:rPr>
                 <w:rStyle w:val="Hyperlink"/>
@@ -2419,7 +2410,7 @@
                 <w:noProof/>
                 <w:webHidden/>
               </w:rPr>
-              <w:instrText xml:space="preserve"> PAGEREF _Toc169251238 \h </w:instrText>
+              <w:instrText xml:space="preserve"> PAGEREF _Toc169320371 \h </w:instrText>
             </w:r>
             <w:r>
               <w:rPr>
@@ -2465,7 +2456,7 @@
               <w14:ligatures w14:val="standardContextual"/>
             </w:rPr>
           </w:pPr>
-          <w:hyperlink w:anchor="_Toc169251239" w:history="1">
+          <w:hyperlink w:anchor="_Toc169320372" w:history="1">
             <w:r>
               <w:rPr>
                 <w:rStyle w:val="Hyperlink"/>
@@ -2492,7 +2483,7 @@
                 <w:noProof/>
                 <w:webHidden/>
               </w:rPr>
-              <w:instrText xml:space="preserve"> PAGEREF _Toc169251239 \h </w:instrText>
+              <w:instrText xml:space="preserve"> PAGEREF _Toc169320372 \h </w:instrText>
             </w:r>
             <w:r>
               <w:rPr>
@@ -2538,7 +2529,7 @@
               <w14:ligatures w14:val="standardContextual"/>
             </w:rPr>
           </w:pPr>
-          <w:hyperlink w:anchor="_Toc169251240" w:history="1">
+          <w:hyperlink w:anchor="_Toc169320373" w:history="1">
             <w:r>
               <w:rPr>
                 <w:rStyle w:val="Hyperlink"/>
@@ -2565,7 +2556,7 @@
                 <w:noProof/>
                 <w:webHidden/>
               </w:rPr>
-              <w:instrText xml:space="preserve"> PAGEREF _Toc169251240 \h </w:instrText>
+              <w:instrText xml:space="preserve"> PAGEREF _Toc169320373 \h </w:instrText>
             </w:r>
             <w:r>
               <w:rPr>
@@ -2611,7 +2602,7 @@
               <w14:ligatures w14:val="standardContextual"/>
             </w:rPr>
           </w:pPr>
-          <w:hyperlink w:anchor="_Toc169251241" w:history="1">
+          <w:hyperlink w:anchor="_Toc169320374" w:history="1">
             <w:r>
               <w:rPr>
                 <w:rStyle w:val="Hyperlink"/>
@@ -2638,7 +2629,7 @@
                 <w:noProof/>
                 <w:webHidden/>
               </w:rPr>
-              <w:instrText xml:space="preserve"> PAGEREF _Toc169251241 \h </w:instrText>
+              <w:instrText xml:space="preserve"> PAGEREF _Toc169320374 \h </w:instrText>
             </w:r>
             <w:r>
               <w:rPr>
@@ -2684,7 +2675,7 @@
               <w14:ligatures w14:val="standardContextual"/>
             </w:rPr>
           </w:pPr>
-          <w:hyperlink w:anchor="_Toc169251242" w:history="1">
+          <w:hyperlink w:anchor="_Toc169320375" w:history="1">
             <w:r>
               <w:rPr>
                 <w:rStyle w:val="Hyperlink"/>
@@ -2711,7 +2702,7 @@
                 <w:noProof/>
                 <w:webHidden/>
               </w:rPr>
-              <w:instrText xml:space="preserve"> PAGEREF _Toc169251242 \h </w:instrText>
+              <w:instrText xml:space="preserve"> PAGEREF _Toc169320375 \h </w:instrText>
             </w:r>
             <w:r>
               <w:rPr>
@@ -2757,7 +2748,7 @@
               <w14:ligatures w14:val="standardContextual"/>
             </w:rPr>
           </w:pPr>
-          <w:hyperlink w:anchor="_Toc169251243" w:history="1">
+          <w:hyperlink w:anchor="_Toc169320376" w:history="1">
             <w:r>
               <w:rPr>
                 <w:rStyle w:val="Hyperlink"/>
@@ -2784,7 +2775,7 @@
                 <w:noProof/>
                 <w:webHidden/>
               </w:rPr>
-              <w:instrText xml:space="preserve"> PAGEREF _Toc169251243 \h </w:instrText>
+              <w:instrText xml:space="preserve"> PAGEREF _Toc169320376 \h </w:instrText>
             </w:r>
             <w:r>
               <w:rPr>
@@ -2830,7 +2821,7 @@
               <w14:ligatures w14:val="standardContextual"/>
             </w:rPr>
           </w:pPr>
-          <w:hyperlink w:anchor="_Toc169251244" w:history="1">
+          <w:hyperlink w:anchor="_Toc169320377" w:history="1">
             <w:r>
               <w:rPr>
                 <w:rStyle w:val="Hyperlink"/>
@@ -2857,7 +2848,7 @@
                 <w:noProof/>
                 <w:webHidden/>
               </w:rPr>
-              <w:instrText xml:space="preserve"> PAGEREF _Toc169251244 \h </w:instrText>
+              <w:instrText xml:space="preserve"> PAGEREF _Toc169320377 \h </w:instrText>
             </w:r>
             <w:r>
               <w:rPr>
@@ -2903,7 +2894,7 @@
               <w14:ligatures w14:val="standardContextual"/>
             </w:rPr>
           </w:pPr>
-          <w:hyperlink w:anchor="_Toc169251245" w:history="1">
+          <w:hyperlink w:anchor="_Toc169320378" w:history="1">
             <w:r>
               <w:rPr>
                 <w:rStyle w:val="Hyperlink"/>
@@ -2930,7 +2921,7 @@
                 <w:noProof/>
                 <w:webHidden/>
               </w:rPr>
-              <w:instrText xml:space="preserve"> PAGEREF _Toc169251245 \h </w:instrText>
+              <w:instrText xml:space="preserve"> PAGEREF _Toc169320378 \h </w:instrText>
             </w:r>
             <w:r>
               <w:rPr>
@@ -2976,7 +2967,7 @@
               <w14:ligatures w14:val="standardContextual"/>
             </w:rPr>
           </w:pPr>
-          <w:hyperlink w:anchor="_Toc169251246" w:history="1">
+          <w:hyperlink w:anchor="_Toc169320379" w:history="1">
             <w:r>
               <w:rPr>
                 <w:rStyle w:val="Hyperlink"/>
@@ -3003,7 +2994,7 @@
                 <w:noProof/>
                 <w:webHidden/>
               </w:rPr>
-              <w:instrText xml:space="preserve"> PAGEREF _Toc169251246 \h </w:instrText>
+              <w:instrText xml:space="preserve"> PAGEREF _Toc169320379 \h </w:instrText>
             </w:r>
             <w:r>
               <w:rPr>
@@ -3049,7 +3040,7 @@
               <w14:ligatures w14:val="standardContextual"/>
             </w:rPr>
           </w:pPr>
-          <w:hyperlink w:anchor="_Toc169251247" w:history="1">
+          <w:hyperlink w:anchor="_Toc169320380" w:history="1">
             <w:r>
               <w:rPr>
                 <w:rStyle w:val="Hyperlink"/>
@@ -3076,7 +3067,7 @@
                 <w:noProof/>
                 <w:webHidden/>
               </w:rPr>
-              <w:instrText xml:space="preserve"> PAGEREF _Toc169251247 \h </w:instrText>
+              <w:instrText xml:space="preserve"> PAGEREF _Toc169320380 \h </w:instrText>
             </w:r>
             <w:r>
               <w:rPr>
@@ -3122,7 +3113,7 @@
               <w14:ligatures w14:val="standardContextual"/>
             </w:rPr>
           </w:pPr>
-          <w:hyperlink w:anchor="_Toc169251248" w:history="1">
+          <w:hyperlink w:anchor="_Toc169320381" w:history="1">
             <w:r>
               <w:rPr>
                 <w:rStyle w:val="Hyperlink"/>
@@ -3149,7 +3140,7 @@
                 <w:noProof/>
                 <w:webHidden/>
               </w:rPr>
-              <w:instrText xml:space="preserve"> PAGEREF _Toc169251248 \h </w:instrText>
+              <w:instrText xml:space="preserve"> PAGEREF _Toc169320381 \h </w:instrText>
             </w:r>
             <w:r>
               <w:rPr>
@@ -3195,7 +3186,7 @@
               <w14:ligatures w14:val="standardContextual"/>
             </w:rPr>
           </w:pPr>
-          <w:hyperlink w:anchor="_Toc169251249" w:history="1">
+          <w:hyperlink w:anchor="_Toc169320382" w:history="1">
             <w:r>
               <w:rPr>
                 <w:rStyle w:val="Hyperlink"/>
@@ -3222,7 +3213,7 @@
                 <w:noProof/>
                 <w:webHidden/>
               </w:rPr>
-              <w:instrText xml:space="preserve"> PAGEREF _Toc169251249 \h </w:instrText>
+              <w:instrText xml:space="preserve"> PAGEREF _Toc169320382 \h </w:instrText>
             </w:r>
             <w:r>
               <w:rPr>
@@ -3268,7 +3259,7 @@
               <w14:ligatures w14:val="standardContextual"/>
             </w:rPr>
           </w:pPr>
-          <w:hyperlink w:anchor="_Toc169251250" w:history="1">
+          <w:hyperlink w:anchor="_Toc169320383" w:history="1">
             <w:r>
               <w:rPr>
                 <w:rStyle w:val="Hyperlink"/>
@@ -3295,7 +3286,7 @@
                 <w:noProof/>
                 <w:webHidden/>
               </w:rPr>
-              <w:instrText xml:space="preserve"> PAGEREF _Toc169251250 \h </w:instrText>
+              <w:instrText xml:space="preserve"> PAGEREF _Toc169320383 \h </w:instrText>
             </w:r>
             <w:r>
               <w:rPr>
@@ -3341,7 +3332,7 @@
               <w14:ligatures w14:val="standardContextual"/>
             </w:rPr>
           </w:pPr>
-          <w:hyperlink w:anchor="_Toc169251251" w:history="1">
+          <w:hyperlink w:anchor="_Toc169320384" w:history="1">
             <w:r>
               <w:rPr>
                 <w:rStyle w:val="Hyperlink"/>
@@ -3368,7 +3359,7 @@
                 <w:noProof/>
                 <w:webHidden/>
               </w:rPr>
-              <w:instrText xml:space="preserve"> PAGEREF _Toc169251251 \h </w:instrText>
+              <w:instrText xml:space="preserve"> PAGEREF _Toc169320384 \h </w:instrText>
             </w:r>
             <w:r>
               <w:rPr>
@@ -3414,7 +3405,7 @@
               <w14:ligatures w14:val="standardContextual"/>
             </w:rPr>
           </w:pPr>
-          <w:hyperlink w:anchor="_Toc169251252" w:history="1">
+          <w:hyperlink w:anchor="_Toc169320385" w:history="1">
             <w:r>
               <w:rPr>
                 <w:rStyle w:val="Hyperlink"/>
@@ -3441,7 +3432,7 @@
                 <w:noProof/>
                 <w:webHidden/>
               </w:rPr>
-              <w:instrText xml:space="preserve"> PAGEREF _Toc169251252 \h </w:instrText>
+              <w:instrText xml:space="preserve"> PAGEREF _Toc169320385 \h </w:instrText>
             </w:r>
             <w:r>
               <w:rPr>
@@ -3487,7 +3478,7 @@
               <w14:ligatures w14:val="standardContextual"/>
             </w:rPr>
           </w:pPr>
-          <w:hyperlink w:anchor="_Toc169251253" w:history="1">
+          <w:hyperlink w:anchor="_Toc169320386" w:history="1">
             <w:r>
               <w:rPr>
                 <w:rStyle w:val="Hyperlink"/>
@@ -3514,7 +3505,7 @@
                 <w:noProof/>
                 <w:webHidden/>
               </w:rPr>
-              <w:instrText xml:space="preserve"> PAGEREF _Toc169251253 \h </w:instrText>
+              <w:instrText xml:space="preserve"> PAGEREF _Toc169320386 \h </w:instrText>
             </w:r>
             <w:r>
               <w:rPr>
@@ -3560,7 +3551,7 @@
               <w14:ligatures w14:val="standardContextual"/>
             </w:rPr>
           </w:pPr>
-          <w:hyperlink w:anchor="_Toc169251254" w:history="1">
+          <w:hyperlink w:anchor="_Toc169320387" w:history="1">
             <w:r>
               <w:rPr>
                 <w:rStyle w:val="Hyperlink"/>
@@ -3587,7 +3578,7 @@
                 <w:noProof/>
                 <w:webHidden/>
               </w:rPr>
-              <w:instrText xml:space="preserve"> PAGEREF _Toc169251254 \h </w:instrText>
+              <w:instrText xml:space="preserve"> PAGEREF _Toc169320387 \h </w:instrText>
             </w:r>
             <w:r>
               <w:rPr>
@@ -3633,7 +3624,7 @@
               <w14:ligatures w14:val="standardContextual"/>
             </w:rPr>
           </w:pPr>
-          <w:hyperlink w:anchor="_Toc169251255" w:history="1">
+          <w:hyperlink w:anchor="_Toc169320388" w:history="1">
             <w:r>
               <w:rPr>
                 <w:rStyle w:val="Hyperlink"/>
@@ -3660,7 +3651,7 @@
                 <w:noProof/>
                 <w:webHidden/>
               </w:rPr>
-              <w:instrText xml:space="preserve"> PAGEREF _Toc169251255 \h </w:instrText>
+              <w:instrText xml:space="preserve"> PAGEREF _Toc169320388 \h </w:instrText>
             </w:r>
             <w:r>
               <w:rPr>
@@ -3706,7 +3697,7 @@
               <w14:ligatures w14:val="standardContextual"/>
             </w:rPr>
           </w:pPr>
-          <w:hyperlink w:anchor="_Toc169251256" w:history="1">
+          <w:hyperlink w:anchor="_Toc169320389" w:history="1">
             <w:r>
               <w:rPr>
                 <w:rStyle w:val="Hyperlink"/>
@@ -3733,7 +3724,7 @@
                 <w:noProof/>
                 <w:webHidden/>
               </w:rPr>
-              <w:instrText xml:space="preserve"> PAGEREF _Toc169251256 \h </w:instrText>
+              <w:instrText xml:space="preserve"> PAGEREF _Toc169320389 \h </w:instrText>
             </w:r>
             <w:r>
               <w:rPr>
@@ -3779,7 +3770,7 @@
               <w14:ligatures w14:val="standardContextual"/>
             </w:rPr>
           </w:pPr>
-          <w:hyperlink w:anchor="_Toc169251257" w:history="1">
+          <w:hyperlink w:anchor="_Toc169320390" w:history="1">
             <w:r>
               <w:rPr>
                 <w:rStyle w:val="Hyperlink"/>
@@ -3806,7 +3797,7 @@
                 <w:noProof/>
                 <w:webHidden/>
               </w:rPr>
-              <w:instrText xml:space="preserve"> PAGEREF _Toc169251257 \h </w:instrText>
+              <w:instrText xml:space="preserve"> PAGEREF _Toc169320390 \h </w:instrText>
             </w:r>
             <w:r>
               <w:rPr>
@@ -3852,7 +3843,7 @@
               <w14:ligatures w14:val="standardContextual"/>
             </w:rPr>
           </w:pPr>
-          <w:hyperlink w:anchor="_Toc169251258" w:history="1">
+          <w:hyperlink w:anchor="_Toc169320391" w:history="1">
             <w:r>
               <w:rPr>
                 <w:rStyle w:val="Hyperlink"/>
@@ -3879,7 +3870,7 @@
                 <w:noProof/>
                 <w:webHidden/>
               </w:rPr>
-              <w:instrText xml:space="preserve"> PAGEREF _Toc169251258 \h </w:instrText>
+              <w:instrText xml:space="preserve"> PAGEREF _Toc169320391 \h </w:instrText>
             </w:r>
             <w:r>
               <w:rPr>
@@ -3925,7 +3916,7 @@
               <w14:ligatures w14:val="standardContextual"/>
             </w:rPr>
           </w:pPr>
-          <w:hyperlink w:anchor="_Toc169251259" w:history="1">
+          <w:hyperlink w:anchor="_Toc169320392" w:history="1">
             <w:r>
               <w:rPr>
                 <w:rStyle w:val="Hyperlink"/>
@@ -3952,7 +3943,7 @@
                 <w:noProof/>
                 <w:webHidden/>
               </w:rPr>
-              <w:instrText xml:space="preserve"> PAGEREF _Toc169251259 \h </w:instrText>
+              <w:instrText xml:space="preserve"> PAGEREF _Toc169320392 \h </w:instrText>
             </w:r>
             <w:r>
               <w:rPr>
@@ -3998,7 +3989,7 @@
               <w14:ligatures w14:val="standardContextual"/>
             </w:rPr>
           </w:pPr>
-          <w:hyperlink w:anchor="_Toc169251260" w:history="1">
+          <w:hyperlink w:anchor="_Toc169320393" w:history="1">
             <w:r>
               <w:rPr>
                 <w:rStyle w:val="Hyperlink"/>
@@ -4025,7 +4016,7 @@
                 <w:noProof/>
                 <w:webHidden/>
               </w:rPr>
-              <w:instrText xml:space="preserve"> PAGEREF _Toc169251260 \h </w:instrText>
+              <w:instrText xml:space="preserve"> PAGEREF _Toc169320393 \h </w:instrText>
             </w:r>
             <w:r>
               <w:rPr>
@@ -4071,7 +4062,7 @@
               <w14:ligatures w14:val="standardContextual"/>
             </w:rPr>
           </w:pPr>
-          <w:hyperlink w:anchor="_Toc169251261" w:history="1">
+          <w:hyperlink w:anchor="_Toc169320394" w:history="1">
             <w:r>
               <w:rPr>
                 <w:rStyle w:val="Hyperlink"/>
@@ -4098,7 +4089,7 @@
                 <w:noProof/>
                 <w:webHidden/>
               </w:rPr>
-              <w:instrText xml:space="preserve"> PAGEREF _Toc169251261 \h </w:instrText>
+              <w:instrText xml:space="preserve"> PAGEREF _Toc169320394 \h </w:instrText>
             </w:r>
             <w:r>
               <w:rPr>
@@ -4144,7 +4135,7 @@
               <w14:ligatures w14:val="standardContextual"/>
             </w:rPr>
           </w:pPr>
-          <w:hyperlink w:anchor="_Toc169251262" w:history="1">
+          <w:hyperlink w:anchor="_Toc169320395" w:history="1">
             <w:r>
               <w:rPr>
                 <w:rStyle w:val="Hyperlink"/>
@@ -4171,7 +4162,7 @@
                 <w:noProof/>
                 <w:webHidden/>
               </w:rPr>
-              <w:instrText xml:space="preserve"> PAGEREF _Toc169251262 \h </w:instrText>
+              <w:instrText xml:space="preserve"> PAGEREF _Toc169320395 \h </w:instrText>
             </w:r>
             <w:r>
               <w:rPr>
@@ -4217,7 +4208,7 @@
               <w14:ligatures w14:val="standardContextual"/>
             </w:rPr>
           </w:pPr>
-          <w:hyperlink w:anchor="_Toc169251263" w:history="1">
+          <w:hyperlink w:anchor="_Toc169320396" w:history="1">
             <w:r>
               <w:rPr>
                 <w:rStyle w:val="Hyperlink"/>
@@ -4244,7 +4235,7 @@
                 <w:noProof/>
                 <w:webHidden/>
               </w:rPr>
-              <w:instrText xml:space="preserve"> PAGEREF _Toc169251263 \h </w:instrText>
+              <w:instrText xml:space="preserve"> PAGEREF _Toc169320396 \h </w:instrText>
             </w:r>
             <w:r>
               <w:rPr>
@@ -4290,7 +4281,7 @@
               <w14:ligatures w14:val="standardContextual"/>
             </w:rPr>
           </w:pPr>
-          <w:hyperlink w:anchor="_Toc169251264" w:history="1">
+          <w:hyperlink w:anchor="_Toc169320397" w:history="1">
             <w:r>
               <w:rPr>
                 <w:rStyle w:val="Hyperlink"/>
@@ -4332,7 +4323,7 @@
                 <w:noProof/>
                 <w:webHidden/>
               </w:rPr>
-              <w:instrText xml:space="preserve"> PAGEREF _Toc169251264 \h </w:instrText>
+              <w:instrText xml:space="preserve"> PAGEREF _Toc169320397 \h </w:instrText>
             </w:r>
             <w:r>
               <w:rPr>
@@ -4378,7 +4369,7 @@
               <w14:ligatures w14:val="standardContextual"/>
             </w:rPr>
           </w:pPr>
-          <w:hyperlink w:anchor="_Toc169251265" w:history="1">
+          <w:hyperlink w:anchor="_Toc169320398" w:history="1">
             <w:r>
               <w:rPr>
                 <w:rStyle w:val="Hyperlink"/>
@@ -4405,7 +4396,7 @@
                 <w:noProof/>
                 <w:webHidden/>
               </w:rPr>
-              <w:instrText xml:space="preserve"> PAGEREF _Toc169251265 \h </w:instrText>
+              <w:instrText xml:space="preserve"> PAGEREF _Toc169320398 \h </w:instrText>
             </w:r>
             <w:r>
               <w:rPr>
@@ -4451,7 +4442,7 @@
               <w14:ligatures w14:val="standardContextual"/>
             </w:rPr>
           </w:pPr>
-          <w:hyperlink w:anchor="_Toc169251266" w:history="1">
+          <w:hyperlink w:anchor="_Toc169320399" w:history="1">
             <w:r>
               <w:rPr>
                 <w:rStyle w:val="Hyperlink"/>
@@ -4478,7 +4469,7 @@
                 <w:noProof/>
                 <w:webHidden/>
               </w:rPr>
-              <w:instrText xml:space="preserve"> PAGEREF _Toc169251266 \h </w:instrText>
+              <w:instrText xml:space="preserve"> PAGEREF _Toc169320399 \h </w:instrText>
             </w:r>
             <w:r>
               <w:rPr>
@@ -4524,7 +4515,7 @@
               <w14:ligatures w14:val="standardContextual"/>
             </w:rPr>
           </w:pPr>
-          <w:hyperlink w:anchor="_Toc169251267" w:history="1">
+          <w:hyperlink w:anchor="_Toc169320400" w:history="1">
             <w:r>
               <w:rPr>
                 <w:rStyle w:val="Hyperlink"/>
@@ -4551,7 +4542,7 @@
                 <w:noProof/>
                 <w:webHidden/>
               </w:rPr>
-              <w:instrText xml:space="preserve"> PAGEREF _Toc169251267 \h </w:instrText>
+              <w:instrText xml:space="preserve"> PAGEREF _Toc169320400 \h </w:instrText>
             </w:r>
             <w:r>
               <w:rPr>
@@ -4597,7 +4588,7 @@
               <w14:ligatures w14:val="standardContextual"/>
             </w:rPr>
           </w:pPr>
-          <w:hyperlink w:anchor="_Toc169251268" w:history="1">
+          <w:hyperlink w:anchor="_Toc169320401" w:history="1">
             <w:r>
               <w:rPr>
                 <w:rStyle w:val="Hyperlink"/>
@@ -4624,7 +4615,7 @@
                 <w:noProof/>
                 <w:webHidden/>
               </w:rPr>
-              <w:instrText xml:space="preserve"> PAGEREF _Toc169251268 \h </w:instrText>
+              <w:instrText xml:space="preserve"> PAGEREF _Toc169320401 \h </w:instrText>
             </w:r>
             <w:r>
               <w:rPr>
@@ -4670,7 +4661,7 @@
               <w14:ligatures w14:val="standardContextual"/>
             </w:rPr>
           </w:pPr>
-          <w:hyperlink w:anchor="_Toc169251269" w:history="1">
+          <w:hyperlink w:anchor="_Toc169320402" w:history="1">
             <w:r>
               <w:rPr>
                 <w:rStyle w:val="Hyperlink"/>
@@ -4697,7 +4688,7 @@
                 <w:noProof/>
                 <w:webHidden/>
               </w:rPr>
-              <w:instrText xml:space="preserve"> PAGEREF _Toc169251269 \h </w:instrText>
+              <w:instrText xml:space="preserve"> PAGEREF _Toc169320402 \h </w:instrText>
             </w:r>
             <w:r>
               <w:rPr>
@@ -4743,7 +4734,7 @@
               <w14:ligatures w14:val="standardContextual"/>
             </w:rPr>
           </w:pPr>
-          <w:hyperlink w:anchor="_Toc169251270" w:history="1">
+          <w:hyperlink w:anchor="_Toc169320403" w:history="1">
             <w:r>
               <w:rPr>
                 <w:rStyle w:val="Hyperlink"/>
@@ -4770,7 +4761,7 @@
                 <w:noProof/>
                 <w:webHidden/>
               </w:rPr>
-              <w:instrText xml:space="preserve"> PAGEREF _Toc169251270 \h </w:instrText>
+              <w:instrText xml:space="preserve"> PAGEREF _Toc169320403 \h </w:instrText>
             </w:r>
             <w:r>
               <w:rPr>
@@ -4816,7 +4807,7 @@
               <w14:ligatures w14:val="standardContextual"/>
             </w:rPr>
           </w:pPr>
-          <w:hyperlink w:anchor="_Toc169251271" w:history="1">
+          <w:hyperlink w:anchor="_Toc169320404" w:history="1">
             <w:r>
               <w:rPr>
                 <w:rStyle w:val="Hyperlink"/>
@@ -4843,7 +4834,7 @@
                 <w:noProof/>
                 <w:webHidden/>
               </w:rPr>
-              <w:instrText xml:space="preserve"> PAGEREF _Toc169251271 \h </w:instrText>
+              <w:instrText xml:space="preserve"> PAGEREF _Toc169320404 \h </w:instrText>
             </w:r>
             <w:r>
               <w:rPr>
@@ -4889,7 +4880,7 @@
               <w14:ligatures w14:val="standardContextual"/>
             </w:rPr>
           </w:pPr>
-          <w:hyperlink w:anchor="_Toc169251272" w:history="1">
+          <w:hyperlink w:anchor="_Toc169320405" w:history="1">
             <w:r>
               <w:rPr>
                 <w:rStyle w:val="Hyperlink"/>
@@ -4916,7 +4907,7 @@
                 <w:noProof/>
                 <w:webHidden/>
               </w:rPr>
-              <w:instrText xml:space="preserve"> PAGEREF _Toc169251272 \h </w:instrText>
+              <w:instrText xml:space="preserve"> PAGEREF _Toc169320405 \h </w:instrText>
             </w:r>
             <w:r>
               <w:rPr>
@@ -4962,7 +4953,7 @@
               <w14:ligatures w14:val="standardContextual"/>
             </w:rPr>
           </w:pPr>
-          <w:hyperlink w:anchor="_Toc169251273" w:history="1">
+          <w:hyperlink w:anchor="_Toc169320406" w:history="1">
             <w:r>
               <w:rPr>
                 <w:rStyle w:val="Hyperlink"/>
@@ -4989,7 +4980,7 @@
                 <w:noProof/>
                 <w:webHidden/>
               </w:rPr>
-              <w:instrText xml:space="preserve"> PAGEREF _Toc169251273 \h </w:instrText>
+              <w:instrText xml:space="preserve"> PAGEREF _Toc169320406 \h </w:instrText>
             </w:r>
             <w:r>
               <w:rPr>
@@ -5035,7 +5026,7 @@
               <w14:ligatures w14:val="standardContextual"/>
             </w:rPr>
           </w:pPr>
-          <w:hyperlink w:anchor="_Toc169251274" w:history="1">
+          <w:hyperlink w:anchor="_Toc169320407" w:history="1">
             <w:r>
               <w:rPr>
                 <w:rStyle w:val="Hyperlink"/>
@@ -5062,7 +5053,7 @@
                 <w:noProof/>
                 <w:webHidden/>
               </w:rPr>
-              <w:instrText xml:space="preserve"> PAGEREF _Toc169251274 \h </w:instrText>
+              <w:instrText xml:space="preserve"> PAGEREF _Toc169320407 \h </w:instrText>
             </w:r>
             <w:r>
               <w:rPr>
@@ -5108,7 +5099,7 @@
               <w14:ligatures w14:val="standardContextual"/>
             </w:rPr>
           </w:pPr>
-          <w:hyperlink w:anchor="_Toc169251275" w:history="1">
+          <w:hyperlink w:anchor="_Toc169320408" w:history="1">
             <w:r>
               <w:rPr>
                 <w:rStyle w:val="Hyperlink"/>
@@ -5135,7 +5126,7 @@
                 <w:noProof/>
                 <w:webHidden/>
               </w:rPr>
-              <w:instrText xml:space="preserve"> PAGEREF _Toc169251275 \h </w:instrText>
+              <w:instrText xml:space="preserve"> PAGEREF _Toc169320408 \h </w:instrText>
             </w:r>
             <w:r>
               <w:rPr>
@@ -5181,7 +5172,7 @@
               <w14:ligatures w14:val="standardContextual"/>
             </w:rPr>
           </w:pPr>
-          <w:hyperlink w:anchor="_Toc169251276" w:history="1">
+          <w:hyperlink w:anchor="_Toc169320409" w:history="1">
             <w:r>
               <w:rPr>
                 <w:rStyle w:val="Hyperlink"/>
@@ -5208,7 +5199,7 @@
                 <w:noProof/>
                 <w:webHidden/>
               </w:rPr>
-              <w:instrText xml:space="preserve"> PAGEREF _Toc169251276 \h </w:instrText>
+              <w:instrText xml:space="preserve"> PAGEREF _Toc169320409 \h </w:instrText>
             </w:r>
             <w:r>
               <w:rPr>
@@ -5254,7 +5245,7 @@
               <w14:ligatures w14:val="standardContextual"/>
             </w:rPr>
           </w:pPr>
-          <w:hyperlink w:anchor="_Toc169251277" w:history="1">
+          <w:hyperlink w:anchor="_Toc169320410" w:history="1">
             <w:r>
               <w:rPr>
                 <w:rStyle w:val="Hyperlink"/>
@@ -5281,7 +5272,7 @@
                 <w:noProof/>
                 <w:webHidden/>
               </w:rPr>
-              <w:instrText xml:space="preserve"> PAGEREF _Toc169251277 \h </w:instrText>
+              <w:instrText xml:space="preserve"> PAGEREF _Toc169320410 \h </w:instrText>
             </w:r>
             <w:r>
               <w:rPr>
@@ -5327,7 +5318,7 @@
               <w14:ligatures w14:val="standardContextual"/>
             </w:rPr>
           </w:pPr>
-          <w:hyperlink w:anchor="_Toc169251278" w:history="1">
+          <w:hyperlink w:anchor="_Toc169320411" w:history="1">
             <w:r>
               <w:rPr>
                 <w:rStyle w:val="Hyperlink"/>
@@ -5354,7 +5345,7 @@
                 <w:noProof/>
                 <w:webHidden/>
               </w:rPr>
-              <w:instrText xml:space="preserve"> PAGEREF _Toc169251278 \h </w:instrText>
+              <w:instrText xml:space="preserve"> PAGEREF _Toc169320411 \h </w:instrText>
             </w:r>
             <w:r>
               <w:rPr>
@@ -5400,7 +5391,7 @@
               <w14:ligatures w14:val="standardContextual"/>
             </w:rPr>
           </w:pPr>
-          <w:hyperlink w:anchor="_Toc169251279" w:history="1">
+          <w:hyperlink w:anchor="_Toc169320412" w:history="1">
             <w:r>
               <w:rPr>
                 <w:rStyle w:val="Hyperlink"/>
@@ -5427,7 +5418,7 @@
                 <w:noProof/>
                 <w:webHidden/>
               </w:rPr>
-              <w:instrText xml:space="preserve"> PAGEREF _Toc169251279 \h </w:instrText>
+              <w:instrText xml:space="preserve"> PAGEREF _Toc169320412 \h </w:instrText>
             </w:r>
             <w:r>
               <w:rPr>
@@ -5473,7 +5464,7 @@
               <w14:ligatures w14:val="standardContextual"/>
             </w:rPr>
           </w:pPr>
-          <w:hyperlink w:anchor="_Toc169251280" w:history="1">
+          <w:hyperlink w:anchor="_Toc169320413" w:history="1">
             <w:r>
               <w:rPr>
                 <w:rStyle w:val="Hyperlink"/>
@@ -5500,7 +5491,7 @@
                 <w:noProof/>
                 <w:webHidden/>
               </w:rPr>
-              <w:instrText xml:space="preserve"> PAGEREF _Toc169251280 \h </w:instrText>
+              <w:instrText xml:space="preserve"> PAGEREF _Toc169320413 \h </w:instrText>
             </w:r>
             <w:r>
               <w:rPr>
@@ -5546,7 +5537,7 @@
               <w14:ligatures w14:val="standardContextual"/>
             </w:rPr>
           </w:pPr>
-          <w:hyperlink w:anchor="_Toc169251281" w:history="1">
+          <w:hyperlink w:anchor="_Toc169320414" w:history="1">
             <w:r>
               <w:rPr>
                 <w:rStyle w:val="Hyperlink"/>
@@ -5573,7 +5564,7 @@
                 <w:noProof/>
                 <w:webHidden/>
               </w:rPr>
-              <w:instrText xml:space="preserve"> PAGEREF _Toc169251281 \h </w:instrText>
+              <w:instrText xml:space="preserve"> PAGEREF _Toc169320414 \h </w:instrText>
             </w:r>
             <w:r>
               <w:rPr>
@@ -5619,7 +5610,7 @@
               <w14:ligatures w14:val="standardContextual"/>
             </w:rPr>
           </w:pPr>
-          <w:hyperlink w:anchor="_Toc169251282" w:history="1">
+          <w:hyperlink w:anchor="_Toc169320415" w:history="1">
             <w:r>
               <w:rPr>
                 <w:rStyle w:val="Hyperlink"/>
@@ -5646,7 +5637,7 @@
                 <w:noProof/>
                 <w:webHidden/>
               </w:rPr>
-              <w:instrText xml:space="preserve"> PAGEREF _Toc169251282 \h </w:instrText>
+              <w:instrText xml:space="preserve"> PAGEREF _Toc169320415 \h </w:instrText>
             </w:r>
             <w:r>
               <w:rPr>
@@ -5692,7 +5683,7 @@
               <w14:ligatures w14:val="standardContextual"/>
             </w:rPr>
           </w:pPr>
-          <w:hyperlink w:anchor="_Toc169251283" w:history="1">
+          <w:hyperlink w:anchor="_Toc169320416" w:history="1">
             <w:r>
               <w:rPr>
                 <w:rStyle w:val="Hyperlink"/>
@@ -5719,7 +5710,7 @@
                 <w:noProof/>
                 <w:webHidden/>
               </w:rPr>
-              <w:instrText xml:space="preserve"> PAGEREF _Toc169251283 \h </w:instrText>
+              <w:instrText xml:space="preserve"> PAGEREF _Toc169320416 \h </w:instrText>
             </w:r>
             <w:r>
               <w:rPr>
@@ -5765,7 +5756,7 @@
               <w14:ligatures w14:val="standardContextual"/>
             </w:rPr>
           </w:pPr>
-          <w:hyperlink w:anchor="_Toc169251284" w:history="1">
+          <w:hyperlink w:anchor="_Toc169320417" w:history="1">
             <w:r>
               <w:rPr>
                 <w:rStyle w:val="Hyperlink"/>
@@ -5792,7 +5783,7 @@
                 <w:noProof/>
                 <w:webHidden/>
               </w:rPr>
-              <w:instrText xml:space="preserve"> PAGEREF _Toc169251284 \h </w:instrText>
+              <w:instrText xml:space="preserve"> PAGEREF _Toc169320417 \h </w:instrText>
             </w:r>
             <w:r>
               <w:rPr>
@@ -5838,7 +5829,7 @@
               <w14:ligatures w14:val="standardContextual"/>
             </w:rPr>
           </w:pPr>
-          <w:hyperlink w:anchor="_Toc169251285" w:history="1">
+          <w:hyperlink w:anchor="_Toc169320418" w:history="1">
             <w:r>
               <w:rPr>
                 <w:rStyle w:val="Hyperlink"/>
@@ -5865,7 +5856,7 @@
                 <w:noProof/>
                 <w:webHidden/>
               </w:rPr>
-              <w:instrText xml:space="preserve"> PAGEREF _Toc169251285 \h </w:instrText>
+              <w:instrText xml:space="preserve"> PAGEREF _Toc169320418 \h </w:instrText>
             </w:r>
             <w:r>
               <w:rPr>
@@ -5911,7 +5902,7 @@
               <w14:ligatures w14:val="standardContextual"/>
             </w:rPr>
           </w:pPr>
-          <w:hyperlink w:anchor="_Toc169251286" w:history="1">
+          <w:hyperlink w:anchor="_Toc169320419" w:history="1">
             <w:r>
               <w:rPr>
                 <w:rStyle w:val="Hyperlink"/>
@@ -5938,7 +5929,7 @@
                 <w:noProof/>
                 <w:webHidden/>
               </w:rPr>
-              <w:instrText xml:space="preserve"> PAGEREF _Toc169251286 \h </w:instrText>
+              <w:instrText xml:space="preserve"> PAGEREF _Toc169320419 \h </w:instrText>
             </w:r>
             <w:r>
               <w:rPr>
@@ -5984,7 +5975,7 @@
               <w14:ligatures w14:val="standardContextual"/>
             </w:rPr>
           </w:pPr>
-          <w:hyperlink w:anchor="_Toc169251287" w:history="1">
+          <w:hyperlink w:anchor="_Toc169320420" w:history="1">
             <w:r>
               <w:rPr>
                 <w:rStyle w:val="Hyperlink"/>
@@ -6011,7 +6002,7 @@
                 <w:noProof/>
                 <w:webHidden/>
               </w:rPr>
-              <w:instrText xml:space="preserve"> PAGEREF _Toc169251287 \h </w:instrText>
+              <w:instrText xml:space="preserve"> PAGEREF _Toc169320420 \h </w:instrText>
             </w:r>
             <w:r>
               <w:rPr>
@@ -6057,7 +6048,7 @@
               <w14:ligatures w14:val="standardContextual"/>
             </w:rPr>
           </w:pPr>
-          <w:hyperlink w:anchor="_Toc169251288" w:history="1">
+          <w:hyperlink w:anchor="_Toc169320421" w:history="1">
             <w:r>
               <w:rPr>
                 <w:rStyle w:val="Hyperlink"/>
@@ -6084,7 +6075,7 @@
                 <w:noProof/>
                 <w:webHidden/>
               </w:rPr>
-              <w:instrText xml:space="preserve"> PAGEREF _Toc169251288 \h </w:instrText>
+              <w:instrText xml:space="preserve"> PAGEREF _Toc169320421 \h </w:instrText>
             </w:r>
             <w:r>
               <w:rPr>
@@ -6130,7 +6121,7 @@
               <w14:ligatures w14:val="standardContextual"/>
             </w:rPr>
           </w:pPr>
-          <w:hyperlink w:anchor="_Toc169251289" w:history="1">
+          <w:hyperlink w:anchor="_Toc169320422" w:history="1">
             <w:r>
               <w:rPr>
                 <w:rStyle w:val="Hyperlink"/>
@@ -6157,7 +6148,7 @@
                 <w:noProof/>
                 <w:webHidden/>
               </w:rPr>
-              <w:instrText xml:space="preserve"> PAGEREF _Toc169251289 \h </w:instrText>
+              <w:instrText xml:space="preserve"> PAGEREF _Toc169320422 \h </w:instrText>
             </w:r>
             <w:r>
               <w:rPr>
@@ -6203,7 +6194,7 @@
               <w14:ligatures w14:val="standardContextual"/>
             </w:rPr>
           </w:pPr>
-          <w:hyperlink w:anchor="_Toc169251290" w:history="1">
+          <w:hyperlink w:anchor="_Toc169320423" w:history="1">
             <w:r>
               <w:rPr>
                 <w:rStyle w:val="Hyperlink"/>
@@ -6230,7 +6221,7 @@
                 <w:noProof/>
                 <w:webHidden/>
               </w:rPr>
-              <w:instrText xml:space="preserve"> PAGEREF _Toc169251290 \h </w:instrText>
+              <w:instrText xml:space="preserve"> PAGEREF _Toc169320423 \h </w:instrText>
             </w:r>
             <w:r>
               <w:rPr>
@@ -6276,7 +6267,7 @@
               <w14:ligatures w14:val="standardContextual"/>
             </w:rPr>
           </w:pPr>
-          <w:hyperlink w:anchor="_Toc169251291" w:history="1">
+          <w:hyperlink w:anchor="_Toc169320424" w:history="1">
             <w:r>
               <w:rPr>
                 <w:rStyle w:val="Hyperlink"/>
@@ -6303,7 +6294,7 @@
                 <w:noProof/>
                 <w:webHidden/>
               </w:rPr>
-              <w:instrText xml:space="preserve"> PAGEREF _Toc169251291 \h </w:instrText>
+              <w:instrText xml:space="preserve"> PAGEREF _Toc169320424 \h </w:instrText>
             </w:r>
             <w:r>
               <w:rPr>
@@ -6349,7 +6340,7 @@
               <w14:ligatures w14:val="standardContextual"/>
             </w:rPr>
           </w:pPr>
-          <w:hyperlink w:anchor="_Toc169251292" w:history="1">
+          <w:hyperlink w:anchor="_Toc169320425" w:history="1">
             <w:r>
               <w:rPr>
                 <w:rStyle w:val="Hyperlink"/>
@@ -6376,7 +6367,7 @@
                 <w:noProof/>
                 <w:webHidden/>
               </w:rPr>
-              <w:instrText xml:space="preserve"> PAGEREF _Toc169251292 \h </w:instrText>
+              <w:instrText xml:space="preserve"> PAGEREF _Toc169320425 \h </w:instrText>
             </w:r>
             <w:r>
               <w:rPr>
@@ -6422,7 +6413,7 @@
               <w14:ligatures w14:val="standardContextual"/>
             </w:rPr>
           </w:pPr>
-          <w:hyperlink w:anchor="_Toc169251293" w:history="1">
+          <w:hyperlink w:anchor="_Toc169320426" w:history="1">
             <w:r>
               <w:rPr>
                 <w:rStyle w:val="Hyperlink"/>
@@ -6449,7 +6440,7 @@
                 <w:noProof/>
                 <w:webHidden/>
               </w:rPr>
-              <w:instrText xml:space="preserve"> PAGEREF _Toc169251293 \h </w:instrText>
+              <w:instrText xml:space="preserve"> PAGEREF _Toc169320426 \h </w:instrText>
             </w:r>
             <w:r>
               <w:rPr>
@@ -6495,7 +6486,7 @@
               <w14:ligatures w14:val="standardContextual"/>
             </w:rPr>
           </w:pPr>
-          <w:hyperlink w:anchor="_Toc169251294" w:history="1">
+          <w:hyperlink w:anchor="_Toc169320427" w:history="1">
             <w:r>
               <w:rPr>
                 <w:rStyle w:val="Hyperlink"/>
@@ -6522,7 +6513,7 @@
                 <w:noProof/>
                 <w:webHidden/>
               </w:rPr>
-              <w:instrText xml:space="preserve"> PAGEREF _Toc169251294 \h </w:instrText>
+              <w:instrText xml:space="preserve"> PAGEREF _Toc169320427 \h </w:instrText>
             </w:r>
             <w:r>
               <w:rPr>
@@ -6568,7 +6559,7 @@
               <w14:ligatures w14:val="standardContextual"/>
             </w:rPr>
           </w:pPr>
-          <w:hyperlink w:anchor="_Toc169251295" w:history="1">
+          <w:hyperlink w:anchor="_Toc169320428" w:history="1">
             <w:r>
               <w:rPr>
                 <w:rStyle w:val="Hyperlink"/>
@@ -6595,7 +6586,7 @@
                 <w:noProof/>
                 <w:webHidden/>
               </w:rPr>
-              <w:instrText xml:space="preserve"> PAGEREF _Toc169251295 \h </w:instrText>
+              <w:instrText xml:space="preserve"> PAGEREF _Toc169320428 \h </w:instrText>
             </w:r>
             <w:r>
               <w:rPr>
@@ -6641,7 +6632,7 @@
               <w14:ligatures w14:val="standardContextual"/>
             </w:rPr>
           </w:pPr>
-          <w:hyperlink w:anchor="_Toc169251296" w:history="1">
+          <w:hyperlink w:anchor="_Toc169320429" w:history="1">
             <w:r>
               <w:rPr>
                 <w:rStyle w:val="Hyperlink"/>
@@ -6668,7 +6659,7 @@
                 <w:noProof/>
                 <w:webHidden/>
               </w:rPr>
-              <w:instrText xml:space="preserve"> PAGEREF _Toc169251296 \h </w:instrText>
+              <w:instrText xml:space="preserve"> PAGEREF _Toc169320429 \h </w:instrText>
             </w:r>
             <w:r>
               <w:rPr>
@@ -6714,7 +6705,7 @@
               <w14:ligatures w14:val="standardContextual"/>
             </w:rPr>
           </w:pPr>
-          <w:hyperlink w:anchor="_Toc169251297" w:history="1">
+          <w:hyperlink w:anchor="_Toc169320430" w:history="1">
             <w:r>
               <w:rPr>
                 <w:rStyle w:val="Hyperlink"/>
@@ -6741,7 +6732,7 @@
                 <w:noProof/>
                 <w:webHidden/>
               </w:rPr>
-              <w:instrText xml:space="preserve"> PAGEREF _Toc169251297 \h </w:instrText>
+              <w:instrText xml:space="preserve"> PAGEREF _Toc169320430 \h </w:instrText>
             </w:r>
             <w:r>
               <w:rPr>
@@ -6787,7 +6778,7 @@
               <w14:ligatures w14:val="standardContextual"/>
             </w:rPr>
           </w:pPr>
-          <w:hyperlink w:anchor="_Toc169251298" w:history="1">
+          <w:hyperlink w:anchor="_Toc169320431" w:history="1">
             <w:r>
               <w:rPr>
                 <w:rStyle w:val="Hyperlink"/>
@@ -6814,7 +6805,7 @@
                 <w:noProof/>
                 <w:webHidden/>
               </w:rPr>
-              <w:instrText xml:space="preserve"> PAGEREF _Toc169251298 \h </w:instrText>
+              <w:instrText xml:space="preserve"> PAGEREF _Toc169320431 \h </w:instrText>
             </w:r>
             <w:r>
               <w:rPr>
@@ -6860,7 +6851,7 @@
               <w14:ligatures w14:val="standardContextual"/>
             </w:rPr>
           </w:pPr>
-          <w:hyperlink w:anchor="_Toc169251299" w:history="1">
+          <w:hyperlink w:anchor="_Toc169320432" w:history="1">
             <w:r>
               <w:rPr>
                 <w:rStyle w:val="Hyperlink"/>
@@ -6887,7 +6878,7 @@
                 <w:noProof/>
                 <w:webHidden/>
               </w:rPr>
-              <w:instrText xml:space="preserve"> PAGEREF _Toc169251299 \h </w:instrText>
+              <w:instrText xml:space="preserve"> PAGEREF _Toc169320432 \h </w:instrText>
             </w:r>
             <w:r>
               <w:rPr>
@@ -6933,7 +6924,7 @@
               <w14:ligatures w14:val="standardContextual"/>
             </w:rPr>
           </w:pPr>
-          <w:hyperlink w:anchor="_Toc169251300" w:history="1">
+          <w:hyperlink w:anchor="_Toc169320433" w:history="1">
             <w:r>
               <w:rPr>
                 <w:rStyle w:val="Hyperlink"/>
@@ -6960,7 +6951,7 @@
                 <w:noProof/>
                 <w:webHidden/>
               </w:rPr>
-              <w:instrText xml:space="preserve"> PAGEREF _Toc169251300 \h </w:instrText>
+              <w:instrText xml:space="preserve"> PAGEREF _Toc169320433 \h </w:instrText>
             </w:r>
             <w:r>
               <w:rPr>
@@ -7006,7 +6997,7 @@
               <w14:ligatures w14:val="standardContextual"/>
             </w:rPr>
           </w:pPr>
-          <w:hyperlink w:anchor="_Toc169251301" w:history="1">
+          <w:hyperlink w:anchor="_Toc169320434" w:history="1">
             <w:r>
               <w:rPr>
                 <w:rStyle w:val="Hyperlink"/>
@@ -7033,7 +7024,7 @@
                 <w:noProof/>
                 <w:webHidden/>
               </w:rPr>
-              <w:instrText xml:space="preserve"> PAGEREF _Toc169251301 \h </w:instrText>
+              <w:instrText xml:space="preserve"> PAGEREF _Toc169320434 \h </w:instrText>
             </w:r>
             <w:r>
               <w:rPr>
@@ -7079,7 +7070,7 @@
               <w14:ligatures w14:val="standardContextual"/>
             </w:rPr>
           </w:pPr>
-          <w:hyperlink w:anchor="_Toc169251302" w:history="1">
+          <w:hyperlink w:anchor="_Toc169320435" w:history="1">
             <w:r>
               <w:rPr>
                 <w:rStyle w:val="Hyperlink"/>
@@ -7106,7 +7097,7 @@
                 <w:noProof/>
                 <w:webHidden/>
               </w:rPr>
-              <w:instrText xml:space="preserve"> PAGEREF _Toc169251302 \h </w:instrText>
+              <w:instrText xml:space="preserve"> PAGEREF _Toc169320435 \h </w:instrText>
             </w:r>
             <w:r>
               <w:rPr>
@@ -7152,7 +7143,7 @@
               <w14:ligatures w14:val="standardContextual"/>
             </w:rPr>
           </w:pPr>
-          <w:hyperlink w:anchor="_Toc169251303" w:history="1">
+          <w:hyperlink w:anchor="_Toc169320436" w:history="1">
             <w:r>
               <w:rPr>
                 <w:rStyle w:val="Hyperlink"/>
@@ -7179,7 +7170,7 @@
                 <w:noProof/>
                 <w:webHidden/>
               </w:rPr>
-              <w:instrText xml:space="preserve"> PAGEREF _Toc169251303 \h </w:instrText>
+              <w:instrText xml:space="preserve"> PAGEREF _Toc169320436 \h </w:instrText>
             </w:r>
             <w:r>
               <w:rPr>
@@ -7225,7 +7216,7 @@
               <w14:ligatures w14:val="standardContextual"/>
             </w:rPr>
           </w:pPr>
-          <w:hyperlink w:anchor="_Toc169251304" w:history="1">
+          <w:hyperlink w:anchor="_Toc169320437" w:history="1">
             <w:r>
               <w:rPr>
                 <w:rStyle w:val="Hyperlink"/>
@@ -7252,7 +7243,7 @@
                 <w:noProof/>
                 <w:webHidden/>
               </w:rPr>
-              <w:instrText xml:space="preserve"> PAGEREF _Toc169251304 \h </w:instrText>
+              <w:instrText xml:space="preserve"> PAGEREF _Toc169320437 \h </w:instrText>
             </w:r>
             <w:r>
               <w:rPr>
@@ -7298,7 +7289,7 @@
               <w14:ligatures w14:val="standardContextual"/>
             </w:rPr>
           </w:pPr>
-          <w:hyperlink w:anchor="_Toc169251305" w:history="1">
+          <w:hyperlink w:anchor="_Toc169320438" w:history="1">
             <w:r>
               <w:rPr>
                 <w:rStyle w:val="Hyperlink"/>
@@ -7325,7 +7316,7 @@
                 <w:noProof/>
                 <w:webHidden/>
               </w:rPr>
-              <w:instrText xml:space="preserve"> PAGEREF _Toc169251305 \h </w:instrText>
+              <w:instrText xml:space="preserve"> PAGEREF _Toc169320438 \h </w:instrText>
             </w:r>
             <w:r>
               <w:rPr>
@@ -7371,7 +7362,7 @@
               <w14:ligatures w14:val="standardContextual"/>
             </w:rPr>
           </w:pPr>
-          <w:hyperlink w:anchor="_Toc169251306" w:history="1">
+          <w:hyperlink w:anchor="_Toc169320439" w:history="1">
             <w:r>
               <w:rPr>
                 <w:rStyle w:val="Hyperlink"/>
@@ -7398,7 +7389,7 @@
                 <w:noProof/>
                 <w:webHidden/>
               </w:rPr>
-              <w:instrText xml:space="preserve"> PAGEREF _Toc169251306 \h </w:instrText>
+              <w:instrText xml:space="preserve"> PAGEREF _Toc169320439 \h </w:instrText>
             </w:r>
             <w:r>
               <w:rPr>
@@ -7444,7 +7435,7 @@
               <w14:ligatures w14:val="standardContextual"/>
             </w:rPr>
           </w:pPr>
-          <w:hyperlink w:anchor="_Toc169251307" w:history="1">
+          <w:hyperlink w:anchor="_Toc169320440" w:history="1">
             <w:r>
               <w:rPr>
                 <w:rStyle w:val="Hyperlink"/>
@@ -7471,7 +7462,7 @@
                 <w:noProof/>
                 <w:webHidden/>
               </w:rPr>
-              <w:instrText xml:space="preserve"> PAGEREF _Toc169251307 \h </w:instrText>
+              <w:instrText xml:space="preserve"> PAGEREF _Toc169320440 \h </w:instrText>
             </w:r>
             <w:r>
               <w:rPr>
@@ -7517,7 +7508,7 @@
               <w14:ligatures w14:val="standardContextual"/>
             </w:rPr>
           </w:pPr>
-          <w:hyperlink w:anchor="_Toc169251308" w:history="1">
+          <w:hyperlink w:anchor="_Toc169320441" w:history="1">
             <w:r>
               <w:rPr>
                 <w:rStyle w:val="Hyperlink"/>
@@ -7544,7 +7535,7 @@
                 <w:noProof/>
                 <w:webHidden/>
               </w:rPr>
-              <w:instrText xml:space="preserve"> PAGEREF _Toc169251308 \h </w:instrText>
+              <w:instrText xml:space="preserve"> PAGEREF _Toc169320441 \h </w:instrText>
             </w:r>
             <w:r>
               <w:rPr>
@@ -7590,7 +7581,7 @@
               <w14:ligatures w14:val="standardContextual"/>
             </w:rPr>
           </w:pPr>
-          <w:hyperlink w:anchor="_Toc169251309" w:history="1">
+          <w:hyperlink w:anchor="_Toc169320442" w:history="1">
             <w:r>
               <w:rPr>
                 <w:rStyle w:val="Hyperlink"/>
@@ -7617,7 +7608,7 @@
                 <w:noProof/>
                 <w:webHidden/>
               </w:rPr>
-              <w:instrText xml:space="preserve"> PAGEREF _Toc169251309 \h </w:instrText>
+              <w:instrText xml:space="preserve"> PAGEREF _Toc169320442 \h </w:instrText>
             </w:r>
             <w:r>
               <w:rPr>
@@ -7663,7 +7654,7 @@
               <w14:ligatures w14:val="standardContextual"/>
             </w:rPr>
           </w:pPr>
-          <w:hyperlink w:anchor="_Toc169251310" w:history="1">
+          <w:hyperlink w:anchor="_Toc169320443" w:history="1">
             <w:r>
               <w:rPr>
                 <w:rStyle w:val="Hyperlink"/>
@@ -7690,7 +7681,7 @@
                 <w:noProof/>
                 <w:webHidden/>
               </w:rPr>
-              <w:instrText xml:space="preserve"> PAGEREF _Toc169251310 \h </w:instrText>
+              <w:instrText xml:space="preserve"> PAGEREF _Toc169320443 \h </w:instrText>
             </w:r>
             <w:r>
               <w:rPr>
@@ -7736,7 +7727,7 @@
               <w14:ligatures w14:val="standardContextual"/>
             </w:rPr>
           </w:pPr>
-          <w:hyperlink w:anchor="_Toc169251311" w:history="1">
+          <w:hyperlink w:anchor="_Toc169320444" w:history="1">
             <w:r>
               <w:rPr>
                 <w:rStyle w:val="Hyperlink"/>
@@ -7763,7 +7754,7 @@
                 <w:noProof/>
                 <w:webHidden/>
               </w:rPr>
-              <w:instrText xml:space="preserve"> PAGEREF _Toc169251311 \h </w:instrText>
+              <w:instrText xml:space="preserve"> PAGEREF _Toc169320444 \h </w:instrText>
             </w:r>
             <w:r>
               <w:rPr>
@@ -7809,7 +7800,7 @@
               <w14:ligatures w14:val="standardContextual"/>
             </w:rPr>
           </w:pPr>
-          <w:hyperlink w:anchor="_Toc169251312" w:history="1">
+          <w:hyperlink w:anchor="_Toc169320445" w:history="1">
             <w:r>
               <w:rPr>
                 <w:rStyle w:val="Hyperlink"/>
@@ -7836,7 +7827,7 @@
                 <w:noProof/>
                 <w:webHidden/>
               </w:rPr>
-              <w:instrText xml:space="preserve"> PAGEREF _Toc169251312 \h </w:instrText>
+              <w:instrText xml:space="preserve"> PAGEREF _Toc169320445 \h </w:instrText>
             </w:r>
             <w:r>
               <w:rPr>
@@ -7882,7 +7873,7 @@
               <w14:ligatures w14:val="standardContextual"/>
             </w:rPr>
           </w:pPr>
-          <w:hyperlink w:anchor="_Toc169251313" w:history="1">
+          <w:hyperlink w:anchor="_Toc169320446" w:history="1">
             <w:r>
               <w:rPr>
                 <w:rStyle w:val="Hyperlink"/>
@@ -7909,7 +7900,7 @@
                 <w:noProof/>
                 <w:webHidden/>
               </w:rPr>
-              <w:instrText xml:space="preserve"> PAGEREF _Toc169251313 \h </w:instrText>
+              <w:instrText xml:space="preserve"> PAGEREF _Toc169320446 \h </w:instrText>
             </w:r>
             <w:r>
               <w:rPr>
@@ -7955,7 +7946,7 @@
               <w14:ligatures w14:val="standardContextual"/>
             </w:rPr>
           </w:pPr>
-          <w:hyperlink w:anchor="_Toc169251314" w:history="1">
+          <w:hyperlink w:anchor="_Toc169320447" w:history="1">
             <w:r>
               <w:rPr>
                 <w:rStyle w:val="Hyperlink"/>
@@ -7982,7 +7973,7 @@
                 <w:noProof/>
                 <w:webHidden/>
               </w:rPr>
-              <w:instrText xml:space="preserve"> PAGEREF _Toc169251314 \h </w:instrText>
+              <w:instrText xml:space="preserve"> PAGEREF _Toc169320447 \h </w:instrText>
             </w:r>
             <w:r>
               <w:rPr>
@@ -8028,7 +8019,7 @@
               <w14:ligatures w14:val="standardContextual"/>
             </w:rPr>
           </w:pPr>
-          <w:hyperlink w:anchor="_Toc169251315" w:history="1">
+          <w:hyperlink w:anchor="_Toc169320448" w:history="1">
             <w:r>
               <w:rPr>
                 <w:rStyle w:val="Hyperlink"/>
@@ -8055,7 +8046,7 @@
                 <w:noProof/>
                 <w:webHidden/>
               </w:rPr>
-              <w:instrText xml:space="preserve"> PAGEREF _Toc169251315 \h </w:instrText>
+              <w:instrText xml:space="preserve"> PAGEREF _Toc169320448 \h </w:instrText>
             </w:r>
             <w:r>
               <w:rPr>
@@ -8101,7 +8092,7 @@
               <w14:ligatures w14:val="standardContextual"/>
             </w:rPr>
           </w:pPr>
-          <w:hyperlink w:anchor="_Toc169251316" w:history="1">
+          <w:hyperlink w:anchor="_Toc169320449" w:history="1">
             <w:r>
               <w:rPr>
                 <w:rStyle w:val="Hyperlink"/>
@@ -8128,7 +8119,7 @@
                 <w:noProof/>
                 <w:webHidden/>
               </w:rPr>
-              <w:instrText xml:space="preserve"> PAGEREF _Toc169251316 \h </w:instrText>
+              <w:instrText xml:space="preserve"> PAGEREF _Toc169320449 \h </w:instrText>
             </w:r>
             <w:r>
               <w:rPr>
@@ -8174,7 +8165,7 @@
               <w14:ligatures w14:val="standardContextual"/>
             </w:rPr>
           </w:pPr>
-          <w:hyperlink w:anchor="_Toc169251317" w:history="1">
+          <w:hyperlink w:anchor="_Toc169320450" w:history="1">
             <w:r>
               <w:rPr>
                 <w:rStyle w:val="Hyperlink"/>
@@ -8201,7 +8192,7 @@
                 <w:noProof/>
                 <w:webHidden/>
               </w:rPr>
-              <w:instrText xml:space="preserve"> PAGEREF _Toc169251317 \h </w:instrText>
+              <w:instrText xml:space="preserve"> PAGEREF _Toc169320450 \h </w:instrText>
             </w:r>
             <w:r>
               <w:rPr>
@@ -8247,7 +8238,7 @@
               <w14:ligatures w14:val="standardContextual"/>
             </w:rPr>
           </w:pPr>
-          <w:hyperlink w:anchor="_Toc169251318" w:history="1">
+          <w:hyperlink w:anchor="_Toc169320451" w:history="1">
             <w:r>
               <w:rPr>
                 <w:rStyle w:val="Hyperlink"/>
@@ -8274,7 +8265,7 @@
                 <w:noProof/>
                 <w:webHidden/>
               </w:rPr>
-              <w:instrText xml:space="preserve"> PAGEREF _Toc169251318 \h </w:instrText>
+              <w:instrText xml:space="preserve"> PAGEREF _Toc169320451 \h </w:instrText>
             </w:r>
             <w:r>
               <w:rPr>
@@ -8320,7 +8311,7 @@
               <w14:ligatures w14:val="standardContextual"/>
             </w:rPr>
           </w:pPr>
-          <w:hyperlink w:anchor="_Toc169251319" w:history="1">
+          <w:hyperlink w:anchor="_Toc169320452" w:history="1">
             <w:r>
               <w:rPr>
                 <w:rStyle w:val="Hyperlink"/>
@@ -8347,7 +8338,7 @@
                 <w:noProof/>
                 <w:webHidden/>
               </w:rPr>
-              <w:instrText xml:space="preserve"> PAGEREF _Toc169251319 \h </w:instrText>
+              <w:instrText xml:space="preserve"> PAGEREF _Toc169320452 \h </w:instrText>
             </w:r>
             <w:r>
               <w:rPr>
@@ -8393,7 +8384,7 @@
               <w14:ligatures w14:val="standardContextual"/>
             </w:rPr>
           </w:pPr>
-          <w:hyperlink w:anchor="_Toc169251320" w:history="1">
+          <w:hyperlink w:anchor="_Toc169320453" w:history="1">
             <w:r>
               <w:rPr>
                 <w:rStyle w:val="Hyperlink"/>
@@ -8420,7 +8411,7 @@
                 <w:noProof/>
                 <w:webHidden/>
               </w:rPr>
-              <w:instrText xml:space="preserve"> PAGEREF _Toc169251320 \h </w:instrText>
+              <w:instrText xml:space="preserve"> PAGEREF _Toc169320453 \h </w:instrText>
             </w:r>
             <w:r>
               <w:rPr>
@@ -8466,7 +8457,7 @@
               <w14:ligatures w14:val="standardContextual"/>
             </w:rPr>
           </w:pPr>
-          <w:hyperlink w:anchor="_Toc169251321" w:history="1">
+          <w:hyperlink w:anchor="_Toc169320454" w:history="1">
             <w:r>
               <w:rPr>
                 <w:rStyle w:val="Hyperlink"/>
@@ -8493,7 +8484,7 @@
                 <w:noProof/>
                 <w:webHidden/>
               </w:rPr>
-              <w:instrText xml:space="preserve"> PAGEREF _Toc169251321 \h </w:instrText>
+              <w:instrText xml:space="preserve"> PAGEREF _Toc169320454 \h </w:instrText>
             </w:r>
             <w:r>
               <w:rPr>
@@ -8539,7 +8530,7 @@
               <w14:ligatures w14:val="standardContextual"/>
             </w:rPr>
           </w:pPr>
-          <w:hyperlink w:anchor="_Toc169251322" w:history="1">
+          <w:hyperlink w:anchor="_Toc169320455" w:history="1">
             <w:r>
               <w:rPr>
                 <w:rStyle w:val="Hyperlink"/>
@@ -8566,7 +8557,7 @@
                 <w:noProof/>
                 <w:webHidden/>
               </w:rPr>
-              <w:instrText xml:space="preserve"> PAGEREF _Toc169251322 \h </w:instrText>
+              <w:instrText xml:space="preserve"> PAGEREF _Toc169320455 \h </w:instrText>
             </w:r>
             <w:r>
               <w:rPr>
@@ -8612,7 +8603,7 @@
               <w14:ligatures w14:val="standardContextual"/>
             </w:rPr>
           </w:pPr>
-          <w:hyperlink w:anchor="_Toc169251323" w:history="1">
+          <w:hyperlink w:anchor="_Toc169320456" w:history="1">
             <w:r>
               <w:rPr>
                 <w:rStyle w:val="Hyperlink"/>
@@ -8639,7 +8630,7 @@
                 <w:noProof/>
                 <w:webHidden/>
               </w:rPr>
-              <w:instrText xml:space="preserve"> PAGEREF _Toc169251323 \h </w:instrText>
+              <w:instrText xml:space="preserve"> PAGEREF _Toc169320456 \h </w:instrText>
             </w:r>
             <w:r>
               <w:rPr>
@@ -8685,7 +8676,7 @@
               <w14:ligatures w14:val="standardContextual"/>
             </w:rPr>
           </w:pPr>
-          <w:hyperlink w:anchor="_Toc169251324" w:history="1">
+          <w:hyperlink w:anchor="_Toc169320457" w:history="1">
             <w:r>
               <w:rPr>
                 <w:rStyle w:val="Hyperlink"/>
@@ -8712,7 +8703,7 @@
                 <w:noProof/>
                 <w:webHidden/>
               </w:rPr>
-              <w:instrText xml:space="preserve"> PAGEREF _Toc169251324 \h </w:instrText>
+              <w:instrText xml:space="preserve"> PAGEREF _Toc169320457 \h </w:instrText>
             </w:r>
             <w:r>
               <w:rPr>
@@ -8758,7 +8749,7 @@
               <w14:ligatures w14:val="standardContextual"/>
             </w:rPr>
           </w:pPr>
-          <w:hyperlink w:anchor="_Toc169251325" w:history="1">
+          <w:hyperlink w:anchor="_Toc169320458" w:history="1">
             <w:r>
               <w:rPr>
                 <w:rStyle w:val="Hyperlink"/>
@@ -8785,7 +8776,7 @@
                 <w:noProof/>
                 <w:webHidden/>
               </w:rPr>
-              <w:instrText xml:space="preserve"> PAGEREF _Toc169251325 \h </w:instrText>
+              <w:instrText xml:space="preserve"> PAGEREF _Toc169320458 \h </w:instrText>
             </w:r>
             <w:r>
               <w:rPr>
@@ -8831,7 +8822,7 @@
               <w14:ligatures w14:val="standardContextual"/>
             </w:rPr>
           </w:pPr>
-          <w:hyperlink w:anchor="_Toc169251326" w:history="1">
+          <w:hyperlink w:anchor="_Toc169320459" w:history="1">
             <w:r>
               <w:rPr>
                 <w:rStyle w:val="Hyperlink"/>
@@ -8858,7 +8849,7 @@
                 <w:noProof/>
                 <w:webHidden/>
               </w:rPr>
-              <w:instrText xml:space="preserve"> PAGEREF _Toc169251326 \h </w:instrText>
+              <w:instrText xml:space="preserve"> PAGEREF _Toc169320459 \h </w:instrText>
             </w:r>
             <w:r>
               <w:rPr>
@@ -8904,7 +8895,7 @@
               <w14:ligatures w14:val="standardContextual"/>
             </w:rPr>
           </w:pPr>
-          <w:hyperlink w:anchor="_Toc169251327" w:history="1">
+          <w:hyperlink w:anchor="_Toc169320460" w:history="1">
             <w:r>
               <w:rPr>
                 <w:rStyle w:val="Hyperlink"/>
@@ -8931,7 +8922,7 @@
                 <w:noProof/>
                 <w:webHidden/>
               </w:rPr>
-              <w:instrText xml:space="preserve"> PAGEREF _Toc169251327 \h </w:instrText>
+              <w:instrText xml:space="preserve"> PAGEREF _Toc169320460 \h </w:instrText>
             </w:r>
             <w:r>
               <w:rPr>
@@ -8977,7 +8968,7 @@
               <w14:ligatures w14:val="standardContextual"/>
             </w:rPr>
           </w:pPr>
-          <w:hyperlink w:anchor="_Toc169251328" w:history="1">
+          <w:hyperlink w:anchor="_Toc169320461" w:history="1">
             <w:r>
               <w:rPr>
                 <w:rStyle w:val="Hyperlink"/>
@@ -9004,7 +8995,7 @@
                 <w:noProof/>
                 <w:webHidden/>
               </w:rPr>
-              <w:instrText xml:space="preserve"> PAGEREF _Toc169251328 \h </w:instrText>
+              <w:instrText xml:space="preserve"> PAGEREF _Toc169320461 \h </w:instrText>
             </w:r>
             <w:r>
               <w:rPr>
@@ -9050,7 +9041,7 @@
               <w14:ligatures w14:val="standardContextual"/>
             </w:rPr>
           </w:pPr>
-          <w:hyperlink w:anchor="_Toc169251329" w:history="1">
+          <w:hyperlink w:anchor="_Toc169320462" w:history="1">
             <w:r>
               <w:rPr>
                 <w:rStyle w:val="Hyperlink"/>
@@ -9077,7 +9068,7 @@
                 <w:noProof/>
                 <w:webHidden/>
               </w:rPr>
-              <w:instrText xml:space="preserve"> PAGEREF _Toc169251329 \h </w:instrText>
+              <w:instrText xml:space="preserve"> PAGEREF _Toc169320462 \h </w:instrText>
             </w:r>
             <w:r>
               <w:rPr>
@@ -9123,7 +9114,7 @@
               <w14:ligatures w14:val="standardContextual"/>
             </w:rPr>
           </w:pPr>
-          <w:hyperlink w:anchor="_Toc169251330" w:history="1">
+          <w:hyperlink w:anchor="_Toc169320463" w:history="1">
             <w:r>
               <w:rPr>
                 <w:rStyle w:val="Hyperlink"/>
@@ -9150,7 +9141,7 @@
                 <w:noProof/>
                 <w:webHidden/>
               </w:rPr>
-              <w:instrText xml:space="preserve"> PAGEREF _Toc169251330 \h </w:instrText>
+              <w:instrText xml:space="preserve"> PAGEREF _Toc169320463 \h </w:instrText>
             </w:r>
             <w:r>
               <w:rPr>
@@ -9196,7 +9187,7 @@
               <w14:ligatures w14:val="standardContextual"/>
             </w:rPr>
           </w:pPr>
-          <w:hyperlink w:anchor="_Toc169251331" w:history="1">
+          <w:hyperlink w:anchor="_Toc169320464" w:history="1">
             <w:r>
               <w:rPr>
                 <w:rStyle w:val="Hyperlink"/>
@@ -9223,7 +9214,7 @@
                 <w:noProof/>
                 <w:webHidden/>
               </w:rPr>
-              <w:instrText xml:space="preserve"> PAGEREF _Toc169251331 \h </w:instrText>
+              <w:instrText xml:space="preserve"> PAGEREF _Toc169320464 \h </w:instrText>
             </w:r>
             <w:r>
               <w:rPr>
@@ -9269,7 +9260,7 @@
               <w14:ligatures w14:val="standardContextual"/>
             </w:rPr>
           </w:pPr>
-          <w:hyperlink w:anchor="_Toc169251332" w:history="1">
+          <w:hyperlink w:anchor="_Toc169320465" w:history="1">
             <w:r>
               <w:rPr>
                 <w:rStyle w:val="Hyperlink"/>
@@ -9296,7 +9287,7 @@
                 <w:noProof/>
                 <w:webHidden/>
               </w:rPr>
-              <w:instrText xml:space="preserve"> PAGEREF _Toc169251332 \h </w:instrText>
+              <w:instrText xml:space="preserve"> PAGEREF _Toc169320465 \h </w:instrText>
             </w:r>
             <w:r>
               <w:rPr>
@@ -9342,7 +9333,7 @@
               <w14:ligatures w14:val="standardContextual"/>
             </w:rPr>
           </w:pPr>
-          <w:hyperlink w:anchor="_Toc169251333" w:history="1">
+          <w:hyperlink w:anchor="_Toc169320466" w:history="1">
             <w:r>
               <w:rPr>
                 <w:rStyle w:val="Hyperlink"/>
@@ -9369,7 +9360,7 @@
                 <w:noProof/>
                 <w:webHidden/>
               </w:rPr>
-              <w:instrText xml:space="preserve"> PAGEREF _Toc169251333 \h </w:instrText>
+              <w:instrText xml:space="preserve"> PAGEREF _Toc169320466 \h </w:instrText>
             </w:r>
             <w:r>
               <w:rPr>
@@ -9415,7 +9406,7 @@
               <w14:ligatures w14:val="standardContextual"/>
             </w:rPr>
           </w:pPr>
-          <w:hyperlink w:anchor="_Toc169251334" w:history="1">
+          <w:hyperlink w:anchor="_Toc169320467" w:history="1">
             <w:r>
               <w:rPr>
                 <w:rStyle w:val="Hyperlink"/>
@@ -9442,7 +9433,7 @@
                 <w:noProof/>
                 <w:webHidden/>
               </w:rPr>
-              <w:instrText xml:space="preserve"> PAGEREF _Toc169251334 \h </w:instrText>
+              <w:instrText xml:space="preserve"> PAGEREF _Toc169320467 \h </w:instrText>
             </w:r>
             <w:r>
               <w:rPr>
@@ -9488,7 +9479,7 @@
               <w14:ligatures w14:val="standardContextual"/>
             </w:rPr>
           </w:pPr>
-          <w:hyperlink w:anchor="_Toc169251335" w:history="1">
+          <w:hyperlink w:anchor="_Toc169320468" w:history="1">
             <w:r>
               <w:rPr>
                 <w:rStyle w:val="Hyperlink"/>
@@ -9515,7 +9506,7 @@
                 <w:noProof/>
                 <w:webHidden/>
               </w:rPr>
-              <w:instrText xml:space="preserve"> PAGEREF _Toc169251335 \h </w:instrText>
+              <w:instrText xml:space="preserve"> PAGEREF _Toc169320468 \h </w:instrText>
             </w:r>
             <w:r>
               <w:rPr>
@@ -9561,7 +9552,7 @@
               <w14:ligatures w14:val="standardContextual"/>
             </w:rPr>
           </w:pPr>
-          <w:hyperlink w:anchor="_Toc169251336" w:history="1">
+          <w:hyperlink w:anchor="_Toc169320469" w:history="1">
             <w:r>
               <w:rPr>
                 <w:rStyle w:val="Hyperlink"/>
@@ -9588,7 +9579,7 @@
                 <w:noProof/>
                 <w:webHidden/>
               </w:rPr>
-              <w:instrText xml:space="preserve"> PAGEREF _Toc169251336 \h </w:instrText>
+              <w:instrText xml:space="preserve"> PAGEREF _Toc169320469 \h </w:instrText>
             </w:r>
             <w:r>
               <w:rPr>
@@ -9634,7 +9625,7 @@
               <w14:ligatures w14:val="standardContextual"/>
             </w:rPr>
           </w:pPr>
-          <w:hyperlink w:anchor="_Toc169251337" w:history="1">
+          <w:hyperlink w:anchor="_Toc169320470" w:history="1">
             <w:r>
               <w:rPr>
                 <w:rStyle w:val="Hyperlink"/>
@@ -9661,7 +9652,7 @@
                 <w:noProof/>
                 <w:webHidden/>
               </w:rPr>
-              <w:instrText xml:space="preserve"> PAGEREF _Toc169251337 \h </w:instrText>
+              <w:instrText xml:space="preserve"> PAGEREF _Toc169320470 \h </w:instrText>
             </w:r>
             <w:r>
               <w:rPr>
@@ -9707,7 +9698,7 @@
               <w14:ligatures w14:val="standardContextual"/>
             </w:rPr>
           </w:pPr>
-          <w:hyperlink w:anchor="_Toc169251338" w:history="1">
+          <w:hyperlink w:anchor="_Toc169320471" w:history="1">
             <w:r>
               <w:rPr>
                 <w:rStyle w:val="Hyperlink"/>
@@ -9734,7 +9725,7 @@
                 <w:noProof/>
                 <w:webHidden/>
               </w:rPr>
-              <w:instrText xml:space="preserve"> PAGEREF _Toc169251338 \h </w:instrText>
+              <w:instrText xml:space="preserve"> PAGEREF _Toc169320471 \h </w:instrText>
             </w:r>
             <w:r>
               <w:rPr>
@@ -9780,7 +9771,7 @@
               <w14:ligatures w14:val="standardContextual"/>
             </w:rPr>
           </w:pPr>
-          <w:hyperlink w:anchor="_Toc169251339" w:history="1">
+          <w:hyperlink w:anchor="_Toc169320472" w:history="1">
             <w:r>
               <w:rPr>
                 <w:rStyle w:val="Hyperlink"/>
@@ -9807,7 +9798,7 @@
                 <w:noProof/>
                 <w:webHidden/>
               </w:rPr>
-              <w:instrText xml:space="preserve"> PAGEREF _Toc169251339 \h </w:instrText>
+              <w:instrText xml:space="preserve"> PAGEREF _Toc169320472 \h </w:instrText>
             </w:r>
             <w:r>
               <w:rPr>
@@ -9853,7 +9844,7 @@
               <w14:ligatures w14:val="standardContextual"/>
             </w:rPr>
           </w:pPr>
-          <w:hyperlink w:anchor="_Toc169251340" w:history="1">
+          <w:hyperlink w:anchor="_Toc169320473" w:history="1">
             <w:r>
               <w:rPr>
                 <w:rStyle w:val="Hyperlink"/>
@@ -9880,7 +9871,7 @@
                 <w:noProof/>
                 <w:webHidden/>
               </w:rPr>
-              <w:instrText xml:space="preserve"> PAGEREF _Toc169251340 \h </w:instrText>
+              <w:instrText xml:space="preserve"> PAGEREF _Toc169320473 \h </w:instrText>
             </w:r>
             <w:r>
               <w:rPr>
@@ -9926,7 +9917,7 @@
               <w14:ligatures w14:val="standardContextual"/>
             </w:rPr>
           </w:pPr>
-          <w:hyperlink w:anchor="_Toc169251341" w:history="1">
+          <w:hyperlink w:anchor="_Toc169320474" w:history="1">
             <w:r>
               <w:rPr>
                 <w:rStyle w:val="Hyperlink"/>
@@ -9953,7 +9944,7 @@
                 <w:noProof/>
                 <w:webHidden/>
               </w:rPr>
-              <w:instrText xml:space="preserve"> PAGEREF _Toc169251341 \h </w:instrText>
+              <w:instrText xml:space="preserve"> PAGEREF _Toc169320474 \h </w:instrText>
             </w:r>
             <w:r>
               <w:rPr>
@@ -9999,7 +9990,7 @@
               <w14:ligatures w14:val="standardContextual"/>
             </w:rPr>
           </w:pPr>
-          <w:hyperlink w:anchor="_Toc169251342" w:history="1">
+          <w:hyperlink w:anchor="_Toc169320475" w:history="1">
             <w:r>
               <w:rPr>
                 <w:rStyle w:val="Hyperlink"/>
@@ -10026,7 +10017,7 @@
                 <w:noProof/>
                 <w:webHidden/>
               </w:rPr>
-              <w:instrText xml:space="preserve"> PAGEREF _Toc169251342 \h </w:instrText>
+              <w:instrText xml:space="preserve"> PAGEREF _Toc169320475 \h </w:instrText>
             </w:r>
             <w:r>
               <w:rPr>
@@ -10072,7 +10063,7 @@
               <w14:ligatures w14:val="standardContextual"/>
             </w:rPr>
           </w:pPr>
-          <w:hyperlink w:anchor="_Toc169251343" w:history="1">
+          <w:hyperlink w:anchor="_Toc169320476" w:history="1">
             <w:r>
               <w:rPr>
                 <w:rStyle w:val="Hyperlink"/>
@@ -10099,7 +10090,7 @@
                 <w:noProof/>
                 <w:webHidden/>
               </w:rPr>
-              <w:instrText xml:space="preserve"> PAGEREF _Toc169251343 \h </w:instrText>
+              <w:instrText xml:space="preserve"> PAGEREF _Toc169320476 \h </w:instrText>
             </w:r>
             <w:r>
               <w:rPr>
@@ -10145,7 +10136,7 @@
               <w14:ligatures w14:val="standardContextual"/>
             </w:rPr>
           </w:pPr>
-          <w:hyperlink w:anchor="_Toc169251344" w:history="1">
+          <w:hyperlink w:anchor="_Toc169320477" w:history="1">
             <w:r>
               <w:rPr>
                 <w:rStyle w:val="Hyperlink"/>
@@ -10172,7 +10163,7 @@
                 <w:noProof/>
                 <w:webHidden/>
               </w:rPr>
-              <w:instrText xml:space="preserve"> PAGEREF _Toc169251344 \h </w:instrText>
+              <w:instrText xml:space="preserve"> PAGEREF _Toc169320477 \h </w:instrText>
             </w:r>
             <w:r>
               <w:rPr>
@@ -10218,7 +10209,7 @@
               <w14:ligatures w14:val="standardContextual"/>
             </w:rPr>
           </w:pPr>
-          <w:hyperlink w:anchor="_Toc169251345" w:history="1">
+          <w:hyperlink w:anchor="_Toc169320478" w:history="1">
             <w:r>
               <w:rPr>
                 <w:rStyle w:val="Hyperlink"/>
@@ -10245,7 +10236,7 @@
                 <w:noProof/>
                 <w:webHidden/>
               </w:rPr>
-              <w:instrText xml:space="preserve"> PAGEREF _Toc169251345 \h </w:instrText>
+              <w:instrText xml:space="preserve"> PAGEREF _Toc169320478 \h </w:instrText>
             </w:r>
             <w:r>
               <w:rPr>
@@ -10291,7 +10282,7 @@
               <w14:ligatures w14:val="standardContextual"/>
             </w:rPr>
           </w:pPr>
-          <w:hyperlink w:anchor="_Toc169251346" w:history="1">
+          <w:hyperlink w:anchor="_Toc169320479" w:history="1">
             <w:r>
               <w:rPr>
                 <w:rStyle w:val="Hyperlink"/>
@@ -10318,7 +10309,7 @@
                 <w:noProof/>
                 <w:webHidden/>
               </w:rPr>
-              <w:instrText xml:space="preserve"> PAGEREF _Toc169251346 \h </w:instrText>
+              <w:instrText xml:space="preserve"> PAGEREF _Toc169320479 \h </w:instrText>
             </w:r>
             <w:r>
               <w:rPr>
@@ -10364,7 +10355,7 @@
               <w14:ligatures w14:val="standardContextual"/>
             </w:rPr>
           </w:pPr>
-          <w:hyperlink w:anchor="_Toc169251347" w:history="1">
+          <w:hyperlink w:anchor="_Toc169320480" w:history="1">
             <w:r>
               <w:rPr>
                 <w:rStyle w:val="Hyperlink"/>
@@ -10391,7 +10382,7 @@
                 <w:noProof/>
                 <w:webHidden/>
               </w:rPr>
-              <w:instrText xml:space="preserve"> PAGEREF _Toc169251347 \h </w:instrText>
+              <w:instrText xml:space="preserve"> PAGEREF _Toc169320480 \h </w:instrText>
             </w:r>
             <w:r>
               <w:rPr>
@@ -10437,7 +10428,7 @@
               <w14:ligatures w14:val="standardContextual"/>
             </w:rPr>
           </w:pPr>
-          <w:hyperlink w:anchor="_Toc169251348" w:history="1">
+          <w:hyperlink w:anchor="_Toc169320481" w:history="1">
             <w:r>
               <w:rPr>
                 <w:rStyle w:val="Hyperlink"/>
@@ -10464,7 +10455,7 @@
                 <w:noProof/>
                 <w:webHidden/>
               </w:rPr>
-              <w:instrText xml:space="preserve"> PAGEREF _Toc169251348 \h </w:instrText>
+              <w:instrText xml:space="preserve"> PAGEREF _Toc169320481 \h </w:instrText>
             </w:r>
             <w:r>
               <w:rPr>
@@ -10510,7 +10501,7 @@
               <w14:ligatures w14:val="standardContextual"/>
             </w:rPr>
           </w:pPr>
-          <w:hyperlink w:anchor="_Toc169251349" w:history="1">
+          <w:hyperlink w:anchor="_Toc169320482" w:history="1">
             <w:r>
               <w:rPr>
                 <w:rStyle w:val="Hyperlink"/>
@@ -10537,7 +10528,7 @@
                 <w:noProof/>
                 <w:webHidden/>
               </w:rPr>
-              <w:instrText xml:space="preserve"> PAGEREF _Toc169251349 \h </w:instrText>
+              <w:instrText xml:space="preserve"> PAGEREF _Toc169320482 \h </w:instrText>
             </w:r>
             <w:r>
               <w:rPr>
@@ -10584,7 +10575,7 @@
       <w:pPr>
         <w:pStyle w:val="Heading1"/>
       </w:pPr>
-      <w:bookmarkStart w:id="0" w:name="_Toc169251215"/>
+      <w:bookmarkStart w:id="0" w:name="_Toc169320348"/>
       <w:r>
         <w:t>Copyright</w:t>
       </w:r>
@@ -10611,7 +10602,7 @@
       <w:pPr>
         <w:pStyle w:val="Heading3"/>
       </w:pPr>
-      <w:bookmarkStart w:id="1" w:name="_Toc169251216"/>
+      <w:bookmarkStart w:id="1" w:name="_Toc169320349"/>
       <w:r>
         <w:t>Thank you!</w:t>
       </w:r>
@@ -10887,7 +10878,7 @@
       <w:pPr>
         <w:pStyle w:val="Heading3"/>
       </w:pPr>
-      <w:bookmarkStart w:id="2" w:name="_Toc169251217"/>
+      <w:bookmarkStart w:id="2" w:name="_Toc169320350"/>
       <w:r>
         <w:t>License</w:t>
       </w:r>
@@ -11056,7 +11047,7 @@
           <w:szCs w:val="48"/>
         </w:rPr>
       </w:pPr>
-      <w:bookmarkStart w:id="3" w:name="_Toc169251218"/>
+      <w:bookmarkStart w:id="3" w:name="_Toc169320351"/>
       <w:r>
         <w:rPr>
           <w:sz w:val="48"/>
@@ -11159,7 +11150,7 @@
       <w:pPr>
         <w:pStyle w:val="Heading2"/>
       </w:pPr>
-      <w:bookmarkStart w:id="4" w:name="_Toc169251219"/>
+      <w:bookmarkStart w:id="4" w:name="_Toc169320352"/>
       <w:r>
         <w:t>Who is this guide for?</w:t>
       </w:r>
@@ -11188,7 +11179,7 @@
       <w:pPr>
         <w:pStyle w:val="Heading2"/>
       </w:pPr>
-      <w:bookmarkStart w:id="5" w:name="_Toc169251220"/>
+      <w:bookmarkStart w:id="5" w:name="_Toc169320353"/>
       <w:r>
         <w:t>BGS is not a second job</w:t>
       </w:r>
@@ -11203,7 +11194,7 @@
       <w:pPr>
         <w:pStyle w:val="Heading2"/>
       </w:pPr>
-      <w:bookmarkStart w:id="6" w:name="_Toc169251221"/>
+      <w:bookmarkStart w:id="6" w:name="_Toc169320354"/>
       <w:r>
         <w:t>Science First - Data and Experiment Driven</w:t>
       </w:r>
@@ -11308,7 +11299,7 @@
       <w:pPr>
         <w:pStyle w:val="Heading2"/>
       </w:pPr>
-      <w:bookmarkStart w:id="7" w:name="_Toc169251222"/>
+      <w:bookmarkStart w:id="7" w:name="_Toc169320355"/>
       <w:r>
         <w:lastRenderedPageBreak/>
         <w:t>Opinionated</w:t>
@@ -11397,7 +11388,7 @@
       <w:pPr>
         <w:pStyle w:val="Heading2"/>
       </w:pPr>
-      <w:bookmarkStart w:id="8" w:name="_Toc169251223"/>
+      <w:bookmarkStart w:id="8" w:name="_Toc169320356"/>
       <w:r>
         <w:t>The intersection between BGS and PowerPlay</w:t>
       </w:r>
@@ -11433,7 +11424,7 @@
       <w:pPr>
         <w:pStyle w:val="Heading2"/>
       </w:pPr>
-      <w:bookmarkStart w:id="9" w:name="_Toc169251224"/>
+      <w:bookmarkStart w:id="9" w:name="_Toc169320357"/>
       <w:r>
         <w:t>Essential Internet Resources</w:t>
       </w:r>
@@ -11652,7 +11643,7 @@
       <w:pPr>
         <w:pStyle w:val="Heading2"/>
       </w:pPr>
-      <w:bookmarkStart w:id="10" w:name="_Toc169251225"/>
+      <w:bookmarkStart w:id="10" w:name="_Toc169320358"/>
       <w:r>
         <w:lastRenderedPageBreak/>
         <w:t>Essential Tools</w:t>
@@ -11811,7 +11802,7 @@
       <w:pPr>
         <w:pStyle w:val="Heading2"/>
       </w:pPr>
-      <w:bookmarkStart w:id="11" w:name="_Toc169251226"/>
+      <w:bookmarkStart w:id="11" w:name="_Toc169320359"/>
       <w:r>
         <w:t>Some terms</w:t>
       </w:r>
@@ -11983,7 +11974,7 @@
           <w:szCs w:val="48"/>
         </w:rPr>
       </w:pPr>
-      <w:bookmarkStart w:id="12" w:name="_Toc169251227"/>
+      <w:bookmarkStart w:id="12" w:name="_Toc169320360"/>
       <w:r>
         <w:rPr>
           <w:sz w:val="48"/>
@@ -12373,7 +12364,7 @@
       <w:pPr>
         <w:pStyle w:val="Heading2"/>
       </w:pPr>
-      <w:bookmarkStart w:id="13" w:name="_Toc169251228"/>
+      <w:bookmarkStart w:id="13" w:name="_Toc169320361"/>
       <w:r>
         <w:lastRenderedPageBreak/>
         <w:t>Systems</w:t>
@@ -12415,7 +12406,7 @@
       <w:pPr>
         <w:pStyle w:val="Heading2"/>
       </w:pPr>
-      <w:bookmarkStart w:id="14" w:name="_Toc169251229"/>
+      <w:bookmarkStart w:id="14" w:name="_Toc169320362"/>
       <w:r>
         <w:t>Factions</w:t>
       </w:r>
@@ -12502,7 +12493,7 @@
       <w:pPr>
         <w:pStyle w:val="Heading2"/>
       </w:pPr>
-      <w:bookmarkStart w:id="15" w:name="_Toc169251230"/>
+      <w:bookmarkStart w:id="15" w:name="_Toc169320363"/>
       <w:r>
         <w:t>Reputation</w:t>
       </w:r>
@@ -12561,7 +12552,7 @@
       <w:pPr>
         <w:pStyle w:val="Heading2"/>
       </w:pPr>
-      <w:bookmarkStart w:id="16" w:name="_Toc169251231"/>
+      <w:bookmarkStart w:id="16" w:name="_Toc169320364"/>
       <w:r>
         <w:t>Influence</w:t>
       </w:r>
@@ -12632,7 +12623,7 @@
       <w:pPr>
         <w:pStyle w:val="Heading2"/>
       </w:pPr>
-      <w:bookmarkStart w:id="17" w:name="_Toc169251232"/>
+      <w:bookmarkStart w:id="17" w:name="_Toc169320365"/>
       <w:r>
         <w:t>Assets – Stations and more</w:t>
       </w:r>
@@ -12750,7 +12741,7 @@
       <w:pPr>
         <w:pStyle w:val="Heading2"/>
       </w:pPr>
-      <w:bookmarkStart w:id="18" w:name="_Toc169251233"/>
+      <w:bookmarkStart w:id="18" w:name="_Toc169320366"/>
       <w:r>
         <w:t>System states</w:t>
       </w:r>
@@ -12895,7 +12886,7 @@
       <w:pPr>
         <w:pStyle w:val="Heading2"/>
       </w:pPr>
-      <w:bookmarkStart w:id="19" w:name="_Toc169251234"/>
+      <w:bookmarkStart w:id="19" w:name="_Toc169320367"/>
       <w:r>
         <w:t>Sliders</w:t>
       </w:r>
@@ -12915,7 +12906,7 @@
       <w:pPr>
         <w:pStyle w:val="Heading3"/>
       </w:pPr>
-      <w:bookmarkStart w:id="20" w:name="_Toc169251235"/>
+      <w:bookmarkStart w:id="20" w:name="_Toc169320368"/>
       <w:r>
         <w:t>Economy</w:t>
       </w:r>
@@ -12933,7 +12924,7 @@
       <w:pPr>
         <w:pStyle w:val="Heading3"/>
       </w:pPr>
-      <w:bookmarkStart w:id="21" w:name="_Toc169251236"/>
+      <w:bookmarkStart w:id="21" w:name="_Toc169320369"/>
       <w:r>
         <w:t>Security</w:t>
       </w:r>
@@ -13013,7 +13004,7 @@
       <w:pPr>
         <w:pStyle w:val="Heading2"/>
       </w:pPr>
-      <w:bookmarkStart w:id="22" w:name="_Toc169251237"/>
+      <w:bookmarkStart w:id="22" w:name="_Toc169320370"/>
       <w:r>
         <w:t>D</w:t>
       </w:r>
@@ -13126,7 +13117,7 @@
       <w:pPr>
         <w:pStyle w:val="Heading2"/>
       </w:pPr>
-      <w:bookmarkStart w:id="23" w:name="_Toc169251238"/>
+      <w:bookmarkStart w:id="23" w:name="_Toc169320371"/>
       <w:r>
         <w:lastRenderedPageBreak/>
         <w:t>W</w:t>
@@ -13168,7 +13159,7 @@
       <w:pPr>
         <w:pStyle w:val="Heading1"/>
       </w:pPr>
-      <w:bookmarkStart w:id="24" w:name="_Toc169251239"/>
+      <w:bookmarkStart w:id="24" w:name="_Toc169320372"/>
       <w:r>
         <w:lastRenderedPageBreak/>
         <w:t>JOIN</w:t>
@@ -13290,7 +13281,7 @@
       <w:pPr>
         <w:pStyle w:val="Heading2"/>
       </w:pPr>
-      <w:bookmarkStart w:id="25" w:name="_Toc169251240"/>
+      <w:bookmarkStart w:id="25" w:name="_Toc169320373"/>
       <w:r>
         <w:t>Step 1 – Join a Squadron</w:t>
       </w:r>
@@ -13542,7 +13533,7 @@
       <w:pPr>
         <w:pStyle w:val="Heading2"/>
       </w:pPr>
-      <w:bookmarkStart w:id="26" w:name="_Toc169251241"/>
+      <w:bookmarkStart w:id="26" w:name="_Toc169320374"/>
       <w:r>
         <w:t xml:space="preserve">Step </w:t>
       </w:r>
@@ -13715,7 +13706,7 @@
       <w:pPr>
         <w:pStyle w:val="Heading2"/>
       </w:pPr>
-      <w:bookmarkStart w:id="27" w:name="_Toc169251242"/>
+      <w:bookmarkStart w:id="27" w:name="_Toc169320375"/>
       <w:r>
         <w:t>Step 3 – Get Tooled Up</w:t>
       </w:r>
@@ -13871,7 +13862,7 @@
       <w:pPr>
         <w:pStyle w:val="Heading2"/>
       </w:pPr>
-      <w:bookmarkStart w:id="28" w:name="_Toc169251243"/>
+      <w:bookmarkStart w:id="28" w:name="_Toc169320376"/>
       <w:r>
         <w:t xml:space="preserve">Step </w:t>
       </w:r>
@@ -13992,7 +13983,7 @@
       <w:pPr>
         <w:pStyle w:val="Heading2"/>
       </w:pPr>
-      <w:bookmarkStart w:id="29" w:name="_Toc169251244"/>
+      <w:bookmarkStart w:id="29" w:name="_Toc169320377"/>
       <w:r>
         <w:t>Open, P</w:t>
       </w:r>
@@ -14026,7 +14017,7 @@
       </w:pPr>
       <w:bookmarkStart w:id="30" w:name="_Ref168926127"/>
       <w:bookmarkStart w:id="31" w:name="_Ref168926145"/>
-      <w:bookmarkStart w:id="32" w:name="_Toc169251245"/>
+      <w:bookmarkStart w:id="32" w:name="_Toc169320378"/>
       <w:r>
         <w:t>Forming a squadron</w:t>
       </w:r>
@@ -14092,7 +14083,7 @@
       <w:pPr>
         <w:pStyle w:val="Heading3"/>
       </w:pPr>
-      <w:bookmarkStart w:id="33" w:name="_Toc169251246"/>
+      <w:bookmarkStart w:id="33" w:name="_Toc169320379"/>
       <w:r>
         <w:t>PowerPlay Control 1.0 Table</w:t>
       </w:r>
@@ -15407,7 +15398,7 @@
       <w:pPr>
         <w:pStyle w:val="Heading2"/>
       </w:pPr>
-      <w:bookmarkStart w:id="34" w:name="_Toc169251247"/>
+      <w:bookmarkStart w:id="34" w:name="_Toc169320380"/>
       <w:r>
         <w:lastRenderedPageBreak/>
         <w:t>Build a BGS ship (or two)</w:t>
@@ -15467,7 +15458,7 @@
       <w:pPr>
         <w:pStyle w:val="Heading3"/>
       </w:pPr>
-      <w:bookmarkStart w:id="35" w:name="_Toc169251248"/>
+      <w:bookmarkStart w:id="35" w:name="_Toc169320381"/>
       <w:r>
         <w:t xml:space="preserve">Mission and Generalist BGS </w:t>
       </w:r>
@@ -15870,7 +15861,7 @@
       <w:pPr>
         <w:pStyle w:val="Heading3"/>
       </w:pPr>
-      <w:bookmarkStart w:id="36" w:name="_Toc169251249"/>
+      <w:bookmarkStart w:id="36" w:name="_Toc169320382"/>
       <w:r>
         <w:t>Trade Ship</w:t>
       </w:r>
@@ -16213,7 +16204,7 @@
       <w:pPr>
         <w:pStyle w:val="Heading3"/>
       </w:pPr>
-      <w:bookmarkStart w:id="37" w:name="_Toc169251250"/>
+      <w:bookmarkStart w:id="37" w:name="_Toc169320383"/>
       <w:r>
         <w:t>Exploration Ship</w:t>
       </w:r>
@@ -16526,7 +16517,7 @@
       <w:pPr>
         <w:pStyle w:val="Heading3"/>
       </w:pPr>
-      <w:bookmarkStart w:id="38" w:name="_Toc169251251"/>
+      <w:bookmarkStart w:id="38" w:name="_Toc169320384"/>
       <w:r>
         <w:lastRenderedPageBreak/>
         <w:t>Combat Ship</w:t>
@@ -16873,7 +16864,7 @@
       <w:pPr>
         <w:pStyle w:val="Heading3"/>
       </w:pPr>
-      <w:bookmarkStart w:id="39" w:name="_Toc169251252"/>
+      <w:bookmarkStart w:id="39" w:name="_Toc169320385"/>
       <w:r>
         <w:t>Build your own ship</w:t>
       </w:r>
@@ -16911,7 +16902,7 @@
       <w:pPr>
         <w:pStyle w:val="Heading1"/>
       </w:pPr>
-      <w:bookmarkStart w:id="40" w:name="_Toc169251253"/>
+      <w:bookmarkStart w:id="40" w:name="_Toc169320386"/>
       <w:r>
         <w:lastRenderedPageBreak/>
         <w:t>MANIPULATING THE BACKGROUND SIMULATION</w:t>
@@ -16938,7 +16929,7 @@
       <w:pPr>
         <w:pStyle w:val="Heading2"/>
       </w:pPr>
-      <w:bookmarkStart w:id="41" w:name="_Toc169251254"/>
+      <w:bookmarkStart w:id="41" w:name="_Toc169320387"/>
       <w:r>
         <w:t>Work smarter, not harder</w:t>
       </w:r>
@@ -17031,13 +17022,13 @@
       <w:pPr>
         <w:pStyle w:val="Heading2"/>
       </w:pPr>
-      <w:bookmarkStart w:id="42" w:name="_Toc169251255"/>
-      <w:bookmarkStart w:id="43" w:name="_Ref168762771"/>
-      <w:bookmarkStart w:id="44" w:name="_Ref168762791"/>
+      <w:bookmarkStart w:id="42" w:name="_Ref168762771"/>
+      <w:bookmarkStart w:id="43" w:name="_Ref168762791"/>
+      <w:bookmarkStart w:id="44" w:name="_Toc169320388"/>
       <w:r>
         <w:t>Maintenance</w:t>
       </w:r>
-      <w:bookmarkEnd w:id="42"/>
+      <w:bookmarkEnd w:id="44"/>
     </w:p>
     <w:p>
       <w:r>
@@ -17048,7 +17039,7 @@
       <w:pPr>
         <w:pStyle w:val="Heading3"/>
       </w:pPr>
-      <w:bookmarkStart w:id="45" w:name="_Toc169251256"/>
+      <w:bookmarkStart w:id="45" w:name="_Toc169320389"/>
       <w:r>
         <w:t>Daily scan</w:t>
       </w:r>
@@ -17316,7 +17307,7 @@
       <w:pPr>
         <w:pStyle w:val="Heading3"/>
       </w:pPr>
-      <w:bookmarkStart w:id="46" w:name="_Toc169251257"/>
+      <w:bookmarkStart w:id="46" w:name="_Toc169320390"/>
       <w:r>
         <w:t>Maintaining influence</w:t>
       </w:r>
@@ -17331,7 +17322,7 @@
       <w:pPr>
         <w:pStyle w:val="Heading3"/>
       </w:pPr>
-      <w:bookmarkStart w:id="47" w:name="_Toc169251258"/>
+      <w:bookmarkStart w:id="47" w:name="_Toc169320391"/>
       <w:r>
         <w:t>Maintaining reputation</w:t>
       </w:r>
@@ -17388,7 +17379,7 @@
       <w:pPr>
         <w:pStyle w:val="Heading2"/>
       </w:pPr>
-      <w:bookmarkStart w:id="48" w:name="_Toc169251259"/>
+      <w:bookmarkStart w:id="48" w:name="_Toc169320392"/>
       <w:r>
         <w:t>Missions</w:t>
       </w:r>
@@ -17442,7 +17433,7 @@
                 <w:szCs w:val="22"/>
               </w:rPr>
             </w:pPr>
-            <w:bookmarkStart w:id="49" w:name="_Toc169251260"/>
+            <w:bookmarkStart w:id="49" w:name="_Toc169320393"/>
             <w:r>
               <w:rPr>
                 <w:sz w:val="22"/>
@@ -17487,7 +17478,7 @@
                 <w:szCs w:val="22"/>
               </w:rPr>
             </w:pPr>
-            <w:bookmarkStart w:id="50" w:name="_Toc169251261"/>
+            <w:bookmarkStart w:id="50" w:name="_Toc169320394"/>
             <w:r>
               <w:rPr>
                 <w:sz w:val="22"/>
@@ -17523,7 +17514,7 @@
       <w:pPr>
         <w:pStyle w:val="Heading2"/>
       </w:pPr>
-      <w:bookmarkStart w:id="51" w:name="_Toc169251262"/>
+      <w:bookmarkStart w:id="51" w:name="_Toc169320395"/>
       <w:r>
         <w:t>Combat</w:t>
       </w:r>
@@ -17652,7 +17643,7 @@
       <w:pPr>
         <w:pStyle w:val="Heading2"/>
       </w:pPr>
-      <w:bookmarkStart w:id="52" w:name="_Toc169251263"/>
+      <w:bookmarkStart w:id="52" w:name="_Toc169320396"/>
       <w:r>
         <w:t>Trade</w:t>
       </w:r>
@@ -17841,7 +17832,7 @@
       <w:pPr>
         <w:pStyle w:val="Heading3"/>
       </w:pPr>
-      <w:bookmarkStart w:id="53" w:name="_Toc169251264"/>
+      <w:bookmarkStart w:id="53" w:name="_Toc169320397"/>
       <w:r>
         <w:t xml:space="preserve">Fleet carriers have </w:t>
       </w:r>
@@ -18080,7 +18071,7 @@
       <w:pPr>
         <w:pStyle w:val="Heading3"/>
       </w:pPr>
-      <w:bookmarkStart w:id="54" w:name="_Toc169251265"/>
+      <w:bookmarkStart w:id="54" w:name="_Toc169320398"/>
       <w:r>
         <w:t>Profitable Trade Loops</w:t>
       </w:r>
@@ -18169,7 +18160,7 @@
       <w:pPr>
         <w:pStyle w:val="Heading3"/>
       </w:pPr>
-      <w:bookmarkStart w:id="55" w:name="_Toc169251266"/>
+      <w:bookmarkStart w:id="55" w:name="_Toc169320399"/>
       <w:r>
         <w:t>Unprofitable Trade Loops</w:t>
       </w:r>
@@ -18196,7 +18187,7 @@
       <w:pPr>
         <w:pStyle w:val="Heading3"/>
       </w:pPr>
-      <w:bookmarkStart w:id="56" w:name="_Toc169251267"/>
+      <w:bookmarkStart w:id="56" w:name="_Toc169320400"/>
       <w:r>
         <w:t>Mining</w:t>
       </w:r>
@@ -18384,7 +18375,7 @@
       <w:pPr>
         <w:pStyle w:val="Heading3"/>
       </w:pPr>
-      <w:bookmarkStart w:id="57" w:name="_Toc169251268"/>
+      <w:bookmarkStart w:id="57" w:name="_Toc169320401"/>
       <w:r>
         <w:t>Smuggling</w:t>
       </w:r>
@@ -18404,7 +18395,7 @@
       <w:pPr>
         <w:pStyle w:val="Heading3"/>
       </w:pPr>
-      <w:bookmarkStart w:id="58" w:name="_Toc169251269"/>
+      <w:bookmarkStart w:id="58" w:name="_Toc169320402"/>
       <w:r>
         <w:lastRenderedPageBreak/>
         <w:t>Cutter tax</w:t>
@@ -18440,7 +18431,7 @@
       <w:pPr>
         <w:pStyle w:val="Heading2"/>
       </w:pPr>
-      <w:bookmarkStart w:id="59" w:name="_Toc169251270"/>
+      <w:bookmarkStart w:id="59" w:name="_Toc169320403"/>
       <w:r>
         <w:t>Exploration</w:t>
       </w:r>
@@ -18521,7 +18512,7 @@
       <w:pPr>
         <w:pStyle w:val="Heading3"/>
       </w:pPr>
-      <w:bookmarkStart w:id="60" w:name="_Toc169251271"/>
+      <w:bookmarkStart w:id="60" w:name="_Toc169320404"/>
       <w:r>
         <w:t xml:space="preserve">Exobiology: </w:t>
       </w:r>
@@ -18684,7 +18675,7 @@
           <w:szCs w:val="36"/>
         </w:rPr>
       </w:pPr>
-      <w:bookmarkStart w:id="61" w:name="_Toc169251272"/>
+      <w:bookmarkStart w:id="61" w:name="_Toc169320405"/>
       <w:r>
         <w:rPr>
           <w:sz w:val="36"/>
@@ -18709,7 +18700,7 @@
       <w:pPr>
         <w:pStyle w:val="Heading3"/>
       </w:pPr>
-      <w:bookmarkStart w:id="62" w:name="_Toc169251273"/>
+      <w:bookmarkStart w:id="62" w:name="_Toc169320406"/>
       <w:r>
         <w:t>Failing missions</w:t>
       </w:r>
@@ -18734,7 +18725,7 @@
       <w:pPr>
         <w:pStyle w:val="Heading3"/>
       </w:pPr>
-      <w:bookmarkStart w:id="63" w:name="_Toc169251274"/>
+      <w:bookmarkStart w:id="63" w:name="_Toc169320407"/>
       <w:r>
         <w:t>Clean Killing</w:t>
       </w:r>
@@ -18767,7 +18758,7 @@
       <w:pPr>
         <w:pStyle w:val="Heading3"/>
       </w:pPr>
-      <w:bookmarkStart w:id="64" w:name="_Toc169251275"/>
+      <w:bookmarkStart w:id="64" w:name="_Toc169320408"/>
       <w:r>
         <w:t>Negative actions</w:t>
       </w:r>
@@ -18796,7 +18787,7 @@
       <w:pPr>
         <w:pStyle w:val="Heading3"/>
       </w:pPr>
-      <w:bookmarkStart w:id="65" w:name="_Toc169251276"/>
+      <w:bookmarkStart w:id="65" w:name="_Toc169320409"/>
       <w:r>
         <w:t>Inducing negative states</w:t>
       </w:r>
@@ -18832,7 +18823,7 @@
           <w:szCs w:val="36"/>
         </w:rPr>
       </w:pPr>
-      <w:bookmarkStart w:id="66" w:name="_Toc169251277"/>
+      <w:bookmarkStart w:id="66" w:name="_Toc169320410"/>
       <w:r>
         <w:lastRenderedPageBreak/>
         <w:t>CONFLICTS</w:t>
@@ -18848,7 +18839,7 @@
       <w:pPr>
         <w:pStyle w:val="Heading3"/>
       </w:pPr>
-      <w:bookmarkStart w:id="67" w:name="_Toc169251278"/>
+      <w:bookmarkStart w:id="67" w:name="_Toc169320411"/>
       <w:r>
         <w:t>Government Ethos</w:t>
       </w:r>
@@ -19197,7 +19188,7 @@
       <w:pPr>
         <w:pStyle w:val="Heading3"/>
       </w:pPr>
-      <w:bookmarkStart w:id="68" w:name="_Toc169251279"/>
+      <w:bookmarkStart w:id="68" w:name="_Toc169320412"/>
       <w:r>
         <w:t>Conflict table</w:t>
       </w:r>
@@ -19583,7 +19574,7 @@
       <w:pPr>
         <w:pStyle w:val="Heading3"/>
       </w:pPr>
-      <w:bookmarkStart w:id="69" w:name="_Toc169251280"/>
+      <w:bookmarkStart w:id="69" w:name="_Toc169320413"/>
       <w:r>
         <w:t>Wars</w:t>
       </w:r>
@@ -19876,7 +19867,7 @@
       <w:pPr>
         <w:pStyle w:val="Heading3"/>
       </w:pPr>
-      <w:bookmarkStart w:id="70" w:name="_Toc169251281"/>
+      <w:bookmarkStart w:id="70" w:name="_Toc169320414"/>
       <w:r>
         <w:t>Coups</w:t>
       </w:r>
@@ -19891,7 +19882,7 @@
       <w:pPr>
         <w:pStyle w:val="Heading3"/>
       </w:pPr>
-      <w:bookmarkStart w:id="71" w:name="_Toc169251282"/>
+      <w:bookmarkStart w:id="71" w:name="_Toc169320415"/>
       <w:r>
         <w:t>Elections</w:t>
       </w:r>
@@ -19996,9 +19987,9 @@
       <w:pPr>
         <w:pStyle w:val="Heading1"/>
       </w:pPr>
-      <w:bookmarkStart w:id="72" w:name="_Toc169251283"/>
+      <w:bookmarkStart w:id="72" w:name="_Toc169320416"/>
+      <w:bookmarkEnd w:id="42"/>
       <w:bookmarkEnd w:id="43"/>
-      <w:bookmarkEnd w:id="44"/>
       <w:r>
         <w:rPr>
           <w:rStyle w:val="Heading1Char"/>
@@ -20033,7 +20024,7 @@
       <w:pPr>
         <w:pStyle w:val="Heading2"/>
       </w:pPr>
-      <w:bookmarkStart w:id="73" w:name="_Toc169251284"/>
+      <w:bookmarkStart w:id="73" w:name="_Toc169320417"/>
       <w:r>
         <w:t>Expansion diplomacy</w:t>
       </w:r>
@@ -20092,7 +20083,7 @@
       <w:pPr>
         <w:pStyle w:val="Heading3"/>
       </w:pPr>
-      <w:bookmarkStart w:id="74" w:name="_Toc169251285"/>
+      <w:bookmarkStart w:id="74" w:name="_Toc169320418"/>
       <w:r>
         <w:t>Detecting inactive PMFs</w:t>
       </w:r>
@@ -20214,7 +20205,7 @@
       <w:pPr>
         <w:pStyle w:val="Heading2"/>
       </w:pPr>
-      <w:bookmarkStart w:id="75" w:name="_Toc169251286"/>
+      <w:bookmarkStart w:id="75" w:name="_Toc169320419"/>
       <w:r>
         <w:t>Where will I expand? The expansion cube</w:t>
       </w:r>
@@ -20314,7 +20305,7 @@
       <w:pPr>
         <w:pStyle w:val="Heading2"/>
       </w:pPr>
-      <w:bookmarkStart w:id="76" w:name="_Toc169251287"/>
+      <w:bookmarkStart w:id="76" w:name="_Toc169320420"/>
       <w:r>
         <w:t>Which system will be the expansion system?</w:t>
       </w:r>
@@ -20339,11 +20330,15 @@
       <w:pPr>
         <w:pStyle w:val="Heading2"/>
       </w:pPr>
-      <w:bookmarkStart w:id="77" w:name="_Toc169251288"/>
+      <w:bookmarkStart w:id="77" w:name="_Toc169320421"/>
+      <w:bookmarkStart w:id="78" w:name="_Ref169320483"/>
+      <w:bookmarkStart w:id="79" w:name="_Ref169320484"/>
       <w:r>
         <w:t>Rules of Expansion</w:t>
       </w:r>
       <w:bookmarkEnd w:id="77"/>
+      <w:bookmarkEnd w:id="78"/>
+      <w:bookmarkEnd w:id="79"/>
     </w:p>
     <w:p>
       <w:r>
@@ -20496,12 +20491,12 @@
       <w:pPr>
         <w:pStyle w:val="Heading2"/>
       </w:pPr>
-      <w:bookmarkStart w:id="78" w:name="_Toc169251289"/>
+      <w:bookmarkStart w:id="80" w:name="_Toc169320422"/>
       <w:r>
         <w:lastRenderedPageBreak/>
         <w:t>Rules of Invasion</w:t>
       </w:r>
-      <w:bookmarkEnd w:id="78"/>
+      <w:bookmarkEnd w:id="80"/>
     </w:p>
     <w:p>
       <w:r>
@@ -20543,11 +20538,11 @@
       <w:pPr>
         <w:pStyle w:val="Heading2"/>
       </w:pPr>
-      <w:bookmarkStart w:id="79" w:name="_Toc169251290"/>
+      <w:bookmarkStart w:id="81" w:name="_Toc169320423"/>
       <w:r>
         <w:t>Preparing a system for expansion</w:t>
       </w:r>
-      <w:bookmarkEnd w:id="79"/>
+      <w:bookmarkEnd w:id="81"/>
     </w:p>
     <w:p>
       <w:r>
@@ -20597,7 +20592,7 @@
       <w:pPr>
         <w:pStyle w:val="Heading2"/>
       </w:pPr>
-      <w:bookmarkStart w:id="80" w:name="_Toc169251291"/>
+      <w:bookmarkStart w:id="82" w:name="_Toc169320424"/>
       <w:r>
         <w:t xml:space="preserve">Taking over </w:t>
       </w:r>
@@ -20610,7 +20605,7 @@
       <w:r>
         <w:t>, slowly</w:t>
       </w:r>
-      <w:bookmarkEnd w:id="80"/>
+      <w:bookmarkEnd w:id="82"/>
     </w:p>
     <w:p>
       <w:r>
@@ -20744,12 +20739,12 @@
       <w:pPr>
         <w:pStyle w:val="Heading2"/>
       </w:pPr>
-      <w:bookmarkStart w:id="81" w:name="_Toc169251292"/>
+      <w:bookmarkStart w:id="83" w:name="_Toc169320425"/>
       <w:r>
         <w:lastRenderedPageBreak/>
         <w:t>Taking over a system, quickly</w:t>
       </w:r>
-      <w:bookmarkEnd w:id="81"/>
+      <w:bookmarkEnd w:id="83"/>
     </w:p>
     <w:p>
       <w:r>
@@ -20802,11 +20797,11 @@
       <w:pPr>
         <w:pStyle w:val="Heading2"/>
       </w:pPr>
-      <w:bookmarkStart w:id="82" w:name="_Toc169251293"/>
+      <w:bookmarkStart w:id="84" w:name="_Toc169320426"/>
       <w:r>
         <w:t>Backfilling systems</w:t>
       </w:r>
-      <w:bookmarkEnd w:id="82"/>
+      <w:bookmarkEnd w:id="84"/>
     </w:p>
     <w:p>
       <w:r>
@@ -20823,14 +20818,14 @@
       <w:pPr>
         <w:pStyle w:val="Heading2"/>
       </w:pPr>
-      <w:bookmarkStart w:id="83" w:name="_Toc169251294"/>
+      <w:bookmarkStart w:id="85" w:name="_Toc169320427"/>
       <w:r>
         <w:t xml:space="preserve">Expansions: </w:t>
       </w:r>
       <w:r>
         <w:t>Get rich quick</w:t>
       </w:r>
-      <w:bookmarkEnd w:id="83"/>
+      <w:bookmarkEnd w:id="85"/>
     </w:p>
     <w:p>
       <w:r>
@@ -20841,11 +20836,11 @@
       <w:pPr>
         <w:pStyle w:val="Heading1"/>
       </w:pPr>
-      <w:bookmarkStart w:id="84" w:name="_Toc169251295"/>
+      <w:bookmarkStart w:id="86" w:name="_Toc169320428"/>
       <w:r>
         <w:t>RETREAT</w:t>
       </w:r>
-      <w:bookmarkEnd w:id="84"/>
+      <w:bookmarkEnd w:id="86"/>
     </w:p>
     <w:p>
       <w:r>
@@ -20874,11 +20869,11 @@
       <w:pPr>
         <w:pStyle w:val="Heading2"/>
       </w:pPr>
-      <w:bookmarkStart w:id="85" w:name="_Toc169251296"/>
+      <w:bookmarkStart w:id="87" w:name="_Toc169320429"/>
       <w:r>
         <w:t>The Important Day</w:t>
       </w:r>
-      <w:bookmarkEnd w:id="85"/>
+      <w:bookmarkEnd w:id="87"/>
     </w:p>
     <w:p>
       <w:r>
@@ -20964,7 +20959,7 @@
       <w:pPr>
         <w:pStyle w:val="Heading2"/>
       </w:pPr>
-      <w:bookmarkStart w:id="86" w:name="_Toc169251297"/>
+      <w:bookmarkStart w:id="88" w:name="_Toc169320430"/>
       <w:r>
         <w:t xml:space="preserve">Retreating </w:t>
       </w:r>
@@ -20974,7 +20969,7 @@
       <w:r>
         <w:t xml:space="preserve"> faction</w:t>
       </w:r>
-      <w:bookmarkEnd w:id="86"/>
+      <w:bookmarkEnd w:id="88"/>
     </w:p>
     <w:p>
       <w:r>
@@ -21102,11 +21097,11 @@
       <w:pPr>
         <w:pStyle w:val="Heading1"/>
       </w:pPr>
-      <w:bookmarkStart w:id="87" w:name="_Toc169251298"/>
+      <w:bookmarkStart w:id="89" w:name="_Toc169320431"/>
       <w:r>
         <w:t>CRIME AND PUNISHMENT</w:t>
       </w:r>
-      <w:bookmarkEnd w:id="87"/>
+      <w:bookmarkEnd w:id="89"/>
     </w:p>
     <w:p>
       <w:r>
@@ -21168,11 +21163,11 @@
       <w:pPr>
         <w:pStyle w:val="Heading2"/>
       </w:pPr>
-      <w:bookmarkStart w:id="88" w:name="_Toc169251299"/>
+      <w:bookmarkStart w:id="90" w:name="_Toc169320432"/>
       <w:r>
         <w:t>Fines</w:t>
       </w:r>
-      <w:bookmarkEnd w:id="88"/>
+      <w:bookmarkEnd w:id="90"/>
     </w:p>
     <w:p>
       <w:r>
@@ -21257,11 +21252,11 @@
       <w:pPr>
         <w:pStyle w:val="Heading2"/>
       </w:pPr>
-      <w:bookmarkStart w:id="89" w:name="_Toc169251300"/>
+      <w:bookmarkStart w:id="91" w:name="_Toc169320433"/>
       <w:r>
         <w:t>Bounties</w:t>
       </w:r>
-      <w:bookmarkEnd w:id="89"/>
+      <w:bookmarkEnd w:id="91"/>
     </w:p>
     <w:p>
       <w:r>
@@ -21385,11 +21380,11 @@
       <w:pPr>
         <w:pStyle w:val="Heading3"/>
       </w:pPr>
-      <w:bookmarkStart w:id="90" w:name="_Toc169251301"/>
+      <w:bookmarkStart w:id="92" w:name="_Toc169320434"/>
       <w:r>
         <w:t>Local bounties</w:t>
       </w:r>
-      <w:bookmarkEnd w:id="90"/>
+      <w:bookmarkEnd w:id="92"/>
     </w:p>
     <w:p>
       <w:r>
@@ -21460,11 +21455,11 @@
       <w:pPr>
         <w:pStyle w:val="Heading3"/>
       </w:pPr>
-      <w:bookmarkStart w:id="91" w:name="_Toc169251302"/>
+      <w:bookmarkStart w:id="93" w:name="_Toc169320435"/>
       <w:r>
         <w:t>Global bounties</w:t>
       </w:r>
-      <w:bookmarkEnd w:id="91"/>
+      <w:bookmarkEnd w:id="93"/>
     </w:p>
     <w:p>
       <w:r>
@@ -21513,11 +21508,11 @@
       <w:pPr>
         <w:pStyle w:val="Heading2"/>
       </w:pPr>
-      <w:bookmarkStart w:id="92" w:name="_Toc169251303"/>
+      <w:bookmarkStart w:id="94" w:name="_Toc169320436"/>
       <w:r>
         <w:t>Notoriety</w:t>
       </w:r>
-      <w:bookmarkEnd w:id="92"/>
+      <w:bookmarkEnd w:id="94"/>
     </w:p>
     <w:p>
       <w:r>
@@ -21575,11 +21570,11 @@
       <w:pPr>
         <w:pStyle w:val="Heading2"/>
       </w:pPr>
-      <w:bookmarkStart w:id="93" w:name="_Toc169251304"/>
+      <w:bookmarkStart w:id="95" w:name="_Toc169320437"/>
       <w:r>
         <w:t>Naughty list</w:t>
       </w:r>
-      <w:bookmarkEnd w:id="93"/>
+      <w:bookmarkEnd w:id="95"/>
     </w:p>
     <w:p>
       <w:r>
@@ -21604,12 +21599,12 @@
       <w:pPr>
         <w:pStyle w:val="Heading2"/>
       </w:pPr>
-      <w:bookmarkStart w:id="94" w:name="_Toc169251305"/>
+      <w:bookmarkStart w:id="96" w:name="_Toc169320438"/>
       <w:r>
         <w:lastRenderedPageBreak/>
         <w:t>Interstellar factors</w:t>
       </w:r>
-      <w:bookmarkEnd w:id="94"/>
+      <w:bookmarkEnd w:id="96"/>
     </w:p>
     <w:p>
       <w:r>
@@ -21620,11 +21615,11 @@
       <w:pPr>
         <w:pStyle w:val="Heading2"/>
       </w:pPr>
-      <w:bookmarkStart w:id="95" w:name="_Toc169251306"/>
+      <w:bookmarkStart w:id="97" w:name="_Toc169320439"/>
       <w:r>
         <w:t>Space Jail</w:t>
       </w:r>
-      <w:bookmarkEnd w:id="95"/>
+      <w:bookmarkEnd w:id="97"/>
     </w:p>
     <w:p>
       <w:r>
@@ -21640,22 +21635,22 @@
       <w:pPr>
         <w:pStyle w:val="Heading1"/>
       </w:pPr>
-      <w:bookmarkStart w:id="96" w:name="_Toc169251307"/>
+      <w:bookmarkStart w:id="98" w:name="_Toc169320440"/>
       <w:r>
         <w:lastRenderedPageBreak/>
         <w:t>REFERENCE</w:t>
       </w:r>
-      <w:bookmarkEnd w:id="96"/>
+      <w:bookmarkEnd w:id="98"/>
     </w:p>
     <w:p>
       <w:pPr>
         <w:pStyle w:val="Heading2"/>
       </w:pPr>
-      <w:bookmarkStart w:id="97" w:name="_Toc169251308"/>
+      <w:bookmarkStart w:id="99" w:name="_Toc169320441"/>
       <w:r>
         <w:t>The Bucket Model</w:t>
       </w:r>
-      <w:bookmarkEnd w:id="97"/>
+      <w:bookmarkEnd w:id="99"/>
     </w:p>
     <w:p>
       <w:r>
@@ -21763,8 +21758,8 @@
       <w:r>
         <w:t xml:space="preserve">Different types of actions fill or empty these internal buckets. Some of this can be surfaced </w:t>
       </w:r>
-      <w:bookmarkStart w:id="98" w:name="_Ref168796341"/>
-      <w:bookmarkStart w:id="99" w:name="_Ref168796346"/>
+      <w:bookmarkStart w:id="100" w:name="_Ref168796341"/>
+      <w:bookmarkStart w:id="101" w:name="_Ref168796346"/>
       <w:r>
         <w:t>using the</w:t>
       </w:r>
@@ -21815,7 +21810,7 @@
         </w:rPr>
         <w:lastRenderedPageBreak/>
         <w:drawing>
-          <wp:inline distT="0" distB="0" distL="0" distR="0" wp14:anchorId="2646403B" wp14:editId="557CDE37">
+          <wp:inline distT="0" distB="0" distL="0" distR="0" wp14:anchorId="2646403B" wp14:editId="20A59F5C">
             <wp:extent cx="5943600" cy="3275965"/>
             <wp:effectExtent l="0" t="0" r="0" b="635"/>
             <wp:docPr id="705326555" name="Chart 1">
@@ -21851,7 +21846,7 @@
           <w:noProof/>
         </w:rPr>
         <w:drawing>
-          <wp:inline distT="0" distB="0" distL="0" distR="0" wp14:anchorId="515F81DD" wp14:editId="3265D293">
+          <wp:inline distT="0" distB="0" distL="0" distR="0" wp14:anchorId="515F81DD" wp14:editId="0CDF47B2">
             <wp:extent cx="5943600" cy="2856230"/>
             <wp:effectExtent l="0" t="0" r="0" b="1270"/>
             <wp:docPr id="968002169" name="Chart 1">
@@ -21891,11 +21886,11 @@
       <w:pPr>
         <w:pStyle w:val="Heading3"/>
       </w:pPr>
-      <w:bookmarkStart w:id="100" w:name="_Toc169251309"/>
+      <w:bookmarkStart w:id="102" w:name="_Toc169320442"/>
       <w:r>
         <w:t>Diminishing returns</w:t>
       </w:r>
-      <w:bookmarkEnd w:id="100"/>
+      <w:bookmarkEnd w:id="102"/>
     </w:p>
     <w:p>
       <w:r>
@@ -21950,7 +21945,7 @@
           <w:noProof/>
         </w:rPr>
         <w:drawing>
-          <wp:inline distT="0" distB="0" distL="0" distR="0" wp14:anchorId="6C44CA20" wp14:editId="7C220A13">
+          <wp:inline distT="0" distB="0" distL="0" distR="0" wp14:anchorId="6C44CA20" wp14:editId="0C504F56">
             <wp:extent cx="5943600" cy="2790825"/>
             <wp:effectExtent l="0" t="0" r="0" b="9525"/>
             <wp:docPr id="358602495" name="Picture 5" descr="A graph with different colored lines&#10;&#10;Description automatically generated"/>
@@ -22527,11 +22522,11 @@
       <w:pPr>
         <w:pStyle w:val="Heading2"/>
       </w:pPr>
-      <w:bookmarkStart w:id="101" w:name="_Toc169251310"/>
+      <w:bookmarkStart w:id="103" w:name="_Toc169320443"/>
       <w:r>
         <w:t>Diplomacy</w:t>
       </w:r>
-      <w:bookmarkEnd w:id="101"/>
+      <w:bookmarkEnd w:id="103"/>
     </w:p>
     <w:p>
       <w:r>
@@ -22639,11 +22634,11 @@
       <w:pPr>
         <w:pStyle w:val="Heading3"/>
       </w:pPr>
-      <w:bookmarkStart w:id="102" w:name="_Toc169251311"/>
+      <w:bookmarkStart w:id="104" w:name="_Toc169320444"/>
       <w:r>
         <w:t>Being a good guest</w:t>
       </w:r>
-      <w:bookmarkEnd w:id="102"/>
+      <w:bookmarkEnd w:id="104"/>
     </w:p>
     <w:p>
       <w:r>
@@ -22659,11 +22654,11 @@
       <w:pPr>
         <w:pStyle w:val="Heading3"/>
       </w:pPr>
-      <w:bookmarkStart w:id="103" w:name="_Toc169251312"/>
+      <w:bookmarkStart w:id="105" w:name="_Toc169320445"/>
       <w:r>
         <w:t>Maintaining other faction’s system</w:t>
       </w:r>
-      <w:bookmarkEnd w:id="103"/>
+      <w:bookmarkEnd w:id="105"/>
     </w:p>
     <w:p>
       <w:r>
@@ -22679,11 +22674,11 @@
       <w:pPr>
         <w:pStyle w:val="Heading2"/>
       </w:pPr>
-      <w:bookmarkStart w:id="104" w:name="_Toc169251313"/>
+      <w:bookmarkStart w:id="106" w:name="_Toc169320446"/>
       <w:r>
         <w:t>Influence distribution</w:t>
       </w:r>
-      <w:bookmarkEnd w:id="104"/>
+      <w:bookmarkEnd w:id="106"/>
     </w:p>
     <w:p>
       <w:r>
@@ -22754,12 +22749,12 @@
       <w:pPr>
         <w:pStyle w:val="Heading2"/>
       </w:pPr>
-      <w:bookmarkStart w:id="105" w:name="_Toc169251314"/>
+      <w:bookmarkStart w:id="107" w:name="_Toc169320447"/>
       <w:r>
         <w:lastRenderedPageBreak/>
         <w:t>Interpreting station news</w:t>
       </w:r>
-      <w:bookmarkEnd w:id="105"/>
+      <w:bookmarkEnd w:id="107"/>
     </w:p>
     <w:p>
       <w:r>
@@ -22854,11 +22849,11 @@
       <w:pPr>
         <w:pStyle w:val="Heading2"/>
       </w:pPr>
-      <w:bookmarkStart w:id="106" w:name="_Toc169251315"/>
+      <w:bookmarkStart w:id="108" w:name="_Toc169320448"/>
       <w:r>
         <w:t>Maintaining anarchy systems</w:t>
       </w:r>
-      <w:bookmarkEnd w:id="106"/>
+      <w:bookmarkEnd w:id="108"/>
     </w:p>
     <w:p>
       <w:r>
@@ -23108,13 +23103,13 @@
       <w:pPr>
         <w:pStyle w:val="Heading2"/>
       </w:pPr>
-      <w:bookmarkStart w:id="107" w:name="_Toc169251316"/>
+      <w:bookmarkStart w:id="109" w:name="_Toc169320449"/>
       <w:r>
         <w:t>Actions</w:t>
       </w:r>
-      <w:bookmarkEnd w:id="98"/>
-      <w:bookmarkEnd w:id="99"/>
-      <w:bookmarkEnd w:id="107"/>
+      <w:bookmarkEnd w:id="100"/>
+      <w:bookmarkEnd w:id="101"/>
+      <w:bookmarkEnd w:id="109"/>
     </w:p>
     <w:tbl>
       <w:tblPr>
@@ -25242,21 +25237,21 @@
       <w:pPr>
         <w:pStyle w:val="Heading2"/>
       </w:pPr>
-      <w:bookmarkStart w:id="108" w:name="_Toc169251317"/>
+      <w:bookmarkStart w:id="110" w:name="_Toc169320450"/>
       <w:r>
         <w:t>State Duration Table</w:t>
       </w:r>
-      <w:bookmarkEnd w:id="108"/>
+      <w:bookmarkEnd w:id="110"/>
     </w:p>
     <w:p>
       <w:pPr>
         <w:pStyle w:val="Heading3"/>
       </w:pPr>
-      <w:bookmarkStart w:id="109" w:name="_Toc169251318"/>
+      <w:bookmarkStart w:id="111" w:name="_Toc169320451"/>
       <w:r>
         <w:t>Slider</w:t>
       </w:r>
-      <w:bookmarkEnd w:id="109"/>
+      <w:bookmarkEnd w:id="111"/>
     </w:p>
     <w:tbl>
       <w:tblPr>
@@ -25908,11 +25903,11 @@
       <w:pPr>
         <w:pStyle w:val="Heading3"/>
       </w:pPr>
-      <w:bookmarkStart w:id="110" w:name="_Toc169251319"/>
+      <w:bookmarkStart w:id="112" w:name="_Toc169320452"/>
       <w:r>
         <w:t>Conflict</w:t>
       </w:r>
-      <w:bookmarkEnd w:id="110"/>
+      <w:bookmarkEnd w:id="112"/>
     </w:p>
     <w:tbl>
       <w:tblPr>
@@ -26255,11 +26250,11 @@
       <w:pPr>
         <w:pStyle w:val="Heading3"/>
       </w:pPr>
-      <w:bookmarkStart w:id="111" w:name="_Toc169251320"/>
+      <w:bookmarkStart w:id="113" w:name="_Toc169320453"/>
       <w:r>
         <w:t>Event</w:t>
       </w:r>
-      <w:bookmarkEnd w:id="111"/>
+      <w:bookmarkEnd w:id="113"/>
     </w:p>
     <w:tbl>
       <w:tblPr>
@@ -27365,11 +27360,11 @@
       <w:pPr>
         <w:pStyle w:val="Heading2"/>
       </w:pPr>
-      <w:bookmarkStart w:id="112" w:name="_Toc169251321"/>
+      <w:bookmarkStart w:id="114" w:name="_Toc169320454"/>
       <w:r>
         <w:t>Conflict table</w:t>
       </w:r>
-      <w:bookmarkEnd w:id="112"/>
+      <w:bookmarkEnd w:id="114"/>
     </w:p>
     <w:tbl>
       <w:tblPr>
@@ -27882,24 +27877,24 @@
       <w:pPr>
         <w:pStyle w:val="Heading2"/>
       </w:pPr>
-      <w:bookmarkStart w:id="113" w:name="_Toc169251322"/>
+      <w:bookmarkStart w:id="115" w:name="_Toc169320455"/>
       <w:r>
         <w:t xml:space="preserve">Active </w:t>
       </w:r>
       <w:r>
         <w:t>States</w:t>
       </w:r>
-      <w:bookmarkEnd w:id="113"/>
+      <w:bookmarkEnd w:id="115"/>
     </w:p>
     <w:p>
       <w:pPr>
         <w:pStyle w:val="Heading3"/>
       </w:pPr>
-      <w:bookmarkStart w:id="114" w:name="_Toc169251323"/>
+      <w:bookmarkStart w:id="116" w:name="_Toc169320456"/>
       <w:r>
         <w:t>None</w:t>
       </w:r>
-      <w:bookmarkEnd w:id="114"/>
+      <w:bookmarkEnd w:id="116"/>
     </w:p>
     <w:p>
       <w:r>
@@ -27989,11 +27984,11 @@
       <w:pPr>
         <w:pStyle w:val="Heading3"/>
       </w:pPr>
-      <w:bookmarkStart w:id="115" w:name="_Toc169251324"/>
+      <w:bookmarkStart w:id="117" w:name="_Toc169320457"/>
       <w:r>
         <w:t>Blight</w:t>
       </w:r>
-      <w:bookmarkEnd w:id="115"/>
+      <w:bookmarkEnd w:id="117"/>
     </w:p>
     <w:p>
       <w:r>
@@ -28075,11 +28070,11 @@
       <w:pPr>
         <w:pStyle w:val="Heading3"/>
       </w:pPr>
-      <w:bookmarkStart w:id="116" w:name="_Toc169251325"/>
+      <w:bookmarkStart w:id="118" w:name="_Toc169320458"/>
       <w:r>
         <w:t>Boom</w:t>
       </w:r>
-      <w:bookmarkEnd w:id="116"/>
+      <w:bookmarkEnd w:id="118"/>
     </w:p>
     <w:p>
       <w:r>
@@ -28165,11 +28160,11 @@
       <w:pPr>
         <w:pStyle w:val="Heading3"/>
       </w:pPr>
-      <w:bookmarkStart w:id="117" w:name="_Toc169251326"/>
+      <w:bookmarkStart w:id="119" w:name="_Toc169320459"/>
       <w:r>
         <w:t>Bust</w:t>
       </w:r>
-      <w:bookmarkEnd w:id="117"/>
+      <w:bookmarkEnd w:id="119"/>
     </w:p>
     <w:p>
       <w:r>
@@ -28275,11 +28270,11 @@
       <w:pPr>
         <w:pStyle w:val="Heading3"/>
       </w:pPr>
-      <w:bookmarkStart w:id="118" w:name="_Toc169251327"/>
+      <w:bookmarkStart w:id="120" w:name="_Toc169320460"/>
       <w:r>
         <w:t>Civil liberty</w:t>
       </w:r>
-      <w:bookmarkEnd w:id="118"/>
+      <w:bookmarkEnd w:id="120"/>
     </w:p>
     <w:p>
       <w:r>
@@ -28376,11 +28371,11 @@
       <w:pPr>
         <w:pStyle w:val="Heading3"/>
       </w:pPr>
-      <w:bookmarkStart w:id="119" w:name="_Toc169251328"/>
+      <w:bookmarkStart w:id="121" w:name="_Toc169320461"/>
       <w:r>
         <w:t>Civil unrest</w:t>
       </w:r>
-      <w:bookmarkEnd w:id="119"/>
+      <w:bookmarkEnd w:id="121"/>
     </w:p>
     <w:p>
       <w:r>
@@ -28458,11 +28453,11 @@
       <w:pPr>
         <w:pStyle w:val="Heading3"/>
       </w:pPr>
-      <w:bookmarkStart w:id="120" w:name="_Toc169251329"/>
+      <w:bookmarkStart w:id="122" w:name="_Toc169320462"/>
       <w:r>
         <w:t>Civil war</w:t>
       </w:r>
-      <w:bookmarkEnd w:id="120"/>
+      <w:bookmarkEnd w:id="122"/>
     </w:p>
     <w:p>
       <w:r>
@@ -28635,11 +28630,11 @@
       <w:pPr>
         <w:pStyle w:val="Heading3"/>
       </w:pPr>
-      <w:bookmarkStart w:id="121" w:name="_Toc169251330"/>
+      <w:bookmarkStart w:id="123" w:name="_Toc169320463"/>
       <w:r>
         <w:t>Drought</w:t>
       </w:r>
-      <w:bookmarkEnd w:id="121"/>
+      <w:bookmarkEnd w:id="123"/>
     </w:p>
     <w:p>
       <w:r>
@@ -28711,11 +28706,11 @@
       <w:pPr>
         <w:pStyle w:val="Heading3"/>
       </w:pPr>
-      <w:bookmarkStart w:id="122" w:name="_Toc169251331"/>
+      <w:bookmarkStart w:id="124" w:name="_Toc169320464"/>
       <w:r>
         <w:t>Elections</w:t>
       </w:r>
-      <w:bookmarkEnd w:id="122"/>
+      <w:bookmarkEnd w:id="124"/>
     </w:p>
     <w:p>
       <w:r>
@@ -28812,35 +28807,54 @@
       <w:pPr>
         <w:pStyle w:val="Heading3"/>
       </w:pPr>
-      <w:bookmarkStart w:id="123" w:name="_Toc169251332"/>
+      <w:bookmarkStart w:id="125" w:name="_Toc169320465"/>
       <w:r>
         <w:t>Expansion</w:t>
       </w:r>
-      <w:bookmarkEnd w:id="123"/>
+      <w:bookmarkEnd w:id="125"/>
     </w:p>
     <w:p>
       <w:r>
         <w:t>Expansion</w:t>
       </w:r>
       <w:r>
-        <w:t xml:space="preserve"> allows a faction to expand to a nearby system, following the rules set out on page </w:t>
+        <w:t xml:space="preserve"> allows a faction to expand to a nearby system, following the rules set out </w:t>
+      </w:r>
+      <w:r>
+        <w:t xml:space="preserve">in </w:t>
       </w:r>
       <w:r>
         <w:fldChar w:fldCharType="begin"/>
       </w:r>
       <w:r>
-        <w:instrText xml:space="preserve"> PAGEREF _Ref168911313 \h </w:instrText>
+        <w:instrText xml:space="preserve"> REF _Ref169320483 \h </w:instrText>
       </w:r>
       <w:r>
         <w:fldChar w:fldCharType="separate"/>
       </w:r>
       <w:r>
+        <w:t>Rules of Expansion</w:t>
+      </w:r>
+      <w:r>
+        <w:fldChar w:fldCharType="end"/>
+      </w:r>
+      <w:r>
+        <w:t xml:space="preserve"> on page </w:t>
+      </w:r>
+      <w:r>
+        <w:fldChar w:fldCharType="begin"/>
+      </w:r>
+      <w:r>
+        <w:instrText xml:space="preserve"> PAGEREF _Ref169320484 \h </w:instrText>
+      </w:r>
+      <w:r>
+        <w:fldChar w:fldCharType="separate"/>
+      </w:r>
+      <w:r>
         <w:rPr>
-          <w:b/>
-          <w:bCs/>
           <w:noProof/>
         </w:rPr>
-        <w:t>Error! Bookmark not defined.</w:t>
+        <w:t>39</w:t>
       </w:r>
       <w:r>
         <w:fldChar w:fldCharType="end"/>
@@ -29004,11 +29018,11 @@
       <w:pPr>
         <w:pStyle w:val="Heading3"/>
       </w:pPr>
-      <w:bookmarkStart w:id="124" w:name="_Toc169251333"/>
+      <w:bookmarkStart w:id="126" w:name="_Toc169320466"/>
       <w:r>
         <w:t>Famine</w:t>
       </w:r>
-      <w:bookmarkEnd w:id="124"/>
+      <w:bookmarkEnd w:id="126"/>
     </w:p>
     <w:p>
       <w:r>
@@ -29132,11 +29146,11 @@
       <w:pPr>
         <w:pStyle w:val="Heading3"/>
       </w:pPr>
-      <w:bookmarkStart w:id="125" w:name="_Toc169251334"/>
+      <w:bookmarkStart w:id="127" w:name="_Toc169320467"/>
       <w:r>
         <w:t>Infrastructure failure</w:t>
       </w:r>
-      <w:bookmarkEnd w:id="125"/>
+      <w:bookmarkEnd w:id="127"/>
     </w:p>
     <w:p>
       <w:r>
@@ -29223,11 +29237,11 @@
       <w:pPr>
         <w:pStyle w:val="Heading3"/>
       </w:pPr>
-      <w:bookmarkStart w:id="126" w:name="_Toc169251335"/>
+      <w:bookmarkStart w:id="128" w:name="_Toc169320468"/>
       <w:r>
         <w:t>Investment</w:t>
       </w:r>
-      <w:bookmarkEnd w:id="126"/>
+      <w:bookmarkEnd w:id="128"/>
     </w:p>
     <w:p>
       <w:r>
@@ -29286,11 +29300,11 @@
       <w:pPr>
         <w:pStyle w:val="Heading3"/>
       </w:pPr>
-      <w:bookmarkStart w:id="127" w:name="_Toc169251336"/>
+      <w:bookmarkStart w:id="129" w:name="_Toc169320469"/>
       <w:r>
         <w:t>Lockdown</w:t>
       </w:r>
-      <w:bookmarkEnd w:id="127"/>
+      <w:bookmarkEnd w:id="129"/>
     </w:p>
     <w:p>
       <w:r>
@@ -29359,11 +29373,11 @@
       <w:pPr>
         <w:pStyle w:val="Heading3"/>
       </w:pPr>
-      <w:bookmarkStart w:id="128" w:name="_Toc169251337"/>
+      <w:bookmarkStart w:id="130" w:name="_Toc169320470"/>
       <w:r>
         <w:t>Natural disaster</w:t>
       </w:r>
-      <w:bookmarkEnd w:id="128"/>
+      <w:bookmarkEnd w:id="130"/>
     </w:p>
     <w:p>
       <w:r>
@@ -29453,12 +29467,12 @@
       <w:pPr>
         <w:pStyle w:val="Heading3"/>
       </w:pPr>
-      <w:bookmarkStart w:id="129" w:name="_Toc169251338"/>
+      <w:bookmarkStart w:id="131" w:name="_Toc169320471"/>
       <w:r>
         <w:lastRenderedPageBreak/>
         <w:t>Outbreak</w:t>
       </w:r>
-      <w:bookmarkEnd w:id="129"/>
+      <w:bookmarkEnd w:id="131"/>
     </w:p>
     <w:p>
       <w:r>
@@ -29584,11 +29598,11 @@
       <w:pPr>
         <w:pStyle w:val="Heading3"/>
       </w:pPr>
-      <w:bookmarkStart w:id="130" w:name="_Toc169251339"/>
+      <w:bookmarkStart w:id="132" w:name="_Toc169320472"/>
       <w:r>
         <w:t>Pirate attack</w:t>
       </w:r>
-      <w:bookmarkEnd w:id="130"/>
+      <w:bookmarkEnd w:id="132"/>
     </w:p>
     <w:p>
       <w:r>
@@ -29669,11 +29683,11 @@
       <w:pPr>
         <w:pStyle w:val="Heading3"/>
       </w:pPr>
-      <w:bookmarkStart w:id="131" w:name="_Toc169251340"/>
+      <w:bookmarkStart w:id="133" w:name="_Toc169320473"/>
       <w:r>
         <w:t>Public holiday</w:t>
       </w:r>
-      <w:bookmarkEnd w:id="131"/>
+      <w:bookmarkEnd w:id="133"/>
     </w:p>
     <w:p>
       <w:r>
@@ -29775,11 +29789,11 @@
       <w:pPr>
         <w:pStyle w:val="Heading3"/>
       </w:pPr>
-      <w:bookmarkStart w:id="132" w:name="_Toc169251341"/>
+      <w:bookmarkStart w:id="134" w:name="_Toc169320474"/>
       <w:r>
         <w:t>Retreat</w:t>
       </w:r>
-      <w:bookmarkEnd w:id="132"/>
+      <w:bookmarkEnd w:id="134"/>
     </w:p>
     <w:p>
       <w:r>
@@ -29921,11 +29935,11 @@
       <w:pPr>
         <w:pStyle w:val="Heading3"/>
       </w:pPr>
-      <w:bookmarkStart w:id="133" w:name="_Toc169251342"/>
+      <w:bookmarkStart w:id="135" w:name="_Toc169320475"/>
       <w:r>
         <w:t>Terrorist attack</w:t>
       </w:r>
-      <w:bookmarkEnd w:id="133"/>
+      <w:bookmarkEnd w:id="135"/>
     </w:p>
     <w:p>
       <w:r>
@@ -30030,11 +30044,11 @@
       <w:pPr>
         <w:pStyle w:val="Heading3"/>
       </w:pPr>
-      <w:bookmarkStart w:id="134" w:name="_Toc169251343"/>
+      <w:bookmarkStart w:id="136" w:name="_Toc169320476"/>
       <w:r>
         <w:t>War</w:t>
       </w:r>
-      <w:bookmarkEnd w:id="134"/>
+      <w:bookmarkEnd w:id="136"/>
     </w:p>
     <w:p>
       <w:r>
@@ -30128,11 +30142,11 @@
       <w:pPr>
         <w:pStyle w:val="Heading2"/>
       </w:pPr>
-      <w:bookmarkStart w:id="135" w:name="_Toc169251344"/>
+      <w:bookmarkStart w:id="137" w:name="_Toc169320477"/>
       <w:r>
         <w:t>AX States</w:t>
       </w:r>
-      <w:bookmarkEnd w:id="135"/>
+      <w:bookmarkEnd w:id="137"/>
     </w:p>
     <w:p>
       <w:r>
@@ -30191,12 +30205,12 @@
       <w:pPr>
         <w:pStyle w:val="Heading2"/>
       </w:pPr>
-      <w:bookmarkStart w:id="136" w:name="_Toc169251345"/>
+      <w:bookmarkStart w:id="138" w:name="_Toc169320478"/>
       <w:r>
         <w:lastRenderedPageBreak/>
         <w:t>Defunct States</w:t>
       </w:r>
-      <w:bookmarkEnd w:id="136"/>
+      <w:bookmarkEnd w:id="138"/>
     </w:p>
     <w:p>
       <w:r>
@@ -30324,13 +30338,13 @@
       <w:pPr>
         <w:pStyle w:val="Heading2"/>
       </w:pPr>
-      <w:bookmarkStart w:id="137" w:name="_Ref168912626"/>
-      <w:bookmarkStart w:id="138" w:name="_Toc169251346"/>
+      <w:bookmarkStart w:id="139" w:name="_Ref168912626"/>
+      <w:bookmarkStart w:id="140" w:name="_Toc169320479"/>
       <w:r>
         <w:t>Super Powers and Powers Discords</w:t>
       </w:r>
-      <w:bookmarkEnd w:id="137"/>
-      <w:bookmarkEnd w:id="138"/>
+      <w:bookmarkEnd w:id="139"/>
+      <w:bookmarkEnd w:id="140"/>
     </w:p>
     <w:tbl>
       <w:tblPr>
@@ -30909,21 +30923,21 @@
       <w:pPr>
         <w:pStyle w:val="Heading1"/>
       </w:pPr>
-      <w:bookmarkStart w:id="139" w:name="_Toc169251347"/>
+      <w:bookmarkStart w:id="141" w:name="_Toc169320480"/>
       <w:r>
         <w:t>Bibliography</w:t>
       </w:r>
-      <w:bookmarkEnd w:id="139"/>
+      <w:bookmarkEnd w:id="141"/>
     </w:p>
     <w:p>
       <w:pPr>
         <w:pStyle w:val="Heading2"/>
       </w:pPr>
-      <w:bookmarkStart w:id="140" w:name="_Toc169251348"/>
+      <w:bookmarkStart w:id="142" w:name="_Toc169320481"/>
       <w:r>
         <w:t>Older information</w:t>
       </w:r>
-      <w:bookmarkEnd w:id="140"/>
+      <w:bookmarkEnd w:id="142"/>
     </w:p>
     <w:p>
       <w:r>
@@ -30993,12 +31007,12 @@
       <w:pPr>
         <w:pStyle w:val="Heading2"/>
       </w:pPr>
-      <w:bookmarkStart w:id="141" w:name="_Toc169251349"/>
+      <w:bookmarkStart w:id="143" w:name="_Toc169320482"/>
       <w:r>
         <w:lastRenderedPageBreak/>
         <w:t>Older BGS guides</w:t>
       </w:r>
-      <w:bookmarkEnd w:id="141"/>
+      <w:bookmarkEnd w:id="143"/>
     </w:p>
     <w:p>
       <w:r>
@@ -31239,7 +31253,7 @@
       <w:t>.</w:t>
     </w:r>
     <w:r>
-      <w:t>4</w:t>
+      <w:t>5</w:t>
     </w:r>
   </w:p>
 </w:hdr>

</xml_diff>